<commit_message>
Worked up to Q8 in theory test
</commit_message>
<xml_diff>
--- a/Entrance Test/Solutions/Data Structures & Algorithims/Theory/Answers.docx
+++ b/Entrance Test/Solutions/Data Structures & Algorithims/Theory/Answers.docx
@@ -1,6 +1,6 @@
 
 <file path=word/document.xml><?xml version="1.0" encoding="utf-8"?>
-<w:document xmlns:wpc="http://schemas.microsoft.com/office/word/2010/wordprocessingCanvas" xmlns:mc="http://schemas.openxmlformats.org/markup-compatibility/2006" xmlns:o="urn:schemas-microsoft-com:office:office" xmlns:r="http://schemas.openxmlformats.org/officeDocument/2006/relationships" xmlns:m="http://schemas.openxmlformats.org/officeDocument/2006/math" xmlns:v="urn:schemas-microsoft-com:vml" xmlns:wp14="http://schemas.microsoft.com/office/word/2010/wordprocessingDrawing" xmlns:wp="http://schemas.openxmlformats.org/drawingml/2006/wordprocessingDrawing" xmlns:w10="urn:schemas-microsoft-com:office:word" xmlns:w="http://schemas.openxmlformats.org/wordprocessingml/2006/main" xmlns:w14="http://schemas.microsoft.com/office/word/2010/wordml" xmlns:w15="http://schemas.microsoft.com/office/word/2012/wordml" xmlns:wpg="http://schemas.microsoft.com/office/word/2010/wordprocessingGroup" xmlns:wpi="http://schemas.microsoft.com/office/word/2010/wordprocessingInk" xmlns:wne="http://schemas.microsoft.com/office/word/2006/wordml" xmlns:wps="http://schemas.microsoft.com/office/word/2010/wordprocessingShape" mc:Ignorable="w14 w15 wp14">
+<w:document xmlns:wpc="http://schemas.microsoft.com/office/word/2010/wordprocessingCanvas" xmlns:cx="http://schemas.microsoft.com/office/drawing/2014/chartex" xmlns:cx1="http://schemas.microsoft.com/office/drawing/2015/9/8/chartex" xmlns:cx2="http://schemas.microsoft.com/office/drawing/2015/10/21/chartex" xmlns:cx3="http://schemas.microsoft.com/office/drawing/2016/5/9/chartex" xmlns:cx4="http://schemas.microsoft.com/office/drawing/2016/5/10/chartex" xmlns:cx5="http://schemas.microsoft.com/office/drawing/2016/5/11/chartex" xmlns:cx6="http://schemas.microsoft.com/office/drawing/2016/5/12/chartex" xmlns:cx7="http://schemas.microsoft.com/office/drawing/2016/5/13/chartex" xmlns:cx8="http://schemas.microsoft.com/office/drawing/2016/5/14/chartex" xmlns:mc="http://schemas.openxmlformats.org/markup-compatibility/2006" xmlns:aink="http://schemas.microsoft.com/office/drawing/2016/ink" xmlns:am3d="http://schemas.microsoft.com/office/drawing/2017/model3d" xmlns:o="urn:schemas-microsoft-com:office:office" xmlns:r="http://schemas.openxmlformats.org/officeDocument/2006/relationships" xmlns:m="http://schemas.openxmlformats.org/officeDocument/2006/math" xmlns:v="urn:schemas-microsoft-com:vml" xmlns:wp14="http://schemas.microsoft.com/office/word/2010/wordprocessingDrawing" xmlns:wp="http://schemas.openxmlformats.org/drawingml/2006/wordprocessingDrawing" xmlns:w10="urn:schemas-microsoft-com:office:word" xmlns:w="http://schemas.openxmlformats.org/wordprocessingml/2006/main" xmlns:w14="http://schemas.microsoft.com/office/word/2010/wordml" xmlns:w15="http://schemas.microsoft.com/office/word/2012/wordml" xmlns:w16cid="http://schemas.microsoft.com/office/word/2016/wordml/cid" xmlns:w16se="http://schemas.microsoft.com/office/word/2015/wordml/symex" xmlns:wpg="http://schemas.microsoft.com/office/word/2010/wordprocessingGroup" xmlns:wpi="http://schemas.microsoft.com/office/word/2010/wordprocessingInk" xmlns:wne="http://schemas.microsoft.com/office/word/2006/wordml" xmlns:wps="http://schemas.microsoft.com/office/word/2010/wordprocessingShape" mc:Ignorable="w14 w15 w16se w16cid wp14">
   <w:body>
     <w:sdt>
       <w:sdtPr>
@@ -10,6 +10,7 @@
           <w:docPartUnique/>
         </w:docPartObj>
       </w:sdtPr>
+      <w:sdtEndPr/>
       <w:sdtContent>
         <w:p>
           <w:r>
@@ -40,7 +41,7 @@
                         <pic:cNvPicPr/>
                       </pic:nvPicPr>
                       <pic:blipFill>
-                        <a:blip r:embed="rId5">
+                        <a:blip r:embed="rId6">
                           <a:extLst>
                             <a:ext uri="{28A0092B-C50C-407E-A947-70E740481C1C}">
                               <a14:useLocalDpi xmlns:a14="http://schemas.microsoft.com/office/drawing/2010/main" val="0"/>
@@ -168,6 +169,7 @@
                                     <w:dataBinding w:prefixMappings="xmlns:ns0='http://purl.org/dc/elements/1.1/' xmlns:ns1='http://schemas.openxmlformats.org/package/2006/metadata/core-properties' " w:xpath="/ns1:coreProperties[1]/ns0:title[1]" w:storeItemID="{6C3C8BC8-F283-45AE-878A-BAB7291924A1}"/>
                                     <w:text/>
                                   </w:sdtPr>
+                                  <w:sdtEndPr/>
                                   <w:sdtContent>
                                     <w:p>
                                       <w:pPr>
@@ -205,6 +207,7 @@
                                     <w:dataBinding w:prefixMappings="xmlns:ns0='http://purl.org/dc/elements/1.1/' xmlns:ns1='http://schemas.openxmlformats.org/package/2006/metadata/core-properties' " w:xpath="/ns1:coreProperties[1]/ns0:subject[1]" w:storeItemID="{6C3C8BC8-F283-45AE-878A-BAB7291924A1}"/>
                                     <w:text/>
                                   </w:sdtPr>
+                                  <w:sdtEndPr/>
                                   <w:sdtContent>
                                     <w:p>
                                       <w:pPr>
@@ -223,16 +226,14 @@
                                         </w:rPr>
                                         <w:t xml:space="preserve">Exam </w:t>
                                       </w:r>
-                                      <w:proofErr w:type="gramStart"/>
                                       <w:r>
                                         <w:rPr>
                                           <w:color w:val="FFFFFF" w:themeColor="background1"/>
                                           <w:sz w:val="28"/>
                                           <w:szCs w:val="28"/>
                                         </w:rPr>
-                                        <w:t>Answers  –</w:t>
+                                        <w:t>Answers –</w:t>
                                       </w:r>
-                                      <w:proofErr w:type="gramEnd"/>
                                       <w:r>
                                         <w:rPr>
                                           <w:color w:val="FFFFFF" w:themeColor="background1"/>
@@ -361,6 +362,7 @@
                                     <w:dataBinding w:prefixMappings="xmlns:ns0='http://purl.org/dc/elements/1.1/' xmlns:ns1='http://schemas.openxmlformats.org/package/2006/metadata/core-properties' " w:xpath="/ns1:coreProperties[1]/ns0:creator[1]" w:storeItemID="{6C3C8BC8-F283-45AE-878A-BAB7291924A1}"/>
                                     <w:text/>
                                   </w:sdtPr>
+                                  <w:sdtEndPr/>
                                   <w:sdtContent>
                                     <w:p>
                                       <w:pPr>
@@ -405,6 +407,7 @@
                                       <w:dataBinding w:prefixMappings="xmlns:ns0='http://schemas.openxmlformats.org/officeDocument/2006/extended-properties' " w:xpath="/ns0:Properties[1]/ns0:Company[1]" w:storeItemID="{6668398D-A668-4E3E-A5EB-62B293D839F1}"/>
                                       <w:text/>
                                     </w:sdtPr>
+                                    <w:sdtEndPr/>
                                     <w:sdtContent>
                                       <w:r>
                                         <w:rPr>
@@ -438,6 +441,7 @@
                                       <w:dataBinding w:prefixMappings="xmlns:ns0='http://schemas.microsoft.com/office/2006/coverPageProps' " w:xpath="/ns0:CoverPageProperties[1]/ns0:CompanyAddress[1]" w:storeItemID="{55AF091B-3C7A-41E3-B477-F2FDAA23CFDA}"/>
                                       <w:text/>
                                     </w:sdtPr>
+                                    <w:sdtEndPr/>
                                     <w:sdtContent>
                                       <w:r>
                                         <w:rPr>
@@ -474,7 +478,7 @@
               <mc:Fallback>
                 <w:pict>
                   <v:group w14:anchorId="1C4BA686" id="Group 11" o:spid="_x0000_s1026" style="position:absolute;margin-left:560.8pt;margin-top:0;width:612pt;height:790.5pt;z-index:251659264;mso-position-horizontal:right;mso-position-horizontal-relative:page;mso-position-vertical:top;mso-position-vertical-relative:page" coordsize="68580,91440" o:gfxdata="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">
-                    <v:rect id="Rectangle 33" o:spid="_x0000_s1027" style="position:absolute;left:2286;width:66294;height:91440;visibility:visible;mso-wrap-style:square;v-text-anchor:bottom" o:gfxdata="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" fillcolor="black [3213]" stroked="f" strokeweight="1pt">
+                    <v:rect id="Rectangle 33" o:spid="_x0000_s1027" style="position:absolute;left:2286;width:66294;height:91440;visibility:visible;mso-wrap-style:square;v-text-anchor:bottom" o:gfxdata="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" fillcolor="black [3213]" stroked="f" strokeweight="1pt">
                       <v:textbox inset="36pt,1in,1in,208.8pt">
                         <w:txbxContent>
                           <w:sdt>
@@ -491,6 +495,7 @@
                               <w:dataBinding w:prefixMappings="xmlns:ns0='http://purl.org/dc/elements/1.1/' xmlns:ns1='http://schemas.openxmlformats.org/package/2006/metadata/core-properties' " w:xpath="/ns1:coreProperties[1]/ns0:title[1]" w:storeItemID="{6C3C8BC8-F283-45AE-878A-BAB7291924A1}"/>
                               <w:text/>
                             </w:sdtPr>
+                            <w:sdtEndPr/>
                             <w:sdtContent>
                               <w:p>
                                 <w:pPr>
@@ -528,6 +533,7 @@
                               <w:dataBinding w:prefixMappings="xmlns:ns0='http://purl.org/dc/elements/1.1/' xmlns:ns1='http://schemas.openxmlformats.org/package/2006/metadata/core-properties' " w:xpath="/ns1:coreProperties[1]/ns0:subject[1]" w:storeItemID="{6C3C8BC8-F283-45AE-878A-BAB7291924A1}"/>
                               <w:text/>
                             </w:sdtPr>
+                            <w:sdtEndPr/>
                             <w:sdtContent>
                               <w:p>
                                 <w:pPr>
@@ -546,16 +552,14 @@
                                   </w:rPr>
                                   <w:t xml:space="preserve">Exam </w:t>
                                 </w:r>
-                                <w:proofErr w:type="gramStart"/>
                                 <w:r>
                                   <w:rPr>
                                     <w:color w:val="FFFFFF" w:themeColor="background1"/>
                                     <w:sz w:val="28"/>
                                     <w:szCs w:val="28"/>
                                   </w:rPr>
-                                  <w:t>Answers  –</w:t>
+                                  <w:t>Answers –</w:t>
                                 </w:r>
-                                <w:proofErr w:type="gramEnd"/>
                                 <w:r>
                                   <w:rPr>
                                     <w:color w:val="FFFFFF" w:themeColor="background1"/>
@@ -588,12 +592,12 @@
                         </w:txbxContent>
                       </v:textbox>
                     </v:rect>
-                    <v:rect id="Rectangle 34" o:spid="_x0000_s1028" style="position:absolute;width:2286;height:91440;visibility:visible;mso-wrap-style:square;v-text-anchor:middle" o:gfxdata="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" fillcolor="gray [1629]" stroked="f" strokeweight="1pt"/>
+                    <v:rect id="Rectangle 34" o:spid="_x0000_s1028" style="position:absolute;width:2286;height:91440;visibility:visible;mso-wrap-style:square;v-text-anchor:middle" o:gfxdata="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" fillcolor="gray [1629]" stroked="f" strokeweight="1pt"/>
                     <v:shapetype id="_x0000_t202" coordsize="21600,21600" o:spt="202" path="m,l,21600r21600,l21600,xe">
                       <v:stroke joinstyle="miter"/>
                       <v:path gradientshapeok="t" o:connecttype="rect"/>
                     </v:shapetype>
-                    <v:shape id="Text Box 35" o:spid="_x0000_s1029" type="#_x0000_t202" style="position:absolute;left:2286;top:71628;width:66294;height:15614;visibility:visible;mso-wrap-style:square;v-text-anchor:bottom" o:gfxdata="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" filled="f" stroked="f" strokeweight=".5pt">
+                    <v:shape id="Text Box 35" o:spid="_x0000_s1029" type="#_x0000_t202" style="position:absolute;left:2286;top:71628;width:66294;height:15614;visibility:visible;mso-wrap-style:square;v-text-anchor:bottom" o:gfxdata="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" filled="f" stroked="f" strokeweight=".5pt">
                       <v:textbox inset="36pt,0,1in,0">
                         <w:txbxContent>
                           <w:sdt>
@@ -609,6 +613,7 @@
                               <w:dataBinding w:prefixMappings="xmlns:ns0='http://purl.org/dc/elements/1.1/' xmlns:ns1='http://schemas.openxmlformats.org/package/2006/metadata/core-properties' " w:xpath="/ns1:coreProperties[1]/ns0:creator[1]" w:storeItemID="{6C3C8BC8-F283-45AE-878A-BAB7291924A1}"/>
                               <w:text/>
                             </w:sdtPr>
+                            <w:sdtEndPr/>
                             <w:sdtContent>
                               <w:p>
                                 <w:pPr>
@@ -653,6 +658,7 @@
                                 <w:dataBinding w:prefixMappings="xmlns:ns0='http://schemas.openxmlformats.org/officeDocument/2006/extended-properties' " w:xpath="/ns0:Properties[1]/ns0:Company[1]" w:storeItemID="{6668398D-A668-4E3E-A5EB-62B293D839F1}"/>
                                 <w:text/>
                               </w:sdtPr>
+                              <w:sdtEndPr/>
                               <w:sdtContent>
                                 <w:r>
                                   <w:rPr>
@@ -686,6 +692,7 @@
                                 <w:dataBinding w:prefixMappings="xmlns:ns0='http://schemas.microsoft.com/office/2006/coverPageProps' " w:xpath="/ns0:CoverPageProperties[1]/ns0:CompanyAddress[1]" w:storeItemID="{55AF091B-3C7A-41E3-B477-F2FDAA23CFDA}"/>
                                 <w:text/>
                               </w:sdtPr>
+                              <w:sdtEndPr/>
                               <w:sdtContent>
                                 <w:r>
                                   <w:rPr>
@@ -729,19 +736,1243 @@
           <w:u w:val="single"/>
         </w:rPr>
         <w:lastRenderedPageBreak/>
-        <w:t>Data Structure</w:t>
-      </w:r>
+        <w:t>Data Structures &amp; Algorithms Exam – Answer Sheet</w:t>
+      </w:r>
+    </w:p>
+    <w:p>
+      <w:pPr>
+        <w:rPr>
+          <w:sz w:val="32"/>
+          <w:szCs w:val="32"/>
+        </w:rPr>
+      </w:pPr>
+    </w:p>
+    <w:p>
+      <w:pPr>
+        <w:rPr>
+          <w:sz w:val="32"/>
+          <w:szCs w:val="32"/>
+        </w:rPr>
+      </w:pPr>
+    </w:p>
+    <w:p>
+      <w:pPr>
+        <w:pStyle w:val="ListParagraph"/>
+        <w:numPr>
+          <w:ilvl w:val="0"/>
+          <w:numId w:val="4"/>
+        </w:numPr>
+        <w:rPr>
+          <w:rFonts w:ascii="Verdana" w:hAnsi="Verdana"/>
+          <w:sz w:val="24"/>
+          <w:szCs w:val="24"/>
+        </w:rPr>
+      </w:pPr>
+      <w:r>
+        <w:rPr>
+          <w:rFonts w:ascii="Verdana" w:hAnsi="Verdana"/>
+          <w:sz w:val="24"/>
+          <w:szCs w:val="24"/>
+        </w:rPr>
+        <w:t xml:space="preserve">Using Sigma Notation, we’ll do a summation </w:t>
+      </w:r>
+      <w:r>
+        <w:rPr>
+          <w:rFonts w:ascii="Verdana" w:hAnsi="Verdana"/>
+          <w:sz w:val="24"/>
+          <w:szCs w:val="24"/>
+        </w:rPr>
+        <w:t xml:space="preserve">by </w:t>
+      </w:r>
+      <m:oMath>
+        <m:r>
+          <w:rPr>
+            <w:rFonts w:ascii="Cambria Math" w:hAnsi="Cambria Math"/>
+            <w:sz w:val="24"/>
+            <w:szCs w:val="24"/>
+          </w:rPr>
+          <m:t>i=1…. i=n</m:t>
+        </m:r>
+      </m:oMath>
+      <w:r>
+        <w:rPr>
+          <w:rFonts w:ascii="Verdana" w:hAnsi="Verdana"/>
+          <w:sz w:val="24"/>
+          <w:szCs w:val="24"/>
+        </w:rPr>
+        <w:t xml:space="preserve"> </w:t>
+      </w:r>
+      <w:r>
+        <w:rPr>
+          <w:rFonts w:ascii="Verdana" w:hAnsi="Verdana"/>
+          <w:sz w:val="24"/>
+          <w:szCs w:val="24"/>
+        </w:rPr>
+        <w:t>where n is</w:t>
+      </w:r>
+      <w:r>
+        <w:rPr>
+          <w:rFonts w:ascii="Verdana" w:hAnsi="Verdana"/>
+          <w:sz w:val="24"/>
+          <w:szCs w:val="24"/>
+        </w:rPr>
+        <w:t xml:space="preserve"> max number of elements in the set A = {2, 4, 6, 8, 10, 12}</w:t>
+      </w:r>
+      <w:r>
+        <w:rPr>
+          <w:rFonts w:ascii="Verdana" w:hAnsi="Verdana"/>
+          <w:sz w:val="24"/>
+          <w:szCs w:val="24"/>
+        </w:rPr>
+        <w:t>.</w:t>
+      </w:r>
+    </w:p>
+    <w:p>
+      <w:pPr>
+        <w:ind w:left="360"/>
+        <w:rPr>
+          <w:rFonts w:ascii="Verdana" w:hAnsi="Verdana"/>
+          <w:sz w:val="24"/>
+          <w:szCs w:val="24"/>
+        </w:rPr>
+      </w:pPr>
+      <w:r>
+        <w:rPr>
+          <w:rFonts w:ascii="Verdana" w:hAnsi="Verdana"/>
+          <w:sz w:val="24"/>
+          <w:szCs w:val="24"/>
+        </w:rPr>
+        <w:t>N = 6.</w:t>
+      </w:r>
+    </w:p>
+    <w:p>
+      <w:pPr>
+        <w:ind w:left="360"/>
+        <w:rPr>
+          <w:rFonts w:ascii="Verdana" w:hAnsi="Verdana"/>
+          <w:sz w:val="24"/>
+          <w:szCs w:val="24"/>
+        </w:rPr>
+      </w:pPr>
+      <w:r>
+        <w:rPr>
+          <w:rFonts w:ascii="Verdana" w:hAnsi="Verdana"/>
+          <w:sz w:val="24"/>
+          <w:szCs w:val="24"/>
+        </w:rPr>
+        <w:t>I = 1.</w:t>
+      </w:r>
+    </w:p>
+    <w:p>
+      <w:pPr>
+        <w:ind w:left="360"/>
+        <w:rPr>
+          <w:rFonts w:ascii="Verdana" w:hAnsi="Verdana"/>
+          <w:sz w:val="24"/>
+          <w:szCs w:val="24"/>
+        </w:rPr>
+      </w:pPr>
+    </w:p>
+    <w:p>
+      <w:pPr>
+        <w:ind w:left="360"/>
+        <w:rPr>
+          <w:rFonts w:ascii="Verdana" w:hAnsi="Verdana"/>
+          <w:sz w:val="24"/>
+          <w:szCs w:val="24"/>
+        </w:rPr>
+      </w:pPr>
+      <w:r>
+        <w:rPr>
+          <w:rFonts w:ascii="Verdana" w:hAnsi="Verdana"/>
+          <w:sz w:val="24"/>
+          <w:szCs w:val="24"/>
+        </w:rPr>
+        <w:t xml:space="preserve">X = A * I. </w:t>
+      </w:r>
+    </w:p>
+    <w:p>
+      <w:pPr>
+        <w:ind w:left="360"/>
+        <w:rPr>
+          <w:rFonts w:ascii="Verdana" w:hAnsi="Verdana"/>
+          <w:sz w:val="24"/>
+          <w:szCs w:val="24"/>
+        </w:rPr>
+      </w:pPr>
+      <w:r>
+        <w:rPr>
+          <w:rFonts w:ascii="Verdana" w:hAnsi="Verdana"/>
+          <w:sz w:val="24"/>
+          <w:szCs w:val="24"/>
+        </w:rPr>
+        <w:t xml:space="preserve">X = </w:t>
+      </w:r>
+      <w:r>
+        <w:rPr>
+          <w:rFonts w:ascii="Verdana" w:hAnsi="Verdana"/>
+          <w:sz w:val="24"/>
+          <w:szCs w:val="24"/>
+        </w:rPr>
+        <w:t>(</w:t>
+      </w:r>
+      <w:r>
+        <w:rPr>
+          <w:rFonts w:ascii="Verdana" w:hAnsi="Verdana"/>
+          <w:sz w:val="24"/>
+          <w:szCs w:val="24"/>
+        </w:rPr>
+        <w:t>(1) * (2)</w:t>
+      </w:r>
+      <w:r>
+        <w:rPr>
+          <w:rFonts w:ascii="Verdana" w:hAnsi="Verdana"/>
+          <w:sz w:val="24"/>
+          <w:szCs w:val="24"/>
+        </w:rPr>
+        <w:t>)</w:t>
+      </w:r>
+      <w:r>
+        <w:rPr>
+          <w:rFonts w:ascii="Verdana" w:hAnsi="Verdana"/>
+          <w:sz w:val="24"/>
+          <w:szCs w:val="24"/>
+        </w:rPr>
+        <w:t xml:space="preserve"> + </w:t>
+      </w:r>
+      <w:r>
+        <w:rPr>
+          <w:rFonts w:ascii="Verdana" w:hAnsi="Verdana"/>
+          <w:sz w:val="24"/>
+          <w:szCs w:val="24"/>
+        </w:rPr>
+        <w:t>((2) * (4)) + ((3) * (6)) + ((4) * (8)) + ((5) * (10)) + ((6) * (12)).</w:t>
+      </w:r>
+    </w:p>
+    <w:p>
+      <w:pPr>
+        <w:ind w:left="360"/>
+        <w:rPr>
+          <w:rFonts w:ascii="Verdana" w:hAnsi="Verdana"/>
+          <w:sz w:val="24"/>
+          <w:szCs w:val="24"/>
+        </w:rPr>
+      </w:pPr>
+    </w:p>
+    <w:p>
+      <w:pPr>
+        <w:ind w:left="360"/>
+        <w:rPr>
+          <w:rFonts w:ascii="Verdana" w:hAnsi="Verdana"/>
+          <w:sz w:val="24"/>
+          <w:szCs w:val="24"/>
+        </w:rPr>
+      </w:pPr>
+      <w:r>
+        <w:rPr>
+          <w:rFonts w:ascii="Verdana" w:hAnsi="Verdana"/>
+          <w:sz w:val="24"/>
+          <w:szCs w:val="24"/>
+        </w:rPr>
+        <w:t>X = 2 + 8 + 18 + 32 + 50 + 72.</w:t>
+      </w:r>
+    </w:p>
+    <w:p>
+      <w:pPr>
+        <w:ind w:left="360"/>
+        <w:rPr>
+          <w:rFonts w:ascii="Verdana" w:hAnsi="Verdana"/>
+          <w:sz w:val="24"/>
+          <w:szCs w:val="24"/>
+        </w:rPr>
+      </w:pPr>
+      <w:r>
+        <w:rPr>
+          <w:rFonts w:ascii="Verdana" w:hAnsi="Verdana"/>
+          <w:sz w:val="24"/>
+          <w:szCs w:val="24"/>
+        </w:rPr>
+        <w:t>X = 182</w:t>
+      </w:r>
+    </w:p>
+    <w:p>
+      <w:pPr>
+        <w:ind w:left="360"/>
+        <w:rPr>
+          <w:rFonts w:ascii="Verdana" w:hAnsi="Verdana"/>
+          <w:sz w:val="24"/>
+          <w:szCs w:val="24"/>
+        </w:rPr>
+      </w:pPr>
+    </w:p>
+    <w:p>
+      <w:pPr>
+        <w:pStyle w:val="ListParagraph"/>
+        <w:numPr>
+          <w:ilvl w:val="0"/>
+          <w:numId w:val="4"/>
+        </w:numPr>
+        <w:rPr>
+          <w:rFonts w:ascii="Verdana" w:hAnsi="Verdana"/>
+          <w:sz w:val="24"/>
+          <w:szCs w:val="24"/>
+        </w:rPr>
+      </w:pPr>
+      <w:r>
+        <w:rPr>
+          <w:rFonts w:ascii="Verdana" w:hAnsi="Verdana"/>
+          <w:sz w:val="24"/>
+          <w:szCs w:val="24"/>
+        </w:rPr>
+        <w:t>Using both Sigma &amp; Product notation we’ll do another series. Set B is {3, 6, 9, 12}</w:t>
+      </w:r>
+      <w:r>
+        <w:rPr>
+          <w:rFonts w:ascii="Verdana" w:hAnsi="Verdana"/>
+          <w:sz w:val="24"/>
+          <w:szCs w:val="24"/>
+        </w:rPr>
+        <w:t xml:space="preserve">. </w:t>
+      </w:r>
+    </w:p>
+    <w:p>
+      <w:pPr>
+        <w:rPr>
+          <w:rFonts w:ascii="Verdana" w:hAnsi="Verdana"/>
+          <w:sz w:val="24"/>
+          <w:szCs w:val="24"/>
+        </w:rPr>
+      </w:pPr>
+    </w:p>
+    <w:p>
+      <w:pPr>
+        <w:ind w:left="360"/>
+        <w:rPr>
+          <w:rFonts w:ascii="Verdana" w:hAnsi="Verdana"/>
+          <w:sz w:val="24"/>
+          <w:szCs w:val="24"/>
+        </w:rPr>
+      </w:pPr>
+      <w:r>
+        <w:rPr>
+          <w:rFonts w:ascii="Verdana" w:hAnsi="Verdana"/>
+          <w:sz w:val="24"/>
+          <w:szCs w:val="24"/>
+        </w:rPr>
+        <w:t>X = Summation of Set B + Root of Products of Set A.</w:t>
+      </w:r>
+    </w:p>
+    <w:p>
+      <w:pPr>
+        <w:ind w:left="360"/>
+        <w:rPr>
+          <w:rFonts w:ascii="Verdana" w:hAnsi="Verdana"/>
+          <w:sz w:val="24"/>
+          <w:szCs w:val="24"/>
+        </w:rPr>
+      </w:pPr>
+    </w:p>
+    <w:p>
+      <w:pPr>
+        <w:ind w:left="360"/>
+        <w:rPr>
+          <w:rFonts w:ascii="Verdana" w:hAnsi="Verdana"/>
+          <w:sz w:val="24"/>
+          <w:szCs w:val="24"/>
+        </w:rPr>
+      </w:pPr>
+      <w:r>
+        <w:rPr>
+          <w:rFonts w:ascii="Verdana" w:hAnsi="Verdana"/>
+          <w:sz w:val="24"/>
+          <w:szCs w:val="24"/>
+        </w:rPr>
+        <w:t>Summation of Set B = ((1) * (3)) + ((2) * (6) + ((3) * (9)) + ((4) * (12))</w:t>
+      </w:r>
+    </w:p>
+    <w:p>
+      <w:pPr>
+        <w:ind w:left="360"/>
+        <w:rPr>
+          <w:rFonts w:ascii="Verdana" w:hAnsi="Verdana"/>
+          <w:sz w:val="24"/>
+          <w:szCs w:val="24"/>
+        </w:rPr>
+      </w:pPr>
+      <w:r>
+        <w:rPr>
+          <w:rFonts w:ascii="Verdana" w:hAnsi="Verdana"/>
+          <w:sz w:val="24"/>
+          <w:szCs w:val="24"/>
+        </w:rPr>
+        <w:t>Summation of Set B = 3 + 12 + 27 + 48.</w:t>
+      </w:r>
+    </w:p>
+    <w:p>
+      <w:pPr>
+        <w:ind w:left="360"/>
+        <w:rPr>
+          <w:rFonts w:ascii="Verdana" w:hAnsi="Verdana"/>
+          <w:sz w:val="24"/>
+          <w:szCs w:val="24"/>
+        </w:rPr>
+      </w:pPr>
+      <w:r>
+        <w:rPr>
+          <w:rFonts w:ascii="Verdana" w:hAnsi="Verdana"/>
+          <w:sz w:val="24"/>
+          <w:szCs w:val="24"/>
+        </w:rPr>
+        <w:t>Summation of Set B = 90.</w:t>
+      </w:r>
+    </w:p>
+    <w:p>
+      <w:pPr>
+        <w:ind w:left="360"/>
+        <w:rPr>
+          <w:rFonts w:ascii="Verdana" w:hAnsi="Verdana"/>
+          <w:sz w:val="24"/>
+          <w:szCs w:val="24"/>
+        </w:rPr>
+      </w:pPr>
+      <w:r>
+        <w:rPr>
+          <w:rFonts w:ascii="Verdana" w:hAnsi="Verdana"/>
+          <w:sz w:val="24"/>
+          <w:szCs w:val="24"/>
+        </w:rPr>
+        <w:t>Products of Set A = (2) * (8) * (18) * (32) * (50) * (72).</w:t>
+      </w:r>
+    </w:p>
+    <w:p>
+      <w:pPr>
+        <w:ind w:left="360"/>
+        <w:rPr>
+          <w:rFonts w:ascii="Verdana" w:hAnsi="Verdana"/>
+          <w:sz w:val="24"/>
+          <w:szCs w:val="24"/>
+        </w:rPr>
+      </w:pPr>
+      <w:r>
+        <w:rPr>
+          <w:rFonts w:ascii="Verdana" w:hAnsi="Verdana"/>
+          <w:sz w:val="24"/>
+          <w:szCs w:val="24"/>
+        </w:rPr>
+        <w:t xml:space="preserve">Root </w:t>
+      </w:r>
+      <w:r>
+        <w:rPr>
+          <w:rFonts w:ascii="Verdana" w:hAnsi="Verdana"/>
+          <w:sz w:val="24"/>
+          <w:szCs w:val="24"/>
+        </w:rPr>
+        <w:t xml:space="preserve">of </w:t>
+      </w:r>
+      <w:r>
+        <w:rPr>
+          <w:rFonts w:ascii="Verdana" w:hAnsi="Verdana"/>
+          <w:sz w:val="24"/>
+          <w:szCs w:val="24"/>
+        </w:rPr>
+        <w:t>Products of Set A = 5760.</w:t>
+      </w:r>
+    </w:p>
+    <w:p>
+      <w:pPr>
+        <w:ind w:left="360"/>
+        <w:rPr>
+          <w:rFonts w:ascii="Verdana" w:hAnsi="Verdana"/>
+          <w:sz w:val="24"/>
+          <w:szCs w:val="24"/>
+        </w:rPr>
+      </w:pPr>
+      <w:r>
+        <w:rPr>
+          <w:rFonts w:ascii="Verdana" w:hAnsi="Verdana"/>
+          <w:sz w:val="24"/>
+          <w:szCs w:val="24"/>
+        </w:rPr>
+        <w:t>X = 90 + 5760.</w:t>
+      </w:r>
+    </w:p>
+    <w:p>
+      <w:pPr>
+        <w:ind w:left="360"/>
+        <w:rPr>
+          <w:rFonts w:ascii="Verdana" w:hAnsi="Verdana"/>
+          <w:sz w:val="24"/>
+          <w:szCs w:val="24"/>
+        </w:rPr>
+      </w:pPr>
+      <w:r>
+        <w:rPr>
+          <w:rFonts w:ascii="Verdana" w:hAnsi="Verdana"/>
+          <w:sz w:val="24"/>
+          <w:szCs w:val="24"/>
+        </w:rPr>
+        <w:t>X = 5850.</w:t>
+      </w:r>
+    </w:p>
+    <w:p>
+      <w:pPr>
+        <w:pStyle w:val="ListParagraph"/>
+        <w:numPr>
+          <w:ilvl w:val="0"/>
+          <w:numId w:val="4"/>
+        </w:numPr>
+        <w:rPr>
+          <w:rFonts w:ascii="Verdana" w:hAnsi="Verdana"/>
+          <w:sz w:val="24"/>
+          <w:szCs w:val="24"/>
+        </w:rPr>
+      </w:pPr>
+      <w:r>
+        <w:rPr>
+          <w:rFonts w:ascii="Verdana" w:hAnsi="Verdana"/>
+          <w:sz w:val="24"/>
+          <w:szCs w:val="24"/>
+        </w:rPr>
+        <w:lastRenderedPageBreak/>
+        <w:t xml:space="preserve">Like question 1 except the upper limit is halved. So </w:t>
+      </w:r>
+      <m:oMath>
+        <m:r>
+          <w:rPr>
+            <w:rFonts w:ascii="Cambria Math" w:hAnsi="Cambria Math"/>
+            <w:sz w:val="24"/>
+            <w:szCs w:val="24"/>
+          </w:rPr>
+          <m:t>i=1…. i=n/2</m:t>
+        </m:r>
+      </m:oMath>
+    </w:p>
+    <w:p>
+      <w:pPr>
+        <w:rPr>
+          <w:rFonts w:ascii="Verdana" w:hAnsi="Verdana"/>
+          <w:sz w:val="24"/>
+          <w:szCs w:val="24"/>
+        </w:rPr>
+      </w:pPr>
+    </w:p>
+    <w:p>
+      <w:pPr>
+        <w:ind w:firstLine="360"/>
+        <w:rPr>
+          <w:rFonts w:ascii="Verdana" w:hAnsi="Verdana"/>
+          <w:sz w:val="24"/>
+          <w:szCs w:val="24"/>
+        </w:rPr>
+      </w:pPr>
+      <w:r>
+        <w:rPr>
+          <w:rFonts w:ascii="Verdana" w:hAnsi="Verdana"/>
+          <w:sz w:val="24"/>
+          <w:szCs w:val="24"/>
+        </w:rPr>
+        <w:t>X = 2 + 8 + 18</w:t>
+      </w:r>
+    </w:p>
+    <w:p>
+      <w:pPr>
+        <w:ind w:firstLine="360"/>
+        <w:rPr>
+          <w:rFonts w:ascii="Verdana" w:hAnsi="Verdana"/>
+          <w:sz w:val="24"/>
+          <w:szCs w:val="24"/>
+        </w:rPr>
+      </w:pPr>
+      <w:r>
+        <w:rPr>
+          <w:rFonts w:ascii="Verdana" w:hAnsi="Verdana"/>
+          <w:sz w:val="24"/>
+          <w:szCs w:val="24"/>
+        </w:rPr>
+        <w:t>X = 28.</w:t>
+      </w:r>
+    </w:p>
+    <w:p>
+      <w:pPr>
+        <w:ind w:firstLine="360"/>
+        <w:rPr>
+          <w:rFonts w:ascii="Verdana" w:hAnsi="Verdana"/>
+          <w:sz w:val="24"/>
+          <w:szCs w:val="24"/>
+        </w:rPr>
+      </w:pPr>
+    </w:p>
+    <w:p>
+      <w:pPr>
+        <w:pStyle w:val="ListParagraph"/>
+        <w:numPr>
+          <w:ilvl w:val="0"/>
+          <w:numId w:val="4"/>
+        </w:numPr>
+        <w:rPr>
+          <w:rFonts w:ascii="Verdana" w:hAnsi="Verdana"/>
+          <w:sz w:val="24"/>
+          <w:szCs w:val="24"/>
+        </w:rPr>
+      </w:pPr>
+      <w:r>
+        <w:rPr>
+          <w:rFonts w:ascii="Verdana" w:hAnsi="Verdana"/>
+          <w:sz w:val="24"/>
+          <w:szCs w:val="24"/>
+        </w:rPr>
+        <w:t xml:space="preserve"> C is the intersect</w:t>
+      </w:r>
+      <w:r>
+        <w:rPr>
+          <w:rFonts w:ascii="Verdana" w:hAnsi="Verdana"/>
+          <w:sz w:val="24"/>
+          <w:szCs w:val="24"/>
+        </w:rPr>
+        <w:t xml:space="preserve"> of sets A &amp; B. D is the union of both sets.</w:t>
+      </w:r>
+    </w:p>
+    <w:p>
+      <w:pPr>
+        <w:rPr>
+          <w:rFonts w:ascii="Verdana" w:hAnsi="Verdana"/>
+          <w:sz w:val="24"/>
+          <w:szCs w:val="24"/>
+        </w:rPr>
+      </w:pPr>
+    </w:p>
+    <w:p>
+      <w:pPr>
+        <w:ind w:left="360"/>
+        <w:rPr>
+          <w:rFonts w:ascii="Verdana" w:hAnsi="Verdana"/>
+          <w:sz w:val="24"/>
+          <w:szCs w:val="24"/>
+        </w:rPr>
+      </w:pPr>
+      <w:r>
+        <w:rPr>
+          <w:rFonts w:ascii="Verdana" w:hAnsi="Verdana"/>
+          <w:sz w:val="24"/>
+          <w:szCs w:val="24"/>
+        </w:rPr>
+        <w:t>C = {6,12}</w:t>
+      </w:r>
+    </w:p>
+    <w:p>
+      <w:pPr>
+        <w:ind w:left="360"/>
+        <w:rPr>
+          <w:rFonts w:ascii="Verdana" w:hAnsi="Verdana"/>
+          <w:sz w:val="24"/>
+          <w:szCs w:val="24"/>
+        </w:rPr>
+      </w:pPr>
+      <w:r>
+        <w:rPr>
+          <w:rFonts w:ascii="Verdana" w:hAnsi="Verdana"/>
+          <w:sz w:val="24"/>
+          <w:szCs w:val="24"/>
+        </w:rPr>
+        <w:t>D = {2,3,4,6,6,8,9,10,12,12}</w:t>
+      </w:r>
+    </w:p>
+    <w:p>
+      <w:pPr>
+        <w:rPr>
+          <w:rFonts w:ascii="Verdana" w:hAnsi="Verdana"/>
+          <w:sz w:val="24"/>
+          <w:szCs w:val="24"/>
+        </w:rPr>
+      </w:pPr>
+    </w:p>
+    <w:p>
+      <w:pPr>
+        <w:pStyle w:val="ListParagraph"/>
+        <w:numPr>
+          <w:ilvl w:val="0"/>
+          <w:numId w:val="4"/>
+        </w:numPr>
+        <w:rPr>
+          <w:rFonts w:ascii="Verdana" w:hAnsi="Verdana"/>
+          <w:sz w:val="24"/>
+          <w:szCs w:val="24"/>
+        </w:rPr>
+      </w:pPr>
+      <w:r>
+        <w:rPr>
+          <w:rFonts w:ascii="Verdana" w:hAnsi="Verdana"/>
+          <w:sz w:val="24"/>
+          <w:szCs w:val="24"/>
+        </w:rPr>
+        <w:t xml:space="preserve"> The order from fastest to slowest is the following</w:t>
+      </w:r>
+      <w:r>
+        <w:rPr>
+          <w:rFonts w:ascii="Verdana" w:hAnsi="Verdana"/>
+          <w:sz w:val="24"/>
+          <w:szCs w:val="24"/>
+        </w:rPr>
+        <w:t xml:space="preserve"> </w:t>
+      </w:r>
+      <w:r>
+        <w:rPr>
+          <w:rFonts w:ascii="Verdana" w:hAnsi="Verdana"/>
+          <w:sz w:val="24"/>
+          <w:szCs w:val="24"/>
+        </w:rPr>
+        <w:t xml:space="preserve">in terms of growth rate </w:t>
+      </w:r>
+      <w:r>
+        <w:rPr>
+          <w:rFonts w:ascii="Verdana" w:hAnsi="Verdana"/>
+          <w:sz w:val="24"/>
+          <w:szCs w:val="24"/>
+        </w:rPr>
+        <w:t>(I looked up</w:t>
+      </w:r>
+      <w:r>
+        <w:rPr>
+          <w:rFonts w:ascii="Verdana" w:hAnsi="Verdana"/>
+          <w:sz w:val="24"/>
+          <w:szCs w:val="24"/>
+        </w:rPr>
+        <w:t xml:space="preserve"> some refreshers her</w:t>
+      </w:r>
+      <w:r>
+        <w:rPr>
+          <w:rFonts w:ascii="Verdana" w:hAnsi="Verdana"/>
+          <w:sz w:val="24"/>
+          <w:szCs w:val="24"/>
+        </w:rPr>
+        <w:t xml:space="preserve">e. I took his in </w:t>
+      </w:r>
+      <w:proofErr w:type="spellStart"/>
+      <w:r>
+        <w:rPr>
+          <w:rFonts w:ascii="Verdana" w:hAnsi="Verdana"/>
+          <w:sz w:val="24"/>
+          <w:szCs w:val="24"/>
+        </w:rPr>
+        <w:t>uni</w:t>
+      </w:r>
+      <w:proofErr w:type="spellEnd"/>
+      <w:r>
+        <w:rPr>
+          <w:rFonts w:ascii="Verdana" w:hAnsi="Verdana"/>
+          <w:sz w:val="24"/>
+          <w:szCs w:val="24"/>
+        </w:rPr>
+        <w:t xml:space="preserve"> but forgot how to do </w:t>
+      </w:r>
+      <w:r>
+        <w:rPr>
+          <w:rFonts w:ascii="Verdana" w:hAnsi="Verdana"/>
+          <w:sz w:val="24"/>
+          <w:szCs w:val="24"/>
+        </w:rPr>
+        <w:t>it,</w:t>
+      </w:r>
+      <w:r>
+        <w:rPr>
+          <w:rFonts w:ascii="Verdana" w:hAnsi="Verdana"/>
+          <w:sz w:val="24"/>
+          <w:szCs w:val="24"/>
+        </w:rPr>
+        <w:t xml:space="preserve"> so a fresh explanation would be needed</w:t>
+      </w:r>
+      <w:r>
+        <w:rPr>
+          <w:rFonts w:ascii="Verdana" w:hAnsi="Verdana"/>
+          <w:sz w:val="24"/>
+          <w:szCs w:val="24"/>
+        </w:rPr>
+        <w:t>)</w:t>
+      </w:r>
+      <w:r>
+        <w:rPr>
+          <w:rFonts w:ascii="Verdana" w:hAnsi="Verdana"/>
+          <w:sz w:val="24"/>
+          <w:szCs w:val="24"/>
+        </w:rPr>
+        <w:t>:</w:t>
+      </w:r>
+    </w:p>
+    <w:p>
+      <w:pPr>
+        <w:rPr>
+          <w:rFonts w:ascii="Verdana" w:hAnsi="Verdana"/>
+          <w:sz w:val="24"/>
+          <w:szCs w:val="24"/>
+        </w:rPr>
+      </w:pPr>
+      <w:r>
+        <w:rPr>
+          <w:rFonts w:ascii="Verdana" w:hAnsi="Verdana"/>
+          <w:sz w:val="24"/>
+          <w:szCs w:val="24"/>
+        </w:rPr>
+        <w:t xml:space="preserve">   </w:t>
+      </w:r>
+    </w:p>
+    <w:p>
+      <w:pPr>
+        <w:rPr>
+          <w:rFonts w:ascii="Verdana" w:hAnsi="Verdana"/>
+          <w:sz w:val="24"/>
+          <w:szCs w:val="24"/>
+        </w:rPr>
+      </w:pPr>
+      <w:r>
+        <w:rPr>
+          <w:rFonts w:ascii="Verdana" w:hAnsi="Verdana"/>
+          <w:sz w:val="24"/>
+          <w:szCs w:val="24"/>
+        </w:rPr>
+        <w:t xml:space="preserve">    2^N.</w:t>
+      </w:r>
+    </w:p>
+    <w:p>
+      <w:pPr>
+        <w:ind w:left="360"/>
+        <w:rPr>
+          <w:rFonts w:ascii="Verdana" w:hAnsi="Verdana"/>
+          <w:sz w:val="24"/>
+          <w:szCs w:val="24"/>
+        </w:rPr>
+      </w:pPr>
+      <w:r>
+        <w:rPr>
+          <w:rFonts w:ascii="Verdana" w:hAnsi="Verdana"/>
+          <w:sz w:val="24"/>
+          <w:szCs w:val="24"/>
+        </w:rPr>
+        <w:t>N^2 – Quadratic time growth.</w:t>
+      </w:r>
+    </w:p>
+    <w:p>
+      <w:pPr>
+        <w:ind w:left="360"/>
+        <w:rPr>
+          <w:rFonts w:ascii="Verdana" w:hAnsi="Verdana"/>
+          <w:sz w:val="24"/>
+          <w:szCs w:val="24"/>
+        </w:rPr>
+      </w:pPr>
+      <w:r>
+        <w:rPr>
+          <w:rFonts w:ascii="Verdana" w:hAnsi="Verdana"/>
+          <w:sz w:val="24"/>
+          <w:szCs w:val="24"/>
+        </w:rPr>
+        <w:t xml:space="preserve">N * Log(N) </w:t>
+      </w:r>
+    </w:p>
+    <w:p>
+      <w:pPr>
+        <w:ind w:left="360"/>
+        <w:rPr>
+          <w:rFonts w:ascii="Verdana" w:hAnsi="Verdana"/>
+          <w:sz w:val="24"/>
+          <w:szCs w:val="24"/>
+        </w:rPr>
+      </w:pPr>
+      <w:r>
+        <w:rPr>
+          <w:rFonts w:ascii="Verdana" w:hAnsi="Verdana"/>
+          <w:sz w:val="24"/>
+          <w:szCs w:val="24"/>
+        </w:rPr>
+        <w:t>N – Linear Time Growth.</w:t>
+      </w:r>
+    </w:p>
+    <w:p>
+      <w:pPr>
+        <w:ind w:left="360"/>
+        <w:rPr>
+          <w:rFonts w:ascii="Verdana" w:hAnsi="Verdana"/>
+          <w:sz w:val="24"/>
+          <w:szCs w:val="24"/>
+        </w:rPr>
+      </w:pPr>
+      <w:r>
+        <w:rPr>
+          <w:rFonts w:ascii="Verdana" w:hAnsi="Verdana"/>
+          <w:sz w:val="24"/>
+          <w:szCs w:val="24"/>
+        </w:rPr>
+        <w:t xml:space="preserve">Log(N) – </w:t>
+      </w:r>
+      <w:r>
+        <w:rPr>
+          <w:rFonts w:ascii="Verdana" w:hAnsi="Verdana"/>
+          <w:sz w:val="24"/>
+          <w:szCs w:val="24"/>
+        </w:rPr>
+        <w:t>logarithmic</w:t>
+      </w:r>
+      <w:r>
+        <w:rPr>
+          <w:rFonts w:ascii="Verdana" w:hAnsi="Verdana"/>
+          <w:sz w:val="24"/>
+          <w:szCs w:val="24"/>
+        </w:rPr>
+        <w:t xml:space="preserve"> time growth.</w:t>
+      </w:r>
+    </w:p>
+    <w:p>
+      <w:pPr>
+        <w:ind w:left="360"/>
+        <w:rPr>
+          <w:rFonts w:ascii="Verdana" w:hAnsi="Verdana"/>
+          <w:sz w:val="24"/>
+          <w:szCs w:val="24"/>
+        </w:rPr>
+      </w:pPr>
+      <w:r>
+        <w:rPr>
+          <w:rFonts w:ascii="Verdana" w:hAnsi="Verdana"/>
+          <w:sz w:val="24"/>
+          <w:szCs w:val="24"/>
+        </w:rPr>
+        <w:t>1 – Constant Time Growth.</w:t>
+      </w:r>
+    </w:p>
+    <w:p>
+      <w:pPr>
+        <w:rPr>
+          <w:rFonts w:ascii="Verdana" w:hAnsi="Verdana"/>
+          <w:sz w:val="24"/>
+          <w:szCs w:val="24"/>
+        </w:rPr>
+      </w:pPr>
+      <w:r>
+        <w:rPr>
+          <w:rFonts w:ascii="Verdana" w:hAnsi="Verdana"/>
+          <w:sz w:val="24"/>
+          <w:szCs w:val="24"/>
+        </w:rPr>
+        <w:br w:type="page"/>
+      </w:r>
+    </w:p>
+    <w:p>
+      <w:pPr>
+        <w:rPr>
+          <w:rFonts w:ascii="Verdana" w:hAnsi="Verdana"/>
+          <w:sz w:val="24"/>
+          <w:szCs w:val="24"/>
+        </w:rPr>
+      </w:pPr>
+    </w:p>
+    <w:p>
+      <w:pPr>
+        <w:pStyle w:val="ListParagraph"/>
+        <w:numPr>
+          <w:ilvl w:val="0"/>
+          <w:numId w:val="4"/>
+        </w:numPr>
+        <w:rPr>
+          <w:rFonts w:ascii="Verdana" w:hAnsi="Verdana"/>
+          <w:sz w:val="24"/>
+          <w:szCs w:val="24"/>
+        </w:rPr>
+      </w:pPr>
+      <w:r>
+        <w:rPr>
+          <w:rFonts w:ascii="Verdana" w:hAnsi="Verdana"/>
+          <w:sz w:val="24"/>
+          <w:szCs w:val="24"/>
+        </w:rPr>
+        <w:t xml:space="preserve">F(X) has a growth rate of O(2N). so, it grows at twice the constant time speed, </w:t>
+      </w:r>
+      <w:r>
+        <w:rPr>
+          <w:rFonts w:ascii="Verdana" w:hAnsi="Verdana"/>
+          <w:sz w:val="24"/>
+          <w:szCs w:val="24"/>
+        </w:rPr>
+        <w:t>so it’s growth would be faster than O (N * LOG(N)). Therefore H(X) is faster in execution time as its growth is slower.</w:t>
+      </w:r>
+    </w:p>
+    <w:p>
+      <w:pPr>
+        <w:pStyle w:val="ListParagraph"/>
+        <w:ind w:left="360"/>
+        <w:rPr>
+          <w:rFonts w:ascii="Verdana" w:hAnsi="Verdana"/>
+          <w:sz w:val="24"/>
+          <w:szCs w:val="24"/>
+        </w:rPr>
+      </w:pPr>
+    </w:p>
+    <w:p>
+      <w:pPr>
+        <w:pStyle w:val="ListParagraph"/>
+        <w:ind w:left="360"/>
+        <w:rPr>
+          <w:rFonts w:ascii="Verdana" w:hAnsi="Verdana"/>
+          <w:sz w:val="24"/>
+          <w:szCs w:val="24"/>
+        </w:rPr>
+      </w:pPr>
+      <w:r>
+        <w:rPr>
+          <w:rFonts w:ascii="Verdana" w:hAnsi="Verdana"/>
+          <w:noProof/>
+          <w:sz w:val="24"/>
+          <w:szCs w:val="24"/>
+        </w:rPr>
+        <w:drawing>
+          <wp:inline distT="0" distB="0" distL="0" distR="0">
+            <wp:extent cx="3840053" cy="2371725"/>
+            <wp:effectExtent l="0" t="0" r="8255" b="0"/>
+            <wp:docPr id="3" name="Picture 3"/>
+            <wp:cNvGraphicFramePr>
+              <a:graphicFrameLocks xmlns:a="http://schemas.openxmlformats.org/drawingml/2006/main" noChangeAspect="1"/>
+            </wp:cNvGraphicFramePr>
+            <a:graphic xmlns:a="http://schemas.openxmlformats.org/drawingml/2006/main">
+              <a:graphicData uri="http://schemas.openxmlformats.org/drawingml/2006/picture">
+                <pic:pic xmlns:pic="http://schemas.openxmlformats.org/drawingml/2006/picture">
+                  <pic:nvPicPr>
+                    <pic:cNvPr id="3" name="graph_20180113_112711.png"/>
+                    <pic:cNvPicPr/>
+                  </pic:nvPicPr>
+                  <pic:blipFill>
+                    <a:blip r:embed="rId7">
+                      <a:extLst>
+                        <a:ext uri="{28A0092B-C50C-407E-A947-70E740481C1C}">
+                          <a14:useLocalDpi xmlns:a14="http://schemas.microsoft.com/office/drawing/2010/main" val="0"/>
+                        </a:ext>
+                      </a:extLst>
+                    </a:blip>
+                    <a:stretch>
+                      <a:fillRect/>
+                    </a:stretch>
+                  </pic:blipFill>
+                  <pic:spPr>
+                    <a:xfrm>
+                      <a:off x="0" y="0"/>
+                      <a:ext cx="3852476" cy="2379398"/>
+                    </a:xfrm>
+                    <a:prstGeom prst="rect">
+                      <a:avLst/>
+                    </a:prstGeom>
+                  </pic:spPr>
+                </pic:pic>
+              </a:graphicData>
+            </a:graphic>
+          </wp:inline>
+        </w:drawing>
+      </w:r>
+    </w:p>
+    <w:p/>
+    <w:p>
+      <w:r>
+        <w:t xml:space="preserve">      </w:t>
+      </w:r>
+      <w:r>
+        <w:t xml:space="preserve"> </w:t>
+      </w:r>
+      <w:r>
+        <w:t>Red: Plotting of 2N</w:t>
+      </w:r>
+    </w:p>
+    <w:p>
+      <w:r>
+        <w:t xml:space="preserve">      </w:t>
+      </w:r>
+      <w:r>
+        <w:t xml:space="preserve"> </w:t>
+      </w:r>
+      <w:r>
+        <w:t>Blue: Plotting of N * LOG(N)</w:t>
+      </w:r>
+    </w:p>
+    <w:p/>
+    <w:p>
+      <w:pPr>
+        <w:pStyle w:val="ListParagraph"/>
+        <w:numPr>
+          <w:ilvl w:val="0"/>
+          <w:numId w:val="4"/>
+        </w:numPr>
+      </w:pPr>
+      <w:r>
+        <w:rPr>
+          <w:rFonts w:ascii="Verdana" w:hAnsi="Verdana"/>
+          <w:sz w:val="24"/>
+          <w:szCs w:val="24"/>
+        </w:rPr>
+        <w:t>Below are the descriptions for each notatio</w:t>
+      </w:r>
+      <w:r>
+        <w:rPr>
+          <w:rFonts w:ascii="Verdana" w:hAnsi="Verdana"/>
+          <w:sz w:val="24"/>
+          <w:szCs w:val="24"/>
+        </w:rPr>
+        <w:t>n</w:t>
+      </w:r>
+      <w:r>
+        <w:rPr>
+          <w:rFonts w:ascii="Verdana" w:hAnsi="Verdana"/>
+          <w:sz w:val="24"/>
+          <w:szCs w:val="24"/>
+        </w:rPr>
+        <w:t>:</w:t>
+      </w:r>
+    </w:p>
+    <w:p/>
+    <w:p>
+      <w:r>
+        <w:rPr>
+          <w:b/>
+          <w:bCs/>
+        </w:rPr>
+        <w:t>O – Big O Notation:</w:t>
+      </w:r>
+      <w:r>
+        <w:t xml:space="preserve"> It’s often used for calculating the upper bound or worst-case scenario for the growth rate of an algorithm.</w:t>
+      </w:r>
+    </w:p>
+    <w:p>
+      <w:r>
+        <w:rPr>
+          <w:b/>
+          <w:bCs/>
+        </w:rPr>
+        <w:t>Ω - Big Omega Notation:</w:t>
+      </w:r>
+      <w:r>
+        <w:t xml:space="preserve"> is used to describe the best case or lower bound for the growth rate of an algor</w:t>
+      </w:r>
+      <w:r>
+        <w:t xml:space="preserve">ithm. </w:t>
+      </w:r>
+    </w:p>
+    <w:p>
+      <w:r>
+        <w:rPr>
+          <w:b/>
+          <w:bCs/>
+        </w:rPr>
+        <w:t>Ɵ – Big Theta Notation:</w:t>
+      </w:r>
+      <w:r>
+        <w:t xml:space="preserve"> Is used to describe the exact boundaries so for constant x “growth rate is no less than Y and no greater than Z” or as they academically call it a “tight bound” or region in linear programming. </w:t>
+      </w:r>
+    </w:p>
+    <w:p>
+      <w:r>
+        <w:rPr>
+          <w:b/>
+          <w:bCs/>
+        </w:rPr>
+        <w:t>o – Little O Notation:</w:t>
+      </w:r>
+      <w:r>
+        <w:t xml:space="preserve"> </w:t>
+      </w:r>
+      <w:r>
+        <w:t xml:space="preserve"> like Big O but the key difference here is that the upper bound can never be reached. </w:t>
+      </w:r>
+    </w:p>
+    <w:p>
+      <w:r>
+        <w:rPr>
+          <w:b/>
+          <w:bCs/>
+        </w:rPr>
+        <w:t xml:space="preserve">w – Little Omega Notation: </w:t>
+      </w:r>
+      <w:r>
+        <w:t xml:space="preserve"> I’m guessing it’s like little O notation in the sense that the lower bound is defined but cannot be reached as well.</w:t>
+      </w:r>
+    </w:p>
+    <w:p>
+      <w:r>
+        <w:br w:type="page"/>
+      </w:r>
+    </w:p>
+    <w:p>
+      <w:pPr>
+        <w:pStyle w:val="ListParagraph"/>
+        <w:numPr>
+          <w:ilvl w:val="0"/>
+          <w:numId w:val="4"/>
+        </w:numPr>
+      </w:pPr>
+      <w:r>
+        <w:lastRenderedPageBreak/>
+        <w:t xml:space="preserve">For the function with heavy up front constant time cost. I believe I’d choose it on the following grounds: </w:t>
+      </w:r>
+    </w:p>
+    <w:p>
+      <w:pPr>
+        <w:pStyle w:val="ListParagraph"/>
+        <w:numPr>
+          <w:ilvl w:val="1"/>
+          <w:numId w:val="4"/>
+        </w:numPr>
+      </w:pPr>
+      <w:r>
+        <w:t xml:space="preserve">The algorithm or number of executions can justify the performance benefit of logarithmic time cost. So, for example, if the function or algorithm is called 500 times in my system both algorithms would be terrible choices. </w:t>
+      </w:r>
+    </w:p>
+    <w:p>
+      <w:pPr>
+        <w:pStyle w:val="ListParagraph"/>
+        <w:ind w:left="1080"/>
+      </w:pPr>
+    </w:p>
+    <w:p>
+      <w:pPr>
+        <w:pStyle w:val="ListParagraph"/>
+        <w:ind w:left="1080"/>
+      </w:pPr>
+      <w:r>
+        <w:t>If K is at least &lt; ½ N. I’d choose the function with upfront cost as it’s execution time would flatten out near the constant K. so overall, it’ll always be less then than N. but if K &gt; N or equal N. then at the beginning the constant time function would be a better choice but as the input set grows they’ll be evenly matched.</w:t>
+      </w:r>
+    </w:p>
+    <w:p>
+      <w:pPr>
+        <w:pStyle w:val="ListParagraph"/>
+        <w:ind w:left="1080"/>
+      </w:pPr>
+    </w:p>
+    <w:p>
+      <w:pPr>
+        <w:pStyle w:val="ListParagraph"/>
+        <w:ind w:left="1080"/>
+      </w:pPr>
+      <w:r>
+        <w:t xml:space="preserve">I’d say it all depends on context &amp; the number of executions for the algorithm so one is not specifically better. </w:t>
+      </w:r>
+    </w:p>
+    <w:p>
+      <w:pPr>
+        <w:pStyle w:val="ListParagraph"/>
+        <w:ind w:left="1080"/>
+      </w:pPr>
+    </w:p>
+    <w:p>
+      <w:pPr>
+        <w:pStyle w:val="ListParagraph"/>
+        <w:ind w:left="1080"/>
+      </w:pPr>
+    </w:p>
+    <w:p>
+      <w:pPr>
+        <w:pStyle w:val="ListParagraph"/>
+        <w:numPr>
+          <w:ilvl w:val="0"/>
+          <w:numId w:val="4"/>
+        </w:numPr>
+      </w:pPr>
       <w:bookmarkStart w:id="0" w:name="_GoBack"/>
       <w:bookmarkEnd w:id="0"/>
-      <w:r>
-        <w:rPr>
-          <w:sz w:val="32"/>
-          <w:szCs w:val="32"/>
-          <w:u w:val="single"/>
-        </w:rPr>
-        <w:t>s &amp; Algorithms Exam – Answer Sheet</w:t>
-      </w:r>
-    </w:p>
+    </w:p>
+    <w:p/>
     <w:sectPr>
       <w:pgSz w:w="12240" w:h="15840"/>
       <w:pgMar w:top="1440" w:right="1440" w:bottom="1440" w:left="1440" w:header="720" w:footer="720" w:gutter="0"/>
@@ -754,8 +1985,500 @@
 </w:document>
 </file>
 
+<file path=word/numbering.xml><?xml version="1.0" encoding="utf-8"?>
+<w:numbering xmlns:wpc="http://schemas.microsoft.com/office/word/2010/wordprocessingCanvas" xmlns:cx="http://schemas.microsoft.com/office/drawing/2014/chartex" xmlns:cx1="http://schemas.microsoft.com/office/drawing/2015/9/8/chartex" xmlns:cx2="http://schemas.microsoft.com/office/drawing/2015/10/21/chartex" xmlns:cx3="http://schemas.microsoft.com/office/drawing/2016/5/9/chartex" xmlns:cx4="http://schemas.microsoft.com/office/drawing/2016/5/10/chartex" xmlns:cx5="http://schemas.microsoft.com/office/drawing/2016/5/11/chartex" xmlns:cx6="http://schemas.microsoft.com/office/drawing/2016/5/12/chartex" xmlns:cx7="http://schemas.microsoft.com/office/drawing/2016/5/13/chartex" xmlns:cx8="http://schemas.microsoft.com/office/drawing/2016/5/14/chartex" xmlns:mc="http://schemas.openxmlformats.org/markup-compatibility/2006" xmlns:aink="http://schemas.microsoft.com/office/drawing/2016/ink" xmlns:am3d="http://schemas.microsoft.com/office/drawing/2017/model3d" xmlns:o="urn:schemas-microsoft-com:office:office" xmlns:r="http://schemas.openxmlformats.org/officeDocument/2006/relationships" xmlns:m="http://schemas.openxmlformats.org/officeDocument/2006/math" xmlns:v="urn:schemas-microsoft-com:vml" xmlns:wp14="http://schemas.microsoft.com/office/word/2010/wordprocessingDrawing" xmlns:wp="http://schemas.openxmlformats.org/drawingml/2006/wordprocessingDrawing" xmlns:w10="urn:schemas-microsoft-com:office:word" xmlns:w="http://schemas.openxmlformats.org/wordprocessingml/2006/main" xmlns:w14="http://schemas.microsoft.com/office/word/2010/wordml" xmlns:w15="http://schemas.microsoft.com/office/word/2012/wordml" xmlns:w16cid="http://schemas.microsoft.com/office/word/2016/wordml/cid" xmlns:w16se="http://schemas.microsoft.com/office/word/2015/wordml/symex" xmlns:wpg="http://schemas.microsoft.com/office/word/2010/wordprocessingGroup" xmlns:wpi="http://schemas.microsoft.com/office/word/2010/wordprocessingInk" xmlns:wne="http://schemas.microsoft.com/office/word/2006/wordml" xmlns:wps="http://schemas.microsoft.com/office/word/2010/wordprocessingShape" mc:Ignorable="w14 w15 w16se w16cid wp14">
+  <w:abstractNum w:abstractNumId="0" w15:restartNumberingAfterBreak="0">
+    <w:nsid w:val="07ED3A8D"/>
+    <w:multiLevelType w:val="hybridMultilevel"/>
+    <w:tmpl w:val="774E500E"/>
+    <w:lvl w:ilvl="0" w:tplc="04090011">
+      <w:start w:val="1"/>
+      <w:numFmt w:val="decimal"/>
+      <w:lvlText w:val="%1)"/>
+      <w:lvlJc w:val="left"/>
+      <w:pPr>
+        <w:ind w:left="720" w:hanging="360"/>
+      </w:pPr>
+      <w:rPr>
+        <w:rFonts w:hint="default"/>
+      </w:rPr>
+    </w:lvl>
+    <w:lvl w:ilvl="1" w:tplc="04090019" w:tentative="1">
+      <w:start w:val="1"/>
+      <w:numFmt w:val="lowerLetter"/>
+      <w:lvlText w:val="%2."/>
+      <w:lvlJc w:val="left"/>
+      <w:pPr>
+        <w:ind w:left="1440" w:hanging="360"/>
+      </w:pPr>
+    </w:lvl>
+    <w:lvl w:ilvl="2" w:tplc="0409001B" w:tentative="1">
+      <w:start w:val="1"/>
+      <w:numFmt w:val="lowerRoman"/>
+      <w:lvlText w:val="%3."/>
+      <w:lvlJc w:val="right"/>
+      <w:pPr>
+        <w:ind w:left="2160" w:hanging="180"/>
+      </w:pPr>
+    </w:lvl>
+    <w:lvl w:ilvl="3" w:tplc="0409000F" w:tentative="1">
+      <w:start w:val="1"/>
+      <w:numFmt w:val="decimal"/>
+      <w:lvlText w:val="%4."/>
+      <w:lvlJc w:val="left"/>
+      <w:pPr>
+        <w:ind w:left="2880" w:hanging="360"/>
+      </w:pPr>
+    </w:lvl>
+    <w:lvl w:ilvl="4" w:tplc="04090019" w:tentative="1">
+      <w:start w:val="1"/>
+      <w:numFmt w:val="lowerLetter"/>
+      <w:lvlText w:val="%5."/>
+      <w:lvlJc w:val="left"/>
+      <w:pPr>
+        <w:ind w:left="3600" w:hanging="360"/>
+      </w:pPr>
+    </w:lvl>
+    <w:lvl w:ilvl="5" w:tplc="0409001B" w:tentative="1">
+      <w:start w:val="1"/>
+      <w:numFmt w:val="lowerRoman"/>
+      <w:lvlText w:val="%6."/>
+      <w:lvlJc w:val="right"/>
+      <w:pPr>
+        <w:ind w:left="4320" w:hanging="180"/>
+      </w:pPr>
+    </w:lvl>
+    <w:lvl w:ilvl="6" w:tplc="0409000F" w:tentative="1">
+      <w:start w:val="1"/>
+      <w:numFmt w:val="decimal"/>
+      <w:lvlText w:val="%7."/>
+      <w:lvlJc w:val="left"/>
+      <w:pPr>
+        <w:ind w:left="5040" w:hanging="360"/>
+      </w:pPr>
+    </w:lvl>
+    <w:lvl w:ilvl="7" w:tplc="04090019" w:tentative="1">
+      <w:start w:val="1"/>
+      <w:numFmt w:val="lowerLetter"/>
+      <w:lvlText w:val="%8."/>
+      <w:lvlJc w:val="left"/>
+      <w:pPr>
+        <w:ind w:left="5760" w:hanging="360"/>
+      </w:pPr>
+    </w:lvl>
+    <w:lvl w:ilvl="8" w:tplc="0409001B" w:tentative="1">
+      <w:start w:val="1"/>
+      <w:numFmt w:val="lowerRoman"/>
+      <w:lvlText w:val="%9."/>
+      <w:lvlJc w:val="right"/>
+      <w:pPr>
+        <w:ind w:left="6480" w:hanging="180"/>
+      </w:pPr>
+    </w:lvl>
+  </w:abstractNum>
+  <w:abstractNum w:abstractNumId="1" w15:restartNumberingAfterBreak="0">
+    <w:nsid w:val="08E14317"/>
+    <w:multiLevelType w:val="hybridMultilevel"/>
+    <w:tmpl w:val="B9E86858"/>
+    <w:lvl w:ilvl="0" w:tplc="28580C2E">
+      <w:start w:val="1"/>
+      <w:numFmt w:val="decimal"/>
+      <w:lvlText w:val="%1)"/>
+      <w:lvlJc w:val="left"/>
+      <w:pPr>
+        <w:ind w:left="1080" w:hanging="360"/>
+      </w:pPr>
+      <w:rPr>
+        <w:rFonts w:hint="default"/>
+      </w:rPr>
+    </w:lvl>
+    <w:lvl w:ilvl="1" w:tplc="04090019" w:tentative="1">
+      <w:start w:val="1"/>
+      <w:numFmt w:val="lowerLetter"/>
+      <w:lvlText w:val="%2."/>
+      <w:lvlJc w:val="left"/>
+      <w:pPr>
+        <w:ind w:left="1800" w:hanging="360"/>
+      </w:pPr>
+    </w:lvl>
+    <w:lvl w:ilvl="2" w:tplc="0409001B" w:tentative="1">
+      <w:start w:val="1"/>
+      <w:numFmt w:val="lowerRoman"/>
+      <w:lvlText w:val="%3."/>
+      <w:lvlJc w:val="right"/>
+      <w:pPr>
+        <w:ind w:left="2520" w:hanging="180"/>
+      </w:pPr>
+    </w:lvl>
+    <w:lvl w:ilvl="3" w:tplc="0409000F" w:tentative="1">
+      <w:start w:val="1"/>
+      <w:numFmt w:val="decimal"/>
+      <w:lvlText w:val="%4."/>
+      <w:lvlJc w:val="left"/>
+      <w:pPr>
+        <w:ind w:left="3240" w:hanging="360"/>
+      </w:pPr>
+    </w:lvl>
+    <w:lvl w:ilvl="4" w:tplc="04090019" w:tentative="1">
+      <w:start w:val="1"/>
+      <w:numFmt w:val="lowerLetter"/>
+      <w:lvlText w:val="%5."/>
+      <w:lvlJc w:val="left"/>
+      <w:pPr>
+        <w:ind w:left="3960" w:hanging="360"/>
+      </w:pPr>
+    </w:lvl>
+    <w:lvl w:ilvl="5" w:tplc="0409001B" w:tentative="1">
+      <w:start w:val="1"/>
+      <w:numFmt w:val="lowerRoman"/>
+      <w:lvlText w:val="%6."/>
+      <w:lvlJc w:val="right"/>
+      <w:pPr>
+        <w:ind w:left="4680" w:hanging="180"/>
+      </w:pPr>
+    </w:lvl>
+    <w:lvl w:ilvl="6" w:tplc="0409000F" w:tentative="1">
+      <w:start w:val="1"/>
+      <w:numFmt w:val="decimal"/>
+      <w:lvlText w:val="%7."/>
+      <w:lvlJc w:val="left"/>
+      <w:pPr>
+        <w:ind w:left="5400" w:hanging="360"/>
+      </w:pPr>
+    </w:lvl>
+    <w:lvl w:ilvl="7" w:tplc="04090019" w:tentative="1">
+      <w:start w:val="1"/>
+      <w:numFmt w:val="lowerLetter"/>
+      <w:lvlText w:val="%8."/>
+      <w:lvlJc w:val="left"/>
+      <w:pPr>
+        <w:ind w:left="6120" w:hanging="360"/>
+      </w:pPr>
+    </w:lvl>
+    <w:lvl w:ilvl="8" w:tplc="0409001B" w:tentative="1">
+      <w:start w:val="1"/>
+      <w:numFmt w:val="lowerRoman"/>
+      <w:lvlText w:val="%9."/>
+      <w:lvlJc w:val="right"/>
+      <w:pPr>
+        <w:ind w:left="6840" w:hanging="180"/>
+      </w:pPr>
+    </w:lvl>
+  </w:abstractNum>
+  <w:abstractNum w:abstractNumId="2" w15:restartNumberingAfterBreak="0">
+    <w:nsid w:val="31ED153F"/>
+    <w:multiLevelType w:val="hybridMultilevel"/>
+    <w:tmpl w:val="379244A2"/>
+    <w:lvl w:ilvl="0" w:tplc="8280EED0">
+      <w:start w:val="1"/>
+      <w:numFmt w:val="decimal"/>
+      <w:lvlText w:val="%1."/>
+      <w:lvlJc w:val="left"/>
+      <w:pPr>
+        <w:ind w:left="360" w:hanging="360"/>
+      </w:pPr>
+      <w:rPr>
+        <w:b/>
+        <w:bCs/>
+        <w:sz w:val="28"/>
+        <w:szCs w:val="28"/>
+      </w:rPr>
+    </w:lvl>
+    <w:lvl w:ilvl="1" w:tplc="04090019">
+      <w:start w:val="1"/>
+      <w:numFmt w:val="lowerLetter"/>
+      <w:lvlText w:val="%2."/>
+      <w:lvlJc w:val="left"/>
+      <w:pPr>
+        <w:ind w:left="1080" w:hanging="360"/>
+      </w:pPr>
+    </w:lvl>
+    <w:lvl w:ilvl="2" w:tplc="0409001B" w:tentative="1">
+      <w:start w:val="1"/>
+      <w:numFmt w:val="lowerRoman"/>
+      <w:lvlText w:val="%3."/>
+      <w:lvlJc w:val="right"/>
+      <w:pPr>
+        <w:ind w:left="1800" w:hanging="180"/>
+      </w:pPr>
+    </w:lvl>
+    <w:lvl w:ilvl="3" w:tplc="0409000F" w:tentative="1">
+      <w:start w:val="1"/>
+      <w:numFmt w:val="decimal"/>
+      <w:lvlText w:val="%4."/>
+      <w:lvlJc w:val="left"/>
+      <w:pPr>
+        <w:ind w:left="2520" w:hanging="360"/>
+      </w:pPr>
+    </w:lvl>
+    <w:lvl w:ilvl="4" w:tplc="04090019" w:tentative="1">
+      <w:start w:val="1"/>
+      <w:numFmt w:val="lowerLetter"/>
+      <w:lvlText w:val="%5."/>
+      <w:lvlJc w:val="left"/>
+      <w:pPr>
+        <w:ind w:left="3240" w:hanging="360"/>
+      </w:pPr>
+    </w:lvl>
+    <w:lvl w:ilvl="5" w:tplc="0409001B" w:tentative="1">
+      <w:start w:val="1"/>
+      <w:numFmt w:val="lowerRoman"/>
+      <w:lvlText w:val="%6."/>
+      <w:lvlJc w:val="right"/>
+      <w:pPr>
+        <w:ind w:left="3960" w:hanging="180"/>
+      </w:pPr>
+    </w:lvl>
+    <w:lvl w:ilvl="6" w:tplc="0409000F" w:tentative="1">
+      <w:start w:val="1"/>
+      <w:numFmt w:val="decimal"/>
+      <w:lvlText w:val="%7."/>
+      <w:lvlJc w:val="left"/>
+      <w:pPr>
+        <w:ind w:left="4680" w:hanging="360"/>
+      </w:pPr>
+    </w:lvl>
+    <w:lvl w:ilvl="7" w:tplc="04090019" w:tentative="1">
+      <w:start w:val="1"/>
+      <w:numFmt w:val="lowerLetter"/>
+      <w:lvlText w:val="%8."/>
+      <w:lvlJc w:val="left"/>
+      <w:pPr>
+        <w:ind w:left="5400" w:hanging="360"/>
+      </w:pPr>
+    </w:lvl>
+    <w:lvl w:ilvl="8" w:tplc="0409001B" w:tentative="1">
+      <w:start w:val="1"/>
+      <w:numFmt w:val="lowerRoman"/>
+      <w:lvlText w:val="%9."/>
+      <w:lvlJc w:val="right"/>
+      <w:pPr>
+        <w:ind w:left="6120" w:hanging="180"/>
+      </w:pPr>
+    </w:lvl>
+  </w:abstractNum>
+  <w:abstractNum w:abstractNumId="3" w15:restartNumberingAfterBreak="0">
+    <w:nsid w:val="65F543A4"/>
+    <w:multiLevelType w:val="hybridMultilevel"/>
+    <w:tmpl w:val="781C603A"/>
+    <w:lvl w:ilvl="0" w:tplc="04090011">
+      <w:start w:val="1"/>
+      <w:numFmt w:val="decimal"/>
+      <w:lvlText w:val="%1)"/>
+      <w:lvlJc w:val="left"/>
+      <w:pPr>
+        <w:ind w:left="720" w:hanging="360"/>
+      </w:pPr>
+      <w:rPr>
+        <w:rFonts w:hint="default"/>
+      </w:rPr>
+    </w:lvl>
+    <w:lvl w:ilvl="1" w:tplc="04090019" w:tentative="1">
+      <w:start w:val="1"/>
+      <w:numFmt w:val="lowerLetter"/>
+      <w:lvlText w:val="%2."/>
+      <w:lvlJc w:val="left"/>
+      <w:pPr>
+        <w:ind w:left="1440" w:hanging="360"/>
+      </w:pPr>
+    </w:lvl>
+    <w:lvl w:ilvl="2" w:tplc="0409001B" w:tentative="1">
+      <w:start w:val="1"/>
+      <w:numFmt w:val="lowerRoman"/>
+      <w:lvlText w:val="%3."/>
+      <w:lvlJc w:val="right"/>
+      <w:pPr>
+        <w:ind w:left="2160" w:hanging="180"/>
+      </w:pPr>
+    </w:lvl>
+    <w:lvl w:ilvl="3" w:tplc="0409000F" w:tentative="1">
+      <w:start w:val="1"/>
+      <w:numFmt w:val="decimal"/>
+      <w:lvlText w:val="%4."/>
+      <w:lvlJc w:val="left"/>
+      <w:pPr>
+        <w:ind w:left="2880" w:hanging="360"/>
+      </w:pPr>
+    </w:lvl>
+    <w:lvl w:ilvl="4" w:tplc="04090019" w:tentative="1">
+      <w:start w:val="1"/>
+      <w:numFmt w:val="lowerLetter"/>
+      <w:lvlText w:val="%5."/>
+      <w:lvlJc w:val="left"/>
+      <w:pPr>
+        <w:ind w:left="3600" w:hanging="360"/>
+      </w:pPr>
+    </w:lvl>
+    <w:lvl w:ilvl="5" w:tplc="0409001B" w:tentative="1">
+      <w:start w:val="1"/>
+      <w:numFmt w:val="lowerRoman"/>
+      <w:lvlText w:val="%6."/>
+      <w:lvlJc w:val="right"/>
+      <w:pPr>
+        <w:ind w:left="4320" w:hanging="180"/>
+      </w:pPr>
+    </w:lvl>
+    <w:lvl w:ilvl="6" w:tplc="0409000F" w:tentative="1">
+      <w:start w:val="1"/>
+      <w:numFmt w:val="decimal"/>
+      <w:lvlText w:val="%7."/>
+      <w:lvlJc w:val="left"/>
+      <w:pPr>
+        <w:ind w:left="5040" w:hanging="360"/>
+      </w:pPr>
+    </w:lvl>
+    <w:lvl w:ilvl="7" w:tplc="04090019" w:tentative="1">
+      <w:start w:val="1"/>
+      <w:numFmt w:val="lowerLetter"/>
+      <w:lvlText w:val="%8."/>
+      <w:lvlJc w:val="left"/>
+      <w:pPr>
+        <w:ind w:left="5760" w:hanging="360"/>
+      </w:pPr>
+    </w:lvl>
+    <w:lvl w:ilvl="8" w:tplc="0409001B" w:tentative="1">
+      <w:start w:val="1"/>
+      <w:numFmt w:val="lowerRoman"/>
+      <w:lvlText w:val="%9."/>
+      <w:lvlJc w:val="right"/>
+      <w:pPr>
+        <w:ind w:left="6480" w:hanging="180"/>
+      </w:pPr>
+    </w:lvl>
+  </w:abstractNum>
+  <w:abstractNum w:abstractNumId="4" w15:restartNumberingAfterBreak="0">
+    <w:nsid w:val="6D0941F7"/>
+    <w:multiLevelType w:val="hybridMultilevel"/>
+    <w:tmpl w:val="E3A4B8DE"/>
+    <w:lvl w:ilvl="0" w:tplc="53B24B5E">
+      <w:start w:val="7"/>
+      <w:numFmt w:val="bullet"/>
+      <w:lvlText w:val="-"/>
+      <w:lvlJc w:val="left"/>
+      <w:pPr>
+        <w:ind w:left="720" w:hanging="360"/>
+      </w:pPr>
+      <w:rPr>
+        <w:rFonts w:ascii="Calibri" w:eastAsiaTheme="minorHAnsi" w:hAnsi="Calibri" w:cstheme="minorBidi" w:hint="default"/>
+      </w:rPr>
+    </w:lvl>
+    <w:lvl w:ilvl="1" w:tplc="04090003" w:tentative="1">
+      <w:start w:val="1"/>
+      <w:numFmt w:val="bullet"/>
+      <w:lvlText w:val="o"/>
+      <w:lvlJc w:val="left"/>
+      <w:pPr>
+        <w:ind w:left="1440" w:hanging="360"/>
+      </w:pPr>
+      <w:rPr>
+        <w:rFonts w:ascii="Courier New" w:hAnsi="Courier New" w:cs="Courier New" w:hint="default"/>
+      </w:rPr>
+    </w:lvl>
+    <w:lvl w:ilvl="2" w:tplc="04090005" w:tentative="1">
+      <w:start w:val="1"/>
+      <w:numFmt w:val="bullet"/>
+      <w:lvlText w:val=""/>
+      <w:lvlJc w:val="left"/>
+      <w:pPr>
+        <w:ind w:left="2160" w:hanging="360"/>
+      </w:pPr>
+      <w:rPr>
+        <w:rFonts w:ascii="Wingdings" w:hAnsi="Wingdings" w:hint="default"/>
+      </w:rPr>
+    </w:lvl>
+    <w:lvl w:ilvl="3" w:tplc="04090001" w:tentative="1">
+      <w:start w:val="1"/>
+      <w:numFmt w:val="bullet"/>
+      <w:lvlText w:val=""/>
+      <w:lvlJc w:val="left"/>
+      <w:pPr>
+        <w:ind w:left="2880" w:hanging="360"/>
+      </w:pPr>
+      <w:rPr>
+        <w:rFonts w:ascii="Symbol" w:hAnsi="Symbol" w:hint="default"/>
+      </w:rPr>
+    </w:lvl>
+    <w:lvl w:ilvl="4" w:tplc="04090003" w:tentative="1">
+      <w:start w:val="1"/>
+      <w:numFmt w:val="bullet"/>
+      <w:lvlText w:val="o"/>
+      <w:lvlJc w:val="left"/>
+      <w:pPr>
+        <w:ind w:left="3600" w:hanging="360"/>
+      </w:pPr>
+      <w:rPr>
+        <w:rFonts w:ascii="Courier New" w:hAnsi="Courier New" w:cs="Courier New" w:hint="default"/>
+      </w:rPr>
+    </w:lvl>
+    <w:lvl w:ilvl="5" w:tplc="04090005" w:tentative="1">
+      <w:start w:val="1"/>
+      <w:numFmt w:val="bullet"/>
+      <w:lvlText w:val=""/>
+      <w:lvlJc w:val="left"/>
+      <w:pPr>
+        <w:ind w:left="4320" w:hanging="360"/>
+      </w:pPr>
+      <w:rPr>
+        <w:rFonts w:ascii="Wingdings" w:hAnsi="Wingdings" w:hint="default"/>
+      </w:rPr>
+    </w:lvl>
+    <w:lvl w:ilvl="6" w:tplc="04090001" w:tentative="1">
+      <w:start w:val="1"/>
+      <w:numFmt w:val="bullet"/>
+      <w:lvlText w:val=""/>
+      <w:lvlJc w:val="left"/>
+      <w:pPr>
+        <w:ind w:left="5040" w:hanging="360"/>
+      </w:pPr>
+      <w:rPr>
+        <w:rFonts w:ascii="Symbol" w:hAnsi="Symbol" w:hint="default"/>
+      </w:rPr>
+    </w:lvl>
+    <w:lvl w:ilvl="7" w:tplc="04090003" w:tentative="1">
+      <w:start w:val="1"/>
+      <w:numFmt w:val="bullet"/>
+      <w:lvlText w:val="o"/>
+      <w:lvlJc w:val="left"/>
+      <w:pPr>
+        <w:ind w:left="5760" w:hanging="360"/>
+      </w:pPr>
+      <w:rPr>
+        <w:rFonts w:ascii="Courier New" w:hAnsi="Courier New" w:cs="Courier New" w:hint="default"/>
+      </w:rPr>
+    </w:lvl>
+    <w:lvl w:ilvl="8" w:tplc="04090005" w:tentative="1">
+      <w:start w:val="1"/>
+      <w:numFmt w:val="bullet"/>
+      <w:lvlText w:val=""/>
+      <w:lvlJc w:val="left"/>
+      <w:pPr>
+        <w:ind w:left="6480" w:hanging="360"/>
+      </w:pPr>
+      <w:rPr>
+        <w:rFonts w:ascii="Wingdings" w:hAnsi="Wingdings" w:hint="default"/>
+      </w:rPr>
+    </w:lvl>
+  </w:abstractNum>
+  <w:num w:numId="1">
+    <w:abstractNumId w:val="1"/>
+  </w:num>
+  <w:num w:numId="2">
+    <w:abstractNumId w:val="0"/>
+  </w:num>
+  <w:num w:numId="3">
+    <w:abstractNumId w:val="3"/>
+  </w:num>
+  <w:num w:numId="4">
+    <w:abstractNumId w:val="2"/>
+  </w:num>
+  <w:num w:numId="5">
+    <w:abstractNumId w:val="4"/>
+  </w:num>
+</w:numbering>
+</file>
+
 <file path=word/styles.xml><?xml version="1.0" encoding="utf-8"?>
-<w:styles xmlns:mc="http://schemas.openxmlformats.org/markup-compatibility/2006" xmlns:r="http://schemas.openxmlformats.org/officeDocument/2006/relationships" xmlns:w="http://schemas.openxmlformats.org/wordprocessingml/2006/main" xmlns:w14="http://schemas.microsoft.com/office/word/2010/wordml" xmlns:w15="http://schemas.microsoft.com/office/word/2012/wordml" mc:Ignorable="w14 w15">
+<w:styles xmlns:mc="http://schemas.openxmlformats.org/markup-compatibility/2006" xmlns:r="http://schemas.openxmlformats.org/officeDocument/2006/relationships" xmlns:w="http://schemas.openxmlformats.org/wordprocessingml/2006/main" xmlns:w14="http://schemas.microsoft.com/office/word/2010/wordml" xmlns:w15="http://schemas.microsoft.com/office/word/2012/wordml" xmlns:w16cid="http://schemas.microsoft.com/office/word/2016/wordml/cid" xmlns:w16se="http://schemas.microsoft.com/office/word/2015/wordml/symex" mc:Ignorable="w14 w15 w16se w16cid">
   <w:docDefaults>
     <w:rPrDefault>
       <w:rPr>
@@ -771,7 +2494,7 @@
       </w:pPr>
     </w:pPrDefault>
   </w:docDefaults>
-  <w:latentStyles w:defLockedState="0" w:defUIPriority="99" w:defSemiHidden="0" w:defUnhideWhenUsed="0" w:defQFormat="0" w:count="371">
+  <w:latentStyles w:defLockedState="0" w:defUIPriority="99" w:defSemiHidden="0" w:defUnhideWhenUsed="0" w:defQFormat="0" w:count="375">
     <w:lsdException w:name="Normal" w:uiPriority="0" w:qFormat="1"/>
     <w:lsdException w:name="heading 1" w:uiPriority="9" w:qFormat="1"/>
     <w:lsdException w:name="heading 2" w:semiHidden="1" w:uiPriority="9" w:unhideWhenUsed="1" w:qFormat="1"/>
@@ -1143,6 +2866,10 @@
     <w:lsdException w:name="List Table 5 Dark Accent 6" w:uiPriority="50"/>
     <w:lsdException w:name="List Table 6 Colorful Accent 6" w:uiPriority="51"/>
     <w:lsdException w:name="List Table 7 Colorful Accent 6" w:uiPriority="52"/>
+    <w:lsdException w:name="Mention" w:semiHidden="1" w:unhideWhenUsed="1"/>
+    <w:lsdException w:name="Smart Hyperlink" w:semiHidden="1" w:unhideWhenUsed="1"/>
+    <w:lsdException w:name="Hashtag" w:semiHidden="1" w:unhideWhenUsed="1"/>
+    <w:lsdException w:name="Unresolved Mention" w:semiHidden="1" w:unhideWhenUsed="1"/>
   </w:latentStyles>
   <w:style w:type="paragraph" w:default="1" w:styleId="Normal">
     <w:name w:val="Normal"/>
@@ -1198,7 +2925,587 @@
       <w:rFonts w:eastAsiaTheme="minorEastAsia"/>
     </w:rPr>
   </w:style>
+  <w:style w:type="paragraph" w:styleId="ListParagraph">
+    <w:name w:val="List Paragraph"/>
+    <w:basedOn w:val="Normal"/>
+    <w:uiPriority w:val="34"/>
+    <w:qFormat/>
+    <w:rsid w:val="00FB07D3"/>
+    <w:pPr>
+      <w:ind w:left="720"/>
+      <w:contextualSpacing/>
+    </w:pPr>
+  </w:style>
+  <w:style w:type="character" w:styleId="PlaceholderText">
+    <w:name w:val="Placeholder Text"/>
+    <w:basedOn w:val="DefaultParagraphFont"/>
+    <w:uiPriority w:val="99"/>
+    <w:semiHidden/>
+    <w:rsid w:val="00526831"/>
+    <w:rPr>
+      <w:color w:val="808080"/>
+    </w:rPr>
+  </w:style>
 </w:styles>
+</file>
+
+<file path=word/glossary/document.xml><?xml version="1.0" encoding="utf-8"?>
+<w:glossaryDocument xmlns:wpc="http://schemas.microsoft.com/office/word/2010/wordprocessingCanvas" xmlns:cx="http://schemas.microsoft.com/office/drawing/2014/chartex" xmlns:cx1="http://schemas.microsoft.com/office/drawing/2015/9/8/chartex" xmlns:cx2="http://schemas.microsoft.com/office/drawing/2015/10/21/chartex" xmlns:cx3="http://schemas.microsoft.com/office/drawing/2016/5/9/chartex" xmlns:cx4="http://schemas.microsoft.com/office/drawing/2016/5/10/chartex" xmlns:cx5="http://schemas.microsoft.com/office/drawing/2016/5/11/chartex" xmlns:cx6="http://schemas.microsoft.com/office/drawing/2016/5/12/chartex" xmlns:cx7="http://schemas.microsoft.com/office/drawing/2016/5/13/chartex" xmlns:cx8="http://schemas.microsoft.com/office/drawing/2016/5/14/chartex" xmlns:mc="http://schemas.openxmlformats.org/markup-compatibility/2006" xmlns:aink="http://schemas.microsoft.com/office/drawing/2016/ink" xmlns:am3d="http://schemas.microsoft.com/office/drawing/2017/model3d" xmlns:o="urn:schemas-microsoft-com:office:office" xmlns:r="http://schemas.openxmlformats.org/officeDocument/2006/relationships" xmlns:m="http://schemas.openxmlformats.org/officeDocument/2006/math" xmlns:v="urn:schemas-microsoft-com:vml" xmlns:wp14="http://schemas.microsoft.com/office/word/2010/wordprocessingDrawing" xmlns:wp="http://schemas.openxmlformats.org/drawingml/2006/wordprocessingDrawing" xmlns:w10="urn:schemas-microsoft-com:office:word" xmlns:w="http://schemas.openxmlformats.org/wordprocessingml/2006/main" xmlns:w14="http://schemas.microsoft.com/office/word/2010/wordml" xmlns:w15="http://schemas.microsoft.com/office/word/2012/wordml" xmlns:w16cid="http://schemas.microsoft.com/office/word/2016/wordml/cid" xmlns:w16se="http://schemas.microsoft.com/office/word/2015/wordml/symex" xmlns:wpg="http://schemas.microsoft.com/office/word/2010/wordprocessingGroup" xmlns:wpi="http://schemas.microsoft.com/office/word/2010/wordprocessingInk" xmlns:wne="http://schemas.microsoft.com/office/word/2006/wordml" xmlns:wps="http://schemas.microsoft.com/office/word/2010/wordprocessingShape" mc:Ignorable="w14 w15 w16se w16cid wp14"/>
+</file>
+
+<file path=word/glossary/fontTable.xml><?xml version="1.0" encoding="utf-8"?>
+<w:fonts xmlns:mc="http://schemas.openxmlformats.org/markup-compatibility/2006" xmlns:r="http://schemas.openxmlformats.org/officeDocument/2006/relationships" xmlns:w="http://schemas.openxmlformats.org/wordprocessingml/2006/main" xmlns:w14="http://schemas.microsoft.com/office/word/2010/wordml" xmlns:w15="http://schemas.microsoft.com/office/word/2012/wordml" xmlns:w16cid="http://schemas.microsoft.com/office/word/2016/wordml/cid" xmlns:w16se="http://schemas.microsoft.com/office/word/2015/wordml/symex" mc:Ignorable="w14 w15 w16se w16cid">
+  <w:font w:name="Times New Roman">
+    <w:panose1 w:val="02020603050405020304"/>
+    <w:charset w:val="00"/>
+    <w:family w:val="roman"/>
+    <w:pitch w:val="variable"/>
+    <w:sig w:usb0="E0002AFF" w:usb1="C0007841" w:usb2="00000009" w:usb3="00000000" w:csb0="000001FF" w:csb1="00000000"/>
+  </w:font>
+  <w:font w:name="Calibri">
+    <w:panose1 w:val="020F0502020204030204"/>
+    <w:charset w:val="00"/>
+    <w:family w:val="swiss"/>
+    <w:pitch w:val="variable"/>
+    <w:sig w:usb0="E00002FF" w:usb1="4000ACFF" w:usb2="00000001" w:usb3="00000000" w:csb0="0000019F" w:csb1="00000000"/>
+  </w:font>
+  <w:font w:name="Arial">
+    <w:panose1 w:val="020B0604020202020204"/>
+    <w:charset w:val="00"/>
+    <w:family w:val="swiss"/>
+    <w:pitch w:val="variable"/>
+    <w:sig w:usb0="E0002AFF" w:usb1="C0007843" w:usb2="00000009" w:usb3="00000000" w:csb0="000001FF" w:csb1="00000000"/>
+  </w:font>
+  <w:font w:name="Courier New">
+    <w:panose1 w:val="02070309020205020404"/>
+    <w:charset w:val="00"/>
+    <w:family w:val="modern"/>
+    <w:pitch w:val="fixed"/>
+    <w:sig w:usb0="E0002AFF" w:usb1="C0007843" w:usb2="00000009" w:usb3="00000000" w:csb0="000001FF" w:csb1="00000000"/>
+  </w:font>
+  <w:font w:name="Wingdings">
+    <w:panose1 w:val="05000000000000000000"/>
+    <w:charset w:val="02"/>
+    <w:family w:val="auto"/>
+    <w:pitch w:val="variable"/>
+    <w:sig w:usb0="00000000" w:usb1="10000000" w:usb2="00000000" w:usb3="00000000" w:csb0="80000000" w:csb1="00000000"/>
+  </w:font>
+  <w:font w:name="Symbol">
+    <w:panose1 w:val="05050102010706020507"/>
+    <w:charset w:val="02"/>
+    <w:family w:val="roman"/>
+    <w:pitch w:val="variable"/>
+    <w:sig w:usb0="00000000" w:usb1="10000000" w:usb2="00000000" w:usb3="00000000" w:csb0="80000000" w:csb1="00000000"/>
+  </w:font>
+  <w:font w:name="Calibri Light">
+    <w:panose1 w:val="020F0302020204030204"/>
+    <w:charset w:val="00"/>
+    <w:family w:val="swiss"/>
+    <w:pitch w:val="variable"/>
+    <w:sig w:usb0="A00002EF" w:usb1="4000207B" w:usb2="00000000" w:usb3="00000000" w:csb0="0000019F" w:csb1="00000000"/>
+  </w:font>
+  <w:font w:name="Verdana">
+    <w:panose1 w:val="020B0604030504040204"/>
+    <w:charset w:val="00"/>
+    <w:family w:val="swiss"/>
+    <w:pitch w:val="variable"/>
+    <w:sig w:usb0="A10006FF" w:usb1="4000205B" w:usb2="00000010" w:usb3="00000000" w:csb0="0000019F" w:csb1="00000000"/>
+  </w:font>
+  <w:font w:name="Cambria Math">
+    <w:panose1 w:val="02040503050406030204"/>
+    <w:charset w:val="00"/>
+    <w:family w:val="roman"/>
+    <w:pitch w:val="variable"/>
+    <w:sig w:usb0="E00002FF" w:usb1="420024FF" w:usb2="00000000" w:usb3="00000000" w:csb0="0000019F" w:csb1="00000000"/>
+  </w:font>
+</w:fonts>
+</file>
+
+<file path=word/glossary/settings.xml><?xml version="1.0" encoding="utf-8"?>
+<w:settings xmlns:mc="http://schemas.openxmlformats.org/markup-compatibility/2006" xmlns:o="urn:schemas-microsoft-com:office:office" xmlns:r="http://schemas.openxmlformats.org/officeDocument/2006/relationships" xmlns:m="http://schemas.openxmlformats.org/officeDocument/2006/math" xmlns:v="urn:schemas-microsoft-com:vml" xmlns:w10="urn:schemas-microsoft-com:office:word" xmlns:w="http://schemas.openxmlformats.org/wordprocessingml/2006/main" xmlns:w14="http://schemas.microsoft.com/office/word/2010/wordml" xmlns:w15="http://schemas.microsoft.com/office/word/2012/wordml" xmlns:w16cid="http://schemas.microsoft.com/office/word/2016/wordml/cid" xmlns:w16se="http://schemas.microsoft.com/office/word/2015/wordml/symex" xmlns:sl="http://schemas.openxmlformats.org/schemaLibrary/2006/main" mc:Ignorable="w14 w15 w16se w16cid">
+  <w:view w:val="normal"/>
+  <w:defaultTabStop w:val="720"/>
+  <w:characterSpacingControl w:val="doNotCompress"/>
+  <w:compat>
+    <w:useFELayout/>
+    <w:compatSetting w:name="compatibilityMode" w:uri="http://schemas.microsoft.com/office/word" w:val="15"/>
+    <w:compatSetting w:name="overrideTableStyleFontSizeAndJustification" w:uri="http://schemas.microsoft.com/office/word" w:val="1"/>
+    <w:compatSetting w:name="enableOpenTypeFeatures" w:uri="http://schemas.microsoft.com/office/word" w:val="1"/>
+    <w:compatSetting w:name="doNotFlipMirrorIndents" w:uri="http://schemas.microsoft.com/office/word" w:val="1"/>
+    <w:compatSetting w:name="differentiateMultirowTableHeaders" w:uri="http://schemas.microsoft.com/office/word" w:val="1"/>
+    <w:compatSetting w:name="useWord2013TrackBottomHyphenation" w:uri="http://schemas.microsoft.com/office/word" w:val="0"/>
+  </w:compat>
+  <w:rsids>
+    <w:rsidRoot w:val="001E6E96"/>
+    <w:rsid w:val="000C2293"/>
+    <w:rsid w:val="001E6E96"/>
+    <w:rsid w:val="008A5518"/>
+    <w:rsid w:val="00A3761F"/>
+  </w:rsids>
+  <m:mathPr>
+    <m:mathFont m:val="Cambria Math"/>
+    <m:brkBin m:val="before"/>
+    <m:brkBinSub m:val="--"/>
+    <m:smallFrac m:val="0"/>
+    <m:dispDef/>
+    <m:lMargin m:val="0"/>
+    <m:rMargin m:val="0"/>
+    <m:defJc m:val="centerGroup"/>
+    <m:wrapIndent m:val="1440"/>
+    <m:intLim m:val="subSup"/>
+    <m:naryLim m:val="undOvr"/>
+  </m:mathPr>
+  <w:themeFontLang w:val="en-US" w:bidi="ar-SA"/>
+  <w:clrSchemeMapping w:bg1="light1" w:t1="dark1" w:bg2="light2" w:t2="dark2" w:accent1="accent1" w:accent2="accent2" w:accent3="accent3" w:accent4="accent4" w:accent5="accent5" w:accent6="accent6" w:hyperlink="hyperlink" w:followedHyperlink="followedHyperlink"/>
+  <w:decimalSymbol w:val="."/>
+  <w:listSeparator w:val=","/>
+  <w15:chartTrackingRefBased/>
+</w:settings>
+</file>
+
+<file path=word/glossary/styles.xml><?xml version="1.0" encoding="utf-8"?>
+<w:styles xmlns:mc="http://schemas.openxmlformats.org/markup-compatibility/2006" xmlns:r="http://schemas.openxmlformats.org/officeDocument/2006/relationships" xmlns:w="http://schemas.openxmlformats.org/wordprocessingml/2006/main" xmlns:w14="http://schemas.microsoft.com/office/word/2010/wordml" xmlns:w15="http://schemas.microsoft.com/office/word/2012/wordml" xmlns:w16cid="http://schemas.microsoft.com/office/word/2016/wordml/cid" xmlns:w16se="http://schemas.microsoft.com/office/word/2015/wordml/symex" mc:Ignorable="w14 w15 w16se w16cid">
+  <w:docDefaults>
+    <w:rPrDefault>
+      <w:rPr>
+        <w:rFonts w:asciiTheme="minorHAnsi" w:eastAsiaTheme="minorEastAsia" w:hAnsiTheme="minorHAnsi" w:cstheme="minorBidi"/>
+        <w:sz w:val="22"/>
+        <w:szCs w:val="22"/>
+        <w:lang w:val="en-US" w:eastAsia="en-US" w:bidi="ar-SA"/>
+      </w:rPr>
+    </w:rPrDefault>
+    <w:pPrDefault>
+      <w:pPr>
+        <w:spacing w:after="160" w:line="259" w:lineRule="auto"/>
+      </w:pPr>
+    </w:pPrDefault>
+  </w:docDefaults>
+  <w:latentStyles w:defLockedState="0" w:defUIPriority="99" w:defSemiHidden="0" w:defUnhideWhenUsed="0" w:defQFormat="0" w:count="375">
+    <w:lsdException w:name="Normal" w:uiPriority="0" w:qFormat="1"/>
+    <w:lsdException w:name="heading 1" w:uiPriority="9" w:qFormat="1"/>
+    <w:lsdException w:name="heading 2" w:semiHidden="1" w:uiPriority="9" w:unhideWhenUsed="1" w:qFormat="1"/>
+    <w:lsdException w:name="heading 3" w:semiHidden="1" w:uiPriority="9" w:unhideWhenUsed="1" w:qFormat="1"/>
+    <w:lsdException w:name="heading 4" w:semiHidden="1" w:uiPriority="9" w:unhideWhenUsed="1" w:qFormat="1"/>
+    <w:lsdException w:name="heading 5" w:semiHidden="1" w:uiPriority="9" w:unhideWhenUsed="1" w:qFormat="1"/>
+    <w:lsdException w:name="heading 6" w:semiHidden="1" w:uiPriority="9" w:unhideWhenUsed="1" w:qFormat="1"/>
+    <w:lsdException w:name="heading 7" w:semiHidden="1" w:uiPriority="9" w:unhideWhenUsed="1" w:qFormat="1"/>
+    <w:lsdException w:name="heading 8" w:semiHidden="1" w:uiPriority="9" w:unhideWhenUsed="1" w:qFormat="1"/>
+    <w:lsdException w:name="heading 9" w:semiHidden="1" w:uiPriority="9" w:unhideWhenUsed="1" w:qFormat="1"/>
+    <w:lsdException w:name="index 1" w:semiHidden="1" w:unhideWhenUsed="1"/>
+    <w:lsdException w:name="index 2" w:semiHidden="1" w:unhideWhenUsed="1"/>
+    <w:lsdException w:name="index 3" w:semiHidden="1" w:unhideWhenUsed="1"/>
+    <w:lsdException w:name="index 4" w:semiHidden="1" w:unhideWhenUsed="1"/>
+    <w:lsdException w:name="index 5" w:semiHidden="1" w:unhideWhenUsed="1"/>
+    <w:lsdException w:name="index 6" w:semiHidden="1" w:unhideWhenUsed="1"/>
+    <w:lsdException w:name="index 7" w:semiHidden="1" w:unhideWhenUsed="1"/>
+    <w:lsdException w:name="index 8" w:semiHidden="1" w:unhideWhenUsed="1"/>
+    <w:lsdException w:name="index 9" w:semiHidden="1" w:unhideWhenUsed="1"/>
+    <w:lsdException w:name="toc 1" w:semiHidden="1" w:uiPriority="39" w:unhideWhenUsed="1"/>
+    <w:lsdException w:name="toc 2" w:semiHidden="1" w:uiPriority="39" w:unhideWhenUsed="1"/>
+    <w:lsdException w:name="toc 3" w:semiHidden="1" w:uiPriority="39" w:unhideWhenUsed="1"/>
+    <w:lsdException w:name="toc 4" w:semiHidden="1" w:uiPriority="39" w:unhideWhenUsed="1"/>
+    <w:lsdException w:name="toc 5" w:semiHidden="1" w:uiPriority="39" w:unhideWhenUsed="1"/>
+    <w:lsdException w:name="toc 6" w:semiHidden="1" w:uiPriority="39" w:unhideWhenUsed="1"/>
+    <w:lsdException w:name="toc 7" w:semiHidden="1" w:uiPriority="39" w:unhideWhenUsed="1"/>
+    <w:lsdException w:name="toc 8" w:semiHidden="1" w:uiPriority="39" w:unhideWhenUsed="1"/>
+    <w:lsdException w:name="toc 9" w:semiHidden="1" w:uiPriority="39" w:unhideWhenUsed="1"/>
+    <w:lsdException w:name="Normal Indent" w:semiHidden="1" w:unhideWhenUsed="1"/>
+    <w:lsdException w:name="footnote text" w:semiHidden="1" w:unhideWhenUsed="1"/>
+    <w:lsdException w:name="annotation text" w:semiHidden="1" w:unhideWhenUsed="1"/>
+    <w:lsdException w:name="header" w:semiHidden="1" w:unhideWhenUsed="1"/>
+    <w:lsdException w:name="footer" w:semiHidden="1" w:unhideWhenUsed="1"/>
+    <w:lsdException w:name="index heading" w:semiHidden="1" w:unhideWhenUsed="1"/>
+    <w:lsdException w:name="caption" w:semiHidden="1" w:uiPriority="35" w:unhideWhenUsed="1" w:qFormat="1"/>
+    <w:lsdException w:name="table of figures" w:semiHidden="1" w:unhideWhenUsed="1"/>
+    <w:lsdException w:name="envelope address" w:semiHidden="1" w:unhideWhenUsed="1"/>
+    <w:lsdException w:name="envelope return" w:semiHidden="1" w:unhideWhenUsed="1"/>
+    <w:lsdException w:name="footnote reference" w:semiHidden="1" w:unhideWhenUsed="1"/>
+    <w:lsdException w:name="annotation reference" w:semiHidden="1" w:unhideWhenUsed="1"/>
+    <w:lsdException w:name="line number" w:semiHidden="1" w:unhideWhenUsed="1"/>
+    <w:lsdException w:name="page number" w:semiHidden="1" w:unhideWhenUsed="1"/>
+    <w:lsdException w:name="endnote reference" w:semiHidden="1" w:unhideWhenUsed="1"/>
+    <w:lsdException w:name="endnote text" w:semiHidden="1" w:unhideWhenUsed="1"/>
+    <w:lsdException w:name="table of authorities" w:semiHidden="1" w:unhideWhenUsed="1"/>
+    <w:lsdException w:name="macro" w:semiHidden="1" w:unhideWhenUsed="1"/>
+    <w:lsdException w:name="toa heading" w:semiHidden="1" w:unhideWhenUsed="1"/>
+    <w:lsdException w:name="List" w:semiHidden="1" w:unhideWhenUsed="1"/>
+    <w:lsdException w:name="List Bullet" w:semiHidden="1" w:unhideWhenUsed="1"/>
+    <w:lsdException w:name="List Number" w:semiHidden="1" w:unhideWhenUsed="1"/>
+    <w:lsdException w:name="List 2" w:semiHidden="1" w:unhideWhenUsed="1"/>
+    <w:lsdException w:name="List 3" w:semiHidden="1" w:unhideWhenUsed="1"/>
+    <w:lsdException w:name="List 4" w:semiHidden="1" w:unhideWhenUsed="1"/>
+    <w:lsdException w:name="List 5" w:semiHidden="1" w:unhideWhenUsed="1"/>
+    <w:lsdException w:name="List Bullet 2" w:semiHidden="1" w:unhideWhenUsed="1"/>
+    <w:lsdException w:name="List Bullet 3" w:semiHidden="1" w:unhideWhenUsed="1"/>
+    <w:lsdException w:name="List Bullet 4" w:semiHidden="1" w:unhideWhenUsed="1"/>
+    <w:lsdException w:name="List Bullet 5" w:semiHidden="1" w:unhideWhenUsed="1"/>
+    <w:lsdException w:name="List Number 2" w:semiHidden="1" w:unhideWhenUsed="1"/>
+    <w:lsdException w:name="List Number 3" w:semiHidden="1" w:unhideWhenUsed="1"/>
+    <w:lsdException w:name="List Number 4" w:semiHidden="1" w:unhideWhenUsed="1"/>
+    <w:lsdException w:name="List Number 5" w:semiHidden="1" w:unhideWhenUsed="1"/>
+    <w:lsdException w:name="Title" w:uiPriority="10" w:qFormat="1"/>
+    <w:lsdException w:name="Closing" w:semiHidden="1" w:unhideWhenUsed="1"/>
+    <w:lsdException w:name="Signature" w:semiHidden="1" w:unhideWhenUsed="1"/>
+    <w:lsdException w:name="Default Paragraph Font" w:semiHidden="1" w:uiPriority="1" w:unhideWhenUsed="1"/>
+    <w:lsdException w:name="Body Text" w:semiHidden="1" w:unhideWhenUsed="1"/>
+    <w:lsdException w:name="Body Text Indent" w:semiHidden="1" w:unhideWhenUsed="1"/>
+    <w:lsdException w:name="List Continue" w:semiHidden="1" w:unhideWhenUsed="1"/>
+    <w:lsdException w:name="List Continue 2" w:semiHidden="1" w:unhideWhenUsed="1"/>
+    <w:lsdException w:name="List Continue 3" w:semiHidden="1" w:unhideWhenUsed="1"/>
+    <w:lsdException w:name="List Continue 4" w:semiHidden="1" w:unhideWhenUsed="1"/>
+    <w:lsdException w:name="List Continue 5" w:semiHidden="1" w:unhideWhenUsed="1"/>
+    <w:lsdException w:name="Message Header" w:semiHidden="1" w:unhideWhenUsed="1"/>
+    <w:lsdException w:name="Subtitle" w:uiPriority="11" w:qFormat="1"/>
+    <w:lsdException w:name="Salutation" w:semiHidden="1" w:unhideWhenUsed="1"/>
+    <w:lsdException w:name="Date" w:semiHidden="1" w:unhideWhenUsed="1"/>
+    <w:lsdException w:name="Body Text First Indent" w:semiHidden="1" w:unhideWhenUsed="1"/>
+    <w:lsdException w:name="Body Text First Indent 2" w:semiHidden="1" w:unhideWhenUsed="1"/>
+    <w:lsdException w:name="Note Heading" w:semiHidden="1" w:unhideWhenUsed="1"/>
+    <w:lsdException w:name="Body Text 2" w:semiHidden="1" w:unhideWhenUsed="1"/>
+    <w:lsdException w:name="Body Text 3" w:semiHidden="1" w:unhideWhenUsed="1"/>
+    <w:lsdException w:name="Body Text Indent 2" w:semiHidden="1" w:unhideWhenUsed="1"/>
+    <w:lsdException w:name="Body Text Indent 3" w:semiHidden="1" w:unhideWhenUsed="1"/>
+    <w:lsdException w:name="Block Text" w:semiHidden="1" w:unhideWhenUsed="1"/>
+    <w:lsdException w:name="Hyperlink" w:semiHidden="1" w:unhideWhenUsed="1"/>
+    <w:lsdException w:name="FollowedHyperlink" w:semiHidden="1" w:unhideWhenUsed="1"/>
+    <w:lsdException w:name="Strong" w:uiPriority="22" w:qFormat="1"/>
+    <w:lsdException w:name="Emphasis" w:uiPriority="20" w:qFormat="1"/>
+    <w:lsdException w:name="Document Map" w:semiHidden="1" w:unhideWhenUsed="1"/>
+    <w:lsdException w:name="Plain Text" w:semiHidden="1" w:unhideWhenUsed="1"/>
+    <w:lsdException w:name="E-mail Signature" w:semiHidden="1" w:unhideWhenUsed="1"/>
+    <w:lsdException w:name="HTML Top of Form" w:semiHidden="1" w:unhideWhenUsed="1"/>
+    <w:lsdException w:name="HTML Bottom of Form" w:semiHidden="1" w:unhideWhenUsed="1"/>
+    <w:lsdException w:name="Normal (Web)" w:semiHidden="1" w:unhideWhenUsed="1"/>
+    <w:lsdException w:name="HTML Acronym" w:semiHidden="1" w:unhideWhenUsed="1"/>
+    <w:lsdException w:name="HTML Address" w:semiHidden="1" w:unhideWhenUsed="1"/>
+    <w:lsdException w:name="HTML Cite" w:semiHidden="1" w:unhideWhenUsed="1"/>
+    <w:lsdException w:name="HTML Code" w:semiHidden="1" w:unhideWhenUsed="1"/>
+    <w:lsdException w:name="HTML Definition" w:semiHidden="1" w:unhideWhenUsed="1"/>
+    <w:lsdException w:name="HTML Keyboard" w:semiHidden="1" w:unhideWhenUsed="1"/>
+    <w:lsdException w:name="HTML Preformatted" w:semiHidden="1" w:unhideWhenUsed="1"/>
+    <w:lsdException w:name="HTML Sample" w:semiHidden="1" w:unhideWhenUsed="1"/>
+    <w:lsdException w:name="HTML Typewriter" w:semiHidden="1" w:unhideWhenUsed="1"/>
+    <w:lsdException w:name="HTML Variable" w:semiHidden="1" w:unhideWhenUsed="1"/>
+    <w:lsdException w:name="Normal Table" w:semiHidden="1" w:unhideWhenUsed="1"/>
+    <w:lsdException w:name="annotation subject" w:semiHidden="1" w:unhideWhenUsed="1"/>
+    <w:lsdException w:name="No List" w:semiHidden="1" w:unhideWhenUsed="1"/>
+    <w:lsdException w:name="Outline List 1" w:semiHidden="1" w:unhideWhenUsed="1"/>
+    <w:lsdException w:name="Outline List 2" w:semiHidden="1" w:unhideWhenUsed="1"/>
+    <w:lsdException w:name="Outline List 3" w:semiHidden="1" w:unhideWhenUsed="1"/>
+    <w:lsdException w:name="Table Simple 1" w:semiHidden="1" w:unhideWhenUsed="1"/>
+    <w:lsdException w:name="Table Simple 2" w:semiHidden="1" w:unhideWhenUsed="1"/>
+    <w:lsdException w:name="Table Simple 3" w:semiHidden="1" w:unhideWhenUsed="1"/>
+    <w:lsdException w:name="Table Classic 1" w:semiHidden="1" w:unhideWhenUsed="1"/>
+    <w:lsdException w:name="Table Classic 2" w:semiHidden="1" w:unhideWhenUsed="1"/>
+    <w:lsdException w:name="Table Classic 3" w:semiHidden="1" w:unhideWhenUsed="1"/>
+    <w:lsdException w:name="Table Classic 4" w:semiHidden="1" w:unhideWhenUsed="1"/>
+    <w:lsdException w:name="Table Colorful 1" w:semiHidden="1" w:unhideWhenUsed="1"/>
+    <w:lsdException w:name="Table Colorful 2" w:semiHidden="1" w:unhideWhenUsed="1"/>
+    <w:lsdException w:name="Table Colorful 3" w:semiHidden="1" w:unhideWhenUsed="1"/>
+    <w:lsdException w:name="Table Columns 1" w:semiHidden="1" w:unhideWhenUsed="1"/>
+    <w:lsdException w:name="Table Columns 2" w:semiHidden="1" w:unhideWhenUsed="1"/>
+    <w:lsdException w:name="Table Columns 3" w:semiHidden="1" w:unhideWhenUsed="1"/>
+    <w:lsdException w:name="Table Columns 4" w:semiHidden="1" w:unhideWhenUsed="1"/>
+    <w:lsdException w:name="Table Columns 5" w:semiHidden="1" w:unhideWhenUsed="1"/>
+    <w:lsdException w:name="Table Grid 1" w:semiHidden="1" w:unhideWhenUsed="1"/>
+    <w:lsdException w:name="Table Grid 2" w:semiHidden="1" w:unhideWhenUsed="1"/>
+    <w:lsdException w:name="Table Grid 3" w:semiHidden="1" w:unhideWhenUsed="1"/>
+    <w:lsdException w:name="Table Grid 4" w:semiHidden="1" w:unhideWhenUsed="1"/>
+    <w:lsdException w:name="Table Grid 5" w:semiHidden="1" w:unhideWhenUsed="1"/>
+    <w:lsdException w:name="Table Grid 6" w:semiHidden="1" w:unhideWhenUsed="1"/>
+    <w:lsdException w:name="Table Grid 7" w:semiHidden="1" w:unhideWhenUsed="1"/>
+    <w:lsdException w:name="Table Grid 8" w:semiHidden="1" w:unhideWhenUsed="1"/>
+    <w:lsdException w:name="Table List 1" w:semiHidden="1" w:unhideWhenUsed="1"/>
+    <w:lsdException w:name="Table List 2" w:semiHidden="1" w:unhideWhenUsed="1"/>
+    <w:lsdException w:name="Table List 3" w:semiHidden="1" w:unhideWhenUsed="1"/>
+    <w:lsdException w:name="Table List 4" w:semiHidden="1" w:unhideWhenUsed="1"/>
+    <w:lsdException w:name="Table List 5" w:semiHidden="1" w:unhideWhenUsed="1"/>
+    <w:lsdException w:name="Table List 6" w:semiHidden="1" w:unhideWhenUsed="1"/>
+    <w:lsdException w:name="Table List 7" w:semiHidden="1" w:unhideWhenUsed="1"/>
+    <w:lsdException w:name="Table List 8" w:semiHidden="1" w:unhideWhenUsed="1"/>
+    <w:lsdException w:name="Table 3D effects 1" w:semiHidden="1" w:unhideWhenUsed="1"/>
+    <w:lsdException w:name="Table 3D effects 2" w:semiHidden="1" w:unhideWhenUsed="1"/>
+    <w:lsdException w:name="Table 3D effects 3" w:semiHidden="1" w:unhideWhenUsed="1"/>
+    <w:lsdException w:name="Table Contemporary" w:semiHidden="1" w:unhideWhenUsed="1"/>
+    <w:lsdException w:name="Table Elegant" w:semiHidden="1" w:unhideWhenUsed="1"/>
+    <w:lsdException w:name="Table Professional" w:semiHidden="1" w:unhideWhenUsed="1"/>
+    <w:lsdException w:name="Table Subtle 1" w:semiHidden="1" w:unhideWhenUsed="1"/>
+    <w:lsdException w:name="Table Subtle 2" w:semiHidden="1" w:unhideWhenUsed="1"/>
+    <w:lsdException w:name="Table Web 1" w:semiHidden="1" w:unhideWhenUsed="1"/>
+    <w:lsdException w:name="Table Web 2" w:semiHidden="1" w:unhideWhenUsed="1"/>
+    <w:lsdException w:name="Table Web 3" w:semiHidden="1" w:unhideWhenUsed="1"/>
+    <w:lsdException w:name="Balloon Text" w:semiHidden="1" w:unhideWhenUsed="1"/>
+    <w:lsdException w:name="Table Grid" w:uiPriority="39"/>
+    <w:lsdException w:name="Table Theme" w:semiHidden="1" w:unhideWhenUsed="1"/>
+    <w:lsdException w:name="Placeholder Text" w:semiHidden="1"/>
+    <w:lsdException w:name="No Spacing" w:uiPriority="1" w:qFormat="1"/>
+    <w:lsdException w:name="Light Shading" w:uiPriority="60"/>
+    <w:lsdException w:name="Light List" w:uiPriority="61"/>
+    <w:lsdException w:name="Light Grid" w:uiPriority="62"/>
+    <w:lsdException w:name="Medium Shading 1" w:uiPriority="63"/>
+    <w:lsdException w:name="Medium Shading 2" w:uiPriority="64"/>
+    <w:lsdException w:name="Medium List 1" w:uiPriority="65"/>
+    <w:lsdException w:name="Medium List 2" w:uiPriority="66"/>
+    <w:lsdException w:name="Medium Grid 1" w:uiPriority="67"/>
+    <w:lsdException w:name="Medium Grid 2" w:uiPriority="68"/>
+    <w:lsdException w:name="Medium Grid 3" w:uiPriority="69"/>
+    <w:lsdException w:name="Dark List" w:uiPriority="70"/>
+    <w:lsdException w:name="Colorful Shading" w:uiPriority="71"/>
+    <w:lsdException w:name="Colorful List" w:uiPriority="72"/>
+    <w:lsdException w:name="Colorful Grid" w:uiPriority="73"/>
+    <w:lsdException w:name="Light Shading Accent 1" w:uiPriority="60"/>
+    <w:lsdException w:name="Light List Accent 1" w:uiPriority="61"/>
+    <w:lsdException w:name="Light Grid Accent 1" w:uiPriority="62"/>
+    <w:lsdException w:name="Medium Shading 1 Accent 1" w:uiPriority="63"/>
+    <w:lsdException w:name="Medium Shading 2 Accent 1" w:uiPriority="64"/>
+    <w:lsdException w:name="Medium List 1 Accent 1" w:uiPriority="65"/>
+    <w:lsdException w:name="Revision" w:semiHidden="1"/>
+    <w:lsdException w:name="List Paragraph" w:uiPriority="34" w:qFormat="1"/>
+    <w:lsdException w:name="Quote" w:uiPriority="29" w:qFormat="1"/>
+    <w:lsdException w:name="Intense Quote" w:uiPriority="30" w:qFormat="1"/>
+    <w:lsdException w:name="Medium List 2 Accent 1" w:uiPriority="66"/>
+    <w:lsdException w:name="Medium Grid 1 Accent 1" w:uiPriority="67"/>
+    <w:lsdException w:name="Medium Grid 2 Accent 1" w:uiPriority="68"/>
+    <w:lsdException w:name="Medium Grid 3 Accent 1" w:uiPriority="69"/>
+    <w:lsdException w:name="Dark List Accent 1" w:uiPriority="70"/>
+    <w:lsdException w:name="Colorful Shading Accent 1" w:uiPriority="71"/>
+    <w:lsdException w:name="Colorful List Accent 1" w:uiPriority="72"/>
+    <w:lsdException w:name="Colorful Grid Accent 1" w:uiPriority="73"/>
+    <w:lsdException w:name="Light Shading Accent 2" w:uiPriority="60"/>
+    <w:lsdException w:name="Light List Accent 2" w:uiPriority="61"/>
+    <w:lsdException w:name="Light Grid Accent 2" w:uiPriority="62"/>
+    <w:lsdException w:name="Medium Shading 1 Accent 2" w:uiPriority="63"/>
+    <w:lsdException w:name="Medium Shading 2 Accent 2" w:uiPriority="64"/>
+    <w:lsdException w:name="Medium List 1 Accent 2" w:uiPriority="65"/>
+    <w:lsdException w:name="Medium List 2 Accent 2" w:uiPriority="66"/>
+    <w:lsdException w:name="Medium Grid 1 Accent 2" w:uiPriority="67"/>
+    <w:lsdException w:name="Medium Grid 2 Accent 2" w:uiPriority="68"/>
+    <w:lsdException w:name="Medium Grid 3 Accent 2" w:uiPriority="69"/>
+    <w:lsdException w:name="Dark List Accent 2" w:uiPriority="70"/>
+    <w:lsdException w:name="Colorful Shading Accent 2" w:uiPriority="71"/>
+    <w:lsdException w:name="Colorful List Accent 2" w:uiPriority="72"/>
+    <w:lsdException w:name="Colorful Grid Accent 2" w:uiPriority="73"/>
+    <w:lsdException w:name="Light Shading Accent 3" w:uiPriority="60"/>
+    <w:lsdException w:name="Light List Accent 3" w:uiPriority="61"/>
+    <w:lsdException w:name="Light Grid Accent 3" w:uiPriority="62"/>
+    <w:lsdException w:name="Medium Shading 1 Accent 3" w:uiPriority="63"/>
+    <w:lsdException w:name="Medium Shading 2 Accent 3" w:uiPriority="64"/>
+    <w:lsdException w:name="Medium List 1 Accent 3" w:uiPriority="65"/>
+    <w:lsdException w:name="Medium List 2 Accent 3" w:uiPriority="66"/>
+    <w:lsdException w:name="Medium Grid 1 Accent 3" w:uiPriority="67"/>
+    <w:lsdException w:name="Medium Grid 2 Accent 3" w:uiPriority="68"/>
+    <w:lsdException w:name="Medium Grid 3 Accent 3" w:uiPriority="69"/>
+    <w:lsdException w:name="Dark List Accent 3" w:uiPriority="70"/>
+    <w:lsdException w:name="Colorful Shading Accent 3" w:uiPriority="71"/>
+    <w:lsdException w:name="Colorful List Accent 3" w:uiPriority="72"/>
+    <w:lsdException w:name="Colorful Grid Accent 3" w:uiPriority="73"/>
+    <w:lsdException w:name="Light Shading Accent 4" w:uiPriority="60"/>
+    <w:lsdException w:name="Light List Accent 4" w:uiPriority="61"/>
+    <w:lsdException w:name="Light Grid Accent 4" w:uiPriority="62"/>
+    <w:lsdException w:name="Medium Shading 1 Accent 4" w:uiPriority="63"/>
+    <w:lsdException w:name="Medium Shading 2 Accent 4" w:uiPriority="64"/>
+    <w:lsdException w:name="Medium List 1 Accent 4" w:uiPriority="65"/>
+    <w:lsdException w:name="Medium List 2 Accent 4" w:uiPriority="66"/>
+    <w:lsdException w:name="Medium Grid 1 Accent 4" w:uiPriority="67"/>
+    <w:lsdException w:name="Medium Grid 2 Accent 4" w:uiPriority="68"/>
+    <w:lsdException w:name="Medium Grid 3 Accent 4" w:uiPriority="69"/>
+    <w:lsdException w:name="Dark List Accent 4" w:uiPriority="70"/>
+    <w:lsdException w:name="Colorful Shading Accent 4" w:uiPriority="71"/>
+    <w:lsdException w:name="Colorful List Accent 4" w:uiPriority="72"/>
+    <w:lsdException w:name="Colorful Grid Accent 4" w:uiPriority="73"/>
+    <w:lsdException w:name="Light Shading Accent 5" w:uiPriority="60"/>
+    <w:lsdException w:name="Light List Accent 5" w:uiPriority="61"/>
+    <w:lsdException w:name="Light Grid Accent 5" w:uiPriority="62"/>
+    <w:lsdException w:name="Medium Shading 1 Accent 5" w:uiPriority="63"/>
+    <w:lsdException w:name="Medium Shading 2 Accent 5" w:uiPriority="64"/>
+    <w:lsdException w:name="Medium List 1 Accent 5" w:uiPriority="65"/>
+    <w:lsdException w:name="Medium List 2 Accent 5" w:uiPriority="66"/>
+    <w:lsdException w:name="Medium Grid 1 Accent 5" w:uiPriority="67"/>
+    <w:lsdException w:name="Medium Grid 2 Accent 5" w:uiPriority="68"/>
+    <w:lsdException w:name="Medium Grid 3 Accent 5" w:uiPriority="69"/>
+    <w:lsdException w:name="Dark List Accent 5" w:uiPriority="70"/>
+    <w:lsdException w:name="Colorful Shading Accent 5" w:uiPriority="71"/>
+    <w:lsdException w:name="Colorful List Accent 5" w:uiPriority="72"/>
+    <w:lsdException w:name="Colorful Grid Accent 5" w:uiPriority="73"/>
+    <w:lsdException w:name="Light Shading Accent 6" w:uiPriority="60"/>
+    <w:lsdException w:name="Light List Accent 6" w:uiPriority="61"/>
+    <w:lsdException w:name="Light Grid Accent 6" w:uiPriority="62"/>
+    <w:lsdException w:name="Medium Shading 1 Accent 6" w:uiPriority="63"/>
+    <w:lsdException w:name="Medium Shading 2 Accent 6" w:uiPriority="64"/>
+    <w:lsdException w:name="Medium List 1 Accent 6" w:uiPriority="65"/>
+    <w:lsdException w:name="Medium List 2 Accent 6" w:uiPriority="66"/>
+    <w:lsdException w:name="Medium Grid 1 Accent 6" w:uiPriority="67"/>
+    <w:lsdException w:name="Medium Grid 2 Accent 6" w:uiPriority="68"/>
+    <w:lsdException w:name="Medium Grid 3 Accent 6" w:uiPriority="69"/>
+    <w:lsdException w:name="Dark List Accent 6" w:uiPriority="70"/>
+    <w:lsdException w:name="Colorful Shading Accent 6" w:uiPriority="71"/>
+    <w:lsdException w:name="Colorful List Accent 6" w:uiPriority="72"/>
+    <w:lsdException w:name="Colorful Grid Accent 6" w:uiPriority="73"/>
+    <w:lsdException w:name="Subtle Emphasis" w:uiPriority="19" w:qFormat="1"/>
+    <w:lsdException w:name="Intense Emphasis" w:uiPriority="21" w:qFormat="1"/>
+    <w:lsdException w:name="Subtle Reference" w:uiPriority="31" w:qFormat="1"/>
+    <w:lsdException w:name="Intense Reference" w:uiPriority="32" w:qFormat="1"/>
+    <w:lsdException w:name="Book Title" w:uiPriority="33" w:qFormat="1"/>
+    <w:lsdException w:name="Bibliography" w:semiHidden="1" w:uiPriority="37" w:unhideWhenUsed="1"/>
+    <w:lsdException w:name="TOC Heading" w:semiHidden="1" w:uiPriority="39" w:unhideWhenUsed="1" w:qFormat="1"/>
+    <w:lsdException w:name="Plain Table 1" w:uiPriority="41"/>
+    <w:lsdException w:name="Plain Table 2" w:uiPriority="42"/>
+    <w:lsdException w:name="Plain Table 3" w:uiPriority="43"/>
+    <w:lsdException w:name="Plain Table 4" w:uiPriority="44"/>
+    <w:lsdException w:name="Plain Table 5" w:uiPriority="45"/>
+    <w:lsdException w:name="Grid Table Light" w:uiPriority="40"/>
+    <w:lsdException w:name="Grid Table 1 Light" w:uiPriority="46"/>
+    <w:lsdException w:name="Grid Table 2" w:uiPriority="47"/>
+    <w:lsdException w:name="Grid Table 3" w:uiPriority="48"/>
+    <w:lsdException w:name="Grid Table 4" w:uiPriority="49"/>
+    <w:lsdException w:name="Grid Table 5 Dark" w:uiPriority="50"/>
+    <w:lsdException w:name="Grid Table 6 Colorful" w:uiPriority="51"/>
+    <w:lsdException w:name="Grid Table 7 Colorful" w:uiPriority="52"/>
+    <w:lsdException w:name="Grid Table 1 Light Accent 1" w:uiPriority="46"/>
+    <w:lsdException w:name="Grid Table 2 Accent 1" w:uiPriority="47"/>
+    <w:lsdException w:name="Grid Table 3 Accent 1" w:uiPriority="48"/>
+    <w:lsdException w:name="Grid Table 4 Accent 1" w:uiPriority="49"/>
+    <w:lsdException w:name="Grid Table 5 Dark Accent 1" w:uiPriority="50"/>
+    <w:lsdException w:name="Grid Table 6 Colorful Accent 1" w:uiPriority="51"/>
+    <w:lsdException w:name="Grid Table 7 Colorful Accent 1" w:uiPriority="52"/>
+    <w:lsdException w:name="Grid Table 1 Light Accent 2" w:uiPriority="46"/>
+    <w:lsdException w:name="Grid Table 2 Accent 2" w:uiPriority="47"/>
+    <w:lsdException w:name="Grid Table 3 Accent 2" w:uiPriority="48"/>
+    <w:lsdException w:name="Grid Table 4 Accent 2" w:uiPriority="49"/>
+    <w:lsdException w:name="Grid Table 5 Dark Accent 2" w:uiPriority="50"/>
+    <w:lsdException w:name="Grid Table 6 Colorful Accent 2" w:uiPriority="51"/>
+    <w:lsdException w:name="Grid Table 7 Colorful Accent 2" w:uiPriority="52"/>
+    <w:lsdException w:name="Grid Table 1 Light Accent 3" w:uiPriority="46"/>
+    <w:lsdException w:name="Grid Table 2 Accent 3" w:uiPriority="47"/>
+    <w:lsdException w:name="Grid Table 3 Accent 3" w:uiPriority="48"/>
+    <w:lsdException w:name="Grid Table 4 Accent 3" w:uiPriority="49"/>
+    <w:lsdException w:name="Grid Table 5 Dark Accent 3" w:uiPriority="50"/>
+    <w:lsdException w:name="Grid Table 6 Colorful Accent 3" w:uiPriority="51"/>
+    <w:lsdException w:name="Grid Table 7 Colorful Accent 3" w:uiPriority="52"/>
+    <w:lsdException w:name="Grid Table 1 Light Accent 4" w:uiPriority="46"/>
+    <w:lsdException w:name="Grid Table 2 Accent 4" w:uiPriority="47"/>
+    <w:lsdException w:name="Grid Table 3 Accent 4" w:uiPriority="48"/>
+    <w:lsdException w:name="Grid Table 4 Accent 4" w:uiPriority="49"/>
+    <w:lsdException w:name="Grid Table 5 Dark Accent 4" w:uiPriority="50"/>
+    <w:lsdException w:name="Grid Table 6 Colorful Accent 4" w:uiPriority="51"/>
+    <w:lsdException w:name="Grid Table 7 Colorful Accent 4" w:uiPriority="52"/>
+    <w:lsdException w:name="Grid Table 1 Light Accent 5" w:uiPriority="46"/>
+    <w:lsdException w:name="Grid Table 2 Accent 5" w:uiPriority="47"/>
+    <w:lsdException w:name="Grid Table 3 Accent 5" w:uiPriority="48"/>
+    <w:lsdException w:name="Grid Table 4 Accent 5" w:uiPriority="49"/>
+    <w:lsdException w:name="Grid Table 5 Dark Accent 5" w:uiPriority="50"/>
+    <w:lsdException w:name="Grid Table 6 Colorful Accent 5" w:uiPriority="51"/>
+    <w:lsdException w:name="Grid Table 7 Colorful Accent 5" w:uiPriority="52"/>
+    <w:lsdException w:name="Grid Table 1 Light Accent 6" w:uiPriority="46"/>
+    <w:lsdException w:name="Grid Table 2 Accent 6" w:uiPriority="47"/>
+    <w:lsdException w:name="Grid Table 3 Accent 6" w:uiPriority="48"/>
+    <w:lsdException w:name="Grid Table 4 Accent 6" w:uiPriority="49"/>
+    <w:lsdException w:name="Grid Table 5 Dark Accent 6" w:uiPriority="50"/>
+    <w:lsdException w:name="Grid Table 6 Colorful Accent 6" w:uiPriority="51"/>
+    <w:lsdException w:name="Grid Table 7 Colorful Accent 6" w:uiPriority="52"/>
+    <w:lsdException w:name="List Table 1 Light" w:uiPriority="46"/>
+    <w:lsdException w:name="List Table 2" w:uiPriority="47"/>
+    <w:lsdException w:name="List Table 3" w:uiPriority="48"/>
+    <w:lsdException w:name="List Table 4" w:uiPriority="49"/>
+    <w:lsdException w:name="List Table 5 Dark" w:uiPriority="50"/>
+    <w:lsdException w:name="List Table 6 Colorful" w:uiPriority="51"/>
+    <w:lsdException w:name="List Table 7 Colorful" w:uiPriority="52"/>
+    <w:lsdException w:name="List Table 1 Light Accent 1" w:uiPriority="46"/>
+    <w:lsdException w:name="List Table 2 Accent 1" w:uiPriority="47"/>
+    <w:lsdException w:name="List Table 3 Accent 1" w:uiPriority="48"/>
+    <w:lsdException w:name="List Table 4 Accent 1" w:uiPriority="49"/>
+    <w:lsdException w:name="List Table 5 Dark Accent 1" w:uiPriority="50"/>
+    <w:lsdException w:name="List Table 6 Colorful Accent 1" w:uiPriority="51"/>
+    <w:lsdException w:name="List Table 7 Colorful Accent 1" w:uiPriority="52"/>
+    <w:lsdException w:name="List Table 1 Light Accent 2" w:uiPriority="46"/>
+    <w:lsdException w:name="List Table 2 Accent 2" w:uiPriority="47"/>
+    <w:lsdException w:name="List Table 3 Accent 2" w:uiPriority="48"/>
+    <w:lsdException w:name="List Table 4 Accent 2" w:uiPriority="49"/>
+    <w:lsdException w:name="List Table 5 Dark Accent 2" w:uiPriority="50"/>
+    <w:lsdException w:name="List Table 6 Colorful Accent 2" w:uiPriority="51"/>
+    <w:lsdException w:name="List Table 7 Colorful Accent 2" w:uiPriority="52"/>
+    <w:lsdException w:name="List Table 1 Light Accent 3" w:uiPriority="46"/>
+    <w:lsdException w:name="List Table 2 Accent 3" w:uiPriority="47"/>
+    <w:lsdException w:name="List Table 3 Accent 3" w:uiPriority="48"/>
+    <w:lsdException w:name="List Table 4 Accent 3" w:uiPriority="49"/>
+    <w:lsdException w:name="List Table 5 Dark Accent 3" w:uiPriority="50"/>
+    <w:lsdException w:name="List Table 6 Colorful Accent 3" w:uiPriority="51"/>
+    <w:lsdException w:name="List Table 7 Colorful Accent 3" w:uiPriority="52"/>
+    <w:lsdException w:name="List Table 1 Light Accent 4" w:uiPriority="46"/>
+    <w:lsdException w:name="List Table 2 Accent 4" w:uiPriority="47"/>
+    <w:lsdException w:name="List Table 3 Accent 4" w:uiPriority="48"/>
+    <w:lsdException w:name="List Table 4 Accent 4" w:uiPriority="49"/>
+    <w:lsdException w:name="List Table 5 Dark Accent 4" w:uiPriority="50"/>
+    <w:lsdException w:name="List Table 6 Colorful Accent 4" w:uiPriority="51"/>
+    <w:lsdException w:name="List Table 7 Colorful Accent 4" w:uiPriority="52"/>
+    <w:lsdException w:name="List Table 1 Light Accent 5" w:uiPriority="46"/>
+    <w:lsdException w:name="List Table 2 Accent 5" w:uiPriority="47"/>
+    <w:lsdException w:name="List Table 3 Accent 5" w:uiPriority="48"/>
+    <w:lsdException w:name="List Table 4 Accent 5" w:uiPriority="49"/>
+    <w:lsdException w:name="List Table 5 Dark Accent 5" w:uiPriority="50"/>
+    <w:lsdException w:name="List Table 6 Colorful Accent 5" w:uiPriority="51"/>
+    <w:lsdException w:name="List Table 7 Colorful Accent 5" w:uiPriority="52"/>
+    <w:lsdException w:name="List Table 1 Light Accent 6" w:uiPriority="46"/>
+    <w:lsdException w:name="List Table 2 Accent 6" w:uiPriority="47"/>
+    <w:lsdException w:name="List Table 3 Accent 6" w:uiPriority="48"/>
+    <w:lsdException w:name="List Table 4 Accent 6" w:uiPriority="49"/>
+    <w:lsdException w:name="List Table 5 Dark Accent 6" w:uiPriority="50"/>
+    <w:lsdException w:name="List Table 6 Colorful Accent 6" w:uiPriority="51"/>
+    <w:lsdException w:name="List Table 7 Colorful Accent 6" w:uiPriority="52"/>
+    <w:lsdException w:name="Mention" w:semiHidden="1" w:unhideWhenUsed="1"/>
+    <w:lsdException w:name="Smart Hyperlink" w:semiHidden="1" w:unhideWhenUsed="1"/>
+    <w:lsdException w:name="Hashtag" w:semiHidden="1" w:unhideWhenUsed="1"/>
+    <w:lsdException w:name="Unresolved Mention" w:semiHidden="1" w:unhideWhenUsed="1"/>
+  </w:latentStyles>
+  <w:style w:type="paragraph" w:default="1" w:styleId="Normal">
+    <w:name w:val="Normal"/>
+    <w:qFormat/>
+  </w:style>
+  <w:style w:type="character" w:default="1" w:styleId="DefaultParagraphFont">
+    <w:name w:val="Default Paragraph Font"/>
+    <w:uiPriority w:val="1"/>
+    <w:semiHidden/>
+    <w:unhideWhenUsed/>
+  </w:style>
+  <w:style w:type="table" w:default="1" w:styleId="TableNormal">
+    <w:name w:val="Normal Table"/>
+    <w:uiPriority w:val="99"/>
+    <w:semiHidden/>
+    <w:unhideWhenUsed/>
+    <w:tblPr>
+      <w:tblInd w:w="0" w:type="dxa"/>
+      <w:tblCellMar>
+        <w:top w:w="0" w:type="dxa"/>
+        <w:left w:w="108" w:type="dxa"/>
+        <w:bottom w:w="0" w:type="dxa"/>
+        <w:right w:w="108" w:type="dxa"/>
+      </w:tblCellMar>
+    </w:tblPr>
+  </w:style>
+  <w:style w:type="numbering" w:default="1" w:styleId="NoList">
+    <w:name w:val="No List"/>
+    <w:uiPriority w:val="99"/>
+    <w:semiHidden/>
+    <w:unhideWhenUsed/>
+  </w:style>
+  <w:style w:type="character" w:styleId="PlaceholderText">
+    <w:name w:val="Placeholder Text"/>
+    <w:basedOn w:val="DefaultParagraphFont"/>
+    <w:uiPriority w:val="99"/>
+    <w:semiHidden/>
+    <w:rsid w:val="000C2293"/>
+    <w:rPr>
+      <w:color w:val="808080"/>
+    </w:rPr>
+  </w:style>
+</w:styles>
+</file>
+
+<file path=word/glossary/webSettings.xml><?xml version="1.0" encoding="utf-8"?>
+<w:webSettings xmlns:mc="http://schemas.openxmlformats.org/markup-compatibility/2006" xmlns:r="http://schemas.openxmlformats.org/officeDocument/2006/relationships" xmlns:w="http://schemas.openxmlformats.org/wordprocessingml/2006/main" xmlns:w14="http://schemas.microsoft.com/office/word/2010/wordml" xmlns:w15="http://schemas.microsoft.com/office/word/2012/wordml" xmlns:w16cid="http://schemas.microsoft.com/office/word/2016/wordml/cid" xmlns:w16se="http://schemas.microsoft.com/office/word/2015/wordml/symex" mc:Ignorable="w14 w15 w16se w16cid">
+  <w:optimizeForBrowser/>
+  <w:allowPNG/>
+</w:webSettings>
 </file>
 
 <file path=word/theme/theme1.xml><?xml version="1.0" encoding="utf-8"?>

</xml_diff>

<commit_message>
Worked up to Q 12 in the exam.
</commit_message>
<xml_diff>
--- a/Entrance Test/Solutions/Data Structures & Algorithims/Theory/Answers.docx
+++ b/Entrance Test/Solutions/Data Structures & Algorithims/Theory/Answers.docx
@@ -10,7 +10,6 @@
           <w:docPartUnique/>
         </w:docPartObj>
       </w:sdtPr>
-      <w:sdtEndPr/>
       <w:sdtContent>
         <w:p>
           <w:r>
@@ -41,7 +40,7 @@
                         <pic:cNvPicPr/>
                       </pic:nvPicPr>
                       <pic:blipFill>
-                        <a:blip r:embed="rId6">
+                        <a:blip r:embed="rId8">
                           <a:extLst>
                             <a:ext uri="{28A0092B-C50C-407E-A947-70E740481C1C}">
                               <a14:useLocalDpi xmlns:a14="http://schemas.microsoft.com/office/drawing/2010/main" val="0"/>
@@ -169,7 +168,6 @@
                                     <w:dataBinding w:prefixMappings="xmlns:ns0='http://purl.org/dc/elements/1.1/' xmlns:ns1='http://schemas.openxmlformats.org/package/2006/metadata/core-properties' " w:xpath="/ns1:coreProperties[1]/ns0:title[1]" w:storeItemID="{6C3C8BC8-F283-45AE-878A-BAB7291924A1}"/>
                                     <w:text/>
                                   </w:sdtPr>
-                                  <w:sdtEndPr/>
                                   <w:sdtContent>
                                     <w:p>
                                       <w:pPr>
@@ -207,7 +205,6 @@
                                     <w:dataBinding w:prefixMappings="xmlns:ns0='http://purl.org/dc/elements/1.1/' xmlns:ns1='http://schemas.openxmlformats.org/package/2006/metadata/core-properties' " w:xpath="/ns1:coreProperties[1]/ns0:subject[1]" w:storeItemID="{6C3C8BC8-F283-45AE-878A-BAB7291924A1}"/>
                                     <w:text/>
                                   </w:sdtPr>
-                                  <w:sdtEndPr/>
                                   <w:sdtContent>
                                     <w:p>
                                       <w:pPr>
@@ -224,23 +221,7 @@
                                           <w:sz w:val="28"/>
                                           <w:szCs w:val="28"/>
                                         </w:rPr>
-                                        <w:t xml:space="preserve">Exam </w:t>
-                                      </w:r>
-                                      <w:r>
-                                        <w:rPr>
-                                          <w:color w:val="FFFFFF" w:themeColor="background1"/>
-                                          <w:sz w:val="28"/>
-                                          <w:szCs w:val="28"/>
-                                        </w:rPr>
-                                        <w:t>Answers –</w:t>
-                                      </w:r>
-                                      <w:r>
-                                        <w:rPr>
-                                          <w:color w:val="FFFFFF" w:themeColor="background1"/>
-                                          <w:sz w:val="28"/>
-                                          <w:szCs w:val="28"/>
-                                        </w:rPr>
-                                        <w:t xml:space="preserve"> </w:t>
+                                        <w:t xml:space="preserve">Exam Answers – </w:t>
                                       </w:r>
                                       <w:proofErr w:type="spellStart"/>
                                       <w:r>
@@ -362,7 +343,6 @@
                                     <w:dataBinding w:prefixMappings="xmlns:ns0='http://purl.org/dc/elements/1.1/' xmlns:ns1='http://schemas.openxmlformats.org/package/2006/metadata/core-properties' " w:xpath="/ns1:coreProperties[1]/ns0:creator[1]" w:storeItemID="{6C3C8BC8-F283-45AE-878A-BAB7291924A1}"/>
                                     <w:text/>
                                   </w:sdtPr>
-                                  <w:sdtEndPr/>
                                   <w:sdtContent>
                                     <w:p>
                                       <w:pPr>
@@ -407,7 +387,6 @@
                                       <w:dataBinding w:prefixMappings="xmlns:ns0='http://schemas.openxmlformats.org/officeDocument/2006/extended-properties' " w:xpath="/ns0:Properties[1]/ns0:Company[1]" w:storeItemID="{6668398D-A668-4E3E-A5EB-62B293D839F1}"/>
                                       <w:text/>
                                     </w:sdtPr>
-                                    <w:sdtEndPr/>
                                     <w:sdtContent>
                                       <w:r>
                                         <w:rPr>
@@ -441,7 +420,6 @@
                                       <w:dataBinding w:prefixMappings="xmlns:ns0='http://schemas.microsoft.com/office/2006/coverPageProps' " w:xpath="/ns0:CoverPageProperties[1]/ns0:CompanyAddress[1]" w:storeItemID="{55AF091B-3C7A-41E3-B477-F2FDAA23CFDA}"/>
                                       <w:text/>
                                     </w:sdtPr>
-                                    <w:sdtEndPr/>
                                     <w:sdtContent>
                                       <w:r>
                                         <w:rPr>
@@ -495,7 +473,6 @@
                               <w:dataBinding w:prefixMappings="xmlns:ns0='http://purl.org/dc/elements/1.1/' xmlns:ns1='http://schemas.openxmlformats.org/package/2006/metadata/core-properties' " w:xpath="/ns1:coreProperties[1]/ns0:title[1]" w:storeItemID="{6C3C8BC8-F283-45AE-878A-BAB7291924A1}"/>
                               <w:text/>
                             </w:sdtPr>
-                            <w:sdtEndPr/>
                             <w:sdtContent>
                               <w:p>
                                 <w:pPr>
@@ -533,7 +510,6 @@
                               <w:dataBinding w:prefixMappings="xmlns:ns0='http://purl.org/dc/elements/1.1/' xmlns:ns1='http://schemas.openxmlformats.org/package/2006/metadata/core-properties' " w:xpath="/ns1:coreProperties[1]/ns0:subject[1]" w:storeItemID="{6C3C8BC8-F283-45AE-878A-BAB7291924A1}"/>
                               <w:text/>
                             </w:sdtPr>
-                            <w:sdtEndPr/>
                             <w:sdtContent>
                               <w:p>
                                 <w:pPr>
@@ -550,23 +526,7 @@
                                     <w:sz w:val="28"/>
                                     <w:szCs w:val="28"/>
                                   </w:rPr>
-                                  <w:t xml:space="preserve">Exam </w:t>
-                                </w:r>
-                                <w:r>
-                                  <w:rPr>
-                                    <w:color w:val="FFFFFF" w:themeColor="background1"/>
-                                    <w:sz w:val="28"/>
-                                    <w:szCs w:val="28"/>
-                                  </w:rPr>
-                                  <w:t>Answers –</w:t>
-                                </w:r>
-                                <w:r>
-                                  <w:rPr>
-                                    <w:color w:val="FFFFFF" w:themeColor="background1"/>
-                                    <w:sz w:val="28"/>
-                                    <w:szCs w:val="28"/>
-                                  </w:rPr>
-                                  <w:t xml:space="preserve"> </w:t>
+                                  <w:t xml:space="preserve">Exam Answers – </w:t>
                                 </w:r>
                                 <w:proofErr w:type="spellStart"/>
                                 <w:r>
@@ -613,7 +573,6 @@
                               <w:dataBinding w:prefixMappings="xmlns:ns0='http://purl.org/dc/elements/1.1/' xmlns:ns1='http://schemas.openxmlformats.org/package/2006/metadata/core-properties' " w:xpath="/ns1:coreProperties[1]/ns0:creator[1]" w:storeItemID="{6C3C8BC8-F283-45AE-878A-BAB7291924A1}"/>
                               <w:text/>
                             </w:sdtPr>
-                            <w:sdtEndPr/>
                             <w:sdtContent>
                               <w:p>
                                 <w:pPr>
@@ -658,7 +617,6 @@
                                 <w:dataBinding w:prefixMappings="xmlns:ns0='http://schemas.openxmlformats.org/officeDocument/2006/extended-properties' " w:xpath="/ns0:Properties[1]/ns0:Company[1]" w:storeItemID="{6668398D-A668-4E3E-A5EB-62B293D839F1}"/>
                                 <w:text/>
                               </w:sdtPr>
-                              <w:sdtEndPr/>
                               <w:sdtContent>
                                 <w:r>
                                   <w:rPr>
@@ -692,7 +650,6 @@
                                 <w:dataBinding w:prefixMappings="xmlns:ns0='http://schemas.microsoft.com/office/2006/coverPageProps' " w:xpath="/ns0:CoverPageProperties[1]/ns0:CompanyAddress[1]" w:storeItemID="{55AF091B-3C7A-41E3-B477-F2FDAA23CFDA}"/>
                                 <w:text/>
                               </w:sdtPr>
-                              <w:sdtEndPr/>
                               <w:sdtContent>
                                 <w:r>
                                   <w:rPr>
@@ -1529,7 +1486,15 @@
           <w:sz w:val="24"/>
           <w:szCs w:val="24"/>
         </w:rPr>
-        <w:t xml:space="preserve">    2^N.</w:t>
+        <w:t xml:space="preserve">    2^N</w:t>
+      </w:r>
+      <w:r>
+        <w:rPr>
+          <w:rFonts w:ascii="Verdana" w:hAnsi="Verdana"/>
+          <w:sz w:val="24"/>
+          <w:szCs w:val="24"/>
+        </w:rPr>
+        <w:t xml:space="preserve"> – Exponential time growth.</w:t>
       </w:r>
     </w:p>
     <w:p>
@@ -1738,7 +1703,7 @@
                     <pic:cNvPicPr/>
                   </pic:nvPicPr>
                   <pic:blipFill>
-                    <a:blip r:embed="rId7">
+                    <a:blip r:embed="rId9">
                       <a:extLst>
                         <a:ext uri="{28A0092B-C50C-407E-A947-70E740481C1C}">
                           <a14:useLocalDpi xmlns:a14="http://schemas.microsoft.com/office/drawing/2010/main" val="0"/>
@@ -1969,11 +1934,580 @@
           <w:numId w:val="4"/>
         </w:numPr>
       </w:pPr>
+      <w:r>
+        <w:t xml:space="preserve">O (N * LOG(N)) where N is the size of the data set. </w:t>
+      </w:r>
+      <w:r>
+        <w:t xml:space="preserve">This the average / most common lower bound (best case) for most comparison sorting algorithms. </w:t>
+      </w:r>
+    </w:p>
+    <w:p>
+      <w:pPr>
+        <w:pStyle w:val="ListParagraph"/>
+        <w:ind w:left="360"/>
+      </w:pPr>
+    </w:p>
+    <w:p>
+      <w:pPr>
+        <w:pStyle w:val="ListParagraph"/>
+        <w:numPr>
+          <w:ilvl w:val="0"/>
+          <w:numId w:val="4"/>
+        </w:numPr>
+      </w:pPr>
+      <w:r>
+        <w:t xml:space="preserve"> given that random sort does not require comparisons and just does random swapping.  Then It would perform at </w:t>
+      </w:r>
+      <w:r>
+        <w:t>O (</w:t>
+      </w:r>
+      <w:r>
+        <w:t>1</w:t>
+      </w:r>
+      <w:r>
+        <w:t>) in the best case as it</w:t>
+      </w:r>
+      <w:r>
+        <w:t xml:space="preserve"> does not require any nest iterations</w:t>
+      </w:r>
+      <w:r>
+        <w:t xml:space="preserve"> and the set is sorted after 1 run.</w:t>
+      </w:r>
+    </w:p>
+    <w:p>
+      <w:pPr>
+        <w:pStyle w:val="ListParagraph"/>
+        <w:ind w:left="360"/>
+      </w:pPr>
+    </w:p>
+    <w:p>
+      <w:pPr>
+        <w:pStyle w:val="ListParagraph"/>
+        <w:ind w:left="360"/>
+        <w:rPr>
+          <w:rFonts w:eastAsiaTheme="minorEastAsia"/>
+        </w:rPr>
+      </w:pPr>
+      <m:oMathPara>
+        <m:oMath>
+          <m:r>
+            <w:rPr>
+              <w:rFonts w:ascii="Cambria Math" w:hAnsi="Cambria Math"/>
+            </w:rPr>
+            <m:t xml:space="preserve">for </m:t>
+          </m:r>
+          <m:d>
+            <m:dPr>
+              <m:ctrlPr>
+                <w:rPr>
+                  <w:rFonts w:ascii="Cambria Math" w:hAnsi="Cambria Math"/>
+                  <w:i/>
+                </w:rPr>
+              </m:ctrlPr>
+            </m:dPr>
+            <m:e>
+              <m:r>
+                <w:rPr>
+                  <w:rFonts w:ascii="Cambria Math" w:hAnsi="Cambria Math"/>
+                </w:rPr>
+                <m:t>i=0;i&lt;n; ++i</m:t>
+              </m:r>
+            </m:e>
+          </m:d>
+        </m:oMath>
+      </m:oMathPara>
+    </w:p>
+    <w:p>
+      <w:pPr>
+        <w:pStyle w:val="ListParagraph"/>
+        <w:ind w:left="360"/>
+        <w:rPr>
+          <w:rFonts w:eastAsiaTheme="minorEastAsia"/>
+        </w:rPr>
+      </w:pPr>
+    </w:p>
+    <w:p>
+      <w:pPr>
+        <w:pStyle w:val="ListParagraph"/>
+        <w:ind w:left="360"/>
+      </w:pPr>
+      <w:r>
+        <w:t xml:space="preserve">As for the worst case, I’d say it depends on </w:t>
+      </w:r>
+      <w:r>
+        <w:t>what happens when random sort finds out that the set is no</w:t>
+      </w:r>
+      <w:r>
+        <w:t>t</w:t>
+      </w:r>
+      <w:r>
+        <w:t xml:space="preserve"> </w:t>
+      </w:r>
+      <w:r>
+        <w:t>sorted</w:t>
+      </w:r>
+      <w:r>
+        <w:t>. H</w:t>
+      </w:r>
+      <w:r>
+        <w:t xml:space="preserve">owever, </w:t>
+      </w:r>
+      <w:r>
+        <w:t xml:space="preserve">the worst case would be O(N) since it will always have to </w:t>
+      </w:r>
+      <w:r>
+        <w:t xml:space="preserve">perform a linear search </w:t>
+      </w:r>
+      <w:r>
+        <w:t>through the set regardless if the set ended up being sorted or not.</w:t>
+      </w:r>
+    </w:p>
+    <w:p>
+      <w:pPr>
+        <w:pStyle w:val="ListParagraph"/>
+        <w:numPr>
+          <w:ilvl w:val="0"/>
+          <w:numId w:val="4"/>
+        </w:numPr>
+      </w:pPr>
+      <w:r>
+        <w:t xml:space="preserve"> </w:t>
+      </w:r>
+    </w:p>
+    <w:tbl>
+      <w:tblPr>
+        <w:tblStyle w:val="TableGrid"/>
+        <w:tblW w:w="0" w:type="auto"/>
+        <w:tblInd w:w="360" w:type="dxa"/>
+        <w:tblLook w:val="04A0" w:firstRow="1" w:lastRow="0" w:firstColumn="1" w:lastColumn="0" w:noHBand="0" w:noVBand="1"/>
+      </w:tblPr>
+      <w:tblGrid>
+        <w:gridCol w:w="3025"/>
+        <w:gridCol w:w="2976"/>
+        <w:gridCol w:w="2989"/>
+      </w:tblGrid>
+      <w:tr>
+        <w:tc>
+          <w:tcPr>
+            <w:tcW w:w="3116" w:type="dxa"/>
+          </w:tcPr>
+          <w:p>
+            <w:pPr>
+              <w:pStyle w:val="ListParagraph"/>
+              <w:ind w:left="0"/>
+              <w:rPr>
+                <w:b/>
+                <w:bCs/>
+              </w:rPr>
+            </w:pPr>
+            <w:r>
+              <w:rPr>
+                <w:b/>
+                <w:bCs/>
+              </w:rPr>
+              <w:t>Algorithm</w:t>
+            </w:r>
+          </w:p>
+        </w:tc>
+        <w:tc>
+          <w:tcPr>
+            <w:tcW w:w="3117" w:type="dxa"/>
+          </w:tcPr>
+          <w:p>
+            <w:pPr>
+              <w:pStyle w:val="ListParagraph"/>
+              <w:ind w:left="0"/>
+              <w:rPr>
+                <w:b/>
+                <w:bCs/>
+              </w:rPr>
+            </w:pPr>
+            <w:r>
+              <w:rPr>
+                <w:b/>
+                <w:bCs/>
+              </w:rPr>
+              <w:t>Best Case</w:t>
+            </w:r>
+          </w:p>
+        </w:tc>
+        <w:tc>
+          <w:tcPr>
+            <w:tcW w:w="3117" w:type="dxa"/>
+          </w:tcPr>
+          <w:p>
+            <w:pPr>
+              <w:pStyle w:val="ListParagraph"/>
+              <w:ind w:left="0"/>
+              <w:rPr>
+                <w:b/>
+                <w:bCs/>
+              </w:rPr>
+            </w:pPr>
+            <w:r>
+              <w:rPr>
+                <w:b/>
+                <w:bCs/>
+              </w:rPr>
+              <w:t>Worst Case</w:t>
+            </w:r>
+          </w:p>
+        </w:tc>
+      </w:tr>
+      <w:tr>
+        <w:tc>
+          <w:tcPr>
+            <w:tcW w:w="3116" w:type="dxa"/>
+          </w:tcPr>
+          <w:p>
+            <w:pPr>
+              <w:pStyle w:val="ListParagraph"/>
+              <w:ind w:left="0"/>
+            </w:pPr>
+            <w:r>
+              <w:t>LINEAR_SEARCH</w:t>
+            </w:r>
+          </w:p>
+        </w:tc>
+        <w:tc>
+          <w:tcPr>
+            <w:tcW w:w="3117" w:type="dxa"/>
+          </w:tcPr>
+          <w:p>
+            <w:pPr>
+              <w:pStyle w:val="ListParagraph"/>
+              <w:ind w:left="0"/>
+            </w:pPr>
+            <w:r>
+              <w:t>O (</w:t>
+            </w:r>
+            <w:r>
+              <w:t>1)</w:t>
+            </w:r>
+          </w:p>
+        </w:tc>
+        <w:tc>
+          <w:tcPr>
+            <w:tcW w:w="3117" w:type="dxa"/>
+          </w:tcPr>
+          <w:p>
+            <w:pPr>
+              <w:pStyle w:val="ListParagraph"/>
+              <w:ind w:left="0"/>
+            </w:pPr>
+            <w:r>
+              <w:t>O(N)</w:t>
+            </w:r>
+          </w:p>
+        </w:tc>
+      </w:tr>
+      <w:tr>
+        <w:tc>
+          <w:tcPr>
+            <w:tcW w:w="3116" w:type="dxa"/>
+          </w:tcPr>
+          <w:p>
+            <w:pPr>
+              <w:pStyle w:val="ListParagraph"/>
+              <w:ind w:left="0"/>
+            </w:pPr>
+            <w:r>
+              <w:t>QUICK_SORT</w:t>
+            </w:r>
+          </w:p>
+        </w:tc>
+        <w:tc>
+          <w:tcPr>
+            <w:tcW w:w="3117" w:type="dxa"/>
+          </w:tcPr>
+          <w:p>
+            <w:pPr>
+              <w:pStyle w:val="ListParagraph"/>
+              <w:ind w:left="0"/>
+            </w:pPr>
+            <w:r>
+              <w:t>O (</w:t>
+            </w:r>
+            <w:r>
+              <w:t>N * LOG(N))</w:t>
+            </w:r>
+          </w:p>
+        </w:tc>
+        <w:tc>
+          <w:tcPr>
+            <w:tcW w:w="3117" w:type="dxa"/>
+          </w:tcPr>
+          <w:p>
+            <w:pPr>
+              <w:pStyle w:val="ListParagraph"/>
+              <w:ind w:left="0"/>
+            </w:pPr>
+            <w:r>
+              <w:t>O(N^2)</w:t>
+            </w:r>
+          </w:p>
+        </w:tc>
+      </w:tr>
+      <w:tr>
+        <w:tc>
+          <w:tcPr>
+            <w:tcW w:w="3116" w:type="dxa"/>
+          </w:tcPr>
+          <w:p>
+            <w:pPr>
+              <w:pStyle w:val="ListParagraph"/>
+              <w:ind w:left="0"/>
+            </w:pPr>
+            <w:r>
+              <w:t>BINARY_SEARCH</w:t>
+            </w:r>
+          </w:p>
+        </w:tc>
+        <w:tc>
+          <w:tcPr>
+            <w:tcW w:w="3117" w:type="dxa"/>
+          </w:tcPr>
+          <w:p>
+            <w:pPr>
+              <w:pStyle w:val="ListParagraph"/>
+              <w:ind w:left="0"/>
+            </w:pPr>
+            <w:r>
+              <w:t>O (</w:t>
+            </w:r>
+            <w:r>
+              <w:t>1)</w:t>
+            </w:r>
+          </w:p>
+        </w:tc>
+        <w:tc>
+          <w:tcPr>
+            <w:tcW w:w="3117" w:type="dxa"/>
+          </w:tcPr>
+          <w:p>
+            <w:pPr>
+              <w:pStyle w:val="ListParagraph"/>
+              <w:ind w:left="0"/>
+            </w:pPr>
+            <w:r>
+              <w:t>O(LOG(N))</w:t>
+            </w:r>
+          </w:p>
+        </w:tc>
+      </w:tr>
+    </w:tbl>
+    <w:p>
+      <w:pPr>
+        <w:pStyle w:val="ListParagraph"/>
+        <w:ind w:left="360"/>
+      </w:pPr>
+    </w:p>
+    <w:p>
+      <w:pPr>
+        <w:pStyle w:val="ListParagraph"/>
+        <w:ind w:left="360"/>
+      </w:pPr>
+      <w:r>
+        <w:t xml:space="preserve">Complexity of FUNCTION-1: </w:t>
+      </w:r>
+      <w:r>
+        <w:t>O (</w:t>
+      </w:r>
+      <w:r>
+        <w:t>1</w:t>
+      </w:r>
+      <w:r>
+        <w:t>) or</w:t>
+      </w:r>
+      <w:r>
+        <w:t xml:space="preserve"> || O(N)</w:t>
+      </w:r>
+      <w:r>
+        <w:t xml:space="preserve"> as it does a linear search.</w:t>
+      </w:r>
+    </w:p>
+    <w:p>
+      <w:pPr>
+        <w:pStyle w:val="ListParagraph"/>
+        <w:ind w:left="360"/>
+      </w:pPr>
+      <w:r>
+        <w:t xml:space="preserve">Complexity of FUNCTION-2: Best Case of (QUICK_SORT </w:t>
+      </w:r>
+      <w:r>
+        <w:t>+</w:t>
+      </w:r>
+      <w:r>
+        <w:t xml:space="preserve"> BINARY_SEARCH) || Worst Case of (QUICK_SORT </w:t>
+      </w:r>
+      <w:r>
+        <w:t>+</w:t>
+      </w:r>
+      <w:r>
+        <w:t xml:space="preserve"> BINARY_SEARCH)</w:t>
+      </w:r>
+    </w:p>
+    <w:p>
+      <w:pPr>
+        <w:pStyle w:val="ListParagraph"/>
+        <w:ind w:left="360"/>
+      </w:pPr>
+    </w:p>
+    <w:p>
+      <w:pPr>
+        <w:pStyle w:val="ListParagraph"/>
+        <w:ind w:left="360"/>
+      </w:pPr>
+      <w:r>
+        <w:t>So,</w:t>
+      </w:r>
+      <w:r>
+        <w:t xml:space="preserve"> for FUNCTION-2:</w:t>
+      </w:r>
+    </w:p>
+    <w:p>
+      <w:pPr>
+        <w:pStyle w:val="ListParagraph"/>
+        <w:ind w:left="360"/>
+      </w:pPr>
+    </w:p>
+    <w:p>
+      <w:pPr>
+        <w:pStyle w:val="ListParagraph"/>
+        <w:ind w:left="360"/>
+      </w:pPr>
+      <w:r>
+        <w:t xml:space="preserve">Best case is: </w:t>
+      </w:r>
+      <w:r>
+        <w:t>(N * LOG(N)) + (1) = N * LOG(N)</w:t>
+      </w:r>
+      <w:r>
+        <w:t xml:space="preserve"> (ignoring constants).</w:t>
+      </w:r>
+    </w:p>
+    <w:p>
+      <w:pPr>
+        <w:pStyle w:val="ListParagraph"/>
+        <w:ind w:left="360"/>
+      </w:pPr>
+    </w:p>
+    <w:p>
+      <w:pPr>
+        <w:pStyle w:val="ListParagraph"/>
+        <w:ind w:left="360"/>
+      </w:pPr>
+      <w:r>
+        <w:t>Worst case is</w:t>
+      </w:r>
+      <w:r>
+        <w:t xml:space="preserve">: (N * LOG(N)) + N^2. </w:t>
+      </w:r>
+    </w:p>
+    <w:p>
+      <w:pPr>
+        <w:pStyle w:val="ListParagraph"/>
+        <w:ind w:left="360"/>
+      </w:pPr>
+    </w:p>
+    <w:p>
+      <w:pPr>
+        <w:pStyle w:val="ListParagraph"/>
+        <w:ind w:left="360"/>
+      </w:pPr>
+    </w:p>
+    <w:p>
+      <w:pPr>
+        <w:pStyle w:val="ListParagraph"/>
+        <w:ind w:left="360"/>
+      </w:pPr>
+      <w:r>
+        <w:lastRenderedPageBreak/>
+        <w:t>If we take N as common factor,</w:t>
+      </w:r>
+      <w:r>
+        <w:t xml:space="preserve"> </w:t>
+      </w:r>
+      <w:r>
+        <w:t>N * (LOG(N) + N)</w:t>
+      </w:r>
+    </w:p>
+    <w:p>
+      <w:pPr>
+        <w:pStyle w:val="ListParagraph"/>
+        <w:ind w:left="360"/>
+      </w:pPr>
+    </w:p>
+    <w:p>
+      <w:pPr>
+        <w:pStyle w:val="ListParagraph"/>
+        <w:ind w:left="360"/>
+      </w:pPr>
+      <w:r>
+        <w:t>FUNCTION-1 Performs faster in both cases.</w:t>
+      </w:r>
+    </w:p>
+    <w:p>
+      <w:pPr>
+        <w:pStyle w:val="ListParagraph"/>
+        <w:ind w:left="360"/>
+      </w:pPr>
+    </w:p>
+    <w:p>
+      <w:pPr>
+        <w:pStyle w:val="ListParagraph"/>
+        <w:ind w:left="360"/>
+      </w:pPr>
+    </w:p>
+    <w:p>
+      <w:pPr>
+        <w:pStyle w:val="ListParagraph"/>
+        <w:numPr>
+          <w:ilvl w:val="0"/>
+          <w:numId w:val="4"/>
+        </w:numPr>
+      </w:pPr>
+      <w:r>
+        <w:t xml:space="preserve">For string comparison, the there is no possible way to achieve less than O(N) since there you’ll most likely loop through the strings for the comparison. </w:t>
+      </w:r>
+      <w:r>
+        <w:t>so,</w:t>
+      </w:r>
+      <w:r>
+        <w:t xml:space="preserve"> it’s O(N) in the worst case and O (1) in the best case if the first two characters of the strings match.</w:t>
+      </w:r>
+      <w:r>
+        <w:t xml:space="preserve"> Where N is the size of the shorter string. </w:t>
+      </w:r>
+      <w:r>
+        <w:t xml:space="preserve">This is on the assumption that both strings do not require sorting. </w:t>
+      </w:r>
+    </w:p>
+    <w:p>
+      <w:pPr>
+        <w:pStyle w:val="ListParagraph"/>
+        <w:ind w:left="360"/>
+      </w:pPr>
+    </w:p>
+    <w:p>
+      <w:pPr>
+        <w:pStyle w:val="ListParagraph"/>
+        <w:numPr>
+          <w:ilvl w:val="0"/>
+          <w:numId w:val="4"/>
+        </w:numPr>
+      </w:pPr>
+      <w:r>
+        <w:t xml:space="preserve"> </w:t>
+      </w:r>
+    </w:p>
+    <w:p>
       <w:bookmarkStart w:id="0" w:name="_GoBack"/>
       <w:bookmarkEnd w:id="0"/>
     </w:p>
-    <w:p/>
     <w:sectPr>
+      <w:headerReference w:type="default" r:id="rId10"/>
+      <w:footerReference w:type="default" r:id="rId11"/>
       <w:pgSz w:w="12240" w:h="15840"/>
       <w:pgMar w:top="1440" w:right="1440" w:bottom="1440" w:left="1440" w:header="720" w:footer="720" w:gutter="0"/>
       <w:pgNumType w:start="0"/>
@@ -1983,6 +2517,123 @@
     </w:sectPr>
   </w:body>
 </w:document>
+</file>
+
+<file path=word/endnotes.xml><?xml version="1.0" encoding="utf-8"?>
+<w:endnotes xmlns:wpc="http://schemas.microsoft.com/office/word/2010/wordprocessingCanvas" xmlns:cx="http://schemas.microsoft.com/office/drawing/2014/chartex" xmlns:cx1="http://schemas.microsoft.com/office/drawing/2015/9/8/chartex" xmlns:cx2="http://schemas.microsoft.com/office/drawing/2015/10/21/chartex" xmlns:cx3="http://schemas.microsoft.com/office/drawing/2016/5/9/chartex" xmlns:cx4="http://schemas.microsoft.com/office/drawing/2016/5/10/chartex" xmlns:cx5="http://schemas.microsoft.com/office/drawing/2016/5/11/chartex" xmlns:cx6="http://schemas.microsoft.com/office/drawing/2016/5/12/chartex" xmlns:cx7="http://schemas.microsoft.com/office/drawing/2016/5/13/chartex" xmlns:cx8="http://schemas.microsoft.com/office/drawing/2016/5/14/chartex" xmlns:mc="http://schemas.openxmlformats.org/markup-compatibility/2006" xmlns:aink="http://schemas.microsoft.com/office/drawing/2016/ink" xmlns:am3d="http://schemas.microsoft.com/office/drawing/2017/model3d" xmlns:o="urn:schemas-microsoft-com:office:office" xmlns:r="http://schemas.openxmlformats.org/officeDocument/2006/relationships" xmlns:m="http://schemas.openxmlformats.org/officeDocument/2006/math" xmlns:v="urn:schemas-microsoft-com:vml" xmlns:wp14="http://schemas.microsoft.com/office/word/2010/wordprocessingDrawing" xmlns:wp="http://schemas.openxmlformats.org/drawingml/2006/wordprocessingDrawing" xmlns:w10="urn:schemas-microsoft-com:office:word" xmlns:w="http://schemas.openxmlformats.org/wordprocessingml/2006/main" xmlns:w14="http://schemas.microsoft.com/office/word/2010/wordml" xmlns:w15="http://schemas.microsoft.com/office/word/2012/wordml" xmlns:w16cid="http://schemas.microsoft.com/office/word/2016/wordml/cid" xmlns:w16se="http://schemas.microsoft.com/office/word/2015/wordml/symex" xmlns:wpg="http://schemas.microsoft.com/office/word/2010/wordprocessingGroup" xmlns:wpi="http://schemas.microsoft.com/office/word/2010/wordprocessingInk" xmlns:wne="http://schemas.microsoft.com/office/word/2006/wordml" xmlns:wps="http://schemas.microsoft.com/office/word/2010/wordprocessingShape" mc:Ignorable="w14 w15 w16se w16cid wp14">
+  <w:endnote w:type="separator" w:id="-1">
+    <w:p>
+      <w:pPr>
+        <w:spacing w:after="0" w:line="240" w:lineRule="auto"/>
+      </w:pPr>
+      <w:r>
+        <w:separator/>
+      </w:r>
+    </w:p>
+  </w:endnote>
+  <w:endnote w:type="continuationSeparator" w:id="0">
+    <w:p>
+      <w:pPr>
+        <w:spacing w:after="0" w:line="240" w:lineRule="auto"/>
+      </w:pPr>
+      <w:r>
+        <w:continuationSeparator/>
+      </w:r>
+    </w:p>
+  </w:endnote>
+</w:endnotes>
+</file>
+
+<file path=word/footer1.xml><?xml version="1.0" encoding="utf-8"?>
+<w:ftr xmlns:wpc="http://schemas.microsoft.com/office/word/2010/wordprocessingCanvas" xmlns:cx="http://schemas.microsoft.com/office/drawing/2014/chartex" xmlns:cx1="http://schemas.microsoft.com/office/drawing/2015/9/8/chartex" xmlns:cx2="http://schemas.microsoft.com/office/drawing/2015/10/21/chartex" xmlns:cx3="http://schemas.microsoft.com/office/drawing/2016/5/9/chartex" xmlns:cx4="http://schemas.microsoft.com/office/drawing/2016/5/10/chartex" xmlns:cx5="http://schemas.microsoft.com/office/drawing/2016/5/11/chartex" xmlns:cx6="http://schemas.microsoft.com/office/drawing/2016/5/12/chartex" xmlns:cx7="http://schemas.microsoft.com/office/drawing/2016/5/13/chartex" xmlns:cx8="http://schemas.microsoft.com/office/drawing/2016/5/14/chartex" xmlns:mc="http://schemas.openxmlformats.org/markup-compatibility/2006" xmlns:aink="http://schemas.microsoft.com/office/drawing/2016/ink" xmlns:am3d="http://schemas.microsoft.com/office/drawing/2017/model3d" xmlns:o="urn:schemas-microsoft-com:office:office" xmlns:r="http://schemas.openxmlformats.org/officeDocument/2006/relationships" xmlns:m="http://schemas.openxmlformats.org/officeDocument/2006/math" xmlns:v="urn:schemas-microsoft-com:vml" xmlns:wp14="http://schemas.microsoft.com/office/word/2010/wordprocessingDrawing" xmlns:wp="http://schemas.openxmlformats.org/drawingml/2006/wordprocessingDrawing" xmlns:w10="urn:schemas-microsoft-com:office:word" xmlns:w="http://schemas.openxmlformats.org/wordprocessingml/2006/main" xmlns:w14="http://schemas.microsoft.com/office/word/2010/wordml" xmlns:w15="http://schemas.microsoft.com/office/word/2012/wordml" xmlns:w16cid="http://schemas.microsoft.com/office/word/2016/wordml/cid" xmlns:w16se="http://schemas.microsoft.com/office/word/2015/wordml/symex" xmlns:wpg="http://schemas.microsoft.com/office/word/2010/wordprocessingGroup" xmlns:wpi="http://schemas.microsoft.com/office/word/2010/wordprocessingInk" xmlns:wne="http://schemas.microsoft.com/office/word/2006/wordml" xmlns:wps="http://schemas.microsoft.com/office/word/2010/wordprocessingShape" mc:Ignorable="w14 w15 w16se w16cid wp14">
+  <w:sdt>
+    <w:sdtPr>
+      <w:id w:val="-1825271945"/>
+      <w:docPartObj>
+        <w:docPartGallery w:val="Page Numbers (Bottom of Page)"/>
+        <w:docPartUnique/>
+      </w:docPartObj>
+    </w:sdtPr>
+    <w:sdtEndPr>
+      <w:rPr>
+        <w:noProof/>
+      </w:rPr>
+    </w:sdtEndPr>
+    <w:sdtContent>
+      <w:p>
+        <w:pPr>
+          <w:pStyle w:val="Footer"/>
+          <w:jc w:val="center"/>
+        </w:pPr>
+        <w:r>
+          <w:fldChar w:fldCharType="begin"/>
+        </w:r>
+        <w:r>
+          <w:instrText xml:space="preserve"> PAGE   \* MERGEFORMAT </w:instrText>
+        </w:r>
+        <w:r>
+          <w:fldChar w:fldCharType="separate"/>
+        </w:r>
+        <w:r>
+          <w:rPr>
+            <w:noProof/>
+          </w:rPr>
+          <w:t>3</w:t>
+        </w:r>
+        <w:r>
+          <w:rPr>
+            <w:noProof/>
+          </w:rPr>
+          <w:fldChar w:fldCharType="end"/>
+        </w:r>
+      </w:p>
+    </w:sdtContent>
+  </w:sdt>
+  <w:p>
+    <w:pPr>
+      <w:pStyle w:val="Footer"/>
+    </w:pPr>
+  </w:p>
+</w:ftr>
+</file>
+
+<file path=word/footnotes.xml><?xml version="1.0" encoding="utf-8"?>
+<w:footnotes xmlns:wpc="http://schemas.microsoft.com/office/word/2010/wordprocessingCanvas" xmlns:cx="http://schemas.microsoft.com/office/drawing/2014/chartex" xmlns:cx1="http://schemas.microsoft.com/office/drawing/2015/9/8/chartex" xmlns:cx2="http://schemas.microsoft.com/office/drawing/2015/10/21/chartex" xmlns:cx3="http://schemas.microsoft.com/office/drawing/2016/5/9/chartex" xmlns:cx4="http://schemas.microsoft.com/office/drawing/2016/5/10/chartex" xmlns:cx5="http://schemas.microsoft.com/office/drawing/2016/5/11/chartex" xmlns:cx6="http://schemas.microsoft.com/office/drawing/2016/5/12/chartex" xmlns:cx7="http://schemas.microsoft.com/office/drawing/2016/5/13/chartex" xmlns:cx8="http://schemas.microsoft.com/office/drawing/2016/5/14/chartex" xmlns:mc="http://schemas.openxmlformats.org/markup-compatibility/2006" xmlns:aink="http://schemas.microsoft.com/office/drawing/2016/ink" xmlns:am3d="http://schemas.microsoft.com/office/drawing/2017/model3d" xmlns:o="urn:schemas-microsoft-com:office:office" xmlns:r="http://schemas.openxmlformats.org/officeDocument/2006/relationships" xmlns:m="http://schemas.openxmlformats.org/officeDocument/2006/math" xmlns:v="urn:schemas-microsoft-com:vml" xmlns:wp14="http://schemas.microsoft.com/office/word/2010/wordprocessingDrawing" xmlns:wp="http://schemas.openxmlformats.org/drawingml/2006/wordprocessingDrawing" xmlns:w10="urn:schemas-microsoft-com:office:word" xmlns:w="http://schemas.openxmlformats.org/wordprocessingml/2006/main" xmlns:w14="http://schemas.microsoft.com/office/word/2010/wordml" xmlns:w15="http://schemas.microsoft.com/office/word/2012/wordml" xmlns:w16cid="http://schemas.microsoft.com/office/word/2016/wordml/cid" xmlns:w16se="http://schemas.microsoft.com/office/word/2015/wordml/symex" xmlns:wpg="http://schemas.microsoft.com/office/word/2010/wordprocessingGroup" xmlns:wpi="http://schemas.microsoft.com/office/word/2010/wordprocessingInk" xmlns:wne="http://schemas.microsoft.com/office/word/2006/wordml" xmlns:wps="http://schemas.microsoft.com/office/word/2010/wordprocessingShape" mc:Ignorable="w14 w15 w16se w16cid wp14">
+  <w:footnote w:type="separator" w:id="-1">
+    <w:p>
+      <w:pPr>
+        <w:spacing w:after="0" w:line="240" w:lineRule="auto"/>
+      </w:pPr>
+      <w:r>
+        <w:separator/>
+      </w:r>
+    </w:p>
+  </w:footnote>
+  <w:footnote w:type="continuationSeparator" w:id="0">
+    <w:p>
+      <w:pPr>
+        <w:spacing w:after="0" w:line="240" w:lineRule="auto"/>
+      </w:pPr>
+      <w:r>
+        <w:continuationSeparator/>
+      </w:r>
+    </w:p>
+  </w:footnote>
+</w:footnotes>
+</file>
+
+<file path=word/header1.xml><?xml version="1.0" encoding="utf-8"?>
+<w:hdr xmlns:wpc="http://schemas.microsoft.com/office/word/2010/wordprocessingCanvas" xmlns:cx="http://schemas.microsoft.com/office/drawing/2014/chartex" xmlns:cx1="http://schemas.microsoft.com/office/drawing/2015/9/8/chartex" xmlns:cx2="http://schemas.microsoft.com/office/drawing/2015/10/21/chartex" xmlns:cx3="http://schemas.microsoft.com/office/drawing/2016/5/9/chartex" xmlns:cx4="http://schemas.microsoft.com/office/drawing/2016/5/10/chartex" xmlns:cx5="http://schemas.microsoft.com/office/drawing/2016/5/11/chartex" xmlns:cx6="http://schemas.microsoft.com/office/drawing/2016/5/12/chartex" xmlns:cx7="http://schemas.microsoft.com/office/drawing/2016/5/13/chartex" xmlns:cx8="http://schemas.microsoft.com/office/drawing/2016/5/14/chartex" xmlns:mc="http://schemas.openxmlformats.org/markup-compatibility/2006" xmlns:aink="http://schemas.microsoft.com/office/drawing/2016/ink" xmlns:am3d="http://schemas.microsoft.com/office/drawing/2017/model3d" xmlns:o="urn:schemas-microsoft-com:office:office" xmlns:r="http://schemas.openxmlformats.org/officeDocument/2006/relationships" xmlns:m="http://schemas.openxmlformats.org/officeDocument/2006/math" xmlns:v="urn:schemas-microsoft-com:vml" xmlns:wp14="http://schemas.microsoft.com/office/word/2010/wordprocessingDrawing" xmlns:wp="http://schemas.openxmlformats.org/drawingml/2006/wordprocessingDrawing" xmlns:w10="urn:schemas-microsoft-com:office:word" xmlns:w="http://schemas.openxmlformats.org/wordprocessingml/2006/main" xmlns:w14="http://schemas.microsoft.com/office/word/2010/wordml" xmlns:w15="http://schemas.microsoft.com/office/word/2012/wordml" xmlns:w16cid="http://schemas.microsoft.com/office/word/2016/wordml/cid" xmlns:w16se="http://schemas.microsoft.com/office/word/2015/wordml/symex" xmlns:wpg="http://schemas.microsoft.com/office/word/2010/wordprocessingGroup" xmlns:wpi="http://schemas.microsoft.com/office/word/2010/wordprocessingInk" xmlns:wne="http://schemas.microsoft.com/office/word/2006/wordml" xmlns:wps="http://schemas.microsoft.com/office/word/2010/wordprocessingShape" mc:Ignorable="w14 w15 w16se w16cid wp14">
+  <w:p>
+    <w:pPr>
+      <w:pStyle w:val="Header"/>
+      <w:jc w:val="center"/>
+    </w:pPr>
+    <w:r>
+      <w:t>Mohamed Serry – DSA Theory Answer Sheet</w:t>
+    </w:r>
+  </w:p>
+</w:hdr>
 </file>
 
 <file path=word/numbering.xml><?xml version="1.0" encoding="utf-8"?>
@@ -2946,566 +3597,70 @@
       <w:color w:val="808080"/>
     </w:rPr>
   </w:style>
-</w:styles>
-</file>
-
-<file path=word/glossary/document.xml><?xml version="1.0" encoding="utf-8"?>
-<w:glossaryDocument xmlns:wpc="http://schemas.microsoft.com/office/word/2010/wordprocessingCanvas" xmlns:cx="http://schemas.microsoft.com/office/drawing/2014/chartex" xmlns:cx1="http://schemas.microsoft.com/office/drawing/2015/9/8/chartex" xmlns:cx2="http://schemas.microsoft.com/office/drawing/2015/10/21/chartex" xmlns:cx3="http://schemas.microsoft.com/office/drawing/2016/5/9/chartex" xmlns:cx4="http://schemas.microsoft.com/office/drawing/2016/5/10/chartex" xmlns:cx5="http://schemas.microsoft.com/office/drawing/2016/5/11/chartex" xmlns:cx6="http://schemas.microsoft.com/office/drawing/2016/5/12/chartex" xmlns:cx7="http://schemas.microsoft.com/office/drawing/2016/5/13/chartex" xmlns:cx8="http://schemas.microsoft.com/office/drawing/2016/5/14/chartex" xmlns:mc="http://schemas.openxmlformats.org/markup-compatibility/2006" xmlns:aink="http://schemas.microsoft.com/office/drawing/2016/ink" xmlns:am3d="http://schemas.microsoft.com/office/drawing/2017/model3d" xmlns:o="urn:schemas-microsoft-com:office:office" xmlns:r="http://schemas.openxmlformats.org/officeDocument/2006/relationships" xmlns:m="http://schemas.openxmlformats.org/officeDocument/2006/math" xmlns:v="urn:schemas-microsoft-com:vml" xmlns:wp14="http://schemas.microsoft.com/office/word/2010/wordprocessingDrawing" xmlns:wp="http://schemas.openxmlformats.org/drawingml/2006/wordprocessingDrawing" xmlns:w10="urn:schemas-microsoft-com:office:word" xmlns:w="http://schemas.openxmlformats.org/wordprocessingml/2006/main" xmlns:w14="http://schemas.microsoft.com/office/word/2010/wordml" xmlns:w15="http://schemas.microsoft.com/office/word/2012/wordml" xmlns:w16cid="http://schemas.microsoft.com/office/word/2016/wordml/cid" xmlns:w16se="http://schemas.microsoft.com/office/word/2015/wordml/symex" xmlns:wpg="http://schemas.microsoft.com/office/word/2010/wordprocessingGroup" xmlns:wpi="http://schemas.microsoft.com/office/word/2010/wordprocessingInk" xmlns:wne="http://schemas.microsoft.com/office/word/2006/wordml" xmlns:wps="http://schemas.microsoft.com/office/word/2010/wordprocessingShape" mc:Ignorable="w14 w15 w16se w16cid wp14"/>
-</file>
-
-<file path=word/glossary/fontTable.xml><?xml version="1.0" encoding="utf-8"?>
-<w:fonts xmlns:mc="http://schemas.openxmlformats.org/markup-compatibility/2006" xmlns:r="http://schemas.openxmlformats.org/officeDocument/2006/relationships" xmlns:w="http://schemas.openxmlformats.org/wordprocessingml/2006/main" xmlns:w14="http://schemas.microsoft.com/office/word/2010/wordml" xmlns:w15="http://schemas.microsoft.com/office/word/2012/wordml" xmlns:w16cid="http://schemas.microsoft.com/office/word/2016/wordml/cid" xmlns:w16se="http://schemas.microsoft.com/office/word/2015/wordml/symex" mc:Ignorable="w14 w15 w16se w16cid">
-  <w:font w:name="Times New Roman">
-    <w:panose1 w:val="02020603050405020304"/>
-    <w:charset w:val="00"/>
-    <w:family w:val="roman"/>
-    <w:pitch w:val="variable"/>
-    <w:sig w:usb0="E0002AFF" w:usb1="C0007841" w:usb2="00000009" w:usb3="00000000" w:csb0="000001FF" w:csb1="00000000"/>
-  </w:font>
-  <w:font w:name="Calibri">
-    <w:panose1 w:val="020F0502020204030204"/>
-    <w:charset w:val="00"/>
-    <w:family w:val="swiss"/>
-    <w:pitch w:val="variable"/>
-    <w:sig w:usb0="E00002FF" w:usb1="4000ACFF" w:usb2="00000001" w:usb3="00000000" w:csb0="0000019F" w:csb1="00000000"/>
-  </w:font>
-  <w:font w:name="Arial">
-    <w:panose1 w:val="020B0604020202020204"/>
-    <w:charset w:val="00"/>
-    <w:family w:val="swiss"/>
-    <w:pitch w:val="variable"/>
-    <w:sig w:usb0="E0002AFF" w:usb1="C0007843" w:usb2="00000009" w:usb3="00000000" w:csb0="000001FF" w:csb1="00000000"/>
-  </w:font>
-  <w:font w:name="Courier New">
-    <w:panose1 w:val="02070309020205020404"/>
-    <w:charset w:val="00"/>
-    <w:family w:val="modern"/>
-    <w:pitch w:val="fixed"/>
-    <w:sig w:usb0="E0002AFF" w:usb1="C0007843" w:usb2="00000009" w:usb3="00000000" w:csb0="000001FF" w:csb1="00000000"/>
-  </w:font>
-  <w:font w:name="Wingdings">
-    <w:panose1 w:val="05000000000000000000"/>
-    <w:charset w:val="02"/>
-    <w:family w:val="auto"/>
-    <w:pitch w:val="variable"/>
-    <w:sig w:usb0="00000000" w:usb1="10000000" w:usb2="00000000" w:usb3="00000000" w:csb0="80000000" w:csb1="00000000"/>
-  </w:font>
-  <w:font w:name="Symbol">
-    <w:panose1 w:val="05050102010706020507"/>
-    <w:charset w:val="02"/>
-    <w:family w:val="roman"/>
-    <w:pitch w:val="variable"/>
-    <w:sig w:usb0="00000000" w:usb1="10000000" w:usb2="00000000" w:usb3="00000000" w:csb0="80000000" w:csb1="00000000"/>
-  </w:font>
-  <w:font w:name="Calibri Light">
-    <w:panose1 w:val="020F0302020204030204"/>
-    <w:charset w:val="00"/>
-    <w:family w:val="swiss"/>
-    <w:pitch w:val="variable"/>
-    <w:sig w:usb0="A00002EF" w:usb1="4000207B" w:usb2="00000000" w:usb3="00000000" w:csb0="0000019F" w:csb1="00000000"/>
-  </w:font>
-  <w:font w:name="Verdana">
-    <w:panose1 w:val="020B0604030504040204"/>
-    <w:charset w:val="00"/>
-    <w:family w:val="swiss"/>
-    <w:pitch w:val="variable"/>
-    <w:sig w:usb0="A10006FF" w:usb1="4000205B" w:usb2="00000010" w:usb3="00000000" w:csb0="0000019F" w:csb1="00000000"/>
-  </w:font>
-  <w:font w:name="Cambria Math">
-    <w:panose1 w:val="02040503050406030204"/>
-    <w:charset w:val="00"/>
-    <w:family w:val="roman"/>
-    <w:pitch w:val="variable"/>
-    <w:sig w:usb0="E00002FF" w:usb1="420024FF" w:usb2="00000000" w:usb3="00000000" w:csb0="0000019F" w:csb1="00000000"/>
-  </w:font>
-</w:fonts>
-</file>
-
-<file path=word/glossary/settings.xml><?xml version="1.0" encoding="utf-8"?>
-<w:settings xmlns:mc="http://schemas.openxmlformats.org/markup-compatibility/2006" xmlns:o="urn:schemas-microsoft-com:office:office" xmlns:r="http://schemas.openxmlformats.org/officeDocument/2006/relationships" xmlns:m="http://schemas.openxmlformats.org/officeDocument/2006/math" xmlns:v="urn:schemas-microsoft-com:vml" xmlns:w10="urn:schemas-microsoft-com:office:word" xmlns:w="http://schemas.openxmlformats.org/wordprocessingml/2006/main" xmlns:w14="http://schemas.microsoft.com/office/word/2010/wordml" xmlns:w15="http://schemas.microsoft.com/office/word/2012/wordml" xmlns:w16cid="http://schemas.microsoft.com/office/word/2016/wordml/cid" xmlns:w16se="http://schemas.microsoft.com/office/word/2015/wordml/symex" xmlns:sl="http://schemas.openxmlformats.org/schemaLibrary/2006/main" mc:Ignorable="w14 w15 w16se w16cid">
-  <w:view w:val="normal"/>
-  <w:defaultTabStop w:val="720"/>
-  <w:characterSpacingControl w:val="doNotCompress"/>
-  <w:compat>
-    <w:useFELayout/>
-    <w:compatSetting w:name="compatibilityMode" w:uri="http://schemas.microsoft.com/office/word" w:val="15"/>
-    <w:compatSetting w:name="overrideTableStyleFontSizeAndJustification" w:uri="http://schemas.microsoft.com/office/word" w:val="1"/>
-    <w:compatSetting w:name="enableOpenTypeFeatures" w:uri="http://schemas.microsoft.com/office/word" w:val="1"/>
-    <w:compatSetting w:name="doNotFlipMirrorIndents" w:uri="http://schemas.microsoft.com/office/word" w:val="1"/>
-    <w:compatSetting w:name="differentiateMultirowTableHeaders" w:uri="http://schemas.microsoft.com/office/word" w:val="1"/>
-    <w:compatSetting w:name="useWord2013TrackBottomHyphenation" w:uri="http://schemas.microsoft.com/office/word" w:val="0"/>
-  </w:compat>
-  <w:rsids>
-    <w:rsidRoot w:val="001E6E96"/>
-    <w:rsid w:val="000C2293"/>
-    <w:rsid w:val="001E6E96"/>
-    <w:rsid w:val="008A5518"/>
-    <w:rsid w:val="00A3761F"/>
-  </w:rsids>
-  <m:mathPr>
-    <m:mathFont m:val="Cambria Math"/>
-    <m:brkBin m:val="before"/>
-    <m:brkBinSub m:val="--"/>
-    <m:smallFrac m:val="0"/>
-    <m:dispDef/>
-    <m:lMargin m:val="0"/>
-    <m:rMargin m:val="0"/>
-    <m:defJc m:val="centerGroup"/>
-    <m:wrapIndent m:val="1440"/>
-    <m:intLim m:val="subSup"/>
-    <m:naryLim m:val="undOvr"/>
-  </m:mathPr>
-  <w:themeFontLang w:val="en-US" w:bidi="ar-SA"/>
-  <w:clrSchemeMapping w:bg1="light1" w:t1="dark1" w:bg2="light2" w:t2="dark2" w:accent1="accent1" w:accent2="accent2" w:accent3="accent3" w:accent4="accent4" w:accent5="accent5" w:accent6="accent6" w:hyperlink="hyperlink" w:followedHyperlink="followedHyperlink"/>
-  <w:decimalSymbol w:val="."/>
-  <w:listSeparator w:val=","/>
-  <w15:chartTrackingRefBased/>
-</w:settings>
-</file>
-
-<file path=word/glossary/styles.xml><?xml version="1.0" encoding="utf-8"?>
-<w:styles xmlns:mc="http://schemas.openxmlformats.org/markup-compatibility/2006" xmlns:r="http://schemas.openxmlformats.org/officeDocument/2006/relationships" xmlns:w="http://schemas.openxmlformats.org/wordprocessingml/2006/main" xmlns:w14="http://schemas.microsoft.com/office/word/2010/wordml" xmlns:w15="http://schemas.microsoft.com/office/word/2012/wordml" xmlns:w16cid="http://schemas.microsoft.com/office/word/2016/wordml/cid" xmlns:w16se="http://schemas.microsoft.com/office/word/2015/wordml/symex" mc:Ignorable="w14 w15 w16se w16cid">
-  <w:docDefaults>
-    <w:rPrDefault>
-      <w:rPr>
-        <w:rFonts w:asciiTheme="minorHAnsi" w:eastAsiaTheme="minorEastAsia" w:hAnsiTheme="minorHAnsi" w:cstheme="minorBidi"/>
-        <w:sz w:val="22"/>
-        <w:szCs w:val="22"/>
-        <w:lang w:val="en-US" w:eastAsia="en-US" w:bidi="ar-SA"/>
-      </w:rPr>
-    </w:rPrDefault>
-    <w:pPrDefault>
-      <w:pPr>
-        <w:spacing w:after="160" w:line="259" w:lineRule="auto"/>
-      </w:pPr>
-    </w:pPrDefault>
-  </w:docDefaults>
-  <w:latentStyles w:defLockedState="0" w:defUIPriority="99" w:defSemiHidden="0" w:defUnhideWhenUsed="0" w:defQFormat="0" w:count="375">
-    <w:lsdException w:name="Normal" w:uiPriority="0" w:qFormat="1"/>
-    <w:lsdException w:name="heading 1" w:uiPriority="9" w:qFormat="1"/>
-    <w:lsdException w:name="heading 2" w:semiHidden="1" w:uiPriority="9" w:unhideWhenUsed="1" w:qFormat="1"/>
-    <w:lsdException w:name="heading 3" w:semiHidden="1" w:uiPriority="9" w:unhideWhenUsed="1" w:qFormat="1"/>
-    <w:lsdException w:name="heading 4" w:semiHidden="1" w:uiPriority="9" w:unhideWhenUsed="1" w:qFormat="1"/>
-    <w:lsdException w:name="heading 5" w:semiHidden="1" w:uiPriority="9" w:unhideWhenUsed="1" w:qFormat="1"/>
-    <w:lsdException w:name="heading 6" w:semiHidden="1" w:uiPriority="9" w:unhideWhenUsed="1" w:qFormat="1"/>
-    <w:lsdException w:name="heading 7" w:semiHidden="1" w:uiPriority="9" w:unhideWhenUsed="1" w:qFormat="1"/>
-    <w:lsdException w:name="heading 8" w:semiHidden="1" w:uiPriority="9" w:unhideWhenUsed="1" w:qFormat="1"/>
-    <w:lsdException w:name="heading 9" w:semiHidden="1" w:uiPriority="9" w:unhideWhenUsed="1" w:qFormat="1"/>
-    <w:lsdException w:name="index 1" w:semiHidden="1" w:unhideWhenUsed="1"/>
-    <w:lsdException w:name="index 2" w:semiHidden="1" w:unhideWhenUsed="1"/>
-    <w:lsdException w:name="index 3" w:semiHidden="1" w:unhideWhenUsed="1"/>
-    <w:lsdException w:name="index 4" w:semiHidden="1" w:unhideWhenUsed="1"/>
-    <w:lsdException w:name="index 5" w:semiHidden="1" w:unhideWhenUsed="1"/>
-    <w:lsdException w:name="index 6" w:semiHidden="1" w:unhideWhenUsed="1"/>
-    <w:lsdException w:name="index 7" w:semiHidden="1" w:unhideWhenUsed="1"/>
-    <w:lsdException w:name="index 8" w:semiHidden="1" w:unhideWhenUsed="1"/>
-    <w:lsdException w:name="index 9" w:semiHidden="1" w:unhideWhenUsed="1"/>
-    <w:lsdException w:name="toc 1" w:semiHidden="1" w:uiPriority="39" w:unhideWhenUsed="1"/>
-    <w:lsdException w:name="toc 2" w:semiHidden="1" w:uiPriority="39" w:unhideWhenUsed="1"/>
-    <w:lsdException w:name="toc 3" w:semiHidden="1" w:uiPriority="39" w:unhideWhenUsed="1"/>
-    <w:lsdException w:name="toc 4" w:semiHidden="1" w:uiPriority="39" w:unhideWhenUsed="1"/>
-    <w:lsdException w:name="toc 5" w:semiHidden="1" w:uiPriority="39" w:unhideWhenUsed="1"/>
-    <w:lsdException w:name="toc 6" w:semiHidden="1" w:uiPriority="39" w:unhideWhenUsed="1"/>
-    <w:lsdException w:name="toc 7" w:semiHidden="1" w:uiPriority="39" w:unhideWhenUsed="1"/>
-    <w:lsdException w:name="toc 8" w:semiHidden="1" w:uiPriority="39" w:unhideWhenUsed="1"/>
-    <w:lsdException w:name="toc 9" w:semiHidden="1" w:uiPriority="39" w:unhideWhenUsed="1"/>
-    <w:lsdException w:name="Normal Indent" w:semiHidden="1" w:unhideWhenUsed="1"/>
-    <w:lsdException w:name="footnote text" w:semiHidden="1" w:unhideWhenUsed="1"/>
-    <w:lsdException w:name="annotation text" w:semiHidden="1" w:unhideWhenUsed="1"/>
-    <w:lsdException w:name="header" w:semiHidden="1" w:unhideWhenUsed="1"/>
-    <w:lsdException w:name="footer" w:semiHidden="1" w:unhideWhenUsed="1"/>
-    <w:lsdException w:name="index heading" w:semiHidden="1" w:unhideWhenUsed="1"/>
-    <w:lsdException w:name="caption" w:semiHidden="1" w:uiPriority="35" w:unhideWhenUsed="1" w:qFormat="1"/>
-    <w:lsdException w:name="table of figures" w:semiHidden="1" w:unhideWhenUsed="1"/>
-    <w:lsdException w:name="envelope address" w:semiHidden="1" w:unhideWhenUsed="1"/>
-    <w:lsdException w:name="envelope return" w:semiHidden="1" w:unhideWhenUsed="1"/>
-    <w:lsdException w:name="footnote reference" w:semiHidden="1" w:unhideWhenUsed="1"/>
-    <w:lsdException w:name="annotation reference" w:semiHidden="1" w:unhideWhenUsed="1"/>
-    <w:lsdException w:name="line number" w:semiHidden="1" w:unhideWhenUsed="1"/>
-    <w:lsdException w:name="page number" w:semiHidden="1" w:unhideWhenUsed="1"/>
-    <w:lsdException w:name="endnote reference" w:semiHidden="1" w:unhideWhenUsed="1"/>
-    <w:lsdException w:name="endnote text" w:semiHidden="1" w:unhideWhenUsed="1"/>
-    <w:lsdException w:name="table of authorities" w:semiHidden="1" w:unhideWhenUsed="1"/>
-    <w:lsdException w:name="macro" w:semiHidden="1" w:unhideWhenUsed="1"/>
-    <w:lsdException w:name="toa heading" w:semiHidden="1" w:unhideWhenUsed="1"/>
-    <w:lsdException w:name="List" w:semiHidden="1" w:unhideWhenUsed="1"/>
-    <w:lsdException w:name="List Bullet" w:semiHidden="1" w:unhideWhenUsed="1"/>
-    <w:lsdException w:name="List Number" w:semiHidden="1" w:unhideWhenUsed="1"/>
-    <w:lsdException w:name="List 2" w:semiHidden="1" w:unhideWhenUsed="1"/>
-    <w:lsdException w:name="List 3" w:semiHidden="1" w:unhideWhenUsed="1"/>
-    <w:lsdException w:name="List 4" w:semiHidden="1" w:unhideWhenUsed="1"/>
-    <w:lsdException w:name="List 5" w:semiHidden="1" w:unhideWhenUsed="1"/>
-    <w:lsdException w:name="List Bullet 2" w:semiHidden="1" w:unhideWhenUsed="1"/>
-    <w:lsdException w:name="List Bullet 3" w:semiHidden="1" w:unhideWhenUsed="1"/>
-    <w:lsdException w:name="List Bullet 4" w:semiHidden="1" w:unhideWhenUsed="1"/>
-    <w:lsdException w:name="List Bullet 5" w:semiHidden="1" w:unhideWhenUsed="1"/>
-    <w:lsdException w:name="List Number 2" w:semiHidden="1" w:unhideWhenUsed="1"/>
-    <w:lsdException w:name="List Number 3" w:semiHidden="1" w:unhideWhenUsed="1"/>
-    <w:lsdException w:name="List Number 4" w:semiHidden="1" w:unhideWhenUsed="1"/>
-    <w:lsdException w:name="List Number 5" w:semiHidden="1" w:unhideWhenUsed="1"/>
-    <w:lsdException w:name="Title" w:uiPriority="10" w:qFormat="1"/>
-    <w:lsdException w:name="Closing" w:semiHidden="1" w:unhideWhenUsed="1"/>
-    <w:lsdException w:name="Signature" w:semiHidden="1" w:unhideWhenUsed="1"/>
-    <w:lsdException w:name="Default Paragraph Font" w:semiHidden="1" w:uiPriority="1" w:unhideWhenUsed="1"/>
-    <w:lsdException w:name="Body Text" w:semiHidden="1" w:unhideWhenUsed="1"/>
-    <w:lsdException w:name="Body Text Indent" w:semiHidden="1" w:unhideWhenUsed="1"/>
-    <w:lsdException w:name="List Continue" w:semiHidden="1" w:unhideWhenUsed="1"/>
-    <w:lsdException w:name="List Continue 2" w:semiHidden="1" w:unhideWhenUsed="1"/>
-    <w:lsdException w:name="List Continue 3" w:semiHidden="1" w:unhideWhenUsed="1"/>
-    <w:lsdException w:name="List Continue 4" w:semiHidden="1" w:unhideWhenUsed="1"/>
-    <w:lsdException w:name="List Continue 5" w:semiHidden="1" w:unhideWhenUsed="1"/>
-    <w:lsdException w:name="Message Header" w:semiHidden="1" w:unhideWhenUsed="1"/>
-    <w:lsdException w:name="Subtitle" w:uiPriority="11" w:qFormat="1"/>
-    <w:lsdException w:name="Salutation" w:semiHidden="1" w:unhideWhenUsed="1"/>
-    <w:lsdException w:name="Date" w:semiHidden="1" w:unhideWhenUsed="1"/>
-    <w:lsdException w:name="Body Text First Indent" w:semiHidden="1" w:unhideWhenUsed="1"/>
-    <w:lsdException w:name="Body Text First Indent 2" w:semiHidden="1" w:unhideWhenUsed="1"/>
-    <w:lsdException w:name="Note Heading" w:semiHidden="1" w:unhideWhenUsed="1"/>
-    <w:lsdException w:name="Body Text 2" w:semiHidden="1" w:unhideWhenUsed="1"/>
-    <w:lsdException w:name="Body Text 3" w:semiHidden="1" w:unhideWhenUsed="1"/>
-    <w:lsdException w:name="Body Text Indent 2" w:semiHidden="1" w:unhideWhenUsed="1"/>
-    <w:lsdException w:name="Body Text Indent 3" w:semiHidden="1" w:unhideWhenUsed="1"/>
-    <w:lsdException w:name="Block Text" w:semiHidden="1" w:unhideWhenUsed="1"/>
-    <w:lsdException w:name="Hyperlink" w:semiHidden="1" w:unhideWhenUsed="1"/>
-    <w:lsdException w:name="FollowedHyperlink" w:semiHidden="1" w:unhideWhenUsed="1"/>
-    <w:lsdException w:name="Strong" w:uiPriority="22" w:qFormat="1"/>
-    <w:lsdException w:name="Emphasis" w:uiPriority="20" w:qFormat="1"/>
-    <w:lsdException w:name="Document Map" w:semiHidden="1" w:unhideWhenUsed="1"/>
-    <w:lsdException w:name="Plain Text" w:semiHidden="1" w:unhideWhenUsed="1"/>
-    <w:lsdException w:name="E-mail Signature" w:semiHidden="1" w:unhideWhenUsed="1"/>
-    <w:lsdException w:name="HTML Top of Form" w:semiHidden="1" w:unhideWhenUsed="1"/>
-    <w:lsdException w:name="HTML Bottom of Form" w:semiHidden="1" w:unhideWhenUsed="1"/>
-    <w:lsdException w:name="Normal (Web)" w:semiHidden="1" w:unhideWhenUsed="1"/>
-    <w:lsdException w:name="HTML Acronym" w:semiHidden="1" w:unhideWhenUsed="1"/>
-    <w:lsdException w:name="HTML Address" w:semiHidden="1" w:unhideWhenUsed="1"/>
-    <w:lsdException w:name="HTML Cite" w:semiHidden="1" w:unhideWhenUsed="1"/>
-    <w:lsdException w:name="HTML Code" w:semiHidden="1" w:unhideWhenUsed="1"/>
-    <w:lsdException w:name="HTML Definition" w:semiHidden="1" w:unhideWhenUsed="1"/>
-    <w:lsdException w:name="HTML Keyboard" w:semiHidden="1" w:unhideWhenUsed="1"/>
-    <w:lsdException w:name="HTML Preformatted" w:semiHidden="1" w:unhideWhenUsed="1"/>
-    <w:lsdException w:name="HTML Sample" w:semiHidden="1" w:unhideWhenUsed="1"/>
-    <w:lsdException w:name="HTML Typewriter" w:semiHidden="1" w:unhideWhenUsed="1"/>
-    <w:lsdException w:name="HTML Variable" w:semiHidden="1" w:unhideWhenUsed="1"/>
-    <w:lsdException w:name="Normal Table" w:semiHidden="1" w:unhideWhenUsed="1"/>
-    <w:lsdException w:name="annotation subject" w:semiHidden="1" w:unhideWhenUsed="1"/>
-    <w:lsdException w:name="No List" w:semiHidden="1" w:unhideWhenUsed="1"/>
-    <w:lsdException w:name="Outline List 1" w:semiHidden="1" w:unhideWhenUsed="1"/>
-    <w:lsdException w:name="Outline List 2" w:semiHidden="1" w:unhideWhenUsed="1"/>
-    <w:lsdException w:name="Outline List 3" w:semiHidden="1" w:unhideWhenUsed="1"/>
-    <w:lsdException w:name="Table Simple 1" w:semiHidden="1" w:unhideWhenUsed="1"/>
-    <w:lsdException w:name="Table Simple 2" w:semiHidden="1" w:unhideWhenUsed="1"/>
-    <w:lsdException w:name="Table Simple 3" w:semiHidden="1" w:unhideWhenUsed="1"/>
-    <w:lsdException w:name="Table Classic 1" w:semiHidden="1" w:unhideWhenUsed="1"/>
-    <w:lsdException w:name="Table Classic 2" w:semiHidden="1" w:unhideWhenUsed="1"/>
-    <w:lsdException w:name="Table Classic 3" w:semiHidden="1" w:unhideWhenUsed="1"/>
-    <w:lsdException w:name="Table Classic 4" w:semiHidden="1" w:unhideWhenUsed="1"/>
-    <w:lsdException w:name="Table Colorful 1" w:semiHidden="1" w:unhideWhenUsed="1"/>
-    <w:lsdException w:name="Table Colorful 2" w:semiHidden="1" w:unhideWhenUsed="1"/>
-    <w:lsdException w:name="Table Colorful 3" w:semiHidden="1" w:unhideWhenUsed="1"/>
-    <w:lsdException w:name="Table Columns 1" w:semiHidden="1" w:unhideWhenUsed="1"/>
-    <w:lsdException w:name="Table Columns 2" w:semiHidden="1" w:unhideWhenUsed="1"/>
-    <w:lsdException w:name="Table Columns 3" w:semiHidden="1" w:unhideWhenUsed="1"/>
-    <w:lsdException w:name="Table Columns 4" w:semiHidden="1" w:unhideWhenUsed="1"/>
-    <w:lsdException w:name="Table Columns 5" w:semiHidden="1" w:unhideWhenUsed="1"/>
-    <w:lsdException w:name="Table Grid 1" w:semiHidden="1" w:unhideWhenUsed="1"/>
-    <w:lsdException w:name="Table Grid 2" w:semiHidden="1" w:unhideWhenUsed="1"/>
-    <w:lsdException w:name="Table Grid 3" w:semiHidden="1" w:unhideWhenUsed="1"/>
-    <w:lsdException w:name="Table Grid 4" w:semiHidden="1" w:unhideWhenUsed="1"/>
-    <w:lsdException w:name="Table Grid 5" w:semiHidden="1" w:unhideWhenUsed="1"/>
-    <w:lsdException w:name="Table Grid 6" w:semiHidden="1" w:unhideWhenUsed="1"/>
-    <w:lsdException w:name="Table Grid 7" w:semiHidden="1" w:unhideWhenUsed="1"/>
-    <w:lsdException w:name="Table Grid 8" w:semiHidden="1" w:unhideWhenUsed="1"/>
-    <w:lsdException w:name="Table List 1" w:semiHidden="1" w:unhideWhenUsed="1"/>
-    <w:lsdException w:name="Table List 2" w:semiHidden="1" w:unhideWhenUsed="1"/>
-    <w:lsdException w:name="Table List 3" w:semiHidden="1" w:unhideWhenUsed="1"/>
-    <w:lsdException w:name="Table List 4" w:semiHidden="1" w:unhideWhenUsed="1"/>
-    <w:lsdException w:name="Table List 5" w:semiHidden="1" w:unhideWhenUsed="1"/>
-    <w:lsdException w:name="Table List 6" w:semiHidden="1" w:unhideWhenUsed="1"/>
-    <w:lsdException w:name="Table List 7" w:semiHidden="1" w:unhideWhenUsed="1"/>
-    <w:lsdException w:name="Table List 8" w:semiHidden="1" w:unhideWhenUsed="1"/>
-    <w:lsdException w:name="Table 3D effects 1" w:semiHidden="1" w:unhideWhenUsed="1"/>
-    <w:lsdException w:name="Table 3D effects 2" w:semiHidden="1" w:unhideWhenUsed="1"/>
-    <w:lsdException w:name="Table 3D effects 3" w:semiHidden="1" w:unhideWhenUsed="1"/>
-    <w:lsdException w:name="Table Contemporary" w:semiHidden="1" w:unhideWhenUsed="1"/>
-    <w:lsdException w:name="Table Elegant" w:semiHidden="1" w:unhideWhenUsed="1"/>
-    <w:lsdException w:name="Table Professional" w:semiHidden="1" w:unhideWhenUsed="1"/>
-    <w:lsdException w:name="Table Subtle 1" w:semiHidden="1" w:unhideWhenUsed="1"/>
-    <w:lsdException w:name="Table Subtle 2" w:semiHidden="1" w:unhideWhenUsed="1"/>
-    <w:lsdException w:name="Table Web 1" w:semiHidden="1" w:unhideWhenUsed="1"/>
-    <w:lsdException w:name="Table Web 2" w:semiHidden="1" w:unhideWhenUsed="1"/>
-    <w:lsdException w:name="Table Web 3" w:semiHidden="1" w:unhideWhenUsed="1"/>
-    <w:lsdException w:name="Balloon Text" w:semiHidden="1" w:unhideWhenUsed="1"/>
-    <w:lsdException w:name="Table Grid" w:uiPriority="39"/>
-    <w:lsdException w:name="Table Theme" w:semiHidden="1" w:unhideWhenUsed="1"/>
-    <w:lsdException w:name="Placeholder Text" w:semiHidden="1"/>
-    <w:lsdException w:name="No Spacing" w:uiPriority="1" w:qFormat="1"/>
-    <w:lsdException w:name="Light Shading" w:uiPriority="60"/>
-    <w:lsdException w:name="Light List" w:uiPriority="61"/>
-    <w:lsdException w:name="Light Grid" w:uiPriority="62"/>
-    <w:lsdException w:name="Medium Shading 1" w:uiPriority="63"/>
-    <w:lsdException w:name="Medium Shading 2" w:uiPriority="64"/>
-    <w:lsdException w:name="Medium List 1" w:uiPriority="65"/>
-    <w:lsdException w:name="Medium List 2" w:uiPriority="66"/>
-    <w:lsdException w:name="Medium Grid 1" w:uiPriority="67"/>
-    <w:lsdException w:name="Medium Grid 2" w:uiPriority="68"/>
-    <w:lsdException w:name="Medium Grid 3" w:uiPriority="69"/>
-    <w:lsdException w:name="Dark List" w:uiPriority="70"/>
-    <w:lsdException w:name="Colorful Shading" w:uiPriority="71"/>
-    <w:lsdException w:name="Colorful List" w:uiPriority="72"/>
-    <w:lsdException w:name="Colorful Grid" w:uiPriority="73"/>
-    <w:lsdException w:name="Light Shading Accent 1" w:uiPriority="60"/>
-    <w:lsdException w:name="Light List Accent 1" w:uiPriority="61"/>
-    <w:lsdException w:name="Light Grid Accent 1" w:uiPriority="62"/>
-    <w:lsdException w:name="Medium Shading 1 Accent 1" w:uiPriority="63"/>
-    <w:lsdException w:name="Medium Shading 2 Accent 1" w:uiPriority="64"/>
-    <w:lsdException w:name="Medium List 1 Accent 1" w:uiPriority="65"/>
-    <w:lsdException w:name="Revision" w:semiHidden="1"/>
-    <w:lsdException w:name="List Paragraph" w:uiPriority="34" w:qFormat="1"/>
-    <w:lsdException w:name="Quote" w:uiPriority="29" w:qFormat="1"/>
-    <w:lsdException w:name="Intense Quote" w:uiPriority="30" w:qFormat="1"/>
-    <w:lsdException w:name="Medium List 2 Accent 1" w:uiPriority="66"/>
-    <w:lsdException w:name="Medium Grid 1 Accent 1" w:uiPriority="67"/>
-    <w:lsdException w:name="Medium Grid 2 Accent 1" w:uiPriority="68"/>
-    <w:lsdException w:name="Medium Grid 3 Accent 1" w:uiPriority="69"/>
-    <w:lsdException w:name="Dark List Accent 1" w:uiPriority="70"/>
-    <w:lsdException w:name="Colorful Shading Accent 1" w:uiPriority="71"/>
-    <w:lsdException w:name="Colorful List Accent 1" w:uiPriority="72"/>
-    <w:lsdException w:name="Colorful Grid Accent 1" w:uiPriority="73"/>
-    <w:lsdException w:name="Light Shading Accent 2" w:uiPriority="60"/>
-    <w:lsdException w:name="Light List Accent 2" w:uiPriority="61"/>
-    <w:lsdException w:name="Light Grid Accent 2" w:uiPriority="62"/>
-    <w:lsdException w:name="Medium Shading 1 Accent 2" w:uiPriority="63"/>
-    <w:lsdException w:name="Medium Shading 2 Accent 2" w:uiPriority="64"/>
-    <w:lsdException w:name="Medium List 1 Accent 2" w:uiPriority="65"/>
-    <w:lsdException w:name="Medium List 2 Accent 2" w:uiPriority="66"/>
-    <w:lsdException w:name="Medium Grid 1 Accent 2" w:uiPriority="67"/>
-    <w:lsdException w:name="Medium Grid 2 Accent 2" w:uiPriority="68"/>
-    <w:lsdException w:name="Medium Grid 3 Accent 2" w:uiPriority="69"/>
-    <w:lsdException w:name="Dark List Accent 2" w:uiPriority="70"/>
-    <w:lsdException w:name="Colorful Shading Accent 2" w:uiPriority="71"/>
-    <w:lsdException w:name="Colorful List Accent 2" w:uiPriority="72"/>
-    <w:lsdException w:name="Colorful Grid Accent 2" w:uiPriority="73"/>
-    <w:lsdException w:name="Light Shading Accent 3" w:uiPriority="60"/>
-    <w:lsdException w:name="Light List Accent 3" w:uiPriority="61"/>
-    <w:lsdException w:name="Light Grid Accent 3" w:uiPriority="62"/>
-    <w:lsdException w:name="Medium Shading 1 Accent 3" w:uiPriority="63"/>
-    <w:lsdException w:name="Medium Shading 2 Accent 3" w:uiPriority="64"/>
-    <w:lsdException w:name="Medium List 1 Accent 3" w:uiPriority="65"/>
-    <w:lsdException w:name="Medium List 2 Accent 3" w:uiPriority="66"/>
-    <w:lsdException w:name="Medium Grid 1 Accent 3" w:uiPriority="67"/>
-    <w:lsdException w:name="Medium Grid 2 Accent 3" w:uiPriority="68"/>
-    <w:lsdException w:name="Medium Grid 3 Accent 3" w:uiPriority="69"/>
-    <w:lsdException w:name="Dark List Accent 3" w:uiPriority="70"/>
-    <w:lsdException w:name="Colorful Shading Accent 3" w:uiPriority="71"/>
-    <w:lsdException w:name="Colorful List Accent 3" w:uiPriority="72"/>
-    <w:lsdException w:name="Colorful Grid Accent 3" w:uiPriority="73"/>
-    <w:lsdException w:name="Light Shading Accent 4" w:uiPriority="60"/>
-    <w:lsdException w:name="Light List Accent 4" w:uiPriority="61"/>
-    <w:lsdException w:name="Light Grid Accent 4" w:uiPriority="62"/>
-    <w:lsdException w:name="Medium Shading 1 Accent 4" w:uiPriority="63"/>
-    <w:lsdException w:name="Medium Shading 2 Accent 4" w:uiPriority="64"/>
-    <w:lsdException w:name="Medium List 1 Accent 4" w:uiPriority="65"/>
-    <w:lsdException w:name="Medium List 2 Accent 4" w:uiPriority="66"/>
-    <w:lsdException w:name="Medium Grid 1 Accent 4" w:uiPriority="67"/>
-    <w:lsdException w:name="Medium Grid 2 Accent 4" w:uiPriority="68"/>
-    <w:lsdException w:name="Medium Grid 3 Accent 4" w:uiPriority="69"/>
-    <w:lsdException w:name="Dark List Accent 4" w:uiPriority="70"/>
-    <w:lsdException w:name="Colorful Shading Accent 4" w:uiPriority="71"/>
-    <w:lsdException w:name="Colorful List Accent 4" w:uiPriority="72"/>
-    <w:lsdException w:name="Colorful Grid Accent 4" w:uiPriority="73"/>
-    <w:lsdException w:name="Light Shading Accent 5" w:uiPriority="60"/>
-    <w:lsdException w:name="Light List Accent 5" w:uiPriority="61"/>
-    <w:lsdException w:name="Light Grid Accent 5" w:uiPriority="62"/>
-    <w:lsdException w:name="Medium Shading 1 Accent 5" w:uiPriority="63"/>
-    <w:lsdException w:name="Medium Shading 2 Accent 5" w:uiPriority="64"/>
-    <w:lsdException w:name="Medium List 1 Accent 5" w:uiPriority="65"/>
-    <w:lsdException w:name="Medium List 2 Accent 5" w:uiPriority="66"/>
-    <w:lsdException w:name="Medium Grid 1 Accent 5" w:uiPriority="67"/>
-    <w:lsdException w:name="Medium Grid 2 Accent 5" w:uiPriority="68"/>
-    <w:lsdException w:name="Medium Grid 3 Accent 5" w:uiPriority="69"/>
-    <w:lsdException w:name="Dark List Accent 5" w:uiPriority="70"/>
-    <w:lsdException w:name="Colorful Shading Accent 5" w:uiPriority="71"/>
-    <w:lsdException w:name="Colorful List Accent 5" w:uiPriority="72"/>
-    <w:lsdException w:name="Colorful Grid Accent 5" w:uiPriority="73"/>
-    <w:lsdException w:name="Light Shading Accent 6" w:uiPriority="60"/>
-    <w:lsdException w:name="Light List Accent 6" w:uiPriority="61"/>
-    <w:lsdException w:name="Light Grid Accent 6" w:uiPriority="62"/>
-    <w:lsdException w:name="Medium Shading 1 Accent 6" w:uiPriority="63"/>
-    <w:lsdException w:name="Medium Shading 2 Accent 6" w:uiPriority="64"/>
-    <w:lsdException w:name="Medium List 1 Accent 6" w:uiPriority="65"/>
-    <w:lsdException w:name="Medium List 2 Accent 6" w:uiPriority="66"/>
-    <w:lsdException w:name="Medium Grid 1 Accent 6" w:uiPriority="67"/>
-    <w:lsdException w:name="Medium Grid 2 Accent 6" w:uiPriority="68"/>
-    <w:lsdException w:name="Medium Grid 3 Accent 6" w:uiPriority="69"/>
-    <w:lsdException w:name="Dark List Accent 6" w:uiPriority="70"/>
-    <w:lsdException w:name="Colorful Shading Accent 6" w:uiPriority="71"/>
-    <w:lsdException w:name="Colorful List Accent 6" w:uiPriority="72"/>
-    <w:lsdException w:name="Colorful Grid Accent 6" w:uiPriority="73"/>
-    <w:lsdException w:name="Subtle Emphasis" w:uiPriority="19" w:qFormat="1"/>
-    <w:lsdException w:name="Intense Emphasis" w:uiPriority="21" w:qFormat="1"/>
-    <w:lsdException w:name="Subtle Reference" w:uiPriority="31" w:qFormat="1"/>
-    <w:lsdException w:name="Intense Reference" w:uiPriority="32" w:qFormat="1"/>
-    <w:lsdException w:name="Book Title" w:uiPriority="33" w:qFormat="1"/>
-    <w:lsdException w:name="Bibliography" w:semiHidden="1" w:uiPriority="37" w:unhideWhenUsed="1"/>
-    <w:lsdException w:name="TOC Heading" w:semiHidden="1" w:uiPriority="39" w:unhideWhenUsed="1" w:qFormat="1"/>
-    <w:lsdException w:name="Plain Table 1" w:uiPriority="41"/>
-    <w:lsdException w:name="Plain Table 2" w:uiPriority="42"/>
-    <w:lsdException w:name="Plain Table 3" w:uiPriority="43"/>
-    <w:lsdException w:name="Plain Table 4" w:uiPriority="44"/>
-    <w:lsdException w:name="Plain Table 5" w:uiPriority="45"/>
-    <w:lsdException w:name="Grid Table Light" w:uiPriority="40"/>
-    <w:lsdException w:name="Grid Table 1 Light" w:uiPriority="46"/>
-    <w:lsdException w:name="Grid Table 2" w:uiPriority="47"/>
-    <w:lsdException w:name="Grid Table 3" w:uiPriority="48"/>
-    <w:lsdException w:name="Grid Table 4" w:uiPriority="49"/>
-    <w:lsdException w:name="Grid Table 5 Dark" w:uiPriority="50"/>
-    <w:lsdException w:name="Grid Table 6 Colorful" w:uiPriority="51"/>
-    <w:lsdException w:name="Grid Table 7 Colorful" w:uiPriority="52"/>
-    <w:lsdException w:name="Grid Table 1 Light Accent 1" w:uiPriority="46"/>
-    <w:lsdException w:name="Grid Table 2 Accent 1" w:uiPriority="47"/>
-    <w:lsdException w:name="Grid Table 3 Accent 1" w:uiPriority="48"/>
-    <w:lsdException w:name="Grid Table 4 Accent 1" w:uiPriority="49"/>
-    <w:lsdException w:name="Grid Table 5 Dark Accent 1" w:uiPriority="50"/>
-    <w:lsdException w:name="Grid Table 6 Colorful Accent 1" w:uiPriority="51"/>
-    <w:lsdException w:name="Grid Table 7 Colorful Accent 1" w:uiPriority="52"/>
-    <w:lsdException w:name="Grid Table 1 Light Accent 2" w:uiPriority="46"/>
-    <w:lsdException w:name="Grid Table 2 Accent 2" w:uiPriority="47"/>
-    <w:lsdException w:name="Grid Table 3 Accent 2" w:uiPriority="48"/>
-    <w:lsdException w:name="Grid Table 4 Accent 2" w:uiPriority="49"/>
-    <w:lsdException w:name="Grid Table 5 Dark Accent 2" w:uiPriority="50"/>
-    <w:lsdException w:name="Grid Table 6 Colorful Accent 2" w:uiPriority="51"/>
-    <w:lsdException w:name="Grid Table 7 Colorful Accent 2" w:uiPriority="52"/>
-    <w:lsdException w:name="Grid Table 1 Light Accent 3" w:uiPriority="46"/>
-    <w:lsdException w:name="Grid Table 2 Accent 3" w:uiPriority="47"/>
-    <w:lsdException w:name="Grid Table 3 Accent 3" w:uiPriority="48"/>
-    <w:lsdException w:name="Grid Table 4 Accent 3" w:uiPriority="49"/>
-    <w:lsdException w:name="Grid Table 5 Dark Accent 3" w:uiPriority="50"/>
-    <w:lsdException w:name="Grid Table 6 Colorful Accent 3" w:uiPriority="51"/>
-    <w:lsdException w:name="Grid Table 7 Colorful Accent 3" w:uiPriority="52"/>
-    <w:lsdException w:name="Grid Table 1 Light Accent 4" w:uiPriority="46"/>
-    <w:lsdException w:name="Grid Table 2 Accent 4" w:uiPriority="47"/>
-    <w:lsdException w:name="Grid Table 3 Accent 4" w:uiPriority="48"/>
-    <w:lsdException w:name="Grid Table 4 Accent 4" w:uiPriority="49"/>
-    <w:lsdException w:name="Grid Table 5 Dark Accent 4" w:uiPriority="50"/>
-    <w:lsdException w:name="Grid Table 6 Colorful Accent 4" w:uiPriority="51"/>
-    <w:lsdException w:name="Grid Table 7 Colorful Accent 4" w:uiPriority="52"/>
-    <w:lsdException w:name="Grid Table 1 Light Accent 5" w:uiPriority="46"/>
-    <w:lsdException w:name="Grid Table 2 Accent 5" w:uiPriority="47"/>
-    <w:lsdException w:name="Grid Table 3 Accent 5" w:uiPriority="48"/>
-    <w:lsdException w:name="Grid Table 4 Accent 5" w:uiPriority="49"/>
-    <w:lsdException w:name="Grid Table 5 Dark Accent 5" w:uiPriority="50"/>
-    <w:lsdException w:name="Grid Table 6 Colorful Accent 5" w:uiPriority="51"/>
-    <w:lsdException w:name="Grid Table 7 Colorful Accent 5" w:uiPriority="52"/>
-    <w:lsdException w:name="Grid Table 1 Light Accent 6" w:uiPriority="46"/>
-    <w:lsdException w:name="Grid Table 2 Accent 6" w:uiPriority="47"/>
-    <w:lsdException w:name="Grid Table 3 Accent 6" w:uiPriority="48"/>
-    <w:lsdException w:name="Grid Table 4 Accent 6" w:uiPriority="49"/>
-    <w:lsdException w:name="Grid Table 5 Dark Accent 6" w:uiPriority="50"/>
-    <w:lsdException w:name="Grid Table 6 Colorful Accent 6" w:uiPriority="51"/>
-    <w:lsdException w:name="Grid Table 7 Colorful Accent 6" w:uiPriority="52"/>
-    <w:lsdException w:name="List Table 1 Light" w:uiPriority="46"/>
-    <w:lsdException w:name="List Table 2" w:uiPriority="47"/>
-    <w:lsdException w:name="List Table 3" w:uiPriority="48"/>
-    <w:lsdException w:name="List Table 4" w:uiPriority="49"/>
-    <w:lsdException w:name="List Table 5 Dark" w:uiPriority="50"/>
-    <w:lsdException w:name="List Table 6 Colorful" w:uiPriority="51"/>
-    <w:lsdException w:name="List Table 7 Colorful" w:uiPriority="52"/>
-    <w:lsdException w:name="List Table 1 Light Accent 1" w:uiPriority="46"/>
-    <w:lsdException w:name="List Table 2 Accent 1" w:uiPriority="47"/>
-    <w:lsdException w:name="List Table 3 Accent 1" w:uiPriority="48"/>
-    <w:lsdException w:name="List Table 4 Accent 1" w:uiPriority="49"/>
-    <w:lsdException w:name="List Table 5 Dark Accent 1" w:uiPriority="50"/>
-    <w:lsdException w:name="List Table 6 Colorful Accent 1" w:uiPriority="51"/>
-    <w:lsdException w:name="List Table 7 Colorful Accent 1" w:uiPriority="52"/>
-    <w:lsdException w:name="List Table 1 Light Accent 2" w:uiPriority="46"/>
-    <w:lsdException w:name="List Table 2 Accent 2" w:uiPriority="47"/>
-    <w:lsdException w:name="List Table 3 Accent 2" w:uiPriority="48"/>
-    <w:lsdException w:name="List Table 4 Accent 2" w:uiPriority="49"/>
-    <w:lsdException w:name="List Table 5 Dark Accent 2" w:uiPriority="50"/>
-    <w:lsdException w:name="List Table 6 Colorful Accent 2" w:uiPriority="51"/>
-    <w:lsdException w:name="List Table 7 Colorful Accent 2" w:uiPriority="52"/>
-    <w:lsdException w:name="List Table 1 Light Accent 3" w:uiPriority="46"/>
-    <w:lsdException w:name="List Table 2 Accent 3" w:uiPriority="47"/>
-    <w:lsdException w:name="List Table 3 Accent 3" w:uiPriority="48"/>
-    <w:lsdException w:name="List Table 4 Accent 3" w:uiPriority="49"/>
-    <w:lsdException w:name="List Table 5 Dark Accent 3" w:uiPriority="50"/>
-    <w:lsdException w:name="List Table 6 Colorful Accent 3" w:uiPriority="51"/>
-    <w:lsdException w:name="List Table 7 Colorful Accent 3" w:uiPriority="52"/>
-    <w:lsdException w:name="List Table 1 Light Accent 4" w:uiPriority="46"/>
-    <w:lsdException w:name="List Table 2 Accent 4" w:uiPriority="47"/>
-    <w:lsdException w:name="List Table 3 Accent 4" w:uiPriority="48"/>
-    <w:lsdException w:name="List Table 4 Accent 4" w:uiPriority="49"/>
-    <w:lsdException w:name="List Table 5 Dark Accent 4" w:uiPriority="50"/>
-    <w:lsdException w:name="List Table 6 Colorful Accent 4" w:uiPriority="51"/>
-    <w:lsdException w:name="List Table 7 Colorful Accent 4" w:uiPriority="52"/>
-    <w:lsdException w:name="List Table 1 Light Accent 5" w:uiPriority="46"/>
-    <w:lsdException w:name="List Table 2 Accent 5" w:uiPriority="47"/>
-    <w:lsdException w:name="List Table 3 Accent 5" w:uiPriority="48"/>
-    <w:lsdException w:name="List Table 4 Accent 5" w:uiPriority="49"/>
-    <w:lsdException w:name="List Table 5 Dark Accent 5" w:uiPriority="50"/>
-    <w:lsdException w:name="List Table 6 Colorful Accent 5" w:uiPriority="51"/>
-    <w:lsdException w:name="List Table 7 Colorful Accent 5" w:uiPriority="52"/>
-    <w:lsdException w:name="List Table 1 Light Accent 6" w:uiPriority="46"/>
-    <w:lsdException w:name="List Table 2 Accent 6" w:uiPriority="47"/>
-    <w:lsdException w:name="List Table 3 Accent 6" w:uiPriority="48"/>
-    <w:lsdException w:name="List Table 4 Accent 6" w:uiPriority="49"/>
-    <w:lsdException w:name="List Table 5 Dark Accent 6" w:uiPriority="50"/>
-    <w:lsdException w:name="List Table 6 Colorful Accent 6" w:uiPriority="51"/>
-    <w:lsdException w:name="List Table 7 Colorful Accent 6" w:uiPriority="52"/>
-    <w:lsdException w:name="Mention" w:semiHidden="1" w:unhideWhenUsed="1"/>
-    <w:lsdException w:name="Smart Hyperlink" w:semiHidden="1" w:unhideWhenUsed="1"/>
-    <w:lsdException w:name="Hashtag" w:semiHidden="1" w:unhideWhenUsed="1"/>
-    <w:lsdException w:name="Unresolved Mention" w:semiHidden="1" w:unhideWhenUsed="1"/>
-  </w:latentStyles>
-  <w:style w:type="paragraph" w:default="1" w:styleId="Normal">
-    <w:name w:val="Normal"/>
-    <w:qFormat/>
-  </w:style>
-  <w:style w:type="character" w:default="1" w:styleId="DefaultParagraphFont">
-    <w:name w:val="Default Paragraph Font"/>
-    <w:uiPriority w:val="1"/>
-    <w:semiHidden/>
-    <w:unhideWhenUsed/>
-  </w:style>
-  <w:style w:type="table" w:default="1" w:styleId="TableNormal">
-    <w:name w:val="Normal Table"/>
-    <w:uiPriority w:val="99"/>
-    <w:semiHidden/>
-    <w:unhideWhenUsed/>
+  <w:style w:type="table" w:styleId="TableGrid">
+    <w:name w:val="Table Grid"/>
+    <w:basedOn w:val="TableNormal"/>
+    <w:uiPriority w:val="39"/>
+    <w:rsid w:val="00C3377B"/>
+    <w:pPr>
+      <w:spacing w:after="0" w:line="240" w:lineRule="auto"/>
+    </w:pPr>
     <w:tblPr>
-      <w:tblInd w:w="0" w:type="dxa"/>
-      <w:tblCellMar>
-        <w:top w:w="0" w:type="dxa"/>
-        <w:left w:w="108" w:type="dxa"/>
-        <w:bottom w:w="0" w:type="dxa"/>
-        <w:right w:w="108" w:type="dxa"/>
-      </w:tblCellMar>
+      <w:tblBorders>
+        <w:top w:val="single" w:sz="4" w:space="0" w:color="auto"/>
+        <w:left w:val="single" w:sz="4" w:space="0" w:color="auto"/>
+        <w:bottom w:val="single" w:sz="4" w:space="0" w:color="auto"/>
+        <w:right w:val="single" w:sz="4" w:space="0" w:color="auto"/>
+        <w:insideH w:val="single" w:sz="4" w:space="0" w:color="auto"/>
+        <w:insideV w:val="single" w:sz="4" w:space="0" w:color="auto"/>
+      </w:tblBorders>
     </w:tblPr>
   </w:style>
-  <w:style w:type="numbering" w:default="1" w:styleId="NoList">
-    <w:name w:val="No List"/>
+  <w:style w:type="paragraph" w:styleId="Header">
+    <w:name w:val="header"/>
+    <w:basedOn w:val="Normal"/>
+    <w:link w:val="HeaderChar"/>
     <w:uiPriority w:val="99"/>
-    <w:semiHidden/>
     <w:unhideWhenUsed/>
+    <w:rsid w:val="00C3377B"/>
+    <w:pPr>
+      <w:tabs>
+        <w:tab w:val="center" w:pos="4680"/>
+        <w:tab w:val="right" w:pos="9360"/>
+      </w:tabs>
+      <w:spacing w:after="0" w:line="240" w:lineRule="auto"/>
+    </w:pPr>
   </w:style>
-  <w:style w:type="character" w:styleId="PlaceholderText">
-    <w:name w:val="Placeholder Text"/>
+  <w:style w:type="character" w:customStyle="1" w:styleId="HeaderChar">
+    <w:name w:val="Header Char"/>
     <w:basedOn w:val="DefaultParagraphFont"/>
+    <w:link w:val="Header"/>
     <w:uiPriority w:val="99"/>
-    <w:semiHidden/>
-    <w:rsid w:val="000C2293"/>
-    <w:rPr>
-      <w:color w:val="808080"/>
-    </w:rPr>
+    <w:rsid w:val="00C3377B"/>
+  </w:style>
+  <w:style w:type="paragraph" w:styleId="Footer">
+    <w:name w:val="footer"/>
+    <w:basedOn w:val="Normal"/>
+    <w:link w:val="FooterChar"/>
+    <w:uiPriority w:val="99"/>
+    <w:unhideWhenUsed/>
+    <w:rsid w:val="00C3377B"/>
+    <w:pPr>
+      <w:tabs>
+        <w:tab w:val="center" w:pos="4680"/>
+        <w:tab w:val="right" w:pos="9360"/>
+      </w:tabs>
+      <w:spacing w:after="0" w:line="240" w:lineRule="auto"/>
+    </w:pPr>
+  </w:style>
+  <w:style w:type="character" w:customStyle="1" w:styleId="FooterChar">
+    <w:name w:val="Footer Char"/>
+    <w:basedOn w:val="DefaultParagraphFont"/>
+    <w:link w:val="Footer"/>
+    <w:uiPriority w:val="99"/>
+    <w:rsid w:val="00C3377B"/>
   </w:style>
 </w:styles>
-</file>
-
-<file path=word/glossary/webSettings.xml><?xml version="1.0" encoding="utf-8"?>
-<w:webSettings xmlns:mc="http://schemas.openxmlformats.org/markup-compatibility/2006" xmlns:r="http://schemas.openxmlformats.org/officeDocument/2006/relationships" xmlns:w="http://schemas.openxmlformats.org/wordprocessingml/2006/main" xmlns:w14="http://schemas.microsoft.com/office/word/2010/wordml" xmlns:w15="http://schemas.microsoft.com/office/word/2012/wordml" xmlns:w16cid="http://schemas.microsoft.com/office/word/2016/wordml/cid" xmlns:w16se="http://schemas.microsoft.com/office/word/2015/wordml/symex" mc:Ignorable="w14 w15 w16se w16cid">
-  <w:optimizeForBrowser/>
-  <w:allowPNG/>
-</w:webSettings>
 </file>
 
 <file path=word/theme/theme1.xml><?xml version="1.0" encoding="utf-8"?>

</xml_diff>

<commit_message>
Workd up to Question 20 on DSA Test
6 Questions to go :100:
</commit_message>
<xml_diff>
--- a/Entrance Test/Solutions/Data Structures & Algorithims/Theory/Answers.docx
+++ b/Entrance Test/Solutions/Data Structures & Algorithims/Theory/Answers.docx
@@ -240,25 +240,7 @@
                                           <w:sz w:val="28"/>
                                           <w:szCs w:val="28"/>
                                         </w:rPr>
-                                        <w:t xml:space="preserve">Exam Answers – </w:t>
-                                      </w:r>
-                                      <w:proofErr w:type="spellStart"/>
-                                      <w:r>
-                                        <w:rPr>
-                                          <w:color w:val="FFFFFF" w:themeColor="background1"/>
-                                          <w:sz w:val="28"/>
-                                          <w:szCs w:val="28"/>
-                                        </w:rPr>
-                                        <w:t>Rez</w:t>
-                                      </w:r>
-                                      <w:proofErr w:type="spellEnd"/>
-                                      <w:r>
-                                        <w:rPr>
-                                          <w:color w:val="FFFFFF" w:themeColor="background1"/>
-                                          <w:sz w:val="28"/>
-                                          <w:szCs w:val="28"/>
-                                        </w:rPr>
-                                        <w:t xml:space="preserve"> Graham</w:t>
+                                        <w:t>Exam Answers – Rez Graham</w:t>
                                       </w:r>
                                     </w:p>
                                   </w:sdtContent>
@@ -545,25 +527,7 @@
                                     <w:sz w:val="28"/>
                                     <w:szCs w:val="28"/>
                                   </w:rPr>
-                                  <w:t xml:space="preserve">Exam Answers – </w:t>
-                                </w:r>
-                                <w:proofErr w:type="spellStart"/>
-                                <w:r>
-                                  <w:rPr>
-                                    <w:color w:val="FFFFFF" w:themeColor="background1"/>
-                                    <w:sz w:val="28"/>
-                                    <w:szCs w:val="28"/>
-                                  </w:rPr>
-                                  <w:t>Rez</w:t>
-                                </w:r>
-                                <w:proofErr w:type="spellEnd"/>
-                                <w:r>
-                                  <w:rPr>
-                                    <w:color w:val="FFFFFF" w:themeColor="background1"/>
-                                    <w:sz w:val="28"/>
-                                    <w:szCs w:val="28"/>
-                                  </w:rPr>
-                                  <w:t xml:space="preserve"> Graham</w:t>
+                                  <w:t>Exam Answers – Rez Graham</w:t>
                                 </w:r>
                               </w:p>
                             </w:sdtContent>
@@ -3434,7 +3398,6 @@
         </w:rPr>
         <w:t xml:space="preserve">Now I couldn’t figure out how to use </w:t>
       </w:r>
-      <w:proofErr w:type="spellStart"/>
       <w:proofErr w:type="gramStart"/>
       <w:r>
         <w:rPr>
@@ -3442,16 +3405,7 @@
           <w:sz w:val="20"/>
           <w:szCs w:val="20"/>
         </w:rPr>
-        <w:t>std</w:t>
-      </w:r>
-      <w:proofErr w:type="spellEnd"/>
-      <w:r>
-        <w:rPr>
-          <w:rFonts w:ascii="Verdana" w:hAnsi="Verdana"/>
-          <w:sz w:val="20"/>
-          <w:szCs w:val="20"/>
-        </w:rPr>
-        <w:t>:</w:t>
+        <w:t>std:</w:t>
       </w:r>
       <w:r>
         <w:rPr>
@@ -3534,7 +3488,6 @@
         </w:rPr>
         <w:t xml:space="preserve"> </w:t>
       </w:r>
-      <w:proofErr w:type="spellStart"/>
       <w:proofErr w:type="gramStart"/>
       <w:r>
         <w:rPr>
@@ -3545,7 +3498,6 @@
         </w:rPr>
         <w:t>CheckForDuplicates</w:t>
       </w:r>
-      <w:proofErr w:type="spellEnd"/>
       <w:r>
         <w:rPr>
           <w:rFonts w:ascii="Verdana" w:hAnsi="Verdana" w:cs="Consolas"/>
@@ -3555,7 +3507,6 @@
         </w:rPr>
         <w:t>(</w:t>
       </w:r>
-      <w:proofErr w:type="spellStart"/>
       <w:proofErr w:type="gramEnd"/>
       <w:r>
         <w:rPr>
@@ -3566,7 +3517,6 @@
         </w:rPr>
         <w:t>int</w:t>
       </w:r>
-      <w:proofErr w:type="spellEnd"/>
       <w:r>
         <w:rPr>
           <w:rFonts w:ascii="Verdana" w:hAnsi="Verdana" w:cs="Consolas"/>
@@ -3576,7 +3526,6 @@
         </w:rPr>
         <w:t xml:space="preserve">* </w:t>
       </w:r>
-      <w:proofErr w:type="spellStart"/>
       <w:r>
         <w:rPr>
           <w:rFonts w:ascii="Verdana" w:hAnsi="Verdana" w:cs="Consolas"/>
@@ -3586,7 +3535,6 @@
         </w:rPr>
         <w:t>pArray</w:t>
       </w:r>
-      <w:proofErr w:type="spellEnd"/>
       <w:r>
         <w:rPr>
           <w:rFonts w:ascii="Verdana" w:hAnsi="Verdana" w:cs="Consolas"/>
@@ -3596,7 +3544,6 @@
         </w:rPr>
         <w:t xml:space="preserve">, </w:t>
       </w:r>
-      <w:proofErr w:type="spellStart"/>
       <w:r>
         <w:rPr>
           <w:rFonts w:ascii="Verdana" w:hAnsi="Verdana" w:cs="Consolas"/>
@@ -3606,7 +3553,6 @@
         </w:rPr>
         <w:t>int</w:t>
       </w:r>
-      <w:proofErr w:type="spellEnd"/>
       <w:r>
         <w:rPr>
           <w:rFonts w:ascii="Verdana" w:hAnsi="Verdana" w:cs="Consolas"/>
@@ -3702,7 +3648,6 @@
         </w:rPr>
         <w:t xml:space="preserve"> (</w:t>
       </w:r>
-      <w:proofErr w:type="spellStart"/>
       <w:r>
         <w:rPr>
           <w:rFonts w:ascii="Verdana" w:hAnsi="Verdana" w:cs="Consolas"/>
@@ -3712,55 +3657,14 @@
         </w:rPr>
         <w:t>int</w:t>
       </w:r>
-      <w:proofErr w:type="spellEnd"/>
-      <w:r>
-        <w:rPr>
-          <w:rFonts w:ascii="Verdana" w:hAnsi="Verdana" w:cs="Consolas"/>
-          <w:color w:val="000000"/>
-          <w:sz w:val="20"/>
-          <w:szCs w:val="20"/>
-        </w:rPr>
-        <w:t xml:space="preserve"> </w:t>
-      </w:r>
-      <w:proofErr w:type="spellStart"/>
-      <w:r>
-        <w:rPr>
-          <w:rFonts w:ascii="Verdana" w:hAnsi="Verdana" w:cs="Consolas"/>
-          <w:color w:val="000000"/>
-          <w:sz w:val="20"/>
-          <w:szCs w:val="20"/>
-        </w:rPr>
-        <w:t>i</w:t>
-      </w:r>
-      <w:proofErr w:type="spellEnd"/>
-      <w:r>
-        <w:rPr>
-          <w:rFonts w:ascii="Verdana" w:hAnsi="Verdana" w:cs="Consolas"/>
-          <w:color w:val="000000"/>
-          <w:sz w:val="20"/>
-          <w:szCs w:val="20"/>
-        </w:rPr>
-        <w:t xml:space="preserve"> = 0; </w:t>
-      </w:r>
-      <w:proofErr w:type="spellStart"/>
-      <w:r>
-        <w:rPr>
-          <w:rFonts w:ascii="Verdana" w:hAnsi="Verdana" w:cs="Consolas"/>
-          <w:color w:val="000000"/>
-          <w:sz w:val="20"/>
-          <w:szCs w:val="20"/>
-        </w:rPr>
-        <w:t>i</w:t>
-      </w:r>
-      <w:proofErr w:type="spellEnd"/>
-      <w:r>
-        <w:rPr>
-          <w:rFonts w:ascii="Verdana" w:hAnsi="Verdana" w:cs="Consolas"/>
-          <w:color w:val="000000"/>
-          <w:sz w:val="20"/>
-          <w:szCs w:val="20"/>
-        </w:rPr>
-        <w:t xml:space="preserve"> &lt; </w:t>
+      <w:r>
+        <w:rPr>
+          <w:rFonts w:ascii="Verdana" w:hAnsi="Verdana" w:cs="Consolas"/>
+          <w:color w:val="000000"/>
+          <w:sz w:val="20"/>
+          <w:szCs w:val="20"/>
+        </w:rPr>
+        <w:t xml:space="preserve"> i = 0; i &lt; </w:t>
       </w:r>
       <w:r>
         <w:rPr>
@@ -3778,27 +3682,7 @@
           <w:sz w:val="20"/>
           <w:szCs w:val="20"/>
         </w:rPr>
-        <w:t>; ++</w:t>
-      </w:r>
-      <w:proofErr w:type="spellStart"/>
-      <w:r>
-        <w:rPr>
-          <w:rFonts w:ascii="Verdana" w:hAnsi="Verdana" w:cs="Consolas"/>
-          <w:color w:val="000000"/>
-          <w:sz w:val="20"/>
-          <w:szCs w:val="20"/>
-        </w:rPr>
-        <w:t>i</w:t>
-      </w:r>
-      <w:proofErr w:type="spellEnd"/>
-      <w:r>
-        <w:rPr>
-          <w:rFonts w:ascii="Verdana" w:hAnsi="Verdana" w:cs="Consolas"/>
-          <w:color w:val="000000"/>
-          <w:sz w:val="20"/>
-          <w:szCs w:val="20"/>
-        </w:rPr>
-        <w:t>)</w:t>
+        <w:t>; ++i)</w:t>
       </w:r>
     </w:p>
     <w:p>
@@ -3878,7 +3762,6 @@
         </w:rPr>
         <w:t xml:space="preserve"> (</w:t>
       </w:r>
-      <w:proofErr w:type="spellStart"/>
       <w:r>
         <w:rPr>
           <w:rFonts w:ascii="Verdana" w:hAnsi="Verdana" w:cs="Consolas"/>
@@ -3888,7 +3771,6 @@
         </w:rPr>
         <w:t>int</w:t>
       </w:r>
-      <w:proofErr w:type="spellEnd"/>
       <w:r>
         <w:rPr>
           <w:rFonts w:ascii="Verdana" w:hAnsi="Verdana" w:cs="Consolas"/>
@@ -4030,29 +3912,8 @@
           <w:sz w:val="20"/>
           <w:szCs w:val="20"/>
         </w:rPr>
-        <w:t xml:space="preserve">= </w:t>
-      </w:r>
-      <w:proofErr w:type="spellStart"/>
-      <w:r>
-        <w:rPr>
-          <w:rFonts w:ascii="Verdana" w:hAnsi="Verdana" w:cs="Consolas"/>
-          <w:color w:val="000000"/>
-          <w:sz w:val="20"/>
-          <w:szCs w:val="20"/>
-        </w:rPr>
-        <w:t>i</w:t>
-      </w:r>
-      <w:proofErr w:type="spellEnd"/>
-      <w:r>
-        <w:rPr>
-          <w:rFonts w:ascii="Verdana" w:hAnsi="Verdana" w:cs="Consolas"/>
-          <w:color w:val="000000"/>
-          <w:sz w:val="20"/>
-          <w:szCs w:val="20"/>
-        </w:rPr>
-        <w:t xml:space="preserve"> &amp;&amp; </w:t>
-      </w:r>
-      <w:proofErr w:type="spellStart"/>
+        <w:t xml:space="preserve">= i &amp;&amp; </w:t>
+      </w:r>
       <w:r>
         <w:rPr>
           <w:rFonts w:ascii="Verdana" w:hAnsi="Verdana" w:cs="Consolas"/>
@@ -4062,37 +3923,15 @@
         </w:rPr>
         <w:t>pArray</w:t>
       </w:r>
-      <w:proofErr w:type="spellEnd"/>
-      <w:r>
-        <w:rPr>
-          <w:rFonts w:ascii="Verdana" w:hAnsi="Verdana" w:cs="Consolas"/>
-          <w:color w:val="000000"/>
-          <w:sz w:val="20"/>
-          <w:szCs w:val="20"/>
-        </w:rPr>
-        <w:t>[</w:t>
-      </w:r>
-      <w:proofErr w:type="spellStart"/>
-      <w:r>
-        <w:rPr>
-          <w:rFonts w:ascii="Verdana" w:hAnsi="Verdana" w:cs="Consolas"/>
-          <w:color w:val="000000"/>
-          <w:sz w:val="20"/>
-          <w:szCs w:val="20"/>
-        </w:rPr>
-        <w:t>i</w:t>
-      </w:r>
-      <w:proofErr w:type="spellEnd"/>
-      <w:r>
-        <w:rPr>
-          <w:rFonts w:ascii="Verdana" w:hAnsi="Verdana" w:cs="Consolas"/>
-          <w:color w:val="000000"/>
-          <w:sz w:val="20"/>
-          <w:szCs w:val="20"/>
-        </w:rPr>
-        <w:t xml:space="preserve">] == </w:t>
-      </w:r>
-      <w:proofErr w:type="spellStart"/>
+      <w:r>
+        <w:rPr>
+          <w:rFonts w:ascii="Verdana" w:hAnsi="Verdana" w:cs="Consolas"/>
+          <w:color w:val="000000"/>
+          <w:sz w:val="20"/>
+          <w:szCs w:val="20"/>
+        </w:rPr>
+        <w:t xml:space="preserve">[i] == </w:t>
+      </w:r>
       <w:r>
         <w:rPr>
           <w:rFonts w:ascii="Verdana" w:hAnsi="Verdana" w:cs="Consolas"/>
@@ -4102,7 +3941,6 @@
         </w:rPr>
         <w:t>pArray</w:t>
       </w:r>
-      <w:proofErr w:type="spellEnd"/>
       <w:r>
         <w:rPr>
           <w:rFonts w:ascii="Verdana" w:hAnsi="Verdana" w:cs="Consolas"/>
@@ -4727,7 +4565,6 @@
         </w:rPr>
         <w:t xml:space="preserve"> </w:t>
       </w:r>
-      <w:proofErr w:type="spellStart"/>
       <w:proofErr w:type="gramStart"/>
       <w:r>
         <w:rPr>
@@ -4738,7 +4575,6 @@
         </w:rPr>
         <w:t>FizzBuzz</w:t>
       </w:r>
-      <w:proofErr w:type="spellEnd"/>
       <w:r>
         <w:rPr>
           <w:rFonts w:ascii="Verdana" w:hAnsi="Verdana" w:cs="Consolas"/>
@@ -4748,7 +4584,6 @@
         </w:rPr>
         <w:t>(</w:t>
       </w:r>
-      <w:proofErr w:type="spellStart"/>
       <w:proofErr w:type="gramEnd"/>
       <w:r>
         <w:rPr>
@@ -4759,7 +4594,6 @@
         </w:rPr>
         <w:t>int</w:t>
       </w:r>
-      <w:proofErr w:type="spellEnd"/>
       <w:r>
         <w:rPr>
           <w:rFonts w:ascii="Verdana" w:hAnsi="Verdana" w:cs="Consolas"/>
@@ -4769,7 +4603,6 @@
         </w:rPr>
         <w:t xml:space="preserve"> </w:t>
       </w:r>
-      <w:proofErr w:type="spellStart"/>
       <w:r>
         <w:rPr>
           <w:rFonts w:ascii="Verdana" w:hAnsi="Verdana" w:cs="Consolas"/>
@@ -4779,7 +4612,6 @@
         </w:rPr>
         <w:t>maxValue</w:t>
       </w:r>
-      <w:proofErr w:type="spellEnd"/>
       <w:r>
         <w:rPr>
           <w:rFonts w:ascii="Verdana" w:hAnsi="Verdana" w:cs="Consolas"/>
@@ -4858,7 +4690,6 @@
         </w:rPr>
         <w:t>(</w:t>
       </w:r>
-      <w:proofErr w:type="spellStart"/>
       <w:proofErr w:type="gramEnd"/>
       <w:r>
         <w:rPr>
@@ -4869,57 +4700,15 @@
         </w:rPr>
         <w:t>int</w:t>
       </w:r>
-      <w:proofErr w:type="spellEnd"/>
-      <w:r>
-        <w:rPr>
-          <w:rFonts w:ascii="Verdana" w:hAnsi="Verdana" w:cs="Consolas"/>
-          <w:color w:val="000000"/>
-          <w:sz w:val="20"/>
-          <w:szCs w:val="20"/>
-        </w:rPr>
-        <w:t xml:space="preserve"> </w:t>
-      </w:r>
-      <w:proofErr w:type="spellStart"/>
-      <w:r>
-        <w:rPr>
-          <w:rFonts w:ascii="Verdana" w:hAnsi="Verdana" w:cs="Consolas"/>
-          <w:color w:val="000000"/>
-          <w:sz w:val="20"/>
-          <w:szCs w:val="20"/>
-        </w:rPr>
-        <w:t>i</w:t>
-      </w:r>
-      <w:proofErr w:type="spellEnd"/>
-      <w:r>
-        <w:rPr>
-          <w:rFonts w:ascii="Verdana" w:hAnsi="Verdana" w:cs="Consolas"/>
-          <w:color w:val="000000"/>
-          <w:sz w:val="20"/>
-          <w:szCs w:val="20"/>
-        </w:rPr>
-        <w:t xml:space="preserve"> = 0; </w:t>
-      </w:r>
-      <w:proofErr w:type="spellStart"/>
-      <w:r>
-        <w:rPr>
-          <w:rFonts w:ascii="Verdana" w:hAnsi="Verdana" w:cs="Consolas"/>
-          <w:color w:val="000000"/>
-          <w:sz w:val="20"/>
-          <w:szCs w:val="20"/>
-        </w:rPr>
-        <w:t>i</w:t>
-      </w:r>
-      <w:proofErr w:type="spellEnd"/>
-      <w:r>
-        <w:rPr>
-          <w:rFonts w:ascii="Verdana" w:hAnsi="Verdana" w:cs="Consolas"/>
-          <w:color w:val="000000"/>
-          <w:sz w:val="20"/>
-          <w:szCs w:val="20"/>
-        </w:rPr>
-        <w:t xml:space="preserve"> &lt; </w:t>
-      </w:r>
-      <w:proofErr w:type="spellStart"/>
+      <w:r>
+        <w:rPr>
+          <w:rFonts w:ascii="Verdana" w:hAnsi="Verdana" w:cs="Consolas"/>
+          <w:color w:val="000000"/>
+          <w:sz w:val="20"/>
+          <w:szCs w:val="20"/>
+        </w:rPr>
+        <w:t xml:space="preserve"> i = 0; i &lt; </w:t>
+      </w:r>
       <w:r>
         <w:rPr>
           <w:rFonts w:ascii="Verdana" w:hAnsi="Verdana" w:cs="Consolas"/>
@@ -4929,35 +4718,14 @@
         </w:rPr>
         <w:t>maxValue</w:t>
       </w:r>
-      <w:proofErr w:type="spellEnd"/>
-      <w:r>
-        <w:rPr>
-          <w:rFonts w:ascii="Verdana" w:hAnsi="Verdana" w:cs="Consolas"/>
-          <w:color w:val="000000"/>
-          <w:sz w:val="20"/>
-          <w:szCs w:val="20"/>
-        </w:rPr>
-        <w:t>; ++</w:t>
-      </w:r>
-      <w:proofErr w:type="spellStart"/>
-      <w:r>
-        <w:rPr>
-          <w:rFonts w:ascii="Verdana" w:hAnsi="Verdana" w:cs="Consolas"/>
-          <w:color w:val="000000"/>
-          <w:sz w:val="20"/>
-          <w:szCs w:val="20"/>
-        </w:rPr>
-        <w:t>i</w:t>
-      </w:r>
-      <w:proofErr w:type="spellEnd"/>
-      <w:r>
-        <w:rPr>
-          <w:rFonts w:ascii="Verdana" w:hAnsi="Verdana" w:cs="Consolas"/>
-          <w:color w:val="000000"/>
-          <w:sz w:val="20"/>
-          <w:szCs w:val="20"/>
-        </w:rPr>
-        <w:t>)</w:t>
+      <w:r>
+        <w:rPr>
+          <w:rFonts w:ascii="Verdana" w:hAnsi="Verdana" w:cs="Consolas"/>
+          <w:color w:val="000000"/>
+          <w:sz w:val="20"/>
+          <w:szCs w:val="20"/>
+        </w:rPr>
+        <w:t>; ++i)</w:t>
       </w:r>
     </w:p>
     <w:p>
@@ -5019,7 +4787,6 @@
         </w:rPr>
         <w:tab/>
       </w:r>
-      <w:proofErr w:type="spellStart"/>
       <w:proofErr w:type="gramStart"/>
       <w:r>
         <w:rPr>
@@ -5028,19 +4795,8 @@
           <w:sz w:val="20"/>
           <w:szCs w:val="20"/>
         </w:rPr>
-        <w:t>std</w:t>
-      </w:r>
-      <w:proofErr w:type="spellEnd"/>
-      <w:r>
-        <w:rPr>
-          <w:rFonts w:ascii="Verdana" w:hAnsi="Verdana" w:cs="Consolas"/>
-          <w:color w:val="000000"/>
-          <w:sz w:val="20"/>
-          <w:szCs w:val="20"/>
-        </w:rPr>
-        <w:t>::</w:t>
-      </w:r>
-      <w:proofErr w:type="spellStart"/>
+        <w:t>std::</w:t>
+      </w:r>
       <w:proofErr w:type="gramEnd"/>
       <w:r>
         <w:rPr>
@@ -5049,9 +4805,17 @@
           <w:sz w:val="20"/>
           <w:szCs w:val="20"/>
         </w:rPr>
-        <w:t>cout</w:t>
-      </w:r>
-      <w:proofErr w:type="spellEnd"/>
+        <w:t xml:space="preserve">cout </w:t>
+      </w:r>
+      <w:r>
+        <w:rPr>
+          <w:rFonts w:ascii="Verdana" w:hAnsi="Verdana" w:cs="Consolas"/>
+          <w:color w:val="008B8B"/>
+          <w:sz w:val="20"/>
+          <w:szCs w:val="20"/>
+        </w:rPr>
+        <w:t>&lt;&lt;</w:t>
+      </w:r>
       <w:r>
         <w:rPr>
           <w:rFonts w:ascii="Verdana" w:hAnsi="Verdana" w:cs="Consolas"/>
@@ -5064,60 +4828,20 @@
       <w:r>
         <w:rPr>
           <w:rFonts w:ascii="Verdana" w:hAnsi="Verdana" w:cs="Consolas"/>
-          <w:color w:val="008B8B"/>
-          <w:sz w:val="20"/>
-          <w:szCs w:val="20"/>
-        </w:rPr>
-        <w:t>&lt;&lt;</w:t>
-      </w:r>
-      <w:r>
-        <w:rPr>
-          <w:rFonts w:ascii="Verdana" w:hAnsi="Verdana" w:cs="Consolas"/>
-          <w:color w:val="000000"/>
-          <w:sz w:val="20"/>
-          <w:szCs w:val="20"/>
-        </w:rPr>
-        <w:t xml:space="preserve"> </w:t>
-      </w:r>
-      <w:proofErr w:type="spellStart"/>
-      <w:r>
-        <w:rPr>
-          <w:rFonts w:ascii="Verdana" w:hAnsi="Verdana" w:cs="Consolas"/>
           <w:color w:val="483D8B"/>
           <w:sz w:val="20"/>
           <w:szCs w:val="20"/>
         </w:rPr>
         <w:t>GetPrintMessage</w:t>
       </w:r>
-      <w:proofErr w:type="spellEnd"/>
-      <w:r>
-        <w:rPr>
-          <w:rFonts w:ascii="Verdana" w:hAnsi="Verdana" w:cs="Consolas"/>
-          <w:color w:val="000000"/>
-          <w:sz w:val="20"/>
-          <w:szCs w:val="20"/>
-        </w:rPr>
-        <w:t>(</w:t>
-      </w:r>
-      <w:proofErr w:type="spellStart"/>
-      <w:r>
-        <w:rPr>
-          <w:rFonts w:ascii="Verdana" w:hAnsi="Verdana" w:cs="Consolas"/>
-          <w:color w:val="000000"/>
-          <w:sz w:val="20"/>
-          <w:szCs w:val="20"/>
-        </w:rPr>
-        <w:t>i</w:t>
-      </w:r>
-      <w:proofErr w:type="spellEnd"/>
-      <w:r>
-        <w:rPr>
-          <w:rFonts w:ascii="Verdana" w:hAnsi="Verdana" w:cs="Consolas"/>
-          <w:color w:val="000000"/>
-          <w:sz w:val="20"/>
-          <w:szCs w:val="20"/>
-        </w:rPr>
-        <w:t>);</w:t>
+      <w:r>
+        <w:rPr>
+          <w:rFonts w:ascii="Verdana" w:hAnsi="Verdana" w:cs="Consolas"/>
+          <w:color w:val="000000"/>
+          <w:sz w:val="20"/>
+          <w:szCs w:val="20"/>
+        </w:rPr>
+        <w:t>(i);</w:t>
       </w:r>
     </w:p>
     <w:p>
@@ -5202,7 +4926,6 @@
           <w:szCs w:val="20"/>
         </w:rPr>
       </w:pPr>
-      <w:proofErr w:type="spellStart"/>
       <w:proofErr w:type="gramStart"/>
       <w:r>
         <w:rPr>
@@ -5211,17 +4934,7 @@
           <w:sz w:val="20"/>
           <w:szCs w:val="20"/>
         </w:rPr>
-        <w:t>std</w:t>
-      </w:r>
-      <w:proofErr w:type="spellEnd"/>
-      <w:r>
-        <w:rPr>
-          <w:rFonts w:ascii="Verdana" w:hAnsi="Verdana" w:cs="Consolas"/>
-          <w:color w:val="000000"/>
-          <w:sz w:val="20"/>
-          <w:szCs w:val="20"/>
-        </w:rPr>
-        <w:t>::</w:t>
+        <w:t>std::</w:t>
       </w:r>
       <w:proofErr w:type="gramEnd"/>
       <w:r>
@@ -5242,7 +4955,6 @@
         </w:rPr>
         <w:t xml:space="preserve"> </w:t>
       </w:r>
-      <w:proofErr w:type="spellStart"/>
       <w:r>
         <w:rPr>
           <w:rFonts w:ascii="Verdana" w:hAnsi="Verdana" w:cs="Consolas"/>
@@ -5252,7 +4964,6 @@
         </w:rPr>
         <w:t>GetPrintMessage</w:t>
       </w:r>
-      <w:proofErr w:type="spellEnd"/>
       <w:r>
         <w:rPr>
           <w:rFonts w:ascii="Verdana" w:hAnsi="Verdana" w:cs="Consolas"/>
@@ -5262,7 +4973,6 @@
         </w:rPr>
         <w:t>(</w:t>
       </w:r>
-      <w:proofErr w:type="spellStart"/>
       <w:r>
         <w:rPr>
           <w:rFonts w:ascii="Verdana" w:hAnsi="Verdana" w:cs="Consolas"/>
@@ -5272,7 +4982,6 @@
         </w:rPr>
         <w:t>int</w:t>
       </w:r>
-      <w:proofErr w:type="spellEnd"/>
       <w:r>
         <w:rPr>
           <w:rFonts w:ascii="Verdana" w:hAnsi="Verdana" w:cs="Consolas"/>
@@ -5369,7 +5078,6 @@
         </w:rPr>
         <w:t>(</w:t>
       </w:r>
-      <w:proofErr w:type="spellStart"/>
       <w:proofErr w:type="gramEnd"/>
       <w:r>
         <w:rPr>
@@ -5380,7 +5088,6 @@
         </w:rPr>
         <w:t>IsMultiple</w:t>
       </w:r>
-      <w:proofErr w:type="spellEnd"/>
       <w:r>
         <w:rPr>
           <w:rFonts w:ascii="Verdana" w:hAnsi="Verdana" w:cs="Consolas"/>
@@ -5573,7 +5280,6 @@
         </w:rPr>
         <w:t xml:space="preserve"> (</w:t>
       </w:r>
-      <w:proofErr w:type="spellStart"/>
       <w:proofErr w:type="gramStart"/>
       <w:r>
         <w:rPr>
@@ -5584,7 +5290,6 @@
         </w:rPr>
         <w:t>IsMultiple</w:t>
       </w:r>
-      <w:proofErr w:type="spellEnd"/>
       <w:r>
         <w:rPr>
           <w:rFonts w:ascii="Verdana" w:hAnsi="Verdana" w:cs="Consolas"/>
@@ -5778,7 +5483,6 @@
         </w:rPr>
         <w:t xml:space="preserve"> (</w:t>
       </w:r>
-      <w:proofErr w:type="spellStart"/>
       <w:proofErr w:type="gramStart"/>
       <w:r>
         <w:rPr>
@@ -5789,7 +5493,6 @@
         </w:rPr>
         <w:t>IsMultiple</w:t>
       </w:r>
-      <w:proofErr w:type="spellEnd"/>
       <w:r>
         <w:rPr>
           <w:rFonts w:ascii="Verdana" w:hAnsi="Verdana" w:cs="Consolas"/>
@@ -5818,7 +5521,6 @@
         </w:rPr>
         <w:t xml:space="preserve">, 4) &amp;&amp; </w:t>
       </w:r>
-      <w:proofErr w:type="spellStart"/>
       <w:r>
         <w:rPr>
           <w:rFonts w:ascii="Verdana" w:hAnsi="Verdana" w:cs="Consolas"/>
@@ -5828,7 +5530,6 @@
         </w:rPr>
         <w:t>IsMultiple</w:t>
       </w:r>
-      <w:proofErr w:type="spellEnd"/>
       <w:r>
         <w:rPr>
           <w:rFonts w:ascii="Verdana" w:hAnsi="Verdana" w:cs="Consolas"/>
@@ -5941,27 +5642,7 @@
           <w:sz w:val="20"/>
           <w:szCs w:val="20"/>
         </w:rPr>
-        <w:t>"</w:t>
-      </w:r>
-      <w:proofErr w:type="spellStart"/>
-      <w:r>
-        <w:rPr>
-          <w:rFonts w:ascii="Verdana" w:hAnsi="Verdana" w:cs="Consolas"/>
-          <w:color w:val="A31515"/>
-          <w:sz w:val="20"/>
-          <w:szCs w:val="20"/>
-        </w:rPr>
-        <w:t>FizzBuzz</w:t>
-      </w:r>
-      <w:proofErr w:type="spellEnd"/>
-      <w:r>
-        <w:rPr>
-          <w:rFonts w:ascii="Verdana" w:hAnsi="Verdana" w:cs="Consolas"/>
-          <w:color w:val="A31515"/>
-          <w:sz w:val="20"/>
-          <w:szCs w:val="20"/>
-        </w:rPr>
-        <w:t>"</w:t>
+        <w:t>"FizzBuzz"</w:t>
       </w:r>
       <w:r>
         <w:rPr>
@@ -6170,7 +5851,6 @@
         </w:rPr>
         <w:t xml:space="preserve"> </w:t>
       </w:r>
-      <w:proofErr w:type="spellStart"/>
       <w:proofErr w:type="gramStart"/>
       <w:r>
         <w:rPr>
@@ -6181,7 +5861,6 @@
         </w:rPr>
         <w:t>IsMultiple</w:t>
       </w:r>
-      <w:proofErr w:type="spellEnd"/>
       <w:r>
         <w:rPr>
           <w:rFonts w:ascii="Verdana" w:hAnsi="Verdana" w:cs="Consolas"/>
@@ -6191,7 +5870,6 @@
         </w:rPr>
         <w:t>(</w:t>
       </w:r>
-      <w:proofErr w:type="spellStart"/>
       <w:proofErr w:type="gramEnd"/>
       <w:r>
         <w:rPr>
@@ -6202,7 +5880,6 @@
         </w:rPr>
         <w:t>int</w:t>
       </w:r>
-      <w:proofErr w:type="spellEnd"/>
       <w:r>
         <w:rPr>
           <w:rFonts w:ascii="Verdana" w:hAnsi="Verdana" w:cs="Consolas"/>
@@ -6230,7 +5907,6 @@
         </w:rPr>
         <w:t xml:space="preserve">, </w:t>
       </w:r>
-      <w:proofErr w:type="spellStart"/>
       <w:r>
         <w:rPr>
           <w:rFonts w:ascii="Verdana" w:hAnsi="Verdana" w:cs="Consolas"/>
@@ -6240,7 +5916,6 @@
         </w:rPr>
         <w:t>int</w:t>
       </w:r>
-      <w:proofErr w:type="spellEnd"/>
       <w:r>
         <w:rPr>
           <w:rFonts w:ascii="Verdana" w:hAnsi="Verdana" w:cs="Consolas"/>
@@ -6571,7 +6246,15 @@
           <w:sz w:val="20"/>
           <w:szCs w:val="20"/>
         </w:rPr>
-        <w:t xml:space="preserve"> since it works well on sorted data structures.</w:t>
+        <w:t xml:space="preserve"> since it works well on sorted data structures</w:t>
+      </w:r>
+      <w:r>
+        <w:rPr>
+          <w:rFonts w:ascii="Verdana" w:hAnsi="Verdana"/>
+          <w:sz w:val="20"/>
+          <w:szCs w:val="20"/>
+        </w:rPr>
+        <w:t xml:space="preserve"> (Refreshed on it before answering).</w:t>
       </w:r>
     </w:p>
     <w:p>
@@ -6597,7 +6280,6 @@
           <w:szCs w:val="19"/>
         </w:rPr>
       </w:pPr>
-      <w:proofErr w:type="spellStart"/>
       <w:r>
         <w:rPr>
           <w:rFonts w:ascii="Consolas" w:hAnsi="Consolas" w:cs="Consolas"/>
@@ -6607,7 +6289,6 @@
         </w:rPr>
         <w:t>int</w:t>
       </w:r>
-      <w:proofErr w:type="spellEnd"/>
       <w:r>
         <w:rPr>
           <w:rFonts w:ascii="Consolas" w:hAnsi="Consolas" w:cs="Consolas"/>
@@ -6617,7 +6298,6 @@
         </w:rPr>
         <w:t xml:space="preserve"> </w:t>
       </w:r>
-      <w:proofErr w:type="spellStart"/>
       <w:proofErr w:type="gramStart"/>
       <w:r>
         <w:rPr>
@@ -6628,7 +6308,6 @@
         </w:rPr>
         <w:t>FindIndex</w:t>
       </w:r>
-      <w:proofErr w:type="spellEnd"/>
       <w:r>
         <w:rPr>
           <w:rFonts w:ascii="Consolas" w:hAnsi="Consolas" w:cs="Consolas"/>
@@ -6638,7 +6317,6 @@
         </w:rPr>
         <w:t>(</w:t>
       </w:r>
-      <w:proofErr w:type="spellStart"/>
       <w:proofErr w:type="gramEnd"/>
       <w:r>
         <w:rPr>
@@ -6649,7 +6327,6 @@
         </w:rPr>
         <w:t>const</w:t>
       </w:r>
-      <w:proofErr w:type="spellEnd"/>
       <w:r>
         <w:rPr>
           <w:rFonts w:ascii="Consolas" w:hAnsi="Consolas" w:cs="Consolas"/>
@@ -6659,7 +6336,6 @@
         </w:rPr>
         <w:t xml:space="preserve"> </w:t>
       </w:r>
-      <w:proofErr w:type="spellStart"/>
       <w:r>
         <w:rPr>
           <w:rFonts w:ascii="Consolas" w:hAnsi="Consolas" w:cs="Consolas"/>
@@ -6669,7 +6345,6 @@
         </w:rPr>
         <w:t>int</w:t>
       </w:r>
-      <w:proofErr w:type="spellEnd"/>
       <w:r>
         <w:rPr>
           <w:rFonts w:ascii="Consolas" w:hAnsi="Consolas" w:cs="Consolas"/>
@@ -6679,7 +6354,6 @@
         </w:rPr>
         <w:t xml:space="preserve">* </w:t>
       </w:r>
-      <w:proofErr w:type="spellStart"/>
       <w:r>
         <w:rPr>
           <w:rFonts w:ascii="Consolas" w:hAnsi="Consolas" w:cs="Consolas"/>
@@ -6689,7 +6363,6 @@
         </w:rPr>
         <w:t>pArray</w:t>
       </w:r>
-      <w:proofErr w:type="spellEnd"/>
       <w:r>
         <w:rPr>
           <w:rFonts w:ascii="Consolas" w:hAnsi="Consolas" w:cs="Consolas"/>
@@ -6699,7 +6372,6 @@
         </w:rPr>
         <w:t xml:space="preserve">, </w:t>
       </w:r>
-      <w:proofErr w:type="spellStart"/>
       <w:r>
         <w:rPr>
           <w:rFonts w:ascii="Consolas" w:hAnsi="Consolas" w:cs="Consolas"/>
@@ -6709,7 +6381,6 @@
         </w:rPr>
         <w:t>int</w:t>
       </w:r>
-      <w:proofErr w:type="spellEnd"/>
       <w:r>
         <w:rPr>
           <w:rFonts w:ascii="Consolas" w:hAnsi="Consolas" w:cs="Consolas"/>
@@ -6737,7 +6408,6 @@
         </w:rPr>
         <w:t xml:space="preserve">, </w:t>
       </w:r>
-      <w:proofErr w:type="spellStart"/>
       <w:r>
         <w:rPr>
           <w:rFonts w:ascii="Consolas" w:hAnsi="Consolas" w:cs="Consolas"/>
@@ -6747,7 +6417,6 @@
         </w:rPr>
         <w:t>int</w:t>
       </w:r>
-      <w:proofErr w:type="spellEnd"/>
       <w:r>
         <w:rPr>
           <w:rFonts w:ascii="Consolas" w:hAnsi="Consolas" w:cs="Consolas"/>
@@ -6757,7 +6426,6 @@
         </w:rPr>
         <w:t xml:space="preserve"> </w:t>
       </w:r>
-      <w:proofErr w:type="spellStart"/>
       <w:r>
         <w:rPr>
           <w:rFonts w:ascii="Consolas" w:hAnsi="Consolas" w:cs="Consolas"/>
@@ -6767,7 +6435,6 @@
         </w:rPr>
         <w:t>valueToFind</w:t>
       </w:r>
-      <w:proofErr w:type="spellEnd"/>
       <w:r>
         <w:rPr>
           <w:rFonts w:ascii="Consolas" w:hAnsi="Consolas" w:cs="Consolas"/>
@@ -6903,7 +6570,6 @@
         </w:rPr>
         <w:t>(</w:t>
       </w:r>
-      <w:proofErr w:type="spellStart"/>
       <w:proofErr w:type="gramEnd"/>
       <w:r>
         <w:rPr>
@@ -6914,7 +6580,6 @@
         </w:rPr>
         <w:t>pArray</w:t>
       </w:r>
-      <w:proofErr w:type="spellEnd"/>
       <w:r>
         <w:rPr>
           <w:rFonts w:ascii="Consolas" w:hAnsi="Consolas" w:cs="Consolas"/>
@@ -6924,7 +6589,6 @@
         </w:rPr>
         <w:t xml:space="preserve"> != </w:t>
       </w:r>
-      <w:proofErr w:type="spellStart"/>
       <w:r>
         <w:rPr>
           <w:rFonts w:ascii="Consolas" w:hAnsi="Consolas" w:cs="Consolas"/>
@@ -6934,7 +6598,6 @@
         </w:rPr>
         <w:t>nullptr</w:t>
       </w:r>
-      <w:proofErr w:type="spellEnd"/>
       <w:r>
         <w:rPr>
           <w:rFonts w:ascii="Consolas" w:hAnsi="Consolas" w:cs="Consolas"/>
@@ -6981,7 +6644,6 @@
         </w:rPr>
         <w:tab/>
       </w:r>
-      <w:proofErr w:type="spellStart"/>
       <w:r>
         <w:rPr>
           <w:rFonts w:ascii="Consolas" w:hAnsi="Consolas" w:cs="Consolas"/>
@@ -6991,7 +6653,6 @@
         </w:rPr>
         <w:t>int</w:t>
       </w:r>
-      <w:proofErr w:type="spellEnd"/>
       <w:r>
         <w:rPr>
           <w:rFonts w:ascii="Consolas" w:hAnsi="Consolas" w:cs="Consolas"/>
@@ -7024,7 +6685,6 @@
         </w:rPr>
         <w:tab/>
       </w:r>
-      <w:proofErr w:type="spellStart"/>
       <w:r>
         <w:rPr>
           <w:rFonts w:ascii="Consolas" w:hAnsi="Consolas" w:cs="Consolas"/>
@@ -7034,7 +6694,6 @@
         </w:rPr>
         <w:t>int</w:t>
       </w:r>
-      <w:proofErr w:type="spellEnd"/>
       <w:r>
         <w:rPr>
           <w:rFonts w:ascii="Consolas" w:hAnsi="Consolas" w:cs="Consolas"/>
@@ -7118,7 +6777,6 @@
         </w:rPr>
         <w:t>(</w:t>
       </w:r>
-      <w:proofErr w:type="spellStart"/>
       <w:proofErr w:type="gramEnd"/>
       <w:r>
         <w:rPr>
@@ -7129,55 +6787,14 @@
         </w:rPr>
         <w:t>int</w:t>
       </w:r>
-      <w:proofErr w:type="spellEnd"/>
-      <w:r>
-        <w:rPr>
-          <w:rFonts w:ascii="Consolas" w:hAnsi="Consolas" w:cs="Consolas"/>
-          <w:color w:val="000000"/>
-          <w:sz w:val="19"/>
-          <w:szCs w:val="19"/>
-        </w:rPr>
-        <w:t xml:space="preserve"> </w:t>
-      </w:r>
-      <w:proofErr w:type="spellStart"/>
-      <w:r>
-        <w:rPr>
-          <w:rFonts w:ascii="Consolas" w:hAnsi="Consolas" w:cs="Consolas"/>
-          <w:color w:val="000000"/>
-          <w:sz w:val="19"/>
-          <w:szCs w:val="19"/>
-        </w:rPr>
-        <w:t>i</w:t>
-      </w:r>
-      <w:proofErr w:type="spellEnd"/>
-      <w:r>
-        <w:rPr>
-          <w:rFonts w:ascii="Consolas" w:hAnsi="Consolas" w:cs="Consolas"/>
-          <w:color w:val="000000"/>
-          <w:sz w:val="19"/>
-          <w:szCs w:val="19"/>
-        </w:rPr>
-        <w:t xml:space="preserve"> = 0; </w:t>
-      </w:r>
-      <w:proofErr w:type="spellStart"/>
-      <w:r>
-        <w:rPr>
-          <w:rFonts w:ascii="Consolas" w:hAnsi="Consolas" w:cs="Consolas"/>
-          <w:color w:val="000000"/>
-          <w:sz w:val="19"/>
-          <w:szCs w:val="19"/>
-        </w:rPr>
-        <w:t>i</w:t>
-      </w:r>
-      <w:proofErr w:type="spellEnd"/>
-      <w:r>
-        <w:rPr>
-          <w:rFonts w:ascii="Consolas" w:hAnsi="Consolas" w:cs="Consolas"/>
-          <w:color w:val="000000"/>
-          <w:sz w:val="19"/>
-          <w:szCs w:val="19"/>
-        </w:rPr>
-        <w:t xml:space="preserve"> &lt; </w:t>
+      <w:r>
+        <w:rPr>
+          <w:rFonts w:ascii="Consolas" w:hAnsi="Consolas" w:cs="Consolas"/>
+          <w:color w:val="000000"/>
+          <w:sz w:val="19"/>
+          <w:szCs w:val="19"/>
+        </w:rPr>
+        <w:t xml:space="preserve"> i = 0; i &lt; </w:t>
       </w:r>
       <w:r>
         <w:rPr>
@@ -7195,27 +6812,7 @@
           <w:sz w:val="19"/>
           <w:szCs w:val="19"/>
         </w:rPr>
-        <w:t>; ++</w:t>
-      </w:r>
-      <w:proofErr w:type="spellStart"/>
-      <w:r>
-        <w:rPr>
-          <w:rFonts w:ascii="Consolas" w:hAnsi="Consolas" w:cs="Consolas"/>
-          <w:color w:val="000000"/>
-          <w:sz w:val="19"/>
-          <w:szCs w:val="19"/>
-        </w:rPr>
-        <w:t>i</w:t>
-      </w:r>
-      <w:proofErr w:type="spellEnd"/>
-      <w:r>
-        <w:rPr>
-          <w:rFonts w:ascii="Consolas" w:hAnsi="Consolas" w:cs="Consolas"/>
-          <w:color w:val="000000"/>
-          <w:sz w:val="19"/>
-          <w:szCs w:val="19"/>
-        </w:rPr>
-        <w:t>)</w:t>
+        <w:t>; ++i)</w:t>
       </w:r>
     </w:p>
     <w:p>
@@ -7273,7 +6870,6 @@
         </w:rPr>
         <w:tab/>
       </w:r>
-      <w:proofErr w:type="spellStart"/>
       <w:r>
         <w:rPr>
           <w:rFonts w:ascii="Consolas" w:hAnsi="Consolas" w:cs="Consolas"/>
@@ -7283,7 +6879,6 @@
         </w:rPr>
         <w:t>int</w:t>
       </w:r>
-      <w:proofErr w:type="spellEnd"/>
       <w:r>
         <w:rPr>
           <w:rFonts w:ascii="Consolas" w:hAnsi="Consolas" w:cs="Consolas"/>
@@ -7555,7 +7150,6 @@
         </w:rPr>
         <w:t>(</w:t>
       </w:r>
-      <w:proofErr w:type="spellStart"/>
       <w:r>
         <w:rPr>
           <w:rFonts w:ascii="Consolas" w:hAnsi="Consolas" w:cs="Consolas"/>
@@ -7565,7 +7159,6 @@
         </w:rPr>
         <w:t>pArray</w:t>
       </w:r>
-      <w:proofErr w:type="spellEnd"/>
       <w:r>
         <w:rPr>
           <w:rFonts w:ascii="Consolas" w:hAnsi="Consolas" w:cs="Consolas"/>
@@ -7575,7 +7168,6 @@
         </w:rPr>
         <w:t xml:space="preserve">[mid] == </w:t>
       </w:r>
-      <w:proofErr w:type="spellStart"/>
       <w:r>
         <w:rPr>
           <w:rFonts w:ascii="Consolas" w:hAnsi="Consolas" w:cs="Consolas"/>
@@ -7585,7 +7177,6 @@
         </w:rPr>
         <w:t>valueToFind</w:t>
       </w:r>
-      <w:proofErr w:type="spellEnd"/>
       <w:r>
         <w:rPr>
           <w:rFonts w:ascii="Consolas" w:hAnsi="Consolas" w:cs="Consolas"/>
@@ -7784,7 +7375,6 @@
         </w:rPr>
         <w:t>(</w:t>
       </w:r>
-      <w:proofErr w:type="spellStart"/>
       <w:r>
         <w:rPr>
           <w:rFonts w:ascii="Consolas" w:hAnsi="Consolas" w:cs="Consolas"/>
@@ -7794,7 +7384,6 @@
         </w:rPr>
         <w:t>pArray</w:t>
       </w:r>
-      <w:proofErr w:type="spellEnd"/>
       <w:r>
         <w:rPr>
           <w:rFonts w:ascii="Consolas" w:hAnsi="Consolas" w:cs="Consolas"/>
@@ -7804,7 +7393,6 @@
         </w:rPr>
         <w:t xml:space="preserve">[mid] &gt; </w:t>
       </w:r>
-      <w:proofErr w:type="spellStart"/>
       <w:r>
         <w:rPr>
           <w:rFonts w:ascii="Consolas" w:hAnsi="Consolas" w:cs="Consolas"/>
@@ -7814,7 +7402,6 @@
         </w:rPr>
         <w:t>valueToFind</w:t>
       </w:r>
-      <w:proofErr w:type="spellEnd"/>
       <w:r>
         <w:rPr>
           <w:rFonts w:ascii="Consolas" w:hAnsi="Consolas" w:cs="Consolas"/>
@@ -8198,7 +7785,41 @@
           <w:sz w:val="20"/>
           <w:szCs w:val="20"/>
         </w:rPr>
-        <w:t xml:space="preserve">I looked this up as I didn’t memorize it before. </w:t>
+        <w:t xml:space="preserve"> </w:t>
+      </w:r>
+      <w:r>
+        <w:rPr>
+          <w:rFonts w:ascii="Verdana" w:hAnsi="Verdana"/>
+          <w:sz w:val="20"/>
+          <w:szCs w:val="20"/>
+        </w:rPr>
+        <w:t>Here’s my educated guesses for these</w:t>
+      </w:r>
+      <w:r>
+        <w:rPr>
+          <w:rFonts w:ascii="Verdana" w:hAnsi="Verdana"/>
+          <w:sz w:val="20"/>
+          <w:szCs w:val="20"/>
+        </w:rPr>
+        <w:t xml:space="preserve">, I assume index is the value of the subscript operator in the case of arrays and being the key in the case of </w:t>
+      </w:r>
+      <w:r>
+        <w:rPr>
+          <w:rFonts w:ascii="Verdana" w:hAnsi="Verdana"/>
+          <w:sz w:val="20"/>
+          <w:szCs w:val="20"/>
+        </w:rPr>
+        <w:t>hash tables</w:t>
+      </w:r>
+      <w:bookmarkStart w:id="0" w:name="_GoBack"/>
+      <w:bookmarkEnd w:id="0"/>
+      <w:r>
+        <w:rPr>
+          <w:rFonts w:ascii="Verdana" w:hAnsi="Verdana"/>
+          <w:sz w:val="20"/>
+          <w:szCs w:val="20"/>
+        </w:rPr>
+        <w:t>.</w:t>
       </w:r>
     </w:p>
     <w:p>
@@ -8395,6 +8016,9 @@
               <w:widowControl w:val="0"/>
               <w:spacing w:line="240" w:lineRule="auto"/>
             </w:pPr>
+            <w:r>
+              <w:t>O (N)</w:t>
+            </w:r>
           </w:p>
         </w:tc>
         <w:tc>
@@ -8412,6 +8036,9 @@
               <w:widowControl w:val="0"/>
               <w:spacing w:line="240" w:lineRule="auto"/>
             </w:pPr>
+            <w:r>
+              <w:t>O (N)</w:t>
+            </w:r>
           </w:p>
         </w:tc>
         <w:tc>
@@ -8429,6 +8056,9 @@
               <w:widowControl w:val="0"/>
               <w:spacing w:line="240" w:lineRule="auto"/>
             </w:pPr>
+            <w:r>
+              <w:t>O (1)</w:t>
+            </w:r>
           </w:p>
         </w:tc>
         <w:tc>
@@ -8446,6 +8076,9 @@
               <w:widowControl w:val="0"/>
               <w:spacing w:line="240" w:lineRule="auto"/>
             </w:pPr>
+            <w:r>
+              <w:t>O (1)</w:t>
+            </w:r>
           </w:p>
         </w:tc>
         <w:tc>
@@ -8463,6 +8096,9 @@
               <w:widowControl w:val="0"/>
               <w:spacing w:line="240" w:lineRule="auto"/>
             </w:pPr>
+            <w:r>
+              <w:t>O (N)</w:t>
+            </w:r>
           </w:p>
         </w:tc>
       </w:tr>
@@ -8502,6 +8138,12 @@
               <w:widowControl w:val="0"/>
               <w:spacing w:line="240" w:lineRule="auto"/>
             </w:pPr>
+            <w:r>
+              <w:t>O (LOG(N)</w:t>
+            </w:r>
+            <w:r>
+              <w:t>)</w:t>
+            </w:r>
           </w:p>
         </w:tc>
         <w:tc>
@@ -8519,6 +8161,12 @@
               <w:widowControl w:val="0"/>
               <w:spacing w:line="240" w:lineRule="auto"/>
             </w:pPr>
+            <w:r>
+              <w:t>O (</w:t>
+            </w:r>
+            <w:r>
+              <w:t>N)</w:t>
+            </w:r>
           </w:p>
         </w:tc>
         <w:tc>
@@ -8536,6 +8184,15 @@
               <w:widowControl w:val="0"/>
               <w:spacing w:line="240" w:lineRule="auto"/>
             </w:pPr>
+            <w:r>
+              <w:t>O (</w:t>
+            </w:r>
+            <w:r>
+              <w:t>N</w:t>
+            </w:r>
+            <w:r>
+              <w:t>)</w:t>
+            </w:r>
           </w:p>
         </w:tc>
         <w:tc>
@@ -8553,6 +8210,15 @@
               <w:widowControl w:val="0"/>
               <w:spacing w:line="240" w:lineRule="auto"/>
             </w:pPr>
+            <w:r>
+              <w:t>O (</w:t>
+            </w:r>
+            <w:r>
+              <w:t>N</w:t>
+            </w:r>
+            <w:r>
+              <w:t xml:space="preserve">) </w:t>
+            </w:r>
           </w:p>
         </w:tc>
         <w:tc>
@@ -8570,6 +8236,15 @@
               <w:widowControl w:val="0"/>
               <w:spacing w:line="240" w:lineRule="auto"/>
             </w:pPr>
+            <w:r>
+              <w:t>O (</w:t>
+            </w:r>
+            <w:r>
+              <w:t>N</w:t>
+            </w:r>
+            <w:r>
+              <w:t>)</w:t>
+            </w:r>
           </w:p>
         </w:tc>
       </w:tr>
@@ -8609,8 +8284,9 @@
               <w:widowControl w:val="0"/>
               <w:spacing w:line="240" w:lineRule="auto"/>
             </w:pPr>
-            <w:bookmarkStart w:id="0" w:name="_GoBack"/>
-            <w:bookmarkEnd w:id="0"/>
+            <w:r>
+              <w:t>Don’t Know</w:t>
+            </w:r>
           </w:p>
         </w:tc>
         <w:tc>
@@ -8628,6 +8304,9 @@
               <w:widowControl w:val="0"/>
               <w:spacing w:line="240" w:lineRule="auto"/>
             </w:pPr>
+            <w:r>
+              <w:t>Don’t Know</w:t>
+            </w:r>
           </w:p>
         </w:tc>
         <w:tc>
@@ -8645,6 +8324,9 @@
               <w:widowControl w:val="0"/>
               <w:spacing w:line="240" w:lineRule="auto"/>
             </w:pPr>
+            <w:r>
+              <w:t>Don’t Know</w:t>
+            </w:r>
           </w:p>
         </w:tc>
         <w:tc>
@@ -8662,6 +8344,9 @@
               <w:widowControl w:val="0"/>
               <w:spacing w:line="240" w:lineRule="auto"/>
             </w:pPr>
+            <w:r>
+              <w:t>Don’t Know</w:t>
+            </w:r>
           </w:p>
         </w:tc>
         <w:tc>
@@ -8679,6 +8364,9 @@
               <w:widowControl w:val="0"/>
               <w:spacing w:line="240" w:lineRule="auto"/>
             </w:pPr>
+            <w:r>
+              <w:t>Don’t Know</w:t>
+            </w:r>
           </w:p>
         </w:tc>
       </w:tr>
@@ -8718,6 +8406,9 @@
               <w:widowControl w:val="0"/>
               <w:spacing w:line="240" w:lineRule="auto"/>
             </w:pPr>
+            <w:r>
+              <w:t>Don’t Know</w:t>
+            </w:r>
           </w:p>
         </w:tc>
         <w:tc>
@@ -8735,6 +8426,9 @@
               <w:widowControl w:val="0"/>
               <w:spacing w:line="240" w:lineRule="auto"/>
             </w:pPr>
+            <w:r>
+              <w:t>Don’t Know</w:t>
+            </w:r>
           </w:p>
         </w:tc>
         <w:tc>
@@ -8752,6 +8446,9 @@
               <w:widowControl w:val="0"/>
               <w:spacing w:line="240" w:lineRule="auto"/>
             </w:pPr>
+            <w:r>
+              <w:t>Don’t Know</w:t>
+            </w:r>
           </w:p>
         </w:tc>
         <w:tc>
@@ -8769,6 +8466,9 @@
               <w:widowControl w:val="0"/>
               <w:spacing w:line="240" w:lineRule="auto"/>
             </w:pPr>
+            <w:r>
+              <w:t>Don’t Know</w:t>
+            </w:r>
           </w:p>
         </w:tc>
         <w:tc>
@@ -8786,62 +8486,25 @@
               <w:widowControl w:val="0"/>
               <w:spacing w:line="240" w:lineRule="auto"/>
             </w:pPr>
+            <w:r>
+              <w:t>Don’t Know</w:t>
+            </w:r>
           </w:p>
         </w:tc>
       </w:tr>
     </w:tbl>
     <w:p>
       <w:pPr>
-        <w:pStyle w:val="ListParagraph"/>
-        <w:ind w:left="360"/>
-        <w:jc w:val="both"/>
-        <w:rPr>
-          <w:rFonts w:ascii="Verdana" w:hAnsi="Verdana"/>
-          <w:sz w:val="20"/>
-          <w:szCs w:val="20"/>
-        </w:rPr>
-      </w:pPr>
-    </w:p>
-    <w:p>
-      <w:pPr>
-        <w:pStyle w:val="ListParagraph"/>
-        <w:ind w:left="360"/>
-        <w:jc w:val="both"/>
-        <w:rPr>
-          <w:rFonts w:ascii="Verdana" w:hAnsi="Verdana"/>
-          <w:sz w:val="20"/>
-          <w:szCs w:val="20"/>
-        </w:rPr>
-      </w:pPr>
-    </w:p>
-    <w:p>
-      <w:pPr>
-        <w:pStyle w:val="ListParagraph"/>
-        <w:ind w:left="360"/>
-        <w:jc w:val="both"/>
-        <w:rPr>
-          <w:rFonts w:ascii="Verdana" w:hAnsi="Verdana"/>
-          <w:sz w:val="20"/>
-          <w:szCs w:val="20"/>
-        </w:rPr>
-      </w:pPr>
-    </w:p>
-    <w:p>
-      <w:pPr>
-        <w:pStyle w:val="ListParagraph"/>
-        <w:ind w:left="360"/>
-        <w:jc w:val="both"/>
-        <w:rPr>
-          <w:rFonts w:ascii="Verdana" w:hAnsi="Verdana"/>
-          <w:sz w:val="20"/>
-          <w:szCs w:val="20"/>
-        </w:rPr>
-      </w:pPr>
-    </w:p>
-    <w:p>
-      <w:pPr>
-        <w:pStyle w:val="ListParagraph"/>
-        <w:ind w:left="360"/>
+        <w:jc w:val="both"/>
+        <w:rPr>
+          <w:rFonts w:ascii="Verdana" w:hAnsi="Verdana"/>
+          <w:sz w:val="20"/>
+          <w:szCs w:val="20"/>
+        </w:rPr>
+      </w:pPr>
+    </w:p>
+    <w:p>
+      <w:pPr>
         <w:jc w:val="both"/>
         <w:rPr>
           <w:rFonts w:ascii="Verdana" w:hAnsi="Verdana"/>
@@ -8864,6 +8527,120 @@
           <w:szCs w:val="20"/>
         </w:rPr>
       </w:pPr>
+      <w:r>
+        <w:rPr>
+          <w:rFonts w:ascii="Verdana" w:hAnsi="Verdana"/>
+          <w:sz w:val="20"/>
+          <w:szCs w:val="20"/>
+        </w:rPr>
+        <w:t xml:space="preserve">For </w:t>
+      </w:r>
+      <w:proofErr w:type="gramStart"/>
+      <w:r>
+        <w:rPr>
+          <w:rFonts w:ascii="Verdana" w:hAnsi="Verdana"/>
+          <w:sz w:val="20"/>
+          <w:szCs w:val="20"/>
+        </w:rPr>
+        <w:t>std::</w:t>
+      </w:r>
+      <w:proofErr w:type="gramEnd"/>
+      <w:r>
+        <w:rPr>
+          <w:rFonts w:ascii="Verdana" w:hAnsi="Verdana"/>
+          <w:sz w:val="20"/>
+          <w:szCs w:val="20"/>
+        </w:rPr>
+        <w:t>vector, it grows in size every time a push_back() is called whe</w:t>
+      </w:r>
+      <w:r>
+        <w:rPr>
+          <w:rFonts w:ascii="Verdana" w:hAnsi="Verdana"/>
+          <w:sz w:val="20"/>
+          <w:szCs w:val="20"/>
+        </w:rPr>
+        <w:t>n</w:t>
+      </w:r>
+      <w:r>
+        <w:rPr>
+          <w:rFonts w:ascii="Verdana" w:hAnsi="Verdana"/>
+          <w:sz w:val="20"/>
+          <w:szCs w:val="20"/>
+        </w:rPr>
+        <w:t xml:space="preserve"> the default size of the container is completely full. </w:t>
+      </w:r>
+      <w:r>
+        <w:rPr>
+          <w:rFonts w:ascii="Verdana" w:hAnsi="Verdana"/>
+          <w:sz w:val="20"/>
+          <w:szCs w:val="20"/>
+        </w:rPr>
+        <w:t>So,</w:t>
+      </w:r>
+      <w:r>
+        <w:rPr>
+          <w:rFonts w:ascii="Verdana" w:hAnsi="Verdana"/>
+          <w:sz w:val="20"/>
+          <w:szCs w:val="20"/>
+        </w:rPr>
+        <w:t xml:space="preserve"> for insertions that do not </w:t>
+      </w:r>
+      <w:r>
+        <w:rPr>
+          <w:rFonts w:ascii="Verdana" w:hAnsi="Verdana"/>
+          <w:sz w:val="20"/>
+          <w:szCs w:val="20"/>
+        </w:rPr>
+        <w:t>trigger this resizing, the insertions would always be at index (vector size – 1) so it’s O (1) constant time. However, for insertions that resize the vector</w:t>
+      </w:r>
+      <w:r>
+        <w:rPr>
+          <w:rFonts w:ascii="Verdana" w:hAnsi="Verdana"/>
+          <w:sz w:val="20"/>
+          <w:szCs w:val="20"/>
+        </w:rPr>
+        <w:t xml:space="preserve">, it </w:t>
+      </w:r>
+      <w:r>
+        <w:rPr>
+          <w:rFonts w:ascii="Verdana" w:hAnsi="Verdana"/>
+          <w:sz w:val="20"/>
+          <w:szCs w:val="20"/>
+        </w:rPr>
+        <w:t xml:space="preserve">would have to resize &amp; copy all elements up to the current index in the new array and then finally place the new element at index (size before re-sizing). This would take O (N) time where N being the </w:t>
+      </w:r>
+      <w:r>
+        <w:rPr>
+          <w:rFonts w:ascii="Verdana" w:hAnsi="Verdana"/>
+          <w:sz w:val="20"/>
+          <w:szCs w:val="20"/>
+        </w:rPr>
+        <w:t>number</w:t>
+      </w:r>
+      <w:r>
+        <w:rPr>
+          <w:rFonts w:ascii="Verdana" w:hAnsi="Verdana"/>
+          <w:sz w:val="20"/>
+          <w:szCs w:val="20"/>
+        </w:rPr>
+        <w:t xml:space="preserve"> of elements present</w:t>
+      </w:r>
+      <w:r>
+        <w:rPr>
+          <w:rFonts w:ascii="Verdana" w:hAnsi="Verdana"/>
+          <w:sz w:val="20"/>
+          <w:szCs w:val="20"/>
+        </w:rPr>
+        <w:t xml:space="preserve"> before resizing</w:t>
+      </w:r>
+      <w:r>
+        <w:rPr>
+          <w:rFonts w:ascii="Verdana" w:hAnsi="Verdana"/>
+          <w:sz w:val="20"/>
+          <w:szCs w:val="20"/>
+        </w:rPr>
+        <w:t xml:space="preserve"> within the container.</w:t>
+      </w:r>
     </w:p>
     <w:p>
       <w:pPr>
@@ -8888,6 +8665,38 @@
           <w:szCs w:val="20"/>
         </w:rPr>
       </w:pPr>
+      <w:r>
+        <w:rPr>
+          <w:rFonts w:ascii="Verdana" w:hAnsi="Verdana"/>
+          <w:sz w:val="20"/>
+          <w:szCs w:val="20"/>
+        </w:rPr>
+        <w:t xml:space="preserve">As for worst case Memory complexity. Each time the vector resizes I’m not exactly sure if it’s current capacity doubles or does it just simply resize to be (current size + </w:t>
+      </w:r>
+      <w:r>
+        <w:rPr>
+          <w:rFonts w:ascii="Verdana" w:hAnsi="Verdana"/>
+          <w:sz w:val="20"/>
+          <w:szCs w:val="20"/>
+        </w:rPr>
+        <w:t xml:space="preserve">1). </w:t>
+      </w:r>
+      <w:r>
+        <w:rPr>
+          <w:rFonts w:ascii="Verdana" w:hAnsi="Verdana"/>
+          <w:sz w:val="20"/>
+          <w:szCs w:val="20"/>
+        </w:rPr>
+        <w:t xml:space="preserve">Regardless it will boil time to </w:t>
+      </w:r>
+      <w:r>
+        <w:rPr>
+          <w:rFonts w:ascii="Verdana" w:hAnsi="Verdana"/>
+          <w:sz w:val="20"/>
+          <w:szCs w:val="20"/>
+        </w:rPr>
+        <w:t>O (N) where N being the number of elements previously present in the array as they all are copied/re-allocated into the new resized array.</w:t>
+      </w:r>
     </w:p>
     <w:p>
       <w:pPr>
@@ -8921,7 +8730,15 @@
           <w:sz w:val="20"/>
           <w:szCs w:val="20"/>
         </w:rPr>
-        <w:t>I could have looked this up, but I’d rather be honest about what I know so I get to know it in the mentorship. I only know that a hash table is the basis for a dictionary or a map and can relatively explain how the indexing would work but I def can’t write up the formal definition as I never took it my uni. I’m not strong on theory.</w:t>
+        <w:t>I only know that a hash table is the basis for a dictionary or a map and can relatively explain how the indexing would work but I def can’t write up the formal definition as I never took it my uni</w:t>
+      </w:r>
+      <w:r>
+        <w:rPr>
+          <w:rFonts w:ascii="Verdana" w:hAnsi="Verdana"/>
+          <w:sz w:val="20"/>
+          <w:szCs w:val="20"/>
+        </w:rPr>
+        <w:t>.</w:t>
       </w:r>
     </w:p>
     <w:p>
@@ -8991,10 +8808,313 @@
           <w:szCs w:val="20"/>
         </w:rPr>
       </w:pPr>
-    </w:p>
-    <w:p>
-      <w:pPr>
-        <w:jc w:val="right"/>
+      <w:r>
+        <w:rPr>
+          <w:rFonts w:ascii="Verdana" w:hAnsi="Verdana"/>
+          <w:sz w:val="20"/>
+          <w:szCs w:val="20"/>
+        </w:rPr>
+        <w:t>So,</w:t>
+      </w:r>
+      <w:r>
+        <w:rPr>
+          <w:rFonts w:ascii="Verdana" w:hAnsi="Verdana"/>
+          <w:sz w:val="20"/>
+          <w:szCs w:val="20"/>
+        </w:rPr>
+        <w:t xml:space="preserve"> we</w:t>
+      </w:r>
+      <w:r>
+        <w:rPr>
+          <w:rFonts w:ascii="Verdana" w:hAnsi="Verdana"/>
+          <w:sz w:val="20"/>
+          <w:szCs w:val="20"/>
+        </w:rPr>
+        <w:t xml:space="preserve"> have some main properties for the data we’ll be using:</w:t>
+      </w:r>
+    </w:p>
+    <w:p>
+      <w:pPr>
+        <w:pStyle w:val="ListParagraph"/>
+        <w:rPr>
+          <w:rFonts w:ascii="Verdana" w:hAnsi="Verdana"/>
+          <w:sz w:val="20"/>
+          <w:szCs w:val="20"/>
+        </w:rPr>
+      </w:pPr>
+    </w:p>
+    <w:p>
+      <w:pPr>
+        <w:pStyle w:val="ListParagraph"/>
+        <w:numPr>
+          <w:ilvl w:val="1"/>
+          <w:numId w:val="4"/>
+        </w:numPr>
+        <w:jc w:val="both"/>
+        <w:rPr>
+          <w:rFonts w:ascii="Verdana" w:hAnsi="Verdana"/>
+          <w:sz w:val="20"/>
+          <w:szCs w:val="20"/>
+        </w:rPr>
+      </w:pPr>
+      <w:r>
+        <w:rPr>
+          <w:rFonts w:ascii="Verdana" w:hAnsi="Verdana"/>
+          <w:sz w:val="20"/>
+          <w:szCs w:val="20"/>
+        </w:rPr>
+        <w:t>It’s a large data set (1000s)</w:t>
+      </w:r>
+    </w:p>
+    <w:p>
+      <w:pPr>
+        <w:pStyle w:val="ListParagraph"/>
+        <w:numPr>
+          <w:ilvl w:val="1"/>
+          <w:numId w:val="4"/>
+        </w:numPr>
+        <w:jc w:val="both"/>
+        <w:rPr>
+          <w:rFonts w:ascii="Verdana" w:hAnsi="Verdana"/>
+          <w:sz w:val="20"/>
+          <w:szCs w:val="20"/>
+        </w:rPr>
+      </w:pPr>
+      <w:r>
+        <w:rPr>
+          <w:rFonts w:ascii="Verdana" w:hAnsi="Verdana"/>
+          <w:sz w:val="20"/>
+          <w:szCs w:val="20"/>
+        </w:rPr>
+        <w:t>It’s relational (each name has commonality indicator related to it, probably referenced often to pick a name).</w:t>
+      </w:r>
+    </w:p>
+    <w:p>
+      <w:pPr>
+        <w:pStyle w:val="ListParagraph"/>
+        <w:numPr>
+          <w:ilvl w:val="1"/>
+          <w:numId w:val="4"/>
+        </w:numPr>
+        <w:jc w:val="both"/>
+        <w:rPr>
+          <w:rFonts w:ascii="Verdana" w:hAnsi="Verdana"/>
+          <w:sz w:val="20"/>
+          <w:szCs w:val="20"/>
+        </w:rPr>
+      </w:pPr>
+      <w:r>
+        <w:rPr>
+          <w:rFonts w:ascii="Verdana" w:hAnsi="Verdana"/>
+          <w:sz w:val="20"/>
+          <w:szCs w:val="20"/>
+        </w:rPr>
+        <w:t>3 distinct data sets (Male First name, Female second name, Surnames)</w:t>
+      </w:r>
+    </w:p>
+    <w:p>
+      <w:pPr>
+        <w:pStyle w:val="ListParagraph"/>
+        <w:ind w:left="1080"/>
+        <w:jc w:val="both"/>
+        <w:rPr>
+          <w:rFonts w:ascii="Verdana" w:hAnsi="Verdana"/>
+          <w:sz w:val="20"/>
+          <w:szCs w:val="20"/>
+        </w:rPr>
+      </w:pPr>
+    </w:p>
+    <w:p>
+      <w:pPr>
+        <w:tabs>
+          <w:tab w:val="left" w:pos="240"/>
+        </w:tabs>
+        <w:rPr>
+          <w:rFonts w:ascii="Verdana" w:hAnsi="Verdana"/>
+          <w:sz w:val="20"/>
+          <w:szCs w:val="20"/>
+        </w:rPr>
+      </w:pPr>
+      <w:r>
+        <w:rPr>
+          <w:rFonts w:ascii="Verdana" w:hAnsi="Verdana"/>
+          <w:sz w:val="20"/>
+          <w:szCs w:val="20"/>
+        </w:rPr>
+        <w:lastRenderedPageBreak/>
+        <w:tab/>
+        <w:t>As for operations, we would need the following based on wh</w:t>
+      </w:r>
+    </w:p>
+    <w:p>
+      <w:pPr>
+        <w:tabs>
+          <w:tab w:val="left" w:pos="240"/>
+        </w:tabs>
+        <w:rPr>
+          <w:rFonts w:ascii="Verdana" w:hAnsi="Verdana"/>
+          <w:i/>
+          <w:iCs/>
+          <w:sz w:val="20"/>
+          <w:szCs w:val="20"/>
+        </w:rPr>
+      </w:pPr>
+    </w:p>
+    <w:p>
+      <w:pPr>
+        <w:pStyle w:val="ListParagraph"/>
+        <w:numPr>
+          <w:ilvl w:val="2"/>
+          <w:numId w:val="4"/>
+        </w:numPr>
+        <w:tabs>
+          <w:tab w:val="left" w:pos="240"/>
+        </w:tabs>
+        <w:rPr>
+          <w:rFonts w:ascii="Verdana" w:hAnsi="Verdana"/>
+          <w:i/>
+          <w:iCs/>
+          <w:sz w:val="20"/>
+          <w:szCs w:val="20"/>
+        </w:rPr>
+      </w:pPr>
+      <w:r>
+        <w:rPr>
+          <w:rFonts w:ascii="Verdana" w:hAnsi="Verdana"/>
+          <w:b/>
+          <w:bCs/>
+          <w:i/>
+          <w:iCs/>
+          <w:sz w:val="20"/>
+          <w:szCs w:val="20"/>
+        </w:rPr>
+        <w:t xml:space="preserve">Find </w:t>
+      </w:r>
+      <w:r>
+        <w:rPr>
+          <w:rFonts w:ascii="Verdana" w:hAnsi="Verdana"/>
+          <w:i/>
+          <w:iCs/>
+          <w:sz w:val="20"/>
+          <w:szCs w:val="20"/>
+        </w:rPr>
+        <w:t>names via value or (aka names used less than K amount of times or range (min - max)</w:t>
+      </w:r>
+    </w:p>
+    <w:p>
+      <w:pPr>
+        <w:pStyle w:val="ListParagraph"/>
+        <w:tabs>
+          <w:tab w:val="left" w:pos="240"/>
+        </w:tabs>
+        <w:ind w:left="900"/>
+        <w:rPr>
+          <w:rFonts w:ascii="Verdana" w:hAnsi="Verdana"/>
+          <w:i/>
+          <w:iCs/>
+          <w:sz w:val="20"/>
+          <w:szCs w:val="20"/>
+        </w:rPr>
+      </w:pPr>
+    </w:p>
+    <w:p>
+      <w:pPr>
+        <w:pStyle w:val="ListParagraph"/>
+        <w:numPr>
+          <w:ilvl w:val="2"/>
+          <w:numId w:val="4"/>
+        </w:numPr>
+        <w:tabs>
+          <w:tab w:val="left" w:pos="240"/>
+        </w:tabs>
+        <w:rPr>
+          <w:rFonts w:ascii="Verdana" w:hAnsi="Verdana"/>
+          <w:i/>
+          <w:iCs/>
+          <w:sz w:val="20"/>
+          <w:szCs w:val="20"/>
+        </w:rPr>
+      </w:pPr>
+      <w:r>
+        <w:rPr>
+          <w:rFonts w:ascii="Verdana" w:hAnsi="Verdana"/>
+          <w:b/>
+          <w:bCs/>
+          <w:i/>
+          <w:iCs/>
+          <w:sz w:val="20"/>
+          <w:szCs w:val="20"/>
+        </w:rPr>
+        <w:t xml:space="preserve">Find range </w:t>
+      </w:r>
+      <w:r>
+        <w:rPr>
+          <w:rFonts w:ascii="Verdana" w:hAnsi="Verdana"/>
+          <w:i/>
+          <w:iCs/>
+          <w:sz w:val="20"/>
+          <w:szCs w:val="20"/>
+        </w:rPr>
+        <w:t xml:space="preserve">get a range of names, this can be used if the random name generator does layered randomization (fetch random set -&gt; shuffle it -&gt; get random name…etc.) </w:t>
+      </w:r>
+    </w:p>
+    <w:p>
+      <w:pPr>
+        <w:pStyle w:val="ListParagraph"/>
+        <w:tabs>
+          <w:tab w:val="left" w:pos="240"/>
+        </w:tabs>
+        <w:ind w:left="900"/>
+        <w:rPr>
+          <w:rFonts w:ascii="Verdana" w:hAnsi="Verdana"/>
+          <w:i/>
+          <w:iCs/>
+          <w:sz w:val="20"/>
+          <w:szCs w:val="20"/>
+        </w:rPr>
+      </w:pPr>
+    </w:p>
+    <w:p>
+      <w:pPr>
+        <w:tabs>
+          <w:tab w:val="left" w:pos="240"/>
+        </w:tabs>
+        <w:rPr>
+          <w:rFonts w:ascii="Verdana" w:hAnsi="Verdana"/>
+          <w:sz w:val="20"/>
+          <w:szCs w:val="20"/>
+        </w:rPr>
+      </w:pPr>
+      <w:r>
+        <w:rPr>
+          <w:rFonts w:ascii="Verdana" w:hAnsi="Verdana"/>
+          <w:sz w:val="20"/>
+          <w:szCs w:val="20"/>
+        </w:rPr>
+        <w:t xml:space="preserve">Now the look up / find operation </w:t>
+      </w:r>
+      <w:r>
+        <w:rPr>
+          <w:rFonts w:ascii="Verdana" w:hAnsi="Verdana"/>
+          <w:sz w:val="20"/>
+          <w:szCs w:val="20"/>
+        </w:rPr>
+        <w:t>must</w:t>
+      </w:r>
+      <w:r>
+        <w:rPr>
+          <w:rFonts w:ascii="Verdana" w:hAnsi="Verdana"/>
+          <w:sz w:val="20"/>
+          <w:szCs w:val="20"/>
+        </w:rPr>
+        <w:t xml:space="preserve"> be quite fast on a large data set</w:t>
+      </w:r>
+    </w:p>
+    <w:p>
+      <w:pPr>
+        <w:tabs>
+          <w:tab w:val="left" w:pos="240"/>
+        </w:tabs>
         <w:rPr>
           <w:rFonts w:ascii="Verdana" w:hAnsi="Verdana"/>
           <w:sz w:val="20"/>
@@ -9075,7 +9195,7 @@
           <w:rPr>
             <w:noProof/>
           </w:rPr>
-          <w:t>7</w:t>
+          <w:t>5</w:t>
         </w:r>
         <w:r>
           <w:rPr>
@@ -9316,7 +9436,7 @@
   <w:abstractNum w:abstractNumId="2" w15:restartNumberingAfterBreak="0">
     <w:nsid w:val="31ED153F"/>
     <w:multiLevelType w:val="hybridMultilevel"/>
-    <w:tmpl w:val="5D2E363E"/>
+    <w:tmpl w:val="C93A6A78"/>
     <w:lvl w:ilvl="0" w:tplc="8280EED0">
       <w:start w:val="1"/>
       <w:numFmt w:val="decimal"/>
@@ -9341,14 +9461,17 @@
         <w:ind w:left="1080" w:hanging="360"/>
       </w:pPr>
     </w:lvl>
-    <w:lvl w:ilvl="2" w:tplc="0409001B" w:tentative="1">
+    <w:lvl w:ilvl="2" w:tplc="04090001">
       <w:start w:val="1"/>
-      <w:numFmt w:val="lowerRoman"/>
-      <w:lvlText w:val="%3."/>
-      <w:lvlJc w:val="right"/>
-      <w:pPr>
-        <w:ind w:left="1800" w:hanging="180"/>
-      </w:pPr>
+      <w:numFmt w:val="bullet"/>
+      <w:lvlText w:val=""/>
+      <w:lvlJc w:val="left"/>
+      <w:pPr>
+        <w:ind w:left="900" w:hanging="360"/>
+      </w:pPr>
+      <w:rPr>
+        <w:rFonts w:ascii="Symbol" w:hAnsi="Symbol" w:hint="default"/>
+      </w:rPr>
     </w:lvl>
     <w:lvl w:ilvl="3" w:tplc="0409000F" w:tentative="1">
       <w:start w:val="1"/>

</xml_diff>

<commit_message>
Worked up to Q.22
</commit_message>
<xml_diff>
--- a/Entrance Test/Solutions/Data Structures & Algorithims/Theory/Answers.docx
+++ b/Entrance Test/Solutions/Data Structures & Algorithims/Theory/Answers.docx
@@ -56,7 +56,7 @@
                         <pic:cNvPicPr/>
                       </pic:nvPicPr>
                       <pic:blipFill>
-                        <a:blip r:embed="rId8">
+                        <a:blip r:embed="rId9">
                           <a:extLst>
                             <a:ext uri="{28A0092B-C50C-407E-A947-70E740481C1C}">
                               <a14:useLocalDpi xmlns:a14="http://schemas.microsoft.com/office/drawing/2010/main" val="0"/>
@@ -1625,7 +1625,7 @@
                     <pic:cNvPicPr/>
                   </pic:nvPicPr>
                   <pic:blipFill>
-                    <a:blip r:embed="rId9">
+                    <a:blip r:embed="rId10">
                       <a:extLst>
                         <a:ext uri="{28A0092B-C50C-407E-A947-70E740481C1C}">
                           <a14:useLocalDpi xmlns:a14="http://schemas.microsoft.com/office/drawing/2010/main" val="0"/>
@@ -7811,8 +7811,6 @@
         </w:rPr>
         <w:t>hash tables</w:t>
       </w:r>
-      <w:bookmarkStart w:id="0" w:name="_GoBack"/>
-      <w:bookmarkEnd w:id="0"/>
       <w:r>
         <w:rPr>
           <w:rFonts w:ascii="Verdana" w:hAnsi="Verdana"/>
@@ -8407,7 +8405,7 @@
               <w:spacing w:line="240" w:lineRule="auto"/>
             </w:pPr>
             <w:r>
-              <w:t>Don’t Know</w:t>
+              <w:t>O (1)</w:t>
             </w:r>
           </w:p>
         </w:tc>
@@ -8427,7 +8425,7 @@
               <w:spacing w:line="240" w:lineRule="auto"/>
             </w:pPr>
             <w:r>
-              <w:t>Don’t Know</w:t>
+              <w:t>O (1)</w:t>
             </w:r>
           </w:p>
         </w:tc>
@@ -8447,7 +8445,7 @@
               <w:spacing w:line="240" w:lineRule="auto"/>
             </w:pPr>
             <w:r>
-              <w:t>Don’t Know</w:t>
+              <w:t>O (1)</w:t>
             </w:r>
           </w:p>
         </w:tc>
@@ -8467,7 +8465,7 @@
               <w:spacing w:line="240" w:lineRule="auto"/>
             </w:pPr>
             <w:r>
-              <w:t>Don’t Know</w:t>
+              <w:t>O (1)</w:t>
             </w:r>
           </w:p>
         </w:tc>
@@ -8487,7 +8485,7 @@
               <w:spacing w:line="240" w:lineRule="auto"/>
             </w:pPr>
             <w:r>
-              <w:t>Don’t Know</w:t>
+              <w:t>O (N)</w:t>
             </w:r>
           </w:p>
         </w:tc>
@@ -8915,6 +8913,46 @@
     <w:p>
       <w:pPr>
         <w:pStyle w:val="ListParagraph"/>
+        <w:numPr>
+          <w:ilvl w:val="1"/>
+          <w:numId w:val="4"/>
+        </w:numPr>
+        <w:jc w:val="both"/>
+        <w:rPr>
+          <w:rFonts w:ascii="Verdana" w:hAnsi="Verdana"/>
+          <w:sz w:val="20"/>
+          <w:szCs w:val="20"/>
+        </w:rPr>
+      </w:pPr>
+      <w:r>
+        <w:rPr>
+          <w:rFonts w:ascii="Verdana" w:hAnsi="Verdana"/>
+          <w:sz w:val="20"/>
+          <w:szCs w:val="20"/>
+        </w:rPr>
+        <w:lastRenderedPageBreak/>
+        <w:t xml:space="preserve">Must be loaded on start </w:t>
+      </w:r>
+      <w:r>
+        <w:rPr>
+          <w:rFonts w:ascii="Verdana" w:hAnsi="Verdana"/>
+          <w:sz w:val="20"/>
+          <w:szCs w:val="20"/>
+        </w:rPr>
+        <w:t>into the</w:t>
+      </w:r>
+      <w:r>
+        <w:rPr>
+          <w:rFonts w:ascii="Verdana" w:hAnsi="Verdana"/>
+          <w:sz w:val="20"/>
+          <w:szCs w:val="20"/>
+        </w:rPr>
+        <w:t xml:space="preserve"> data structure. So read/write speed might be relevant.</w:t>
+      </w:r>
+    </w:p>
+    <w:p>
+      <w:pPr>
+        <w:pStyle w:val="ListParagraph"/>
         <w:ind w:left="1080"/>
         <w:jc w:val="both"/>
         <w:rPr>
@@ -8941,9 +8979,16 @@
           <w:sz w:val="20"/>
           <w:szCs w:val="20"/>
         </w:rPr>
-        <w:lastRenderedPageBreak/>
         <w:tab/>
         <w:t>As for operations, we would need the following based on wh</w:t>
+      </w:r>
+      <w:r>
+        <w:rPr>
+          <w:rFonts w:ascii="Verdana" w:hAnsi="Verdana"/>
+          <w:sz w:val="20"/>
+          <w:szCs w:val="20"/>
+        </w:rPr>
+        <w:t xml:space="preserve">at I could perceive. </w:t>
       </w:r>
     </w:p>
     <w:p>
@@ -9109,6 +9154,22 @@
         </w:rPr>
         <w:t xml:space="preserve"> be quite fast on a large data set</w:t>
       </w:r>
+      <w:r>
+        <w:rPr>
+          <w:rFonts w:ascii="Verdana" w:hAnsi="Verdana"/>
+          <w:sz w:val="20"/>
+          <w:szCs w:val="20"/>
+        </w:rPr>
+        <w:t>. Which also seems to be sorted in order of commonality.</w:t>
+      </w:r>
+      <w:r>
+        <w:rPr>
+          <w:rFonts w:ascii="Verdana" w:hAnsi="Verdana"/>
+          <w:sz w:val="20"/>
+          <w:szCs w:val="20"/>
+        </w:rPr>
+        <w:t xml:space="preserve"> I’m not sure if multiple names might have the same commonality or is each name has a unique value. Regardless here’s how I’d approach the problem in both cases.</w:t>
+      </w:r>
     </w:p>
     <w:p>
       <w:pPr>
@@ -9121,10 +9182,419 @@
           <w:szCs w:val="20"/>
         </w:rPr>
       </w:pPr>
+      <w:r>
+        <w:rPr>
+          <w:rFonts w:ascii="Verdana" w:hAnsi="Verdana"/>
+          <w:sz w:val="20"/>
+          <w:szCs w:val="20"/>
+        </w:rPr>
+        <w:t>I’d use a dictionary / hash table for each data set. The look up seed is O (1) and it’s relatively the best choice for large data sets. I’d load the data from a CSV File into the hash table on start.</w:t>
+      </w:r>
+    </w:p>
+    <w:p>
+      <w:pPr>
+        <w:tabs>
+          <w:tab w:val="left" w:pos="240"/>
+        </w:tabs>
+        <w:rPr>
+          <w:rFonts w:ascii="Verdana" w:hAnsi="Verdana"/>
+          <w:sz w:val="20"/>
+          <w:szCs w:val="20"/>
+        </w:rPr>
+      </w:pPr>
+    </w:p>
+    <w:p>
+      <w:pPr>
+        <w:pStyle w:val="ListParagraph"/>
+        <w:numPr>
+          <w:ilvl w:val="0"/>
+          <w:numId w:val="4"/>
+        </w:numPr>
+        <w:tabs>
+          <w:tab w:val="left" w:pos="240"/>
+        </w:tabs>
+        <w:rPr>
+          <w:rFonts w:ascii="Verdana" w:hAnsi="Verdana"/>
+          <w:sz w:val="20"/>
+          <w:szCs w:val="20"/>
+        </w:rPr>
+      </w:pPr>
+      <w:r>
+        <w:rPr>
+          <w:rFonts w:ascii="Verdana" w:hAnsi="Verdana"/>
+          <w:sz w:val="20"/>
+          <w:szCs w:val="20"/>
+        </w:rPr>
+        <w:t>The constraints are copied from the exam paper</w:t>
+      </w:r>
+      <w:r>
+        <w:rPr>
+          <w:rFonts w:ascii="Verdana" w:hAnsi="Verdana"/>
+          <w:sz w:val="20"/>
+          <w:szCs w:val="20"/>
+        </w:rPr>
+        <w:t>:</w:t>
+      </w:r>
+    </w:p>
+    <w:p>
+      <w:pPr>
+        <w:tabs>
+          <w:tab w:val="left" w:pos="240"/>
+        </w:tabs>
+        <w:rPr>
+          <w:rFonts w:ascii="Verdana" w:hAnsi="Verdana"/>
+          <w:sz w:val="20"/>
+          <w:szCs w:val="20"/>
+        </w:rPr>
+      </w:pPr>
+    </w:p>
+    <w:p>
+      <w:pPr>
+        <w:numPr>
+          <w:ilvl w:val="0"/>
+          <w:numId w:val="8"/>
+        </w:numPr>
+        <w:spacing w:after="0" w:line="276" w:lineRule="auto"/>
+        <w:ind w:hanging="360"/>
+        <w:contextualSpacing/>
+      </w:pPr>
+      <w:r>
+        <w:t>You may not have a relationship with yourself.  In other words, m_</w:t>
+      </w:r>
+      <w:proofErr w:type="gramStart"/>
+      <w:r>
+        <w:t>pOwner !</w:t>
+      </w:r>
+      <w:proofErr w:type="gramEnd"/>
+      <w:r>
+        <w:t>= m_pTarget.</w:t>
+      </w:r>
+    </w:p>
+    <w:p>
+      <w:pPr>
+        <w:numPr>
+          <w:ilvl w:val="0"/>
+          <w:numId w:val="8"/>
+        </w:numPr>
+        <w:spacing w:after="0" w:line="276" w:lineRule="auto"/>
+        <w:ind w:hanging="360"/>
+        <w:contextualSpacing/>
+      </w:pPr>
+      <w:r>
+        <w:t>You may not have more than one relationship with the same owner &amp; target.  In other words, if there are three students in the world, the maximum number of relationships any student could have is 2 (one for each student that is not you).</w:t>
+      </w:r>
+    </w:p>
+    <w:p>
+      <w:pPr>
+        <w:numPr>
+          <w:ilvl w:val="0"/>
+          <w:numId w:val="8"/>
+        </w:numPr>
+        <w:spacing w:after="0" w:line="276" w:lineRule="auto"/>
+        <w:ind w:hanging="360"/>
+        <w:contextualSpacing/>
+      </w:pPr>
+      <w:r>
+        <w:t xml:space="preserve">m_relationship is clamped such that </w:t>
+      </w:r>
+      <m:oMath>
+        <m:r>
+          <w:rPr>
+            <w:rFonts w:ascii="Cambria Math" w:hAnsi="Cambria Math"/>
+          </w:rPr>
+          <m:t>-100 ≤ m_relationship ≤ 100</m:t>
+        </m:r>
+      </m:oMath>
+    </w:p>
+    <w:p>
+      <w:pPr>
+        <w:numPr>
+          <w:ilvl w:val="0"/>
+          <w:numId w:val="8"/>
+        </w:numPr>
+        <w:spacing w:after="0" w:line="276" w:lineRule="auto"/>
+        <w:ind w:hanging="360"/>
+        <w:contextualSpacing/>
+      </w:pPr>
+      <w:r>
+        <w:t>If m_relationship == 0, it means that the students are neutral towards other.  Anything &lt; 0 is negative and anything &gt; 0 is positive.</w:t>
+      </w:r>
+    </w:p>
+    <w:p>
+      <w:pPr>
+        <w:spacing w:after="0" w:line="276" w:lineRule="auto"/>
+        <w:ind w:left="720"/>
+        <w:contextualSpacing/>
+      </w:pPr>
+    </w:p>
+    <w:p>
+      <w:pPr>
+        <w:numPr>
+          <w:ilvl w:val="0"/>
+          <w:numId w:val="8"/>
+        </w:numPr>
+        <w:spacing w:after="0" w:line="276" w:lineRule="auto"/>
+        <w:ind w:hanging="360"/>
+        <w:contextualSpacing/>
+      </w:pPr>
+      <w:r>
+        <w:t>Students can talk to each other, which changes the value of their associated relationships.</w:t>
+      </w:r>
+    </w:p>
+    <w:p>
+      <w:pPr>
+        <w:numPr>
+          <w:ilvl w:val="0"/>
+          <w:numId w:val="8"/>
+        </w:numPr>
+        <w:spacing w:after="0" w:line="276" w:lineRule="auto"/>
+        <w:ind w:hanging="360"/>
+        <w:contextualSpacing/>
+      </w:pPr>
+      <w:r>
+        <w:t>The specific socials that students can do with each other is gated by the value of their relationship and the relationship type.</w:t>
+      </w:r>
+    </w:p>
+    <w:p>
+      <w:pPr>
+        <w:numPr>
+          <w:ilvl w:val="0"/>
+          <w:numId w:val="8"/>
+        </w:numPr>
+        <w:spacing w:after="0" w:line="276" w:lineRule="auto"/>
+        <w:ind w:hanging="360"/>
+        <w:contextualSpacing/>
+      </w:pPr>
+      <w:r>
+        <w:t>If a student talks to someone they do not know, an initial relationship object is created.</w:t>
+      </w:r>
+    </w:p>
+    <w:p>
+      <w:pPr>
+        <w:numPr>
+          <w:ilvl w:val="0"/>
+          <w:numId w:val="8"/>
+        </w:numPr>
+        <w:spacing w:after="0" w:line="276" w:lineRule="auto"/>
+        <w:ind w:hanging="360"/>
+        <w:contextualSpacing/>
+      </w:pPr>
+      <w:r>
+        <w:t>While in a conversation, if their relationship score is high enough and they aren’t family members, students have a small chance to express their romantic interest.  If this is successful, their relationship type changes to k_romantic and they will always can do romantic socials from then on.</w:t>
+      </w:r>
+    </w:p>
+    <w:p>
+      <w:pPr>
+        <w:tabs>
+          <w:tab w:val="left" w:pos="240"/>
+        </w:tabs>
+        <w:rPr>
+          <w:rFonts w:ascii="Verdana" w:hAnsi="Verdana"/>
+          <w:sz w:val="20"/>
+          <w:szCs w:val="20"/>
+        </w:rPr>
+      </w:pPr>
+    </w:p>
+    <w:p>
+      <w:pPr>
+        <w:tabs>
+          <w:tab w:val="left" w:pos="240"/>
+        </w:tabs>
+        <w:rPr>
+          <w:rFonts w:ascii="Verdana" w:hAnsi="Verdana"/>
+          <w:sz w:val="20"/>
+          <w:szCs w:val="20"/>
+        </w:rPr>
+      </w:pPr>
+    </w:p>
+    <w:p>
+      <w:pPr>
+        <w:tabs>
+          <w:tab w:val="left" w:pos="240"/>
+        </w:tabs>
+        <w:rPr>
+          <w:rFonts w:ascii="Verdana" w:hAnsi="Verdana"/>
+          <w:sz w:val="20"/>
+          <w:szCs w:val="20"/>
+        </w:rPr>
+      </w:pPr>
+      <w:r>
+        <w:rPr>
+          <w:rFonts w:ascii="Verdana" w:hAnsi="Verdana"/>
+          <w:sz w:val="20"/>
+          <w:szCs w:val="20"/>
+        </w:rPr>
+        <w:lastRenderedPageBreak/>
+        <w:t>For the data structure to be used. It needs the following properties:</w:t>
+      </w:r>
+    </w:p>
+    <w:p>
+      <w:pPr>
+        <w:pStyle w:val="ListParagraph"/>
+        <w:numPr>
+          <w:ilvl w:val="0"/>
+          <w:numId w:val="10"/>
+        </w:numPr>
+        <w:tabs>
+          <w:tab w:val="left" w:pos="240"/>
+        </w:tabs>
+        <w:rPr>
+          <w:rFonts w:ascii="Verdana" w:hAnsi="Verdana"/>
+          <w:sz w:val="20"/>
+          <w:szCs w:val="20"/>
+        </w:rPr>
+      </w:pPr>
+      <w:r>
+        <w:rPr>
+          <w:rFonts w:ascii="Verdana" w:hAnsi="Verdana"/>
+          <w:sz w:val="20"/>
+          <w:szCs w:val="20"/>
+        </w:rPr>
+        <w:t>Fast Look up (Lots of checks for interactions).</w:t>
+      </w:r>
+    </w:p>
+    <w:p>
+      <w:pPr>
+        <w:pStyle w:val="ListParagraph"/>
+        <w:numPr>
+          <w:ilvl w:val="0"/>
+          <w:numId w:val="10"/>
+        </w:numPr>
+        <w:tabs>
+          <w:tab w:val="left" w:pos="240"/>
+        </w:tabs>
+        <w:rPr>
+          <w:rFonts w:ascii="Verdana" w:hAnsi="Verdana"/>
+          <w:sz w:val="20"/>
+          <w:szCs w:val="20"/>
+        </w:rPr>
+      </w:pPr>
+      <w:r>
+        <w:rPr>
+          <w:rFonts w:ascii="Verdana" w:hAnsi="Verdana"/>
+          <w:sz w:val="20"/>
+          <w:szCs w:val="20"/>
+        </w:rPr>
+        <w:t>Mutable (Changing relationship variables).</w:t>
+      </w:r>
+    </w:p>
+    <w:p>
+      <w:pPr>
+        <w:pStyle w:val="ListParagraph"/>
+        <w:numPr>
+          <w:ilvl w:val="0"/>
+          <w:numId w:val="10"/>
+        </w:numPr>
+        <w:tabs>
+          <w:tab w:val="left" w:pos="240"/>
+        </w:tabs>
+        <w:rPr>
+          <w:rFonts w:ascii="Verdana" w:hAnsi="Verdana"/>
+          <w:sz w:val="20"/>
+          <w:szCs w:val="20"/>
+        </w:rPr>
+      </w:pPr>
+      <w:r>
+        <w:rPr>
+          <w:rFonts w:ascii="Verdana" w:hAnsi="Verdana"/>
+          <w:sz w:val="20"/>
+          <w:szCs w:val="20"/>
+        </w:rPr>
+        <w:t>Insertion.</w:t>
+      </w:r>
+    </w:p>
+    <w:p>
+      <w:pPr>
+        <w:tabs>
+          <w:tab w:val="left" w:pos="240"/>
+        </w:tabs>
+        <w:rPr>
+          <w:rFonts w:ascii="Verdana" w:hAnsi="Verdana"/>
+          <w:sz w:val="20"/>
+          <w:szCs w:val="20"/>
+        </w:rPr>
+      </w:pPr>
+    </w:p>
+    <w:p>
+      <w:pPr>
+        <w:tabs>
+          <w:tab w:val="left" w:pos="240"/>
+        </w:tabs>
+        <w:rPr>
+          <w:rFonts w:ascii="Verdana" w:hAnsi="Verdana"/>
+          <w:sz w:val="20"/>
+          <w:szCs w:val="20"/>
+        </w:rPr>
+      </w:pPr>
+      <w:r>
+        <w:rPr>
+          <w:rFonts w:ascii="Verdana" w:hAnsi="Verdana"/>
+          <w:sz w:val="20"/>
+          <w:szCs w:val="20"/>
+        </w:rPr>
+        <w:t xml:space="preserve">For first go, I’d go for a </w:t>
+      </w:r>
+      <w:proofErr w:type="gramStart"/>
+      <w:r>
+        <w:rPr>
+          <w:rFonts w:ascii="Verdana" w:hAnsi="Verdana"/>
+          <w:sz w:val="20"/>
+          <w:szCs w:val="20"/>
+        </w:rPr>
+        <w:t>std::</w:t>
+      </w:r>
+      <w:proofErr w:type="gramEnd"/>
+      <w:r>
+        <w:rPr>
+          <w:rFonts w:ascii="Verdana" w:hAnsi="Verdana"/>
+          <w:sz w:val="20"/>
+          <w:szCs w:val="20"/>
+        </w:rPr>
+        <w:t>set. It will give fast look up and insertion (un-ordered) for O (1) constant time.</w:t>
+      </w:r>
+    </w:p>
+    <w:p>
+      <w:pPr>
+        <w:tabs>
+          <w:tab w:val="left" w:pos="240"/>
+        </w:tabs>
+        <w:rPr>
+          <w:rFonts w:ascii="Verdana" w:hAnsi="Verdana"/>
+          <w:sz w:val="20"/>
+          <w:szCs w:val="20"/>
+        </w:rPr>
+      </w:pPr>
+    </w:p>
+    <w:p>
+      <w:pPr>
+        <w:pStyle w:val="ListParagraph"/>
+        <w:numPr>
+          <w:ilvl w:val="0"/>
+          <w:numId w:val="4"/>
+        </w:numPr>
+        <w:tabs>
+          <w:tab w:val="left" w:pos="240"/>
+        </w:tabs>
+        <w:rPr>
+          <w:rFonts w:ascii="Verdana" w:hAnsi="Verdana"/>
+          <w:sz w:val="20"/>
+          <w:szCs w:val="20"/>
+        </w:rPr>
+      </w:pPr>
+      <w:r>
+        <w:rPr>
+          <w:rFonts w:ascii="Verdana" w:hAnsi="Verdana"/>
+          <w:sz w:val="20"/>
+          <w:szCs w:val="20"/>
+        </w:rPr>
+        <w:t xml:space="preserve">O (N) where N is size of the set. because we’d have to iterate over the set and switch all romantic relationships to friends. </w:t>
+      </w:r>
+      <w:bookmarkStart w:id="0" w:name="_GoBack"/>
+      <w:bookmarkEnd w:id="0"/>
     </w:p>
     <w:sectPr>
-      <w:headerReference w:type="default" r:id="rId10"/>
-      <w:footerReference w:type="default" r:id="rId11"/>
+      <w:headerReference w:type="default" r:id="rId11"/>
+      <w:footerReference w:type="default" r:id="rId12"/>
       <w:pgSz w:w="12240" w:h="15840"/>
       <w:pgMar w:top="1440" w:right="1440" w:bottom="1440" w:left="1440" w:header="720" w:footer="720" w:gutter="0"/>
       <w:pgNumType w:start="0"/>
@@ -9195,7 +9665,7 @@
           <w:rPr>
             <w:noProof/>
           </w:rPr>
-          <w:t>5</w:t>
+          <w:t>9</w:t>
         </w:r>
         <w:r>
           <w:rPr>
@@ -9529,6 +9999,119 @@
     </w:lvl>
   </w:abstractNum>
   <w:abstractNum w:abstractNumId="3" w15:restartNumberingAfterBreak="0">
+    <w:nsid w:val="4FB1733A"/>
+    <w:multiLevelType w:val="multilevel"/>
+    <w:tmpl w:val="AA40C8FA"/>
+    <w:lvl w:ilvl="0">
+      <w:start w:val="1"/>
+      <w:numFmt w:val="bullet"/>
+      <w:lvlText w:val="●"/>
+      <w:lvlJc w:val="left"/>
+      <w:pPr>
+        <w:ind w:left="720" w:firstLine="360"/>
+      </w:pPr>
+      <w:rPr>
+        <w:u w:val="none"/>
+      </w:rPr>
+    </w:lvl>
+    <w:lvl w:ilvl="1">
+      <w:start w:val="1"/>
+      <w:numFmt w:val="bullet"/>
+      <w:lvlText w:val="○"/>
+      <w:lvlJc w:val="left"/>
+      <w:pPr>
+        <w:ind w:left="1440" w:firstLine="1080"/>
+      </w:pPr>
+      <w:rPr>
+        <w:u w:val="none"/>
+      </w:rPr>
+    </w:lvl>
+    <w:lvl w:ilvl="2">
+      <w:start w:val="1"/>
+      <w:numFmt w:val="bullet"/>
+      <w:lvlText w:val="■"/>
+      <w:lvlJc w:val="left"/>
+      <w:pPr>
+        <w:ind w:left="2160" w:firstLine="1800"/>
+      </w:pPr>
+      <w:rPr>
+        <w:u w:val="none"/>
+      </w:rPr>
+    </w:lvl>
+    <w:lvl w:ilvl="3">
+      <w:start w:val="1"/>
+      <w:numFmt w:val="bullet"/>
+      <w:lvlText w:val="●"/>
+      <w:lvlJc w:val="left"/>
+      <w:pPr>
+        <w:ind w:left="2880" w:firstLine="2520"/>
+      </w:pPr>
+      <w:rPr>
+        <w:u w:val="none"/>
+      </w:rPr>
+    </w:lvl>
+    <w:lvl w:ilvl="4">
+      <w:start w:val="1"/>
+      <w:numFmt w:val="bullet"/>
+      <w:lvlText w:val="○"/>
+      <w:lvlJc w:val="left"/>
+      <w:pPr>
+        <w:ind w:left="3600" w:firstLine="3240"/>
+      </w:pPr>
+      <w:rPr>
+        <w:u w:val="none"/>
+      </w:rPr>
+    </w:lvl>
+    <w:lvl w:ilvl="5">
+      <w:start w:val="1"/>
+      <w:numFmt w:val="bullet"/>
+      <w:lvlText w:val="■"/>
+      <w:lvlJc w:val="left"/>
+      <w:pPr>
+        <w:ind w:left="4320" w:firstLine="3960"/>
+      </w:pPr>
+      <w:rPr>
+        <w:u w:val="none"/>
+      </w:rPr>
+    </w:lvl>
+    <w:lvl w:ilvl="6">
+      <w:start w:val="1"/>
+      <w:numFmt w:val="bullet"/>
+      <w:lvlText w:val="●"/>
+      <w:lvlJc w:val="left"/>
+      <w:pPr>
+        <w:ind w:left="5040" w:firstLine="4680"/>
+      </w:pPr>
+      <w:rPr>
+        <w:u w:val="none"/>
+      </w:rPr>
+    </w:lvl>
+    <w:lvl w:ilvl="7">
+      <w:start w:val="1"/>
+      <w:numFmt w:val="bullet"/>
+      <w:lvlText w:val="○"/>
+      <w:lvlJc w:val="left"/>
+      <w:pPr>
+        <w:ind w:left="5760" w:firstLine="5400"/>
+      </w:pPr>
+      <w:rPr>
+        <w:u w:val="none"/>
+      </w:rPr>
+    </w:lvl>
+    <w:lvl w:ilvl="8">
+      <w:start w:val="1"/>
+      <w:numFmt w:val="bullet"/>
+      <w:lvlText w:val="■"/>
+      <w:lvlJc w:val="left"/>
+      <w:pPr>
+        <w:ind w:left="6480" w:firstLine="6120"/>
+      </w:pPr>
+      <w:rPr>
+        <w:u w:val="none"/>
+      </w:rPr>
+    </w:lvl>
+  </w:abstractNum>
+  <w:abstractNum w:abstractNumId="4" w15:restartNumberingAfterBreak="0">
     <w:nsid w:val="504536F8"/>
     <w:multiLevelType w:val="multilevel"/>
     <w:tmpl w:val="379244A2"/>
@@ -9620,7 +10203,7 @@
       </w:pPr>
     </w:lvl>
   </w:abstractNum>
-  <w:abstractNum w:abstractNumId="4" w15:restartNumberingAfterBreak="0">
+  <w:abstractNum w:abstractNumId="5" w15:restartNumberingAfterBreak="0">
     <w:nsid w:val="5B2E48D6"/>
     <w:multiLevelType w:val="hybridMultilevel"/>
     <w:tmpl w:val="15F80A58"/>
@@ -9709,7 +10292,7 @@
       </w:pPr>
     </w:lvl>
   </w:abstractNum>
-  <w:abstractNum w:abstractNumId="5" w15:restartNumberingAfterBreak="0">
+  <w:abstractNum w:abstractNumId="6" w15:restartNumberingAfterBreak="0">
     <w:nsid w:val="65F543A4"/>
     <w:multiLevelType w:val="hybridMultilevel"/>
     <w:tmpl w:val="781C603A"/>
@@ -9798,7 +10381,120 @@
       </w:pPr>
     </w:lvl>
   </w:abstractNum>
-  <w:abstractNum w:abstractNumId="6" w15:restartNumberingAfterBreak="0">
+  <w:abstractNum w:abstractNumId="7" w15:restartNumberingAfterBreak="0">
+    <w:nsid w:val="68F2506E"/>
+    <w:multiLevelType w:val="multilevel"/>
+    <w:tmpl w:val="93B2BB50"/>
+    <w:lvl w:ilvl="0">
+      <w:start w:val="1"/>
+      <w:numFmt w:val="bullet"/>
+      <w:lvlText w:val="●"/>
+      <w:lvlJc w:val="left"/>
+      <w:pPr>
+        <w:ind w:left="720" w:firstLine="360"/>
+      </w:pPr>
+      <w:rPr>
+        <w:u w:val="none"/>
+      </w:rPr>
+    </w:lvl>
+    <w:lvl w:ilvl="1">
+      <w:start w:val="1"/>
+      <w:numFmt w:val="bullet"/>
+      <w:lvlText w:val="○"/>
+      <w:lvlJc w:val="left"/>
+      <w:pPr>
+        <w:ind w:left="1440" w:firstLine="1080"/>
+      </w:pPr>
+      <w:rPr>
+        <w:u w:val="none"/>
+      </w:rPr>
+    </w:lvl>
+    <w:lvl w:ilvl="2">
+      <w:start w:val="1"/>
+      <w:numFmt w:val="bullet"/>
+      <w:lvlText w:val="■"/>
+      <w:lvlJc w:val="left"/>
+      <w:pPr>
+        <w:ind w:left="2160" w:firstLine="1800"/>
+      </w:pPr>
+      <w:rPr>
+        <w:u w:val="none"/>
+      </w:rPr>
+    </w:lvl>
+    <w:lvl w:ilvl="3">
+      <w:start w:val="1"/>
+      <w:numFmt w:val="bullet"/>
+      <w:lvlText w:val="●"/>
+      <w:lvlJc w:val="left"/>
+      <w:pPr>
+        <w:ind w:left="2880" w:firstLine="2520"/>
+      </w:pPr>
+      <w:rPr>
+        <w:u w:val="none"/>
+      </w:rPr>
+    </w:lvl>
+    <w:lvl w:ilvl="4">
+      <w:start w:val="1"/>
+      <w:numFmt w:val="bullet"/>
+      <w:lvlText w:val="○"/>
+      <w:lvlJc w:val="left"/>
+      <w:pPr>
+        <w:ind w:left="3600" w:firstLine="3240"/>
+      </w:pPr>
+      <w:rPr>
+        <w:u w:val="none"/>
+      </w:rPr>
+    </w:lvl>
+    <w:lvl w:ilvl="5">
+      <w:start w:val="1"/>
+      <w:numFmt w:val="bullet"/>
+      <w:lvlText w:val="■"/>
+      <w:lvlJc w:val="left"/>
+      <w:pPr>
+        <w:ind w:left="4320" w:firstLine="3960"/>
+      </w:pPr>
+      <w:rPr>
+        <w:u w:val="none"/>
+      </w:rPr>
+    </w:lvl>
+    <w:lvl w:ilvl="6">
+      <w:start w:val="1"/>
+      <w:numFmt w:val="bullet"/>
+      <w:lvlText w:val="●"/>
+      <w:lvlJc w:val="left"/>
+      <w:pPr>
+        <w:ind w:left="5040" w:firstLine="4680"/>
+      </w:pPr>
+      <w:rPr>
+        <w:u w:val="none"/>
+      </w:rPr>
+    </w:lvl>
+    <w:lvl w:ilvl="7">
+      <w:start w:val="1"/>
+      <w:numFmt w:val="bullet"/>
+      <w:lvlText w:val="○"/>
+      <w:lvlJc w:val="left"/>
+      <w:pPr>
+        <w:ind w:left="5760" w:firstLine="5400"/>
+      </w:pPr>
+      <w:rPr>
+        <w:u w:val="none"/>
+      </w:rPr>
+    </w:lvl>
+    <w:lvl w:ilvl="8">
+      <w:start w:val="1"/>
+      <w:numFmt w:val="bullet"/>
+      <w:lvlText w:val="■"/>
+      <w:lvlJc w:val="left"/>
+      <w:pPr>
+        <w:ind w:left="6480" w:firstLine="6120"/>
+      </w:pPr>
+      <w:rPr>
+        <w:u w:val="none"/>
+      </w:rPr>
+    </w:lvl>
+  </w:abstractNum>
+  <w:abstractNum w:abstractNumId="8" w15:restartNumberingAfterBreak="0">
     <w:nsid w:val="6D0941F7"/>
     <w:multiLevelType w:val="hybridMultilevel"/>
     <w:tmpl w:val="E3A4B8DE"/>
@@ -9812,6 +10508,119 @@
       </w:pPr>
       <w:rPr>
         <w:rFonts w:ascii="Calibri" w:eastAsiaTheme="minorHAnsi" w:hAnsi="Calibri" w:cstheme="minorBidi" w:hint="default"/>
+      </w:rPr>
+    </w:lvl>
+    <w:lvl w:ilvl="1" w:tplc="04090003" w:tentative="1">
+      <w:start w:val="1"/>
+      <w:numFmt w:val="bullet"/>
+      <w:lvlText w:val="o"/>
+      <w:lvlJc w:val="left"/>
+      <w:pPr>
+        <w:ind w:left="1440" w:hanging="360"/>
+      </w:pPr>
+      <w:rPr>
+        <w:rFonts w:ascii="Courier New" w:hAnsi="Courier New" w:cs="Courier New" w:hint="default"/>
+      </w:rPr>
+    </w:lvl>
+    <w:lvl w:ilvl="2" w:tplc="04090005" w:tentative="1">
+      <w:start w:val="1"/>
+      <w:numFmt w:val="bullet"/>
+      <w:lvlText w:val=""/>
+      <w:lvlJc w:val="left"/>
+      <w:pPr>
+        <w:ind w:left="2160" w:hanging="360"/>
+      </w:pPr>
+      <w:rPr>
+        <w:rFonts w:ascii="Wingdings" w:hAnsi="Wingdings" w:hint="default"/>
+      </w:rPr>
+    </w:lvl>
+    <w:lvl w:ilvl="3" w:tplc="04090001" w:tentative="1">
+      <w:start w:val="1"/>
+      <w:numFmt w:val="bullet"/>
+      <w:lvlText w:val=""/>
+      <w:lvlJc w:val="left"/>
+      <w:pPr>
+        <w:ind w:left="2880" w:hanging="360"/>
+      </w:pPr>
+      <w:rPr>
+        <w:rFonts w:ascii="Symbol" w:hAnsi="Symbol" w:hint="default"/>
+      </w:rPr>
+    </w:lvl>
+    <w:lvl w:ilvl="4" w:tplc="04090003" w:tentative="1">
+      <w:start w:val="1"/>
+      <w:numFmt w:val="bullet"/>
+      <w:lvlText w:val="o"/>
+      <w:lvlJc w:val="left"/>
+      <w:pPr>
+        <w:ind w:left="3600" w:hanging="360"/>
+      </w:pPr>
+      <w:rPr>
+        <w:rFonts w:ascii="Courier New" w:hAnsi="Courier New" w:cs="Courier New" w:hint="default"/>
+      </w:rPr>
+    </w:lvl>
+    <w:lvl w:ilvl="5" w:tplc="04090005" w:tentative="1">
+      <w:start w:val="1"/>
+      <w:numFmt w:val="bullet"/>
+      <w:lvlText w:val=""/>
+      <w:lvlJc w:val="left"/>
+      <w:pPr>
+        <w:ind w:left="4320" w:hanging="360"/>
+      </w:pPr>
+      <w:rPr>
+        <w:rFonts w:ascii="Wingdings" w:hAnsi="Wingdings" w:hint="default"/>
+      </w:rPr>
+    </w:lvl>
+    <w:lvl w:ilvl="6" w:tplc="04090001" w:tentative="1">
+      <w:start w:val="1"/>
+      <w:numFmt w:val="bullet"/>
+      <w:lvlText w:val=""/>
+      <w:lvlJc w:val="left"/>
+      <w:pPr>
+        <w:ind w:left="5040" w:hanging="360"/>
+      </w:pPr>
+      <w:rPr>
+        <w:rFonts w:ascii="Symbol" w:hAnsi="Symbol" w:hint="default"/>
+      </w:rPr>
+    </w:lvl>
+    <w:lvl w:ilvl="7" w:tplc="04090003" w:tentative="1">
+      <w:start w:val="1"/>
+      <w:numFmt w:val="bullet"/>
+      <w:lvlText w:val="o"/>
+      <w:lvlJc w:val="left"/>
+      <w:pPr>
+        <w:ind w:left="5760" w:hanging="360"/>
+      </w:pPr>
+      <w:rPr>
+        <w:rFonts w:ascii="Courier New" w:hAnsi="Courier New" w:cs="Courier New" w:hint="default"/>
+      </w:rPr>
+    </w:lvl>
+    <w:lvl w:ilvl="8" w:tplc="04090005" w:tentative="1">
+      <w:start w:val="1"/>
+      <w:numFmt w:val="bullet"/>
+      <w:lvlText w:val=""/>
+      <w:lvlJc w:val="left"/>
+      <w:pPr>
+        <w:ind w:left="6480" w:hanging="360"/>
+      </w:pPr>
+      <w:rPr>
+        <w:rFonts w:ascii="Wingdings" w:hAnsi="Wingdings" w:hint="default"/>
+      </w:rPr>
+    </w:lvl>
+  </w:abstractNum>
+  <w:abstractNum w:abstractNumId="9" w15:restartNumberingAfterBreak="0">
+    <w:nsid w:val="78AA771E"/>
+    <w:multiLevelType w:val="hybridMultilevel"/>
+    <w:tmpl w:val="2AD44EB2"/>
+    <w:lvl w:ilvl="0" w:tplc="0409000B">
+      <w:start w:val="1"/>
+      <w:numFmt w:val="bullet"/>
+      <w:lvlText w:val=""/>
+      <w:lvlJc w:val="left"/>
+      <w:pPr>
+        <w:ind w:left="720" w:hanging="360"/>
+      </w:pPr>
+      <w:rPr>
+        <w:rFonts w:ascii="Wingdings" w:hAnsi="Wingdings" w:hint="default"/>
       </w:rPr>
     </w:lvl>
     <w:lvl w:ilvl="1" w:tplc="04090003" w:tentative="1">
@@ -9918,19 +10727,28 @@
     <w:abstractNumId w:val="0"/>
   </w:num>
   <w:num w:numId="3">
-    <w:abstractNumId w:val="5"/>
+    <w:abstractNumId w:val="6"/>
   </w:num>
   <w:num w:numId="4">
     <w:abstractNumId w:val="2"/>
   </w:num>
   <w:num w:numId="5">
-    <w:abstractNumId w:val="6"/>
+    <w:abstractNumId w:val="8"/>
   </w:num>
   <w:num w:numId="6">
+    <w:abstractNumId w:val="5"/>
+  </w:num>
+  <w:num w:numId="7">
     <w:abstractNumId w:val="4"/>
   </w:num>
-  <w:num w:numId="7">
+  <w:num w:numId="8">
     <w:abstractNumId w:val="3"/>
+  </w:num>
+  <w:num w:numId="9">
+    <w:abstractNumId w:val="7"/>
+  </w:num>
+  <w:num w:numId="10">
+    <w:abstractNumId w:val="9"/>
   </w:num>
 </w:numbering>
 </file>
@@ -10742,10 +11560,22 @@
 </CoverPageProperties>
 </file>
 
+<file path=customXml/item2.xml><?xml version="1.0" encoding="utf-8"?>
+<b:Sources xmlns:b="http://schemas.openxmlformats.org/officeDocument/2006/bibliography" xmlns="http://schemas.openxmlformats.org/officeDocument/2006/bibliography" SelectedStyle="\APASixthEditionOfficeOnline.xsl" StyleName="APA" Version="6"/>
+</file>
+
 <file path=customXml/itemProps1.xml><?xml version="1.0" encoding="utf-8"?>
 <ds:datastoreItem xmlns:ds="http://schemas.openxmlformats.org/officeDocument/2006/customXml" ds:itemID="{55AF091B-3C7A-41E3-B477-F2FDAA23CFDA}">
   <ds:schemaRefs>
     <ds:schemaRef ds:uri="http://schemas.microsoft.com/office/2006/coverPageProps"/>
   </ds:schemaRefs>
 </ds:datastoreItem>
+</file>
+
+<file path=customXml/itemProps2.xml><?xml version="1.0" encoding="utf-8"?>
+<ds:datastoreItem xmlns:ds="http://schemas.openxmlformats.org/officeDocument/2006/customXml" ds:itemID="{60DE1ADB-AF50-4247-9365-B7F78947FA8D}">
+  <ds:schemaRefs>
+    <ds:schemaRef ds:uri="http://schemas.openxmlformats.org/officeDocument/2006/bibliography"/>
+  </ds:schemaRefs>
+</ds:datastoreItem>
 </file>
</xml_diff>

<commit_message>
Had another Go At Q(21-25)
Still didn't figure out the right architectural change.
</commit_message>
<xml_diff>
--- a/Entrance Test/Solutions/Data Structures & Algorithims/Theory/Answers.docx
+++ b/Entrance Test/Solutions/Data Structures & Algorithims/Theory/Answers.docx
@@ -240,7 +240,25 @@
                                           <w:sz w:val="28"/>
                                           <w:szCs w:val="28"/>
                                         </w:rPr>
-                                        <w:t>Exam Answers – Rez Graham</w:t>
+                                        <w:t xml:space="preserve">Exam Answers – </w:t>
+                                      </w:r>
+                                      <w:proofErr w:type="spellStart"/>
+                                      <w:r>
+                                        <w:rPr>
+                                          <w:color w:val="FFFFFF" w:themeColor="background1"/>
+                                          <w:sz w:val="28"/>
+                                          <w:szCs w:val="28"/>
+                                        </w:rPr>
+                                        <w:t>Rez</w:t>
+                                      </w:r>
+                                      <w:proofErr w:type="spellEnd"/>
+                                      <w:r>
+                                        <w:rPr>
+                                          <w:color w:val="FFFFFF" w:themeColor="background1"/>
+                                          <w:sz w:val="28"/>
+                                          <w:szCs w:val="28"/>
+                                        </w:rPr>
+                                        <w:t xml:space="preserve"> Graham</w:t>
                                       </w:r>
                                     </w:p>
                                   </w:sdtContent>
@@ -527,7 +545,25 @@
                                     <w:sz w:val="28"/>
                                     <w:szCs w:val="28"/>
                                   </w:rPr>
-                                  <w:t>Exam Answers – Rez Graham</w:t>
+                                  <w:t xml:space="preserve">Exam Answers – </w:t>
+                                </w:r>
+                                <w:proofErr w:type="spellStart"/>
+                                <w:r>
+                                  <w:rPr>
+                                    <w:color w:val="FFFFFF" w:themeColor="background1"/>
+                                    <w:sz w:val="28"/>
+                                    <w:szCs w:val="28"/>
+                                  </w:rPr>
+                                  <w:t>Rez</w:t>
+                                </w:r>
+                                <w:proofErr w:type="spellEnd"/>
+                                <w:r>
+                                  <w:rPr>
+                                    <w:color w:val="FFFFFF" w:themeColor="background1"/>
+                                    <w:sz w:val="28"/>
+                                    <w:szCs w:val="28"/>
+                                  </w:rPr>
+                                  <w:t xml:space="preserve"> Graham</w:t>
                                 </w:r>
                               </w:p>
                             </w:sdtContent>
@@ -2064,7 +2100,25 @@
           <w:sz w:val="20"/>
           <w:szCs w:val="20"/>
         </w:rPr>
-        <w:t>If K is at least &lt; ½ N. I’d choose the function with upfront cost as it’s execution time would flatten out near the constant K. so overall, it’ll always be less then than N. but if K &gt; N or equal N. then at the beginning the constant time function would be a better choice but as the input set grows they’ll be evenly matched.</w:t>
+        <w:t xml:space="preserve">If K is at least &lt; ½ N. I’d choose the function with upfront cost as it’s execution time would flatten out near the constant K. so overall, it’ll always be less </w:t>
+      </w:r>
+      <w:proofErr w:type="spellStart"/>
+      <w:r>
+        <w:rPr>
+          <w:rFonts w:ascii="Verdana" w:hAnsi="Verdana"/>
+          <w:sz w:val="20"/>
+          <w:szCs w:val="20"/>
+        </w:rPr>
+        <w:t>then</w:t>
+      </w:r>
+      <w:proofErr w:type="spellEnd"/>
+      <w:r>
+        <w:rPr>
+          <w:rFonts w:ascii="Verdana" w:hAnsi="Verdana"/>
+          <w:sz w:val="20"/>
+          <w:szCs w:val="20"/>
+        </w:rPr>
+        <w:t xml:space="preserve"> than N. but if K &gt; N or equal N. then at the beginning the constant time function would be a better choice but as the input set grows they’ll be evenly matched.</w:t>
       </w:r>
     </w:p>
     <w:p>
@@ -3398,6 +3452,7 @@
         </w:rPr>
         <w:t xml:space="preserve">Now I couldn’t figure out how to use </w:t>
       </w:r>
+      <w:proofErr w:type="spellStart"/>
       <w:proofErr w:type="gramStart"/>
       <w:r>
         <w:rPr>
@@ -3405,7 +3460,16 @@
           <w:sz w:val="20"/>
           <w:szCs w:val="20"/>
         </w:rPr>
-        <w:t>std:</w:t>
+        <w:t>std</w:t>
+      </w:r>
+      <w:proofErr w:type="spellEnd"/>
+      <w:r>
+        <w:rPr>
+          <w:rFonts w:ascii="Verdana" w:hAnsi="Verdana"/>
+          <w:sz w:val="20"/>
+          <w:szCs w:val="20"/>
+        </w:rPr>
+        <w:t>:</w:t>
       </w:r>
       <w:r>
         <w:rPr>
@@ -3488,6 +3552,7 @@
         </w:rPr>
         <w:t xml:space="preserve"> </w:t>
       </w:r>
+      <w:proofErr w:type="spellStart"/>
       <w:proofErr w:type="gramStart"/>
       <w:r>
         <w:rPr>
@@ -3498,6 +3563,7 @@
         </w:rPr>
         <w:t>CheckForDuplicates</w:t>
       </w:r>
+      <w:proofErr w:type="spellEnd"/>
       <w:r>
         <w:rPr>
           <w:rFonts w:ascii="Verdana" w:hAnsi="Verdana" w:cs="Consolas"/>
@@ -3507,6 +3573,7 @@
         </w:rPr>
         <w:t>(</w:t>
       </w:r>
+      <w:proofErr w:type="spellStart"/>
       <w:proofErr w:type="gramEnd"/>
       <w:r>
         <w:rPr>
@@ -3517,6 +3584,7 @@
         </w:rPr>
         <w:t>int</w:t>
       </w:r>
+      <w:proofErr w:type="spellEnd"/>
       <w:r>
         <w:rPr>
           <w:rFonts w:ascii="Verdana" w:hAnsi="Verdana" w:cs="Consolas"/>
@@ -3526,6 +3594,7 @@
         </w:rPr>
         <w:t xml:space="preserve">* </w:t>
       </w:r>
+      <w:proofErr w:type="spellStart"/>
       <w:r>
         <w:rPr>
           <w:rFonts w:ascii="Verdana" w:hAnsi="Verdana" w:cs="Consolas"/>
@@ -3535,6 +3604,7 @@
         </w:rPr>
         <w:t>pArray</w:t>
       </w:r>
+      <w:proofErr w:type="spellEnd"/>
       <w:r>
         <w:rPr>
           <w:rFonts w:ascii="Verdana" w:hAnsi="Verdana" w:cs="Consolas"/>
@@ -3544,6 +3614,7 @@
         </w:rPr>
         <w:t xml:space="preserve">, </w:t>
       </w:r>
+      <w:proofErr w:type="spellStart"/>
       <w:r>
         <w:rPr>
           <w:rFonts w:ascii="Verdana" w:hAnsi="Verdana" w:cs="Consolas"/>
@@ -3553,6 +3624,7 @@
         </w:rPr>
         <w:t>int</w:t>
       </w:r>
+      <w:proofErr w:type="spellEnd"/>
       <w:r>
         <w:rPr>
           <w:rFonts w:ascii="Verdana" w:hAnsi="Verdana" w:cs="Consolas"/>
@@ -3648,6 +3720,7 @@
         </w:rPr>
         <w:t xml:space="preserve"> (</w:t>
       </w:r>
+      <w:proofErr w:type="spellStart"/>
       <w:r>
         <w:rPr>
           <w:rFonts w:ascii="Verdana" w:hAnsi="Verdana" w:cs="Consolas"/>
@@ -3657,14 +3730,55 @@
         </w:rPr>
         <w:t>int</w:t>
       </w:r>
-      <w:r>
-        <w:rPr>
-          <w:rFonts w:ascii="Verdana" w:hAnsi="Verdana" w:cs="Consolas"/>
-          <w:color w:val="000000"/>
-          <w:sz w:val="20"/>
-          <w:szCs w:val="20"/>
-        </w:rPr>
-        <w:t xml:space="preserve"> i = 0; i &lt; </w:t>
+      <w:proofErr w:type="spellEnd"/>
+      <w:r>
+        <w:rPr>
+          <w:rFonts w:ascii="Verdana" w:hAnsi="Verdana" w:cs="Consolas"/>
+          <w:color w:val="000000"/>
+          <w:sz w:val="20"/>
+          <w:szCs w:val="20"/>
+        </w:rPr>
+        <w:t xml:space="preserve"> </w:t>
+      </w:r>
+      <w:proofErr w:type="spellStart"/>
+      <w:r>
+        <w:rPr>
+          <w:rFonts w:ascii="Verdana" w:hAnsi="Verdana" w:cs="Consolas"/>
+          <w:color w:val="000000"/>
+          <w:sz w:val="20"/>
+          <w:szCs w:val="20"/>
+        </w:rPr>
+        <w:t>i</w:t>
+      </w:r>
+      <w:proofErr w:type="spellEnd"/>
+      <w:r>
+        <w:rPr>
+          <w:rFonts w:ascii="Verdana" w:hAnsi="Verdana" w:cs="Consolas"/>
+          <w:color w:val="000000"/>
+          <w:sz w:val="20"/>
+          <w:szCs w:val="20"/>
+        </w:rPr>
+        <w:t xml:space="preserve"> = 0; </w:t>
+      </w:r>
+      <w:proofErr w:type="spellStart"/>
+      <w:r>
+        <w:rPr>
+          <w:rFonts w:ascii="Verdana" w:hAnsi="Verdana" w:cs="Consolas"/>
+          <w:color w:val="000000"/>
+          <w:sz w:val="20"/>
+          <w:szCs w:val="20"/>
+        </w:rPr>
+        <w:t>i</w:t>
+      </w:r>
+      <w:proofErr w:type="spellEnd"/>
+      <w:r>
+        <w:rPr>
+          <w:rFonts w:ascii="Verdana" w:hAnsi="Verdana" w:cs="Consolas"/>
+          <w:color w:val="000000"/>
+          <w:sz w:val="20"/>
+          <w:szCs w:val="20"/>
+        </w:rPr>
+        <w:t xml:space="preserve"> &lt; </w:t>
       </w:r>
       <w:r>
         <w:rPr>
@@ -3682,7 +3796,27 @@
           <w:sz w:val="20"/>
           <w:szCs w:val="20"/>
         </w:rPr>
-        <w:t>; ++i)</w:t>
+        <w:t>; ++</w:t>
+      </w:r>
+      <w:proofErr w:type="spellStart"/>
+      <w:r>
+        <w:rPr>
+          <w:rFonts w:ascii="Verdana" w:hAnsi="Verdana" w:cs="Consolas"/>
+          <w:color w:val="000000"/>
+          <w:sz w:val="20"/>
+          <w:szCs w:val="20"/>
+        </w:rPr>
+        <w:t>i</w:t>
+      </w:r>
+      <w:proofErr w:type="spellEnd"/>
+      <w:r>
+        <w:rPr>
+          <w:rFonts w:ascii="Verdana" w:hAnsi="Verdana" w:cs="Consolas"/>
+          <w:color w:val="000000"/>
+          <w:sz w:val="20"/>
+          <w:szCs w:val="20"/>
+        </w:rPr>
+        <w:t>)</w:t>
       </w:r>
     </w:p>
     <w:p>
@@ -3762,6 +3896,7 @@
         </w:rPr>
         <w:t xml:space="preserve"> (</w:t>
       </w:r>
+      <w:proofErr w:type="spellStart"/>
       <w:r>
         <w:rPr>
           <w:rFonts w:ascii="Verdana" w:hAnsi="Verdana" w:cs="Consolas"/>
@@ -3771,6 +3906,7 @@
         </w:rPr>
         <w:t>int</w:t>
       </w:r>
+      <w:proofErr w:type="spellEnd"/>
       <w:r>
         <w:rPr>
           <w:rFonts w:ascii="Verdana" w:hAnsi="Verdana" w:cs="Consolas"/>
@@ -3912,8 +4048,29 @@
           <w:sz w:val="20"/>
           <w:szCs w:val="20"/>
         </w:rPr>
-        <w:t xml:space="preserve">= i &amp;&amp; </w:t>
-      </w:r>
+        <w:t xml:space="preserve">= </w:t>
+      </w:r>
+      <w:proofErr w:type="spellStart"/>
+      <w:r>
+        <w:rPr>
+          <w:rFonts w:ascii="Verdana" w:hAnsi="Verdana" w:cs="Consolas"/>
+          <w:color w:val="000000"/>
+          <w:sz w:val="20"/>
+          <w:szCs w:val="20"/>
+        </w:rPr>
+        <w:t>i</w:t>
+      </w:r>
+      <w:proofErr w:type="spellEnd"/>
+      <w:r>
+        <w:rPr>
+          <w:rFonts w:ascii="Verdana" w:hAnsi="Verdana" w:cs="Consolas"/>
+          <w:color w:val="000000"/>
+          <w:sz w:val="20"/>
+          <w:szCs w:val="20"/>
+        </w:rPr>
+        <w:t xml:space="preserve"> &amp;&amp; </w:t>
+      </w:r>
+      <w:proofErr w:type="spellStart"/>
       <w:r>
         <w:rPr>
           <w:rFonts w:ascii="Verdana" w:hAnsi="Verdana" w:cs="Consolas"/>
@@ -3923,15 +4080,37 @@
         </w:rPr>
         <w:t>pArray</w:t>
       </w:r>
-      <w:r>
-        <w:rPr>
-          <w:rFonts w:ascii="Verdana" w:hAnsi="Verdana" w:cs="Consolas"/>
-          <w:color w:val="000000"/>
-          <w:sz w:val="20"/>
-          <w:szCs w:val="20"/>
-        </w:rPr>
-        <w:t xml:space="preserve">[i] == </w:t>
-      </w:r>
+      <w:proofErr w:type="spellEnd"/>
+      <w:r>
+        <w:rPr>
+          <w:rFonts w:ascii="Verdana" w:hAnsi="Verdana" w:cs="Consolas"/>
+          <w:color w:val="000000"/>
+          <w:sz w:val="20"/>
+          <w:szCs w:val="20"/>
+        </w:rPr>
+        <w:t>[</w:t>
+      </w:r>
+      <w:proofErr w:type="spellStart"/>
+      <w:r>
+        <w:rPr>
+          <w:rFonts w:ascii="Verdana" w:hAnsi="Verdana" w:cs="Consolas"/>
+          <w:color w:val="000000"/>
+          <w:sz w:val="20"/>
+          <w:szCs w:val="20"/>
+        </w:rPr>
+        <w:t>i</w:t>
+      </w:r>
+      <w:proofErr w:type="spellEnd"/>
+      <w:r>
+        <w:rPr>
+          <w:rFonts w:ascii="Verdana" w:hAnsi="Verdana" w:cs="Consolas"/>
+          <w:color w:val="000000"/>
+          <w:sz w:val="20"/>
+          <w:szCs w:val="20"/>
+        </w:rPr>
+        <w:t xml:space="preserve">] == </w:t>
+      </w:r>
+      <w:proofErr w:type="spellStart"/>
       <w:r>
         <w:rPr>
           <w:rFonts w:ascii="Verdana" w:hAnsi="Verdana" w:cs="Consolas"/>
@@ -3941,6 +4120,7 @@
         </w:rPr>
         <w:t>pArray</w:t>
       </w:r>
+      <w:proofErr w:type="spellEnd"/>
       <w:r>
         <w:rPr>
           <w:rFonts w:ascii="Verdana" w:hAnsi="Verdana" w:cs="Consolas"/>
@@ -4565,6 +4745,7 @@
         </w:rPr>
         <w:t xml:space="preserve"> </w:t>
       </w:r>
+      <w:proofErr w:type="spellStart"/>
       <w:proofErr w:type="gramStart"/>
       <w:r>
         <w:rPr>
@@ -4575,6 +4756,7 @@
         </w:rPr>
         <w:t>FizzBuzz</w:t>
       </w:r>
+      <w:proofErr w:type="spellEnd"/>
       <w:r>
         <w:rPr>
           <w:rFonts w:ascii="Verdana" w:hAnsi="Verdana" w:cs="Consolas"/>
@@ -4584,6 +4766,7 @@
         </w:rPr>
         <w:t>(</w:t>
       </w:r>
+      <w:proofErr w:type="spellStart"/>
       <w:proofErr w:type="gramEnd"/>
       <w:r>
         <w:rPr>
@@ -4594,6 +4777,7 @@
         </w:rPr>
         <w:t>int</w:t>
       </w:r>
+      <w:proofErr w:type="spellEnd"/>
       <w:r>
         <w:rPr>
           <w:rFonts w:ascii="Verdana" w:hAnsi="Verdana" w:cs="Consolas"/>
@@ -4603,6 +4787,7 @@
         </w:rPr>
         <w:t xml:space="preserve"> </w:t>
       </w:r>
+      <w:proofErr w:type="spellStart"/>
       <w:r>
         <w:rPr>
           <w:rFonts w:ascii="Verdana" w:hAnsi="Verdana" w:cs="Consolas"/>
@@ -4612,6 +4797,7 @@
         </w:rPr>
         <w:t>maxValue</w:t>
       </w:r>
+      <w:proofErr w:type="spellEnd"/>
       <w:r>
         <w:rPr>
           <w:rFonts w:ascii="Verdana" w:hAnsi="Verdana" w:cs="Consolas"/>
@@ -4690,6 +4876,7 @@
         </w:rPr>
         <w:t>(</w:t>
       </w:r>
+      <w:proofErr w:type="spellStart"/>
       <w:proofErr w:type="gramEnd"/>
       <w:r>
         <w:rPr>
@@ -4700,15 +4887,57 @@
         </w:rPr>
         <w:t>int</w:t>
       </w:r>
-      <w:r>
-        <w:rPr>
-          <w:rFonts w:ascii="Verdana" w:hAnsi="Verdana" w:cs="Consolas"/>
-          <w:color w:val="000000"/>
-          <w:sz w:val="20"/>
-          <w:szCs w:val="20"/>
-        </w:rPr>
-        <w:t xml:space="preserve"> i = 0; i &lt; </w:t>
-      </w:r>
+      <w:proofErr w:type="spellEnd"/>
+      <w:r>
+        <w:rPr>
+          <w:rFonts w:ascii="Verdana" w:hAnsi="Verdana" w:cs="Consolas"/>
+          <w:color w:val="000000"/>
+          <w:sz w:val="20"/>
+          <w:szCs w:val="20"/>
+        </w:rPr>
+        <w:t xml:space="preserve"> </w:t>
+      </w:r>
+      <w:proofErr w:type="spellStart"/>
+      <w:r>
+        <w:rPr>
+          <w:rFonts w:ascii="Verdana" w:hAnsi="Verdana" w:cs="Consolas"/>
+          <w:color w:val="000000"/>
+          <w:sz w:val="20"/>
+          <w:szCs w:val="20"/>
+        </w:rPr>
+        <w:t>i</w:t>
+      </w:r>
+      <w:proofErr w:type="spellEnd"/>
+      <w:r>
+        <w:rPr>
+          <w:rFonts w:ascii="Verdana" w:hAnsi="Verdana" w:cs="Consolas"/>
+          <w:color w:val="000000"/>
+          <w:sz w:val="20"/>
+          <w:szCs w:val="20"/>
+        </w:rPr>
+        <w:t xml:space="preserve"> = 0; </w:t>
+      </w:r>
+      <w:proofErr w:type="spellStart"/>
+      <w:r>
+        <w:rPr>
+          <w:rFonts w:ascii="Verdana" w:hAnsi="Verdana" w:cs="Consolas"/>
+          <w:color w:val="000000"/>
+          <w:sz w:val="20"/>
+          <w:szCs w:val="20"/>
+        </w:rPr>
+        <w:t>i</w:t>
+      </w:r>
+      <w:proofErr w:type="spellEnd"/>
+      <w:r>
+        <w:rPr>
+          <w:rFonts w:ascii="Verdana" w:hAnsi="Verdana" w:cs="Consolas"/>
+          <w:color w:val="000000"/>
+          <w:sz w:val="20"/>
+          <w:szCs w:val="20"/>
+        </w:rPr>
+        <w:t xml:space="preserve"> &lt; </w:t>
+      </w:r>
+      <w:proofErr w:type="spellStart"/>
       <w:r>
         <w:rPr>
           <w:rFonts w:ascii="Verdana" w:hAnsi="Verdana" w:cs="Consolas"/>
@@ -4718,14 +4947,35 @@
         </w:rPr>
         <w:t>maxValue</w:t>
       </w:r>
-      <w:r>
-        <w:rPr>
-          <w:rFonts w:ascii="Verdana" w:hAnsi="Verdana" w:cs="Consolas"/>
-          <w:color w:val="000000"/>
-          <w:sz w:val="20"/>
-          <w:szCs w:val="20"/>
-        </w:rPr>
-        <w:t>; ++i)</w:t>
+      <w:proofErr w:type="spellEnd"/>
+      <w:r>
+        <w:rPr>
+          <w:rFonts w:ascii="Verdana" w:hAnsi="Verdana" w:cs="Consolas"/>
+          <w:color w:val="000000"/>
+          <w:sz w:val="20"/>
+          <w:szCs w:val="20"/>
+        </w:rPr>
+        <w:t>; ++</w:t>
+      </w:r>
+      <w:proofErr w:type="spellStart"/>
+      <w:r>
+        <w:rPr>
+          <w:rFonts w:ascii="Verdana" w:hAnsi="Verdana" w:cs="Consolas"/>
+          <w:color w:val="000000"/>
+          <w:sz w:val="20"/>
+          <w:szCs w:val="20"/>
+        </w:rPr>
+        <w:t>i</w:t>
+      </w:r>
+      <w:proofErr w:type="spellEnd"/>
+      <w:r>
+        <w:rPr>
+          <w:rFonts w:ascii="Verdana" w:hAnsi="Verdana" w:cs="Consolas"/>
+          <w:color w:val="000000"/>
+          <w:sz w:val="20"/>
+          <w:szCs w:val="20"/>
+        </w:rPr>
+        <w:t>)</w:t>
       </w:r>
     </w:p>
     <w:p>
@@ -4787,6 +5037,7 @@
         </w:rPr>
         <w:tab/>
       </w:r>
+      <w:proofErr w:type="spellStart"/>
       <w:proofErr w:type="gramStart"/>
       <w:r>
         <w:rPr>
@@ -4795,8 +5046,19 @@
           <w:sz w:val="20"/>
           <w:szCs w:val="20"/>
         </w:rPr>
-        <w:t>std::</w:t>
-      </w:r>
+        <w:t>std</w:t>
+      </w:r>
+      <w:proofErr w:type="spellEnd"/>
+      <w:r>
+        <w:rPr>
+          <w:rFonts w:ascii="Verdana" w:hAnsi="Verdana" w:cs="Consolas"/>
+          <w:color w:val="000000"/>
+          <w:sz w:val="20"/>
+          <w:szCs w:val="20"/>
+        </w:rPr>
+        <w:t>::</w:t>
+      </w:r>
+      <w:proofErr w:type="spellStart"/>
       <w:proofErr w:type="gramEnd"/>
       <w:r>
         <w:rPr>
@@ -4805,7 +5067,17 @@
           <w:sz w:val="20"/>
           <w:szCs w:val="20"/>
         </w:rPr>
-        <w:t xml:space="preserve">cout </w:t>
+        <w:t>cout</w:t>
+      </w:r>
+      <w:proofErr w:type="spellEnd"/>
+      <w:r>
+        <w:rPr>
+          <w:rFonts w:ascii="Verdana" w:hAnsi="Verdana" w:cs="Consolas"/>
+          <w:color w:val="000000"/>
+          <w:sz w:val="20"/>
+          <w:szCs w:val="20"/>
+        </w:rPr>
+        <w:t xml:space="preserve"> </w:t>
       </w:r>
       <w:r>
         <w:rPr>
@@ -4825,6 +5097,7 @@
         </w:rPr>
         <w:t xml:space="preserve"> </w:t>
       </w:r>
+      <w:proofErr w:type="spellStart"/>
       <w:r>
         <w:rPr>
           <w:rFonts w:ascii="Verdana" w:hAnsi="Verdana" w:cs="Consolas"/>
@@ -4834,14 +5107,35 @@
         </w:rPr>
         <w:t>GetPrintMessage</w:t>
       </w:r>
-      <w:r>
-        <w:rPr>
-          <w:rFonts w:ascii="Verdana" w:hAnsi="Verdana" w:cs="Consolas"/>
-          <w:color w:val="000000"/>
-          <w:sz w:val="20"/>
-          <w:szCs w:val="20"/>
-        </w:rPr>
-        <w:t>(i);</w:t>
+      <w:proofErr w:type="spellEnd"/>
+      <w:r>
+        <w:rPr>
+          <w:rFonts w:ascii="Verdana" w:hAnsi="Verdana" w:cs="Consolas"/>
+          <w:color w:val="000000"/>
+          <w:sz w:val="20"/>
+          <w:szCs w:val="20"/>
+        </w:rPr>
+        <w:t>(</w:t>
+      </w:r>
+      <w:proofErr w:type="spellStart"/>
+      <w:r>
+        <w:rPr>
+          <w:rFonts w:ascii="Verdana" w:hAnsi="Verdana" w:cs="Consolas"/>
+          <w:color w:val="000000"/>
+          <w:sz w:val="20"/>
+          <w:szCs w:val="20"/>
+        </w:rPr>
+        <w:t>i</w:t>
+      </w:r>
+      <w:proofErr w:type="spellEnd"/>
+      <w:r>
+        <w:rPr>
+          <w:rFonts w:ascii="Verdana" w:hAnsi="Verdana" w:cs="Consolas"/>
+          <w:color w:val="000000"/>
+          <w:sz w:val="20"/>
+          <w:szCs w:val="20"/>
+        </w:rPr>
+        <w:t>);</w:t>
       </w:r>
     </w:p>
     <w:p>
@@ -4926,6 +5220,7 @@
           <w:szCs w:val="20"/>
         </w:rPr>
       </w:pPr>
+      <w:proofErr w:type="spellStart"/>
       <w:proofErr w:type="gramStart"/>
       <w:r>
         <w:rPr>
@@ -4934,7 +5229,17 @@
           <w:sz w:val="20"/>
           <w:szCs w:val="20"/>
         </w:rPr>
-        <w:t>std::</w:t>
+        <w:t>std</w:t>
+      </w:r>
+      <w:proofErr w:type="spellEnd"/>
+      <w:r>
+        <w:rPr>
+          <w:rFonts w:ascii="Verdana" w:hAnsi="Verdana" w:cs="Consolas"/>
+          <w:color w:val="000000"/>
+          <w:sz w:val="20"/>
+          <w:szCs w:val="20"/>
+        </w:rPr>
+        <w:t>::</w:t>
       </w:r>
       <w:proofErr w:type="gramEnd"/>
       <w:r>
@@ -4955,6 +5260,7 @@
         </w:rPr>
         <w:t xml:space="preserve"> </w:t>
       </w:r>
+      <w:proofErr w:type="spellStart"/>
       <w:r>
         <w:rPr>
           <w:rFonts w:ascii="Verdana" w:hAnsi="Verdana" w:cs="Consolas"/>
@@ -4964,6 +5270,7 @@
         </w:rPr>
         <w:t>GetPrintMessage</w:t>
       </w:r>
+      <w:proofErr w:type="spellEnd"/>
       <w:r>
         <w:rPr>
           <w:rFonts w:ascii="Verdana" w:hAnsi="Verdana" w:cs="Consolas"/>
@@ -4973,6 +5280,7 @@
         </w:rPr>
         <w:t>(</w:t>
       </w:r>
+      <w:proofErr w:type="spellStart"/>
       <w:r>
         <w:rPr>
           <w:rFonts w:ascii="Verdana" w:hAnsi="Verdana" w:cs="Consolas"/>
@@ -4982,6 +5290,7 @@
         </w:rPr>
         <w:t>int</w:t>
       </w:r>
+      <w:proofErr w:type="spellEnd"/>
       <w:r>
         <w:rPr>
           <w:rFonts w:ascii="Verdana" w:hAnsi="Verdana" w:cs="Consolas"/>
@@ -5078,6 +5387,7 @@
         </w:rPr>
         <w:t>(</w:t>
       </w:r>
+      <w:proofErr w:type="spellStart"/>
       <w:proofErr w:type="gramEnd"/>
       <w:r>
         <w:rPr>
@@ -5088,6 +5398,7 @@
         </w:rPr>
         <w:t>IsMultiple</w:t>
       </w:r>
+      <w:proofErr w:type="spellEnd"/>
       <w:r>
         <w:rPr>
           <w:rFonts w:ascii="Verdana" w:hAnsi="Verdana" w:cs="Consolas"/>
@@ -5280,6 +5591,7 @@
         </w:rPr>
         <w:t xml:space="preserve"> (</w:t>
       </w:r>
+      <w:proofErr w:type="spellStart"/>
       <w:proofErr w:type="gramStart"/>
       <w:r>
         <w:rPr>
@@ -5290,6 +5602,7 @@
         </w:rPr>
         <w:t>IsMultiple</w:t>
       </w:r>
+      <w:proofErr w:type="spellEnd"/>
       <w:r>
         <w:rPr>
           <w:rFonts w:ascii="Verdana" w:hAnsi="Verdana" w:cs="Consolas"/>
@@ -5483,6 +5796,7 @@
         </w:rPr>
         <w:t xml:space="preserve"> (</w:t>
       </w:r>
+      <w:proofErr w:type="spellStart"/>
       <w:proofErr w:type="gramStart"/>
       <w:r>
         <w:rPr>
@@ -5493,6 +5807,7 @@
         </w:rPr>
         <w:t>IsMultiple</w:t>
       </w:r>
+      <w:proofErr w:type="spellEnd"/>
       <w:r>
         <w:rPr>
           <w:rFonts w:ascii="Verdana" w:hAnsi="Verdana" w:cs="Consolas"/>
@@ -5521,6 +5836,7 @@
         </w:rPr>
         <w:t xml:space="preserve">, 4) &amp;&amp; </w:t>
       </w:r>
+      <w:proofErr w:type="spellStart"/>
       <w:r>
         <w:rPr>
           <w:rFonts w:ascii="Verdana" w:hAnsi="Verdana" w:cs="Consolas"/>
@@ -5530,6 +5846,7 @@
         </w:rPr>
         <w:t>IsMultiple</w:t>
       </w:r>
+      <w:proofErr w:type="spellEnd"/>
       <w:r>
         <w:rPr>
           <w:rFonts w:ascii="Verdana" w:hAnsi="Verdana" w:cs="Consolas"/>
@@ -5642,7 +5959,27 @@
           <w:sz w:val="20"/>
           <w:szCs w:val="20"/>
         </w:rPr>
-        <w:t>"FizzBuzz"</w:t>
+        <w:t>"</w:t>
+      </w:r>
+      <w:proofErr w:type="spellStart"/>
+      <w:r>
+        <w:rPr>
+          <w:rFonts w:ascii="Verdana" w:hAnsi="Verdana" w:cs="Consolas"/>
+          <w:color w:val="A31515"/>
+          <w:sz w:val="20"/>
+          <w:szCs w:val="20"/>
+        </w:rPr>
+        <w:t>FizzBuzz</w:t>
+      </w:r>
+      <w:proofErr w:type="spellEnd"/>
+      <w:r>
+        <w:rPr>
+          <w:rFonts w:ascii="Verdana" w:hAnsi="Verdana" w:cs="Consolas"/>
+          <w:color w:val="A31515"/>
+          <w:sz w:val="20"/>
+          <w:szCs w:val="20"/>
+        </w:rPr>
+        <w:t>"</w:t>
       </w:r>
       <w:r>
         <w:rPr>
@@ -5851,6 +6188,7 @@
         </w:rPr>
         <w:t xml:space="preserve"> </w:t>
       </w:r>
+      <w:proofErr w:type="spellStart"/>
       <w:proofErr w:type="gramStart"/>
       <w:r>
         <w:rPr>
@@ -5861,6 +6199,7 @@
         </w:rPr>
         <w:t>IsMultiple</w:t>
       </w:r>
+      <w:proofErr w:type="spellEnd"/>
       <w:r>
         <w:rPr>
           <w:rFonts w:ascii="Verdana" w:hAnsi="Verdana" w:cs="Consolas"/>
@@ -5870,6 +6209,7 @@
         </w:rPr>
         <w:t>(</w:t>
       </w:r>
+      <w:proofErr w:type="spellStart"/>
       <w:proofErr w:type="gramEnd"/>
       <w:r>
         <w:rPr>
@@ -5880,6 +6220,7 @@
         </w:rPr>
         <w:t>int</w:t>
       </w:r>
+      <w:proofErr w:type="spellEnd"/>
       <w:r>
         <w:rPr>
           <w:rFonts w:ascii="Verdana" w:hAnsi="Verdana" w:cs="Consolas"/>
@@ -5907,6 +6248,7 @@
         </w:rPr>
         <w:t xml:space="preserve">, </w:t>
       </w:r>
+      <w:proofErr w:type="spellStart"/>
       <w:r>
         <w:rPr>
           <w:rFonts w:ascii="Verdana" w:hAnsi="Verdana" w:cs="Consolas"/>
@@ -5916,6 +6258,7 @@
         </w:rPr>
         <w:t>int</w:t>
       </w:r>
+      <w:proofErr w:type="spellEnd"/>
       <w:r>
         <w:rPr>
           <w:rFonts w:ascii="Verdana" w:hAnsi="Verdana" w:cs="Consolas"/>
@@ -6273,13 +6616,15 @@
         <w:autoSpaceDN w:val="0"/>
         <w:adjustRightInd w:val="0"/>
         <w:spacing w:after="0" w:line="240" w:lineRule="auto"/>
-        <w:rPr>
-          <w:rFonts w:ascii="Consolas" w:hAnsi="Consolas" w:cs="Consolas"/>
-          <w:color w:val="000000"/>
-          <w:sz w:val="19"/>
-          <w:szCs w:val="19"/>
-        </w:rPr>
-      </w:pPr>
+        <w:jc w:val="both"/>
+        <w:rPr>
+          <w:rFonts w:ascii="Consolas" w:hAnsi="Consolas" w:cs="Consolas"/>
+          <w:color w:val="000000"/>
+          <w:sz w:val="19"/>
+          <w:szCs w:val="19"/>
+        </w:rPr>
+      </w:pPr>
+      <w:proofErr w:type="spellStart"/>
       <w:r>
         <w:rPr>
           <w:rFonts w:ascii="Consolas" w:hAnsi="Consolas" w:cs="Consolas"/>
@@ -6289,6 +6634,7 @@
         </w:rPr>
         <w:t>int</w:t>
       </w:r>
+      <w:proofErr w:type="spellEnd"/>
       <w:r>
         <w:rPr>
           <w:rFonts w:ascii="Consolas" w:hAnsi="Consolas" w:cs="Consolas"/>
@@ -6298,6 +6644,7 @@
         </w:rPr>
         <w:t xml:space="preserve"> </w:t>
       </w:r>
+      <w:proofErr w:type="spellStart"/>
       <w:proofErr w:type="gramStart"/>
       <w:r>
         <w:rPr>
@@ -6308,6 +6655,7 @@
         </w:rPr>
         <w:t>FindIndex</w:t>
       </w:r>
+      <w:proofErr w:type="spellEnd"/>
       <w:r>
         <w:rPr>
           <w:rFonts w:ascii="Consolas" w:hAnsi="Consolas" w:cs="Consolas"/>
@@ -6317,6 +6665,7 @@
         </w:rPr>
         <w:t>(</w:t>
       </w:r>
+      <w:proofErr w:type="spellStart"/>
       <w:proofErr w:type="gramEnd"/>
       <w:r>
         <w:rPr>
@@ -6327,6 +6676,7 @@
         </w:rPr>
         <w:t>const</w:t>
       </w:r>
+      <w:proofErr w:type="spellEnd"/>
       <w:r>
         <w:rPr>
           <w:rFonts w:ascii="Consolas" w:hAnsi="Consolas" w:cs="Consolas"/>
@@ -6336,6 +6686,7 @@
         </w:rPr>
         <w:t xml:space="preserve"> </w:t>
       </w:r>
+      <w:proofErr w:type="spellStart"/>
       <w:r>
         <w:rPr>
           <w:rFonts w:ascii="Consolas" w:hAnsi="Consolas" w:cs="Consolas"/>
@@ -6345,6 +6696,7 @@
         </w:rPr>
         <w:t>int</w:t>
       </w:r>
+      <w:proofErr w:type="spellEnd"/>
       <w:r>
         <w:rPr>
           <w:rFonts w:ascii="Consolas" w:hAnsi="Consolas" w:cs="Consolas"/>
@@ -6354,6 +6706,7 @@
         </w:rPr>
         <w:t xml:space="preserve">* </w:t>
       </w:r>
+      <w:proofErr w:type="spellStart"/>
       <w:r>
         <w:rPr>
           <w:rFonts w:ascii="Consolas" w:hAnsi="Consolas" w:cs="Consolas"/>
@@ -6363,6 +6716,7 @@
         </w:rPr>
         <w:t>pArray</w:t>
       </w:r>
+      <w:proofErr w:type="spellEnd"/>
       <w:r>
         <w:rPr>
           <w:rFonts w:ascii="Consolas" w:hAnsi="Consolas" w:cs="Consolas"/>
@@ -6372,6 +6726,7 @@
         </w:rPr>
         <w:t xml:space="preserve">, </w:t>
       </w:r>
+      <w:proofErr w:type="spellStart"/>
       <w:r>
         <w:rPr>
           <w:rFonts w:ascii="Consolas" w:hAnsi="Consolas" w:cs="Consolas"/>
@@ -6381,6 +6736,7 @@
         </w:rPr>
         <w:t>int</w:t>
       </w:r>
+      <w:proofErr w:type="spellEnd"/>
       <w:r>
         <w:rPr>
           <w:rFonts w:ascii="Consolas" w:hAnsi="Consolas" w:cs="Consolas"/>
@@ -6408,6 +6764,7 @@
         </w:rPr>
         <w:t xml:space="preserve">, </w:t>
       </w:r>
+      <w:proofErr w:type="spellStart"/>
       <w:r>
         <w:rPr>
           <w:rFonts w:ascii="Consolas" w:hAnsi="Consolas" w:cs="Consolas"/>
@@ -6417,6 +6774,7 @@
         </w:rPr>
         <w:t>int</w:t>
       </w:r>
+      <w:proofErr w:type="spellEnd"/>
       <w:r>
         <w:rPr>
           <w:rFonts w:ascii="Consolas" w:hAnsi="Consolas" w:cs="Consolas"/>
@@ -6426,6 +6784,7 @@
         </w:rPr>
         <w:t xml:space="preserve"> </w:t>
       </w:r>
+      <w:proofErr w:type="spellStart"/>
       <w:r>
         <w:rPr>
           <w:rFonts w:ascii="Consolas" w:hAnsi="Consolas" w:cs="Consolas"/>
@@ -6435,6 +6794,7 @@
         </w:rPr>
         <w:t>valueToFind</w:t>
       </w:r>
+      <w:proofErr w:type="spellEnd"/>
       <w:r>
         <w:rPr>
           <w:rFonts w:ascii="Consolas" w:hAnsi="Consolas" w:cs="Consolas"/>
@@ -6451,6 +6811,7 @@
         <w:autoSpaceDN w:val="0"/>
         <w:adjustRightInd w:val="0"/>
         <w:spacing w:after="0" w:line="240" w:lineRule="auto"/>
+        <w:jc w:val="both"/>
         <w:rPr>
           <w:rFonts w:ascii="Consolas" w:hAnsi="Consolas" w:cs="Consolas"/>
           <w:color w:val="000000"/>
@@ -6474,6 +6835,7 @@
         <w:autoSpaceDN w:val="0"/>
         <w:adjustRightInd w:val="0"/>
         <w:spacing w:after="0" w:line="240" w:lineRule="auto"/>
+        <w:jc w:val="both"/>
         <w:rPr>
           <w:rFonts w:ascii="Consolas" w:hAnsi="Consolas" w:cs="Consolas"/>
           <w:color w:val="000000"/>
@@ -6535,6 +6897,7 @@
         <w:autoSpaceDN w:val="0"/>
         <w:adjustRightInd w:val="0"/>
         <w:spacing w:after="0" w:line="240" w:lineRule="auto"/>
+        <w:jc w:val="both"/>
         <w:rPr>
           <w:rFonts w:ascii="Consolas" w:hAnsi="Consolas" w:cs="Consolas"/>
           <w:color w:val="000000"/>
@@ -6570,6 +6933,7 @@
         </w:rPr>
         <w:t>(</w:t>
       </w:r>
+      <w:proofErr w:type="spellStart"/>
       <w:proofErr w:type="gramEnd"/>
       <w:r>
         <w:rPr>
@@ -6580,6 +6944,7 @@
         </w:rPr>
         <w:t>pArray</w:t>
       </w:r>
+      <w:proofErr w:type="spellEnd"/>
       <w:r>
         <w:rPr>
           <w:rFonts w:ascii="Consolas" w:hAnsi="Consolas" w:cs="Consolas"/>
@@ -6589,6 +6954,7 @@
         </w:rPr>
         <w:t xml:space="preserve"> != </w:t>
       </w:r>
+      <w:proofErr w:type="spellStart"/>
       <w:r>
         <w:rPr>
           <w:rFonts w:ascii="Consolas" w:hAnsi="Consolas" w:cs="Consolas"/>
@@ -6598,6 +6964,7 @@
         </w:rPr>
         <w:t>nullptr</w:t>
       </w:r>
+      <w:proofErr w:type="spellEnd"/>
       <w:r>
         <w:rPr>
           <w:rFonts w:ascii="Consolas" w:hAnsi="Consolas" w:cs="Consolas"/>
@@ -6614,6 +6981,7 @@
         <w:autoSpaceDN w:val="0"/>
         <w:adjustRightInd w:val="0"/>
         <w:spacing w:after="0" w:line="240" w:lineRule="auto"/>
+        <w:jc w:val="both"/>
         <w:rPr>
           <w:rFonts w:ascii="Consolas" w:hAnsi="Consolas" w:cs="Consolas"/>
           <w:color w:val="000000"/>
@@ -6628,6 +6996,7 @@
         <w:autoSpaceDN w:val="0"/>
         <w:adjustRightInd w:val="0"/>
         <w:spacing w:after="0" w:line="240" w:lineRule="auto"/>
+        <w:jc w:val="both"/>
         <w:rPr>
           <w:rFonts w:ascii="Consolas" w:hAnsi="Consolas" w:cs="Consolas"/>
           <w:color w:val="000000"/>
@@ -6644,6 +7013,7 @@
         </w:rPr>
         <w:tab/>
       </w:r>
+      <w:proofErr w:type="spellStart"/>
       <w:r>
         <w:rPr>
           <w:rFonts w:ascii="Consolas" w:hAnsi="Consolas" w:cs="Consolas"/>
@@ -6653,6 +7023,7 @@
         </w:rPr>
         <w:t>int</w:t>
       </w:r>
+      <w:proofErr w:type="spellEnd"/>
       <w:r>
         <w:rPr>
           <w:rFonts w:ascii="Consolas" w:hAnsi="Consolas" w:cs="Consolas"/>
@@ -6669,6 +7040,7 @@
         <w:autoSpaceDN w:val="0"/>
         <w:adjustRightInd w:val="0"/>
         <w:spacing w:after="0" w:line="240" w:lineRule="auto"/>
+        <w:jc w:val="both"/>
         <w:rPr>
           <w:rFonts w:ascii="Consolas" w:hAnsi="Consolas" w:cs="Consolas"/>
           <w:color w:val="000000"/>
@@ -6685,6 +7057,7 @@
         </w:rPr>
         <w:tab/>
       </w:r>
+      <w:proofErr w:type="spellStart"/>
       <w:r>
         <w:rPr>
           <w:rFonts w:ascii="Consolas" w:hAnsi="Consolas" w:cs="Consolas"/>
@@ -6694,6 +7067,7 @@
         </w:rPr>
         <w:t>int</w:t>
       </w:r>
+      <w:proofErr w:type="spellEnd"/>
       <w:r>
         <w:rPr>
           <w:rFonts w:ascii="Consolas" w:hAnsi="Consolas" w:cs="Consolas"/>
@@ -6728,6 +7102,7 @@
         <w:autoSpaceDN w:val="0"/>
         <w:adjustRightInd w:val="0"/>
         <w:spacing w:after="0" w:line="240" w:lineRule="auto"/>
+        <w:jc w:val="both"/>
         <w:rPr>
           <w:rFonts w:ascii="Consolas" w:hAnsi="Consolas" w:cs="Consolas"/>
           <w:color w:val="000000"/>
@@ -6742,6 +7117,7 @@
         <w:autoSpaceDN w:val="0"/>
         <w:adjustRightInd w:val="0"/>
         <w:spacing w:after="0" w:line="240" w:lineRule="auto"/>
+        <w:jc w:val="both"/>
         <w:rPr>
           <w:rFonts w:ascii="Consolas" w:hAnsi="Consolas" w:cs="Consolas"/>
           <w:color w:val="000000"/>
@@ -6777,6 +7153,7 @@
         </w:rPr>
         <w:t>(</w:t>
       </w:r>
+      <w:proofErr w:type="spellStart"/>
       <w:proofErr w:type="gramEnd"/>
       <w:r>
         <w:rPr>
@@ -6787,14 +7164,55 @@
         </w:rPr>
         <w:t>int</w:t>
       </w:r>
-      <w:r>
-        <w:rPr>
-          <w:rFonts w:ascii="Consolas" w:hAnsi="Consolas" w:cs="Consolas"/>
-          <w:color w:val="000000"/>
-          <w:sz w:val="19"/>
-          <w:szCs w:val="19"/>
-        </w:rPr>
-        <w:t xml:space="preserve"> i = 0; i &lt; </w:t>
+      <w:proofErr w:type="spellEnd"/>
+      <w:r>
+        <w:rPr>
+          <w:rFonts w:ascii="Consolas" w:hAnsi="Consolas" w:cs="Consolas"/>
+          <w:color w:val="000000"/>
+          <w:sz w:val="19"/>
+          <w:szCs w:val="19"/>
+        </w:rPr>
+        <w:t xml:space="preserve"> </w:t>
+      </w:r>
+      <w:proofErr w:type="spellStart"/>
+      <w:r>
+        <w:rPr>
+          <w:rFonts w:ascii="Consolas" w:hAnsi="Consolas" w:cs="Consolas"/>
+          <w:color w:val="000000"/>
+          <w:sz w:val="19"/>
+          <w:szCs w:val="19"/>
+        </w:rPr>
+        <w:t>i</w:t>
+      </w:r>
+      <w:proofErr w:type="spellEnd"/>
+      <w:r>
+        <w:rPr>
+          <w:rFonts w:ascii="Consolas" w:hAnsi="Consolas" w:cs="Consolas"/>
+          <w:color w:val="000000"/>
+          <w:sz w:val="19"/>
+          <w:szCs w:val="19"/>
+        </w:rPr>
+        <w:t xml:space="preserve"> = 0; </w:t>
+      </w:r>
+      <w:proofErr w:type="spellStart"/>
+      <w:r>
+        <w:rPr>
+          <w:rFonts w:ascii="Consolas" w:hAnsi="Consolas" w:cs="Consolas"/>
+          <w:color w:val="000000"/>
+          <w:sz w:val="19"/>
+          <w:szCs w:val="19"/>
+        </w:rPr>
+        <w:t>i</w:t>
+      </w:r>
+      <w:proofErr w:type="spellEnd"/>
+      <w:r>
+        <w:rPr>
+          <w:rFonts w:ascii="Consolas" w:hAnsi="Consolas" w:cs="Consolas"/>
+          <w:color w:val="000000"/>
+          <w:sz w:val="19"/>
+          <w:szCs w:val="19"/>
+        </w:rPr>
+        <w:t xml:space="preserve"> &lt; </w:t>
       </w:r>
       <w:r>
         <w:rPr>
@@ -6812,7 +7230,27 @@
           <w:sz w:val="19"/>
           <w:szCs w:val="19"/>
         </w:rPr>
-        <w:t>; ++i)</w:t>
+        <w:t>; ++</w:t>
+      </w:r>
+      <w:proofErr w:type="spellStart"/>
+      <w:r>
+        <w:rPr>
+          <w:rFonts w:ascii="Consolas" w:hAnsi="Consolas" w:cs="Consolas"/>
+          <w:color w:val="000000"/>
+          <w:sz w:val="19"/>
+          <w:szCs w:val="19"/>
+        </w:rPr>
+        <w:t>i</w:t>
+      </w:r>
+      <w:proofErr w:type="spellEnd"/>
+      <w:r>
+        <w:rPr>
+          <w:rFonts w:ascii="Consolas" w:hAnsi="Consolas" w:cs="Consolas"/>
+          <w:color w:val="000000"/>
+          <w:sz w:val="19"/>
+          <w:szCs w:val="19"/>
+        </w:rPr>
+        <w:t>)</w:t>
       </w:r>
     </w:p>
     <w:p>
@@ -6821,6 +7259,7 @@
         <w:autoSpaceDN w:val="0"/>
         <w:adjustRightInd w:val="0"/>
         <w:spacing w:after="0" w:line="240" w:lineRule="auto"/>
+        <w:jc w:val="both"/>
         <w:rPr>
           <w:rFonts w:ascii="Consolas" w:hAnsi="Consolas" w:cs="Consolas"/>
           <w:color w:val="000000"/>
@@ -6845,6 +7284,7 @@
         <w:autoSpaceDN w:val="0"/>
         <w:adjustRightInd w:val="0"/>
         <w:spacing w:after="0" w:line="240" w:lineRule="auto"/>
+        <w:jc w:val="both"/>
         <w:rPr>
           <w:rFonts w:ascii="Consolas" w:hAnsi="Consolas" w:cs="Consolas"/>
           <w:color w:val="000000"/>
@@ -6870,6 +7310,7 @@
         </w:rPr>
         <w:tab/>
       </w:r>
+      <w:proofErr w:type="spellStart"/>
       <w:r>
         <w:rPr>
           <w:rFonts w:ascii="Consolas" w:hAnsi="Consolas" w:cs="Consolas"/>
@@ -6879,6 +7320,7 @@
         </w:rPr>
         <w:t>int</w:t>
       </w:r>
+      <w:proofErr w:type="spellEnd"/>
       <w:r>
         <w:rPr>
           <w:rFonts w:ascii="Consolas" w:hAnsi="Consolas" w:cs="Consolas"/>
@@ -6895,6 +7337,7 @@
         <w:autoSpaceDN w:val="0"/>
         <w:adjustRightInd w:val="0"/>
         <w:spacing w:after="0" w:line="240" w:lineRule="auto"/>
+        <w:jc w:val="both"/>
         <w:rPr>
           <w:rFonts w:ascii="Consolas" w:hAnsi="Consolas" w:cs="Consolas"/>
           <w:color w:val="000000"/>
@@ -6909,6 +7352,7 @@
         <w:autoSpaceDN w:val="0"/>
         <w:adjustRightInd w:val="0"/>
         <w:spacing w:after="0" w:line="240" w:lineRule="auto"/>
+        <w:jc w:val="both"/>
         <w:rPr>
           <w:rFonts w:ascii="Consolas" w:hAnsi="Consolas" w:cs="Consolas"/>
           <w:color w:val="000000"/>
@@ -6968,6 +7412,7 @@
         <w:autoSpaceDN w:val="0"/>
         <w:adjustRightInd w:val="0"/>
         <w:spacing w:after="0" w:line="240" w:lineRule="auto"/>
+        <w:jc w:val="both"/>
         <w:rPr>
           <w:rFonts w:ascii="Consolas" w:hAnsi="Consolas" w:cs="Consolas"/>
           <w:color w:val="000000"/>
@@ -7001,6 +7446,7 @@
         <w:autoSpaceDN w:val="0"/>
         <w:adjustRightInd w:val="0"/>
         <w:spacing w:after="0" w:line="240" w:lineRule="auto"/>
+        <w:jc w:val="both"/>
         <w:rPr>
           <w:rFonts w:ascii="Consolas" w:hAnsi="Consolas" w:cs="Consolas"/>
           <w:color w:val="000000"/>
@@ -7060,6 +7506,7 @@
         <w:autoSpaceDN w:val="0"/>
         <w:adjustRightInd w:val="0"/>
         <w:spacing w:after="0" w:line="240" w:lineRule="auto"/>
+        <w:jc w:val="both"/>
         <w:rPr>
           <w:rFonts w:ascii="Consolas" w:hAnsi="Consolas" w:cs="Consolas"/>
           <w:color w:val="000000"/>
@@ -7093,6 +7540,7 @@
         <w:autoSpaceDN w:val="0"/>
         <w:adjustRightInd w:val="0"/>
         <w:spacing w:after="0" w:line="240" w:lineRule="auto"/>
+        <w:jc w:val="both"/>
         <w:rPr>
           <w:rFonts w:ascii="Consolas" w:hAnsi="Consolas" w:cs="Consolas"/>
           <w:color w:val="000000"/>
@@ -7107,6 +7555,7 @@
         <w:autoSpaceDN w:val="0"/>
         <w:adjustRightInd w:val="0"/>
         <w:spacing w:after="0" w:line="240" w:lineRule="auto"/>
+        <w:jc w:val="both"/>
         <w:rPr>
           <w:rFonts w:ascii="Consolas" w:hAnsi="Consolas" w:cs="Consolas"/>
           <w:color w:val="000000"/>
@@ -7150,6 +7599,7 @@
         </w:rPr>
         <w:t>(</w:t>
       </w:r>
+      <w:proofErr w:type="spellStart"/>
       <w:r>
         <w:rPr>
           <w:rFonts w:ascii="Consolas" w:hAnsi="Consolas" w:cs="Consolas"/>
@@ -7159,6 +7609,7 @@
         </w:rPr>
         <w:t>pArray</w:t>
       </w:r>
+      <w:proofErr w:type="spellEnd"/>
       <w:r>
         <w:rPr>
           <w:rFonts w:ascii="Consolas" w:hAnsi="Consolas" w:cs="Consolas"/>
@@ -7168,6 +7619,7 @@
         </w:rPr>
         <w:t xml:space="preserve">[mid] == </w:t>
       </w:r>
+      <w:proofErr w:type="spellStart"/>
       <w:r>
         <w:rPr>
           <w:rFonts w:ascii="Consolas" w:hAnsi="Consolas" w:cs="Consolas"/>
@@ -7177,6 +7629,7 @@
         </w:rPr>
         <w:t>valueToFind</w:t>
       </w:r>
+      <w:proofErr w:type="spellEnd"/>
       <w:r>
         <w:rPr>
           <w:rFonts w:ascii="Consolas" w:hAnsi="Consolas" w:cs="Consolas"/>
@@ -7193,6 +7646,7 @@
         <w:autoSpaceDN w:val="0"/>
         <w:adjustRightInd w:val="0"/>
         <w:spacing w:after="0" w:line="240" w:lineRule="auto"/>
+        <w:jc w:val="both"/>
         <w:rPr>
           <w:rFonts w:ascii="Consolas" w:hAnsi="Consolas" w:cs="Consolas"/>
           <w:color w:val="000000"/>
@@ -7226,6 +7680,7 @@
         <w:autoSpaceDN w:val="0"/>
         <w:adjustRightInd w:val="0"/>
         <w:spacing w:after="0" w:line="240" w:lineRule="auto"/>
+        <w:jc w:val="both"/>
         <w:rPr>
           <w:rFonts w:ascii="Consolas" w:hAnsi="Consolas" w:cs="Consolas"/>
           <w:color w:val="000000"/>
@@ -7285,6 +7740,7 @@
         <w:autoSpaceDN w:val="0"/>
         <w:adjustRightInd w:val="0"/>
         <w:spacing w:after="0" w:line="240" w:lineRule="auto"/>
+        <w:jc w:val="both"/>
         <w:rPr>
           <w:rFonts w:ascii="Consolas" w:hAnsi="Consolas" w:cs="Consolas"/>
           <w:color w:val="000000"/>
@@ -7318,6 +7774,7 @@
         <w:autoSpaceDN w:val="0"/>
         <w:adjustRightInd w:val="0"/>
         <w:spacing w:after="0" w:line="240" w:lineRule="auto"/>
+        <w:jc w:val="both"/>
         <w:rPr>
           <w:rFonts w:ascii="Consolas" w:hAnsi="Consolas" w:cs="Consolas"/>
           <w:color w:val="000000"/>
@@ -7332,6 +7789,7 @@
         <w:autoSpaceDN w:val="0"/>
         <w:adjustRightInd w:val="0"/>
         <w:spacing w:after="0" w:line="240" w:lineRule="auto"/>
+        <w:jc w:val="both"/>
         <w:rPr>
           <w:rFonts w:ascii="Consolas" w:hAnsi="Consolas" w:cs="Consolas"/>
           <w:color w:val="000000"/>
@@ -7375,6 +7833,7 @@
         </w:rPr>
         <w:t>(</w:t>
       </w:r>
+      <w:proofErr w:type="spellStart"/>
       <w:r>
         <w:rPr>
           <w:rFonts w:ascii="Consolas" w:hAnsi="Consolas" w:cs="Consolas"/>
@@ -7384,6 +7843,7 @@
         </w:rPr>
         <w:t>pArray</w:t>
       </w:r>
+      <w:proofErr w:type="spellEnd"/>
       <w:r>
         <w:rPr>
           <w:rFonts w:ascii="Consolas" w:hAnsi="Consolas" w:cs="Consolas"/>
@@ -7393,6 +7853,7 @@
         </w:rPr>
         <w:t xml:space="preserve">[mid] &gt; </w:t>
       </w:r>
+      <w:proofErr w:type="spellStart"/>
       <w:r>
         <w:rPr>
           <w:rFonts w:ascii="Consolas" w:hAnsi="Consolas" w:cs="Consolas"/>
@@ -7402,6 +7863,7 @@
         </w:rPr>
         <w:t>valueToFind</w:t>
       </w:r>
+      <w:proofErr w:type="spellEnd"/>
       <w:r>
         <w:rPr>
           <w:rFonts w:ascii="Consolas" w:hAnsi="Consolas" w:cs="Consolas"/>
@@ -7418,6 +7880,7 @@
         <w:autoSpaceDN w:val="0"/>
         <w:adjustRightInd w:val="0"/>
         <w:spacing w:after="0" w:line="240" w:lineRule="auto"/>
+        <w:jc w:val="both"/>
         <w:rPr>
           <w:rFonts w:ascii="Consolas" w:hAnsi="Consolas" w:cs="Consolas"/>
           <w:color w:val="000000"/>
@@ -7451,6 +7914,7 @@
         <w:autoSpaceDN w:val="0"/>
         <w:adjustRightInd w:val="0"/>
         <w:spacing w:after="0" w:line="240" w:lineRule="auto"/>
+        <w:jc w:val="both"/>
         <w:rPr>
           <w:rFonts w:ascii="Consolas" w:hAnsi="Consolas" w:cs="Consolas"/>
           <w:color w:val="000000"/>
@@ -7493,6 +7957,7 @@
         <w:autoSpaceDN w:val="0"/>
         <w:adjustRightInd w:val="0"/>
         <w:spacing w:after="0" w:line="240" w:lineRule="auto"/>
+        <w:jc w:val="both"/>
         <w:rPr>
           <w:rFonts w:ascii="Consolas" w:hAnsi="Consolas" w:cs="Consolas"/>
           <w:color w:val="000000"/>
@@ -7526,6 +7991,7 @@
         <w:autoSpaceDN w:val="0"/>
         <w:adjustRightInd w:val="0"/>
         <w:spacing w:after="0" w:line="240" w:lineRule="auto"/>
+        <w:jc w:val="both"/>
         <w:rPr>
           <w:rFonts w:ascii="Consolas" w:hAnsi="Consolas" w:cs="Consolas"/>
           <w:color w:val="000000"/>
@@ -7567,6 +8033,7 @@
         <w:autoSpaceDN w:val="0"/>
         <w:adjustRightInd w:val="0"/>
         <w:spacing w:after="0" w:line="240" w:lineRule="auto"/>
+        <w:jc w:val="both"/>
         <w:rPr>
           <w:rFonts w:ascii="Consolas" w:hAnsi="Consolas" w:cs="Consolas"/>
           <w:color w:val="000000"/>
@@ -7600,6 +8067,7 @@
         <w:autoSpaceDN w:val="0"/>
         <w:adjustRightInd w:val="0"/>
         <w:spacing w:after="0" w:line="240" w:lineRule="auto"/>
+        <w:jc w:val="both"/>
         <w:rPr>
           <w:rFonts w:ascii="Consolas" w:hAnsi="Consolas" w:cs="Consolas"/>
           <w:color w:val="000000"/>
@@ -7642,6 +8110,7 @@
         <w:autoSpaceDN w:val="0"/>
         <w:adjustRightInd w:val="0"/>
         <w:spacing w:after="0" w:line="240" w:lineRule="auto"/>
+        <w:jc w:val="both"/>
         <w:rPr>
           <w:rFonts w:ascii="Consolas" w:hAnsi="Consolas" w:cs="Consolas"/>
           <w:color w:val="000000"/>
@@ -7675,6 +8144,7 @@
         <w:autoSpaceDN w:val="0"/>
         <w:adjustRightInd w:val="0"/>
         <w:spacing w:after="0" w:line="240" w:lineRule="auto"/>
+        <w:jc w:val="both"/>
         <w:rPr>
           <w:rFonts w:ascii="Consolas" w:hAnsi="Consolas" w:cs="Consolas"/>
           <w:color w:val="000000"/>
@@ -7740,6 +8210,7 @@
     </w:p>
     <w:p>
       <w:pPr>
+        <w:jc w:val="both"/>
         <w:rPr>
           <w:rFonts w:ascii="Verdana" w:hAnsi="Verdana"/>
           <w:sz w:val="20"/>
@@ -7869,6 +8340,7 @@
             <w:pPr>
               <w:widowControl w:val="0"/>
               <w:spacing w:line="240" w:lineRule="auto"/>
+              <w:jc w:val="both"/>
             </w:pPr>
           </w:p>
         </w:tc>
@@ -7886,7 +8358,7 @@
             <w:pPr>
               <w:widowControl w:val="0"/>
               <w:spacing w:line="240" w:lineRule="auto"/>
-              <w:jc w:val="center"/>
+              <w:jc w:val="both"/>
             </w:pPr>
             <w:r>
               <w:t>Search</w:t>
@@ -7907,7 +8379,7 @@
             <w:pPr>
               <w:widowControl w:val="0"/>
               <w:spacing w:line="240" w:lineRule="auto"/>
-              <w:jc w:val="center"/>
+              <w:jc w:val="both"/>
             </w:pPr>
             <w:r>
               <w:t>Index</w:t>
@@ -7928,7 +8400,7 @@
             <w:pPr>
               <w:widowControl w:val="0"/>
               <w:spacing w:line="240" w:lineRule="auto"/>
-              <w:jc w:val="center"/>
+              <w:jc w:val="both"/>
             </w:pPr>
             <w:r>
               <w:t>Insert</w:t>
@@ -7949,7 +8421,7 @@
             <w:pPr>
               <w:widowControl w:val="0"/>
               <w:spacing w:line="240" w:lineRule="auto"/>
-              <w:jc w:val="center"/>
+              <w:jc w:val="both"/>
             </w:pPr>
             <w:r>
               <w:t>Delete</w:t>
@@ -7970,7 +8442,7 @@
             <w:pPr>
               <w:widowControl w:val="0"/>
               <w:spacing w:line="240" w:lineRule="auto"/>
-              <w:jc w:val="center"/>
+              <w:jc w:val="both"/>
             </w:pPr>
             <w:r>
               <w:t>Delete Me</w:t>
@@ -7993,6 +8465,7 @@
             <w:pPr>
               <w:widowControl w:val="0"/>
               <w:spacing w:line="240" w:lineRule="auto"/>
+              <w:jc w:val="both"/>
             </w:pPr>
             <w:r>
               <w:t>Unsorted Array</w:t>
@@ -8013,6 +8486,7 @@
             <w:pPr>
               <w:widowControl w:val="0"/>
               <w:spacing w:line="240" w:lineRule="auto"/>
+              <w:jc w:val="both"/>
             </w:pPr>
             <w:r>
               <w:t>O (N)</w:t>
@@ -8033,6 +8507,7 @@
             <w:pPr>
               <w:widowControl w:val="0"/>
               <w:spacing w:line="240" w:lineRule="auto"/>
+              <w:jc w:val="both"/>
             </w:pPr>
             <w:r>
               <w:t>O (N)</w:t>
@@ -8053,6 +8528,7 @@
             <w:pPr>
               <w:widowControl w:val="0"/>
               <w:spacing w:line="240" w:lineRule="auto"/>
+              <w:jc w:val="both"/>
             </w:pPr>
             <w:r>
               <w:t>O (1)</w:t>
@@ -8073,6 +8549,7 @@
             <w:pPr>
               <w:widowControl w:val="0"/>
               <w:spacing w:line="240" w:lineRule="auto"/>
+              <w:jc w:val="both"/>
             </w:pPr>
             <w:r>
               <w:t>O (1)</w:t>
@@ -8093,6 +8570,7 @@
             <w:pPr>
               <w:widowControl w:val="0"/>
               <w:spacing w:line="240" w:lineRule="auto"/>
+              <w:jc w:val="both"/>
             </w:pPr>
             <w:r>
               <w:t>O (N)</w:t>
@@ -8115,6 +8593,7 @@
             <w:pPr>
               <w:widowControl w:val="0"/>
               <w:spacing w:line="240" w:lineRule="auto"/>
+              <w:jc w:val="both"/>
             </w:pPr>
             <w:r>
               <w:t>Sorted Array</w:t>
@@ -8135,6 +8614,7 @@
             <w:pPr>
               <w:widowControl w:val="0"/>
               <w:spacing w:line="240" w:lineRule="auto"/>
+              <w:jc w:val="both"/>
             </w:pPr>
             <w:r>
               <w:t>O (LOG(N)</w:t>
@@ -8158,6 +8638,7 @@
             <w:pPr>
               <w:widowControl w:val="0"/>
               <w:spacing w:line="240" w:lineRule="auto"/>
+              <w:jc w:val="both"/>
             </w:pPr>
             <w:r>
               <w:t>O (</w:t>
@@ -8181,6 +8662,7 @@
             <w:pPr>
               <w:widowControl w:val="0"/>
               <w:spacing w:line="240" w:lineRule="auto"/>
+              <w:jc w:val="both"/>
             </w:pPr>
             <w:r>
               <w:t>O (</w:t>
@@ -8207,6 +8689,7 @@
             <w:pPr>
               <w:widowControl w:val="0"/>
               <w:spacing w:line="240" w:lineRule="auto"/>
+              <w:jc w:val="both"/>
             </w:pPr>
             <w:r>
               <w:t>O (</w:t>
@@ -8233,6 +8716,7 @@
             <w:pPr>
               <w:widowControl w:val="0"/>
               <w:spacing w:line="240" w:lineRule="auto"/>
+              <w:jc w:val="both"/>
             </w:pPr>
             <w:r>
               <w:t>O (</w:t>
@@ -8261,6 +8745,7 @@
             <w:pPr>
               <w:widowControl w:val="0"/>
               <w:spacing w:line="240" w:lineRule="auto"/>
+              <w:jc w:val="both"/>
             </w:pPr>
             <w:r>
               <w:t>Linked List</w:t>
@@ -8281,6 +8766,7 @@
             <w:pPr>
               <w:widowControl w:val="0"/>
               <w:spacing w:line="240" w:lineRule="auto"/>
+              <w:jc w:val="both"/>
             </w:pPr>
             <w:r>
               <w:t>Don’t Know</w:t>
@@ -8301,6 +8787,7 @@
             <w:pPr>
               <w:widowControl w:val="0"/>
               <w:spacing w:line="240" w:lineRule="auto"/>
+              <w:jc w:val="both"/>
             </w:pPr>
             <w:r>
               <w:t>Don’t Know</w:t>
@@ -8321,6 +8808,7 @@
             <w:pPr>
               <w:widowControl w:val="0"/>
               <w:spacing w:line="240" w:lineRule="auto"/>
+              <w:jc w:val="both"/>
             </w:pPr>
             <w:r>
               <w:t>Don’t Know</w:t>
@@ -8341,6 +8829,7 @@
             <w:pPr>
               <w:widowControl w:val="0"/>
               <w:spacing w:line="240" w:lineRule="auto"/>
+              <w:jc w:val="both"/>
             </w:pPr>
             <w:r>
               <w:t>Don’t Know</w:t>
@@ -8361,6 +8850,7 @@
             <w:pPr>
               <w:widowControl w:val="0"/>
               <w:spacing w:line="240" w:lineRule="auto"/>
+              <w:jc w:val="both"/>
             </w:pPr>
             <w:r>
               <w:t>Don’t Know</w:t>
@@ -8383,6 +8873,7 @@
             <w:pPr>
               <w:widowControl w:val="0"/>
               <w:spacing w:line="240" w:lineRule="auto"/>
+              <w:jc w:val="both"/>
             </w:pPr>
             <w:r>
               <w:t xml:space="preserve">Hash </w:t>
@@ -8403,6 +8894,7 @@
             <w:pPr>
               <w:widowControl w:val="0"/>
               <w:spacing w:line="240" w:lineRule="auto"/>
+              <w:jc w:val="both"/>
             </w:pPr>
             <w:r>
               <w:t>O (1)</w:t>
@@ -8423,6 +8915,7 @@
             <w:pPr>
               <w:widowControl w:val="0"/>
               <w:spacing w:line="240" w:lineRule="auto"/>
+              <w:jc w:val="both"/>
             </w:pPr>
             <w:r>
               <w:t>O (1)</w:t>
@@ -8443,6 +8936,7 @@
             <w:pPr>
               <w:widowControl w:val="0"/>
               <w:spacing w:line="240" w:lineRule="auto"/>
+              <w:jc w:val="both"/>
             </w:pPr>
             <w:r>
               <w:t>O (1)</w:t>
@@ -8463,6 +8957,7 @@
             <w:pPr>
               <w:widowControl w:val="0"/>
               <w:spacing w:line="240" w:lineRule="auto"/>
+              <w:jc w:val="both"/>
             </w:pPr>
             <w:r>
               <w:t>O (1)</w:t>
@@ -8483,6 +8978,7 @@
             <w:pPr>
               <w:widowControl w:val="0"/>
               <w:spacing w:line="240" w:lineRule="auto"/>
+              <w:jc w:val="both"/>
             </w:pPr>
             <w:r>
               <w:t>O (N)</w:t>
@@ -8533,6 +9029,7 @@
         </w:rPr>
         <w:t xml:space="preserve">For </w:t>
       </w:r>
+      <w:proofErr w:type="spellStart"/>
       <w:proofErr w:type="gramStart"/>
       <w:r>
         <w:rPr>
@@ -8540,7 +9037,16 @@
           <w:sz w:val="20"/>
           <w:szCs w:val="20"/>
         </w:rPr>
-        <w:t>std::</w:t>
+        <w:t>std</w:t>
+      </w:r>
+      <w:proofErr w:type="spellEnd"/>
+      <w:r>
+        <w:rPr>
+          <w:rFonts w:ascii="Verdana" w:hAnsi="Verdana"/>
+          <w:sz w:val="20"/>
+          <w:szCs w:val="20"/>
+        </w:rPr>
+        <w:t>::</w:t>
       </w:r>
       <w:proofErr w:type="gramEnd"/>
       <w:r>
@@ -8549,7 +9055,25 @@
           <w:sz w:val="20"/>
           <w:szCs w:val="20"/>
         </w:rPr>
-        <w:t>vector, it grows in size every time a push_back() is called whe</w:t>
+        <w:t xml:space="preserve">vector, it grows in size every time a </w:t>
+      </w:r>
+      <w:proofErr w:type="spellStart"/>
+      <w:r>
+        <w:rPr>
+          <w:rFonts w:ascii="Verdana" w:hAnsi="Verdana"/>
+          <w:sz w:val="20"/>
+          <w:szCs w:val="20"/>
+        </w:rPr>
+        <w:t>push_back</w:t>
+      </w:r>
+      <w:proofErr w:type="spellEnd"/>
+      <w:r>
+        <w:rPr>
+          <w:rFonts w:ascii="Verdana" w:hAnsi="Verdana"/>
+          <w:sz w:val="20"/>
+          <w:szCs w:val="20"/>
+        </w:rPr>
+        <w:t>() is called whe</w:t>
       </w:r>
       <w:r>
         <w:rPr>
@@ -8785,6 +9309,7 @@
     <w:p>
       <w:pPr>
         <w:pStyle w:val="ListParagraph"/>
+        <w:jc w:val="both"/>
         <w:rPr>
           <w:rFonts w:ascii="Verdana" w:hAnsi="Verdana"/>
           <w:sz w:val="20"/>
@@ -8834,6 +9359,7 @@
     <w:p>
       <w:pPr>
         <w:pStyle w:val="ListParagraph"/>
+        <w:jc w:val="both"/>
         <w:rPr>
           <w:rFonts w:ascii="Verdana" w:hAnsi="Verdana"/>
           <w:sz w:val="20"/>
@@ -8967,6 +9493,7 @@
         <w:tabs>
           <w:tab w:val="left" w:pos="240"/>
         </w:tabs>
+        <w:jc w:val="both"/>
         <w:rPr>
           <w:rFonts w:ascii="Verdana" w:hAnsi="Verdana"/>
           <w:sz w:val="20"/>
@@ -8996,6 +9523,7 @@
         <w:tabs>
           <w:tab w:val="left" w:pos="240"/>
         </w:tabs>
+        <w:jc w:val="both"/>
         <w:rPr>
           <w:rFonts w:ascii="Verdana" w:hAnsi="Verdana"/>
           <w:i/>
@@ -9015,6 +9543,7 @@
         <w:tabs>
           <w:tab w:val="left" w:pos="240"/>
         </w:tabs>
+        <w:jc w:val="both"/>
         <w:rPr>
           <w:rFonts w:ascii="Verdana" w:hAnsi="Verdana"/>
           <w:i/>
@@ -9053,6 +9582,7 @@
           <w:tab w:val="left" w:pos="240"/>
         </w:tabs>
         <w:ind w:left="900"/>
+        <w:jc w:val="both"/>
         <w:rPr>
           <w:rFonts w:ascii="Verdana" w:hAnsi="Verdana"/>
           <w:i/>
@@ -9072,6 +9602,7 @@
         <w:tabs>
           <w:tab w:val="left" w:pos="240"/>
         </w:tabs>
+        <w:jc w:val="both"/>
         <w:rPr>
           <w:rFonts w:ascii="Verdana" w:hAnsi="Verdana"/>
           <w:i/>
@@ -9110,6 +9641,7 @@
           <w:tab w:val="left" w:pos="240"/>
         </w:tabs>
         <w:ind w:left="900"/>
+        <w:jc w:val="both"/>
         <w:rPr>
           <w:rFonts w:ascii="Verdana" w:hAnsi="Verdana"/>
           <w:i/>
@@ -9124,6 +9656,7 @@
         <w:tabs>
           <w:tab w:val="left" w:pos="240"/>
         </w:tabs>
+        <w:jc w:val="both"/>
         <w:rPr>
           <w:rFonts w:ascii="Verdana" w:hAnsi="Verdana"/>
           <w:sz w:val="20"/>
@@ -9176,19 +9709,44 @@
         <w:tabs>
           <w:tab w:val="left" w:pos="240"/>
         </w:tabs>
-        <w:rPr>
-          <w:rFonts w:ascii="Verdana" w:hAnsi="Verdana"/>
-          <w:sz w:val="20"/>
-          <w:szCs w:val="20"/>
-        </w:rPr>
-      </w:pPr>
-      <w:r>
-        <w:rPr>
-          <w:rFonts w:ascii="Verdana" w:hAnsi="Verdana"/>
-          <w:sz w:val="20"/>
-          <w:szCs w:val="20"/>
-        </w:rPr>
-        <w:t>I’d use a dictionary / hash table for each data set. The look up seed is O (1) and it’s relatively the best choice for large data sets. I’d load the data from a CSV File into the hash table on start.</w:t>
+        <w:jc w:val="both"/>
+        <w:rPr>
+          <w:rFonts w:ascii="Verdana" w:hAnsi="Verdana"/>
+          <w:sz w:val="20"/>
+          <w:szCs w:val="20"/>
+        </w:rPr>
+      </w:pPr>
+      <w:r>
+        <w:rPr>
+          <w:rFonts w:ascii="Verdana" w:hAnsi="Verdana"/>
+          <w:sz w:val="20"/>
+          <w:szCs w:val="20"/>
+        </w:rPr>
+        <w:t xml:space="preserve">I’d use a </w:t>
+      </w:r>
+      <w:r>
+        <w:rPr>
+          <w:rFonts w:ascii="Verdana" w:hAnsi="Verdana"/>
+          <w:sz w:val="20"/>
+          <w:szCs w:val="20"/>
+        </w:rPr>
+        <w:t xml:space="preserve">sorted </w:t>
+      </w:r>
+      <w:r>
+        <w:rPr>
+          <w:rFonts w:ascii="Verdana" w:hAnsi="Verdana"/>
+          <w:sz w:val="20"/>
+          <w:szCs w:val="20"/>
+        </w:rPr>
+        <w:t>dictionary / hash table for each data set. The look up seed is O (1) and it’s relatively the best choice for large data sets. I’d load the data from a CSV File into the hash table on start.</w:t>
+      </w:r>
+      <w:r>
+        <w:rPr>
+          <w:rFonts w:ascii="Verdana" w:hAnsi="Verdana"/>
+          <w:sz w:val="20"/>
+          <w:szCs w:val="20"/>
+        </w:rPr>
+        <w:t xml:space="preserve"> </w:t>
       </w:r>
     </w:p>
     <w:p>
@@ -9196,6 +9754,7 @@
         <w:tabs>
           <w:tab w:val="left" w:pos="240"/>
         </w:tabs>
+        <w:jc w:val="both"/>
         <w:rPr>
           <w:rFonts w:ascii="Verdana" w:hAnsi="Verdana"/>
           <w:sz w:val="20"/>
@@ -9213,218 +9772,19 @@
         <w:tabs>
           <w:tab w:val="left" w:pos="240"/>
         </w:tabs>
-        <w:rPr>
-          <w:rFonts w:ascii="Verdana" w:hAnsi="Verdana"/>
-          <w:sz w:val="20"/>
-          <w:szCs w:val="20"/>
-        </w:rPr>
-      </w:pPr>
-      <w:r>
-        <w:rPr>
-          <w:rFonts w:ascii="Verdana" w:hAnsi="Verdana"/>
-          <w:sz w:val="20"/>
-          <w:szCs w:val="20"/>
-        </w:rPr>
-        <w:t>The constraints are copied from the exam paper</w:t>
-      </w:r>
-      <w:r>
-        <w:rPr>
-          <w:rFonts w:ascii="Verdana" w:hAnsi="Verdana"/>
-          <w:sz w:val="20"/>
-          <w:szCs w:val="20"/>
-        </w:rPr>
-        <w:t>:</w:t>
-      </w:r>
-    </w:p>
-    <w:p>
-      <w:pPr>
-        <w:tabs>
-          <w:tab w:val="left" w:pos="240"/>
-        </w:tabs>
-        <w:rPr>
-          <w:rFonts w:ascii="Verdana" w:hAnsi="Verdana"/>
-          <w:sz w:val="20"/>
-          <w:szCs w:val="20"/>
-        </w:rPr>
-      </w:pPr>
-    </w:p>
-    <w:p>
-      <w:pPr>
-        <w:numPr>
-          <w:ilvl w:val="0"/>
-          <w:numId w:val="8"/>
-        </w:numPr>
-        <w:spacing w:after="0" w:line="276" w:lineRule="auto"/>
-        <w:ind w:hanging="360"/>
-        <w:contextualSpacing/>
-      </w:pPr>
-      <w:r>
-        <w:t>You may not have a relationship with yourself.  In other words, m_</w:t>
-      </w:r>
-      <w:proofErr w:type="gramStart"/>
-      <w:r>
-        <w:t>pOwner !</w:t>
-      </w:r>
-      <w:proofErr w:type="gramEnd"/>
-      <w:r>
-        <w:t>= m_pTarget.</w:t>
-      </w:r>
-    </w:p>
-    <w:p>
-      <w:pPr>
-        <w:numPr>
-          <w:ilvl w:val="0"/>
-          <w:numId w:val="8"/>
-        </w:numPr>
-        <w:spacing w:after="0" w:line="276" w:lineRule="auto"/>
-        <w:ind w:hanging="360"/>
-        <w:contextualSpacing/>
-      </w:pPr>
-      <w:r>
-        <w:t>You may not have more than one relationship with the same owner &amp; target.  In other words, if there are three students in the world, the maximum number of relationships any student could have is 2 (one for each student that is not you).</w:t>
-      </w:r>
-    </w:p>
-    <w:p>
-      <w:pPr>
-        <w:numPr>
-          <w:ilvl w:val="0"/>
-          <w:numId w:val="8"/>
-        </w:numPr>
-        <w:spacing w:after="0" w:line="276" w:lineRule="auto"/>
-        <w:ind w:hanging="360"/>
-        <w:contextualSpacing/>
-      </w:pPr>
-      <w:r>
-        <w:t xml:space="preserve">m_relationship is clamped such that </w:t>
-      </w:r>
-      <m:oMath>
-        <m:r>
-          <w:rPr>
-            <w:rFonts w:ascii="Cambria Math" w:hAnsi="Cambria Math"/>
-          </w:rPr>
-          <m:t>-100 ≤ m_relationship ≤ 100</m:t>
-        </m:r>
-      </m:oMath>
-    </w:p>
-    <w:p>
-      <w:pPr>
-        <w:numPr>
-          <w:ilvl w:val="0"/>
-          <w:numId w:val="8"/>
-        </w:numPr>
-        <w:spacing w:after="0" w:line="276" w:lineRule="auto"/>
-        <w:ind w:hanging="360"/>
-        <w:contextualSpacing/>
-      </w:pPr>
-      <w:r>
-        <w:t>If m_relationship == 0, it means that the students are neutral towards other.  Anything &lt; 0 is negative and anything &gt; 0 is positive.</w:t>
-      </w:r>
-    </w:p>
-    <w:p>
-      <w:pPr>
-        <w:spacing w:after="0" w:line="276" w:lineRule="auto"/>
-        <w:ind w:left="720"/>
-        <w:contextualSpacing/>
-      </w:pPr>
-    </w:p>
-    <w:p>
-      <w:pPr>
-        <w:numPr>
-          <w:ilvl w:val="0"/>
-          <w:numId w:val="8"/>
-        </w:numPr>
-        <w:spacing w:after="0" w:line="276" w:lineRule="auto"/>
-        <w:ind w:hanging="360"/>
-        <w:contextualSpacing/>
-      </w:pPr>
-      <w:r>
-        <w:t>Students can talk to each other, which changes the value of their associated relationships.</w:t>
-      </w:r>
-    </w:p>
-    <w:p>
-      <w:pPr>
-        <w:numPr>
-          <w:ilvl w:val="0"/>
-          <w:numId w:val="8"/>
-        </w:numPr>
-        <w:spacing w:after="0" w:line="276" w:lineRule="auto"/>
-        <w:ind w:hanging="360"/>
-        <w:contextualSpacing/>
-      </w:pPr>
-      <w:r>
-        <w:t>The specific socials that students can do with each other is gated by the value of their relationship and the relationship type.</w:t>
-      </w:r>
-    </w:p>
-    <w:p>
-      <w:pPr>
-        <w:numPr>
-          <w:ilvl w:val="0"/>
-          <w:numId w:val="8"/>
-        </w:numPr>
-        <w:spacing w:after="0" w:line="276" w:lineRule="auto"/>
-        <w:ind w:hanging="360"/>
-        <w:contextualSpacing/>
-      </w:pPr>
-      <w:r>
-        <w:t>If a student talks to someone they do not know, an initial relationship object is created.</w:t>
-      </w:r>
-    </w:p>
-    <w:p>
-      <w:pPr>
-        <w:numPr>
-          <w:ilvl w:val="0"/>
-          <w:numId w:val="8"/>
-        </w:numPr>
-        <w:spacing w:after="0" w:line="276" w:lineRule="auto"/>
-        <w:ind w:hanging="360"/>
-        <w:contextualSpacing/>
-      </w:pPr>
-      <w:r>
-        <w:t>While in a conversation, if their relationship score is high enough and they aren’t family members, students have a small chance to express their romantic interest.  If this is successful, their relationship type changes to k_romantic and they will always can do romantic socials from then on.</w:t>
-      </w:r>
-    </w:p>
-    <w:p>
-      <w:pPr>
-        <w:tabs>
-          <w:tab w:val="left" w:pos="240"/>
-        </w:tabs>
-        <w:rPr>
-          <w:rFonts w:ascii="Verdana" w:hAnsi="Verdana"/>
-          <w:sz w:val="20"/>
-          <w:szCs w:val="20"/>
-        </w:rPr>
-      </w:pPr>
-    </w:p>
-    <w:p>
-      <w:pPr>
-        <w:tabs>
-          <w:tab w:val="left" w:pos="240"/>
-        </w:tabs>
-        <w:rPr>
-          <w:rFonts w:ascii="Verdana" w:hAnsi="Verdana"/>
-          <w:sz w:val="20"/>
-          <w:szCs w:val="20"/>
-        </w:rPr>
-      </w:pPr>
-    </w:p>
-    <w:p>
-      <w:pPr>
-        <w:tabs>
-          <w:tab w:val="left" w:pos="240"/>
-        </w:tabs>
-        <w:rPr>
-          <w:rFonts w:ascii="Verdana" w:hAnsi="Verdana"/>
-          <w:sz w:val="20"/>
-          <w:szCs w:val="20"/>
-        </w:rPr>
-      </w:pPr>
-      <w:r>
-        <w:rPr>
-          <w:rFonts w:ascii="Verdana" w:hAnsi="Verdana"/>
-          <w:sz w:val="20"/>
-          <w:szCs w:val="20"/>
-        </w:rPr>
-        <w:lastRenderedPageBreak/>
+        <w:jc w:val="both"/>
+        <w:rPr>
+          <w:rFonts w:ascii="Verdana" w:hAnsi="Verdana"/>
+          <w:sz w:val="20"/>
+          <w:szCs w:val="20"/>
+        </w:rPr>
+      </w:pPr>
+      <w:r>
+        <w:rPr>
+          <w:rFonts w:ascii="Verdana" w:hAnsi="Verdana"/>
+          <w:sz w:val="20"/>
+          <w:szCs w:val="20"/>
+        </w:rPr>
         <w:t>For the data structure to be used. It needs the following properties:</w:t>
       </w:r>
     </w:p>
@@ -9438,6 +9798,7 @@
         <w:tabs>
           <w:tab w:val="left" w:pos="240"/>
         </w:tabs>
+        <w:jc w:val="both"/>
         <w:rPr>
           <w:rFonts w:ascii="Verdana" w:hAnsi="Verdana"/>
           <w:sz w:val="20"/>
@@ -9463,6 +9824,7 @@
         <w:tabs>
           <w:tab w:val="left" w:pos="240"/>
         </w:tabs>
+        <w:jc w:val="both"/>
         <w:rPr>
           <w:rFonts w:ascii="Verdana" w:hAnsi="Verdana"/>
           <w:sz w:val="20"/>
@@ -9488,6 +9850,7 @@
         <w:tabs>
           <w:tab w:val="left" w:pos="240"/>
         </w:tabs>
+        <w:jc w:val="both"/>
         <w:rPr>
           <w:rFonts w:ascii="Verdana" w:hAnsi="Verdana"/>
           <w:sz w:val="20"/>
@@ -9505,65 +9868,190 @@
     </w:p>
     <w:p>
       <w:pPr>
+        <w:pStyle w:val="ListParagraph"/>
+        <w:numPr>
+          <w:ilvl w:val="0"/>
+          <w:numId w:val="10"/>
+        </w:numPr>
         <w:tabs>
           <w:tab w:val="left" w:pos="240"/>
         </w:tabs>
-        <w:rPr>
-          <w:rFonts w:ascii="Verdana" w:hAnsi="Verdana"/>
-          <w:sz w:val="20"/>
-          <w:szCs w:val="20"/>
-        </w:rPr>
-      </w:pPr>
+        <w:jc w:val="both"/>
+        <w:rPr>
+          <w:rFonts w:ascii="Verdana" w:hAnsi="Verdana"/>
+          <w:sz w:val="20"/>
+          <w:szCs w:val="20"/>
+        </w:rPr>
+      </w:pPr>
+      <w:r>
+        <w:rPr>
+          <w:rFonts w:ascii="Verdana" w:hAnsi="Verdana"/>
+          <w:sz w:val="20"/>
+          <w:szCs w:val="20"/>
+        </w:rPr>
+        <w:t>Iteration.</w:t>
+      </w:r>
     </w:p>
     <w:p>
       <w:pPr>
         <w:tabs>
           <w:tab w:val="left" w:pos="240"/>
         </w:tabs>
-        <w:rPr>
-          <w:rFonts w:ascii="Verdana" w:hAnsi="Verdana"/>
-          <w:sz w:val="20"/>
-          <w:szCs w:val="20"/>
-        </w:rPr>
-      </w:pPr>
-      <w:r>
-        <w:rPr>
-          <w:rFonts w:ascii="Verdana" w:hAnsi="Verdana"/>
-          <w:sz w:val="20"/>
-          <w:szCs w:val="20"/>
-        </w:rPr>
-        <w:t xml:space="preserve">For first go, I’d go for a </w:t>
-      </w:r>
-      <w:proofErr w:type="gramStart"/>
-      <w:r>
-        <w:rPr>
-          <w:rFonts w:ascii="Verdana" w:hAnsi="Verdana"/>
-          <w:sz w:val="20"/>
-          <w:szCs w:val="20"/>
-        </w:rPr>
-        <w:t>std::</w:t>
-      </w:r>
-      <w:proofErr w:type="gramEnd"/>
-      <w:r>
-        <w:rPr>
-          <w:rFonts w:ascii="Verdana" w:hAnsi="Verdana"/>
-          <w:sz w:val="20"/>
-          <w:szCs w:val="20"/>
-        </w:rPr>
-        <w:t>set. It will give fast look up and insertion (un-ordered) for O (1) constant time.</w:t>
-      </w:r>
+        <w:jc w:val="both"/>
+        <w:rPr>
+          <w:rFonts w:ascii="Verdana" w:hAnsi="Verdana"/>
+          <w:sz w:val="20"/>
+          <w:szCs w:val="20"/>
+        </w:rPr>
+      </w:pPr>
     </w:p>
     <w:p>
       <w:pPr>
         <w:tabs>
           <w:tab w:val="left" w:pos="240"/>
         </w:tabs>
-        <w:rPr>
-          <w:rFonts w:ascii="Verdana" w:hAnsi="Verdana"/>
-          <w:sz w:val="20"/>
-          <w:szCs w:val="20"/>
-        </w:rPr>
-      </w:pPr>
+        <w:jc w:val="both"/>
+        <w:rPr>
+          <w:rFonts w:ascii="Verdana" w:hAnsi="Verdana"/>
+          <w:sz w:val="20"/>
+          <w:szCs w:val="20"/>
+        </w:rPr>
+      </w:pPr>
+      <w:r>
+        <w:rPr>
+          <w:rFonts w:ascii="Verdana" w:hAnsi="Verdana"/>
+          <w:sz w:val="20"/>
+          <w:szCs w:val="20"/>
+        </w:rPr>
+        <w:t xml:space="preserve">For the next of questions I took a look at a number of data structures but most seemed too unrealistic so I chose to default to an </w:t>
+      </w:r>
+      <w:proofErr w:type="spellStart"/>
+      <w:proofErr w:type="gramStart"/>
+      <w:r>
+        <w:rPr>
+          <w:rFonts w:ascii="Verdana" w:hAnsi="Verdana"/>
+          <w:sz w:val="20"/>
+          <w:szCs w:val="20"/>
+        </w:rPr>
+        <w:t>std</w:t>
+      </w:r>
+      <w:proofErr w:type="spellEnd"/>
+      <w:r>
+        <w:rPr>
+          <w:rFonts w:ascii="Verdana" w:hAnsi="Verdana"/>
+          <w:sz w:val="20"/>
+          <w:szCs w:val="20"/>
+        </w:rPr>
+        <w:t>::</w:t>
+      </w:r>
+      <w:proofErr w:type="gramEnd"/>
+      <w:r>
+        <w:rPr>
+          <w:rFonts w:ascii="Verdana" w:hAnsi="Verdana"/>
+          <w:sz w:val="20"/>
+          <w:szCs w:val="20"/>
+        </w:rPr>
+        <w:t xml:space="preserve">vector. My reasoning was with the current architecture it’s difficult to map each relationship to it’s respective Game object since the relationship struct contains both pointers. </w:t>
+      </w:r>
+    </w:p>
+    <w:p>
+      <w:pPr>
+        <w:tabs>
+          <w:tab w:val="left" w:pos="240"/>
+        </w:tabs>
+        <w:jc w:val="both"/>
+        <w:rPr>
+          <w:rFonts w:ascii="Verdana" w:hAnsi="Verdana"/>
+          <w:sz w:val="20"/>
+          <w:szCs w:val="20"/>
+        </w:rPr>
+      </w:pPr>
+      <w:r>
+        <w:rPr>
+          <w:rFonts w:ascii="Verdana" w:hAnsi="Verdana"/>
+          <w:sz w:val="20"/>
+          <w:szCs w:val="20"/>
+        </w:rPr>
+        <w:t xml:space="preserve">Furthermore, taking a peak on further questions it seems like iterating over the relationships for consistent checks will be required. Which is not as friendly with data structures such as maps, sets, queues…etc. that might come to mind. This might not be the right choice at all but coming from a practical stand point I’d start simple and see how things go. </w:t>
+      </w:r>
+      <w:r>
+        <w:rPr>
+          <w:rFonts w:ascii="Verdana" w:hAnsi="Verdana"/>
+          <w:sz w:val="20"/>
+          <w:szCs w:val="20"/>
+        </w:rPr>
+        <w:br/>
+        <w:t xml:space="preserve">Lastly, with </w:t>
+      </w:r>
+      <w:proofErr w:type="spellStart"/>
+      <w:proofErr w:type="gramStart"/>
+      <w:r>
+        <w:rPr>
+          <w:rFonts w:ascii="Verdana" w:hAnsi="Verdana"/>
+          <w:sz w:val="20"/>
+          <w:szCs w:val="20"/>
+        </w:rPr>
+        <w:t>std</w:t>
+      </w:r>
+      <w:proofErr w:type="spellEnd"/>
+      <w:r>
+        <w:rPr>
+          <w:rFonts w:ascii="Verdana" w:hAnsi="Verdana"/>
+          <w:sz w:val="20"/>
+          <w:szCs w:val="20"/>
+        </w:rPr>
+        <w:t>::</w:t>
+      </w:r>
+      <w:proofErr w:type="gramEnd"/>
+      <w:r>
+        <w:rPr>
+          <w:rFonts w:ascii="Verdana" w:hAnsi="Verdana"/>
+          <w:sz w:val="20"/>
+          <w:szCs w:val="20"/>
+        </w:rPr>
+        <w:t>vector sorting the data can be an easy task to achieve which can even lead to using binary search as an efficient searching algorithm for finding specific things.</w:t>
+      </w:r>
+    </w:p>
+    <w:p>
+      <w:pPr>
+        <w:tabs>
+          <w:tab w:val="left" w:pos="240"/>
+        </w:tabs>
+        <w:jc w:val="both"/>
+        <w:rPr>
+          <w:rFonts w:ascii="Verdana" w:hAnsi="Verdana"/>
+          <w:sz w:val="20"/>
+          <w:szCs w:val="20"/>
+        </w:rPr>
+      </w:pPr>
+    </w:p>
+    <w:p>
+      <w:pPr>
+        <w:tabs>
+          <w:tab w:val="left" w:pos="240"/>
+        </w:tabs>
+        <w:jc w:val="both"/>
+        <w:rPr>
+          <w:rFonts w:ascii="Verdana" w:hAnsi="Verdana"/>
+          <w:sz w:val="20"/>
+          <w:szCs w:val="20"/>
+        </w:rPr>
+      </w:pPr>
+    </w:p>
+    <w:p>
+      <w:pPr>
+        <w:tabs>
+          <w:tab w:val="left" w:pos="240"/>
+        </w:tabs>
+        <w:jc w:val="both"/>
+        <w:rPr>
+          <w:rFonts w:ascii="Verdana" w:hAnsi="Verdana"/>
+          <w:sz w:val="20"/>
+          <w:szCs w:val="20"/>
+        </w:rPr>
+      </w:pPr>
+      <w:bookmarkStart w:id="0" w:name="_GoBack"/>
+      <w:bookmarkEnd w:id="0"/>
     </w:p>
     <w:p>
       <w:pPr>
@@ -9575,26 +10063,1300 @@
         <w:tabs>
           <w:tab w:val="left" w:pos="240"/>
         </w:tabs>
-        <w:rPr>
-          <w:rFonts w:ascii="Verdana" w:hAnsi="Verdana"/>
-          <w:sz w:val="20"/>
-          <w:szCs w:val="20"/>
-        </w:rPr>
-      </w:pPr>
-      <w:r>
-        <w:rPr>
-          <w:rFonts w:ascii="Verdana" w:hAnsi="Verdana"/>
-          <w:sz w:val="20"/>
-          <w:szCs w:val="20"/>
-        </w:rPr>
-        <w:t xml:space="preserve">O (N) where N is size of the set. because we’d have to iterate over the set and switch all romantic relationships to friends. </w:t>
-      </w:r>
-      <w:bookmarkStart w:id="0" w:name="_GoBack"/>
-      <w:bookmarkEnd w:id="0"/>
+        <w:jc w:val="both"/>
+        <w:rPr>
+          <w:rFonts w:ascii="Verdana" w:hAnsi="Verdana"/>
+          <w:sz w:val="20"/>
+          <w:szCs w:val="20"/>
+        </w:rPr>
+      </w:pPr>
+      <w:r>
+        <w:rPr>
+          <w:rFonts w:ascii="Verdana" w:hAnsi="Verdana"/>
+          <w:sz w:val="20"/>
+          <w:szCs w:val="20"/>
+        </w:rPr>
+        <w:lastRenderedPageBreak/>
+        <w:t xml:space="preserve">The worst-case scenario would be O (N) where N being the number of other romantic relationships. This is because we’ll be looping over the </w:t>
+      </w:r>
+      <w:proofErr w:type="spellStart"/>
+      <w:proofErr w:type="gramStart"/>
+      <w:r>
+        <w:rPr>
+          <w:rFonts w:ascii="Verdana" w:hAnsi="Verdana"/>
+          <w:sz w:val="20"/>
+          <w:szCs w:val="20"/>
+        </w:rPr>
+        <w:t>std</w:t>
+      </w:r>
+      <w:proofErr w:type="spellEnd"/>
+      <w:r>
+        <w:rPr>
+          <w:rFonts w:ascii="Verdana" w:hAnsi="Verdana"/>
+          <w:sz w:val="20"/>
+          <w:szCs w:val="20"/>
+        </w:rPr>
+        <w:t>::</w:t>
+      </w:r>
+      <w:proofErr w:type="gramEnd"/>
+      <w:r>
+        <w:rPr>
+          <w:rFonts w:ascii="Verdana" w:hAnsi="Verdana"/>
+          <w:sz w:val="20"/>
+          <w:szCs w:val="20"/>
+        </w:rPr>
+        <w:t>vector of relationships and checking if the current relationship is a romantic one while also making sure it’s not the relationship we just changed to romantic. This is my first guess at it.</w:t>
+      </w:r>
+    </w:p>
+    <w:p>
+      <w:pPr>
+        <w:pStyle w:val="ListParagraph"/>
+        <w:tabs>
+          <w:tab w:val="left" w:pos="240"/>
+        </w:tabs>
+        <w:ind w:left="360"/>
+        <w:jc w:val="both"/>
+        <w:rPr>
+          <w:rFonts w:ascii="Verdana" w:hAnsi="Verdana"/>
+          <w:sz w:val="20"/>
+          <w:szCs w:val="20"/>
+        </w:rPr>
+      </w:pPr>
+    </w:p>
+    <w:p>
+      <w:pPr>
+        <w:pStyle w:val="ListParagraph"/>
+        <w:numPr>
+          <w:ilvl w:val="0"/>
+          <w:numId w:val="4"/>
+        </w:numPr>
+        <w:tabs>
+          <w:tab w:val="left" w:pos="240"/>
+        </w:tabs>
+        <w:jc w:val="both"/>
+        <w:rPr>
+          <w:rFonts w:ascii="Verdana" w:hAnsi="Verdana"/>
+          <w:sz w:val="20"/>
+          <w:szCs w:val="20"/>
+        </w:rPr>
+      </w:pPr>
+      <w:r>
+        <w:rPr>
+          <w:rFonts w:ascii="Verdana" w:hAnsi="Verdana"/>
+          <w:sz w:val="20"/>
+          <w:szCs w:val="20"/>
+        </w:rPr>
+        <w:t>I’m not sure if you mean express interest initially (changing type to romantic) or including the addition in Q.22. the reason I’m doubting is that you didn’t hint anything to the previous question. Regardless here’s my fair go at it.</w:t>
+      </w:r>
+    </w:p>
+    <w:p>
+      <w:pPr>
+        <w:pStyle w:val="ListParagraph"/>
+        <w:rPr>
+          <w:rFonts w:ascii="Verdana" w:hAnsi="Verdana"/>
+          <w:sz w:val="20"/>
+          <w:szCs w:val="20"/>
+        </w:rPr>
+      </w:pPr>
+    </w:p>
+    <w:p>
+      <w:pPr>
+        <w:pStyle w:val="ListParagraph"/>
+        <w:tabs>
+          <w:tab w:val="left" w:pos="240"/>
+        </w:tabs>
+        <w:ind w:left="360"/>
+        <w:jc w:val="both"/>
+        <w:rPr>
+          <w:rFonts w:ascii="Verdana" w:hAnsi="Verdana"/>
+          <w:sz w:val="20"/>
+          <w:szCs w:val="20"/>
+        </w:rPr>
+      </w:pPr>
+      <w:r>
+        <w:rPr>
+          <w:rFonts w:ascii="Verdana" w:hAnsi="Verdana"/>
+          <w:sz w:val="20"/>
+          <w:szCs w:val="20"/>
+        </w:rPr>
+        <w:t xml:space="preserve">We initially need to do 2 things with </w:t>
+      </w:r>
+      <w:r>
+        <w:rPr>
+          <w:rFonts w:ascii="Verdana" w:hAnsi="Verdana"/>
+          <w:sz w:val="20"/>
+          <w:szCs w:val="20"/>
+        </w:rPr>
+        <w:t>3</w:t>
+      </w:r>
+      <w:r>
+        <w:rPr>
+          <w:rFonts w:ascii="Verdana" w:hAnsi="Verdana"/>
+          <w:sz w:val="20"/>
+          <w:szCs w:val="20"/>
+        </w:rPr>
+        <w:t xml:space="preserve"> constraint</w:t>
+      </w:r>
+      <w:r>
+        <w:rPr>
+          <w:rFonts w:ascii="Verdana" w:hAnsi="Verdana"/>
+          <w:sz w:val="20"/>
+          <w:szCs w:val="20"/>
+        </w:rPr>
+        <w:t>s</w:t>
+      </w:r>
+      <w:r>
+        <w:rPr>
+          <w:rFonts w:ascii="Verdana" w:hAnsi="Verdana"/>
+          <w:sz w:val="20"/>
+          <w:szCs w:val="20"/>
+        </w:rPr>
+        <w:t>:</w:t>
+      </w:r>
+    </w:p>
+    <w:p>
+      <w:pPr>
+        <w:pStyle w:val="ListParagraph"/>
+        <w:numPr>
+          <w:ilvl w:val="0"/>
+          <w:numId w:val="11"/>
+        </w:numPr>
+        <w:tabs>
+          <w:tab w:val="left" w:pos="240"/>
+        </w:tabs>
+        <w:jc w:val="both"/>
+        <w:rPr>
+          <w:rFonts w:ascii="Verdana" w:hAnsi="Verdana"/>
+          <w:sz w:val="20"/>
+          <w:szCs w:val="20"/>
+        </w:rPr>
+      </w:pPr>
+      <w:r>
+        <w:rPr>
+          <w:rFonts w:ascii="Verdana" w:hAnsi="Verdana"/>
+          <w:sz w:val="20"/>
+          <w:szCs w:val="20"/>
+        </w:rPr>
+        <w:t>Set the relationship type to romantic if express interest is successful.</w:t>
+      </w:r>
+    </w:p>
+    <w:p>
+      <w:pPr>
+        <w:pStyle w:val="ListParagraph"/>
+        <w:numPr>
+          <w:ilvl w:val="0"/>
+          <w:numId w:val="11"/>
+        </w:numPr>
+        <w:tabs>
+          <w:tab w:val="left" w:pos="240"/>
+        </w:tabs>
+        <w:jc w:val="both"/>
+        <w:rPr>
+          <w:rFonts w:ascii="Verdana" w:hAnsi="Verdana"/>
+          <w:sz w:val="20"/>
+          <w:szCs w:val="20"/>
+        </w:rPr>
+      </w:pPr>
+      <w:r>
+        <w:rPr>
+          <w:rFonts w:ascii="Verdana" w:hAnsi="Verdana"/>
+          <w:sz w:val="20"/>
+          <w:szCs w:val="20"/>
+        </w:rPr>
+        <w:t>Set all existing romantic relationships (if more than one) to friends.</w:t>
+      </w:r>
+    </w:p>
+    <w:p>
+      <w:pPr>
+        <w:tabs>
+          <w:tab w:val="left" w:pos="240"/>
+        </w:tabs>
+        <w:ind w:left="360"/>
+        <w:jc w:val="both"/>
+        <w:rPr>
+          <w:rFonts w:ascii="Verdana" w:hAnsi="Verdana"/>
+          <w:sz w:val="20"/>
+          <w:szCs w:val="20"/>
+        </w:rPr>
+      </w:pPr>
+      <w:r>
+        <w:rPr>
+          <w:rFonts w:ascii="Verdana" w:hAnsi="Verdana"/>
+          <w:i/>
+          <w:iCs/>
+          <w:sz w:val="20"/>
+          <w:szCs w:val="20"/>
+        </w:rPr>
+        <w:t>Constraint:</w:t>
+      </w:r>
+      <w:r>
+        <w:rPr>
+          <w:rFonts w:ascii="Verdana" w:hAnsi="Verdana"/>
+          <w:sz w:val="20"/>
+          <w:szCs w:val="20"/>
+        </w:rPr>
+        <w:t xml:space="preserve"> </w:t>
+      </w:r>
+      <w:r>
+        <w:rPr>
+          <w:rFonts w:ascii="Verdana" w:hAnsi="Verdana"/>
+          <w:sz w:val="20"/>
+          <w:szCs w:val="20"/>
+        </w:rPr>
+        <w:t>memory allocations O (1), in the same amount of time O (1)</w:t>
+      </w:r>
+      <w:r>
+        <w:rPr>
+          <w:rFonts w:ascii="Verdana" w:hAnsi="Verdana"/>
+          <w:sz w:val="20"/>
+          <w:szCs w:val="20"/>
+        </w:rPr>
+        <w:t xml:space="preserve">, only architecture changes. By architecture here I’m assuming I’m not allowed to change game design. </w:t>
+      </w:r>
+    </w:p>
+    <w:p>
+      <w:pPr>
+        <w:tabs>
+          <w:tab w:val="left" w:pos="240"/>
+        </w:tabs>
+        <w:ind w:left="360"/>
+        <w:jc w:val="both"/>
+        <w:rPr>
+          <w:rFonts w:ascii="Verdana" w:hAnsi="Verdana"/>
+          <w:sz w:val="20"/>
+          <w:szCs w:val="20"/>
+        </w:rPr>
+      </w:pPr>
+      <w:r>
+        <w:rPr>
+          <w:rFonts w:ascii="Verdana" w:hAnsi="Verdana"/>
+          <w:sz w:val="20"/>
+          <w:szCs w:val="20"/>
+        </w:rPr>
+        <w:t>Our current code flow is the following</w:t>
+      </w:r>
+      <w:r>
+        <w:rPr>
+          <w:rFonts w:ascii="Verdana" w:hAnsi="Verdana"/>
+          <w:sz w:val="20"/>
+          <w:szCs w:val="20"/>
+        </w:rPr>
+        <w:t xml:space="preserve"> in a strictly sequential sense</w:t>
+      </w:r>
+      <w:r>
+        <w:rPr>
+          <w:rFonts w:ascii="Verdana" w:hAnsi="Verdana"/>
+          <w:sz w:val="20"/>
+          <w:szCs w:val="20"/>
+        </w:rPr>
+        <w:t xml:space="preserve">: </w:t>
+      </w:r>
+    </w:p>
+    <w:p>
+      <w:pPr>
+        <w:tabs>
+          <w:tab w:val="left" w:pos="240"/>
+        </w:tabs>
+        <w:ind w:left="360"/>
+        <w:jc w:val="both"/>
+        <w:rPr>
+          <w:rFonts w:ascii="Verdana" w:hAnsi="Verdana"/>
+          <w:sz w:val="20"/>
+          <w:szCs w:val="20"/>
+        </w:rPr>
+      </w:pPr>
+      <w:r>
+        <w:rPr>
+          <w:rFonts w:ascii="Verdana" w:hAnsi="Verdana"/>
+          <w:sz w:val="20"/>
+          <w:szCs w:val="20"/>
+        </w:rPr>
+        <w:t xml:space="preserve">While in (Conversation): </w:t>
+      </w:r>
+    </w:p>
+    <w:p>
+      <w:pPr>
+        <w:tabs>
+          <w:tab w:val="left" w:pos="240"/>
+        </w:tabs>
+        <w:ind w:left="720"/>
+        <w:jc w:val="both"/>
+        <w:rPr>
+          <w:rFonts w:ascii="Verdana" w:hAnsi="Verdana"/>
+          <w:sz w:val="20"/>
+          <w:szCs w:val="20"/>
+        </w:rPr>
+      </w:pPr>
+      <w:r>
+        <w:rPr>
+          <w:rFonts w:ascii="Verdana" w:hAnsi="Verdana"/>
+          <w:sz w:val="20"/>
+          <w:szCs w:val="20"/>
+        </w:rPr>
+        <w:t>If (Friend) -&gt; Try Express Interest.</w:t>
+      </w:r>
+    </w:p>
+    <w:p>
+      <w:pPr>
+        <w:tabs>
+          <w:tab w:val="left" w:pos="240"/>
+        </w:tabs>
+        <w:ind w:left="720"/>
+        <w:jc w:val="both"/>
+        <w:rPr>
+          <w:rFonts w:ascii="Verdana" w:hAnsi="Verdana"/>
+          <w:sz w:val="20"/>
+          <w:szCs w:val="20"/>
+        </w:rPr>
+      </w:pPr>
+      <w:r>
+        <w:rPr>
+          <w:rFonts w:ascii="Verdana" w:hAnsi="Verdana"/>
+          <w:sz w:val="20"/>
+          <w:szCs w:val="20"/>
+        </w:rPr>
+        <w:t>If (Expressed Interest) -&gt; Change to Romantic &amp; If (Romantic &gt; 1) Reset Others to Friends.</w:t>
+      </w:r>
+    </w:p>
+    <w:p>
+      <w:pPr>
+        <w:tabs>
+          <w:tab w:val="left" w:pos="240"/>
+        </w:tabs>
+        <w:jc w:val="both"/>
+        <w:rPr>
+          <w:rFonts w:ascii="Verdana" w:hAnsi="Verdana"/>
+          <w:sz w:val="20"/>
+          <w:szCs w:val="20"/>
+        </w:rPr>
+      </w:pPr>
+      <w:r>
+        <w:rPr>
+          <w:rFonts w:ascii="Verdana" w:hAnsi="Verdana"/>
+          <w:sz w:val="20"/>
+          <w:szCs w:val="20"/>
+        </w:rPr>
+        <w:t xml:space="preserve">     End (Conversation)</w:t>
+      </w:r>
+    </w:p>
+    <w:p>
+      <w:pPr>
+        <w:tabs>
+          <w:tab w:val="left" w:pos="240"/>
+        </w:tabs>
+        <w:jc w:val="both"/>
+        <w:rPr>
+          <w:rFonts w:ascii="Verdana" w:hAnsi="Verdana"/>
+          <w:sz w:val="20"/>
+          <w:szCs w:val="20"/>
+        </w:rPr>
+      </w:pPr>
+      <w:r>
+        <w:rPr>
+          <w:rFonts w:ascii="Verdana" w:hAnsi="Verdana"/>
+          <w:sz w:val="20"/>
+          <w:szCs w:val="20"/>
+        </w:rPr>
+        <w:t xml:space="preserve">I’m also assuming while in the conversation you’d have a way to reference the game object (student) you’re currently conversing with. </w:t>
+      </w:r>
+    </w:p>
+    <w:p>
+      <w:pPr>
+        <w:tabs>
+          <w:tab w:val="left" w:pos="240"/>
+        </w:tabs>
+        <w:jc w:val="both"/>
+        <w:rPr>
+          <w:rFonts w:ascii="Verdana" w:hAnsi="Verdana"/>
+          <w:sz w:val="20"/>
+          <w:szCs w:val="20"/>
+        </w:rPr>
+      </w:pPr>
+      <w:r>
+        <w:rPr>
+          <w:rFonts w:ascii="Verdana" w:hAnsi="Verdana"/>
+          <w:sz w:val="20"/>
+          <w:szCs w:val="20"/>
+        </w:rPr>
+        <w:t xml:space="preserve">Here’s my go at it using all the previous assumptions: </w:t>
+      </w:r>
+    </w:p>
+    <w:p>
+      <w:pPr>
+        <w:autoSpaceDE w:val="0"/>
+        <w:autoSpaceDN w:val="0"/>
+        <w:adjustRightInd w:val="0"/>
+        <w:spacing w:after="0" w:line="240" w:lineRule="auto"/>
+        <w:rPr>
+          <w:rFonts w:ascii="Consolas" w:hAnsi="Consolas" w:cs="Consolas"/>
+          <w:color w:val="000000"/>
+          <w:sz w:val="19"/>
+          <w:szCs w:val="19"/>
+        </w:rPr>
+      </w:pPr>
+      <w:r>
+        <w:rPr>
+          <w:rFonts w:ascii="Consolas" w:hAnsi="Consolas" w:cs="Consolas"/>
+          <w:color w:val="0000FF"/>
+          <w:sz w:val="19"/>
+          <w:szCs w:val="19"/>
+        </w:rPr>
+        <w:t>public</w:t>
+      </w:r>
+      <w:r>
+        <w:rPr>
+          <w:rFonts w:ascii="Consolas" w:hAnsi="Consolas" w:cs="Consolas"/>
+          <w:color w:val="000000"/>
+          <w:sz w:val="19"/>
+          <w:szCs w:val="19"/>
+        </w:rPr>
+        <w:t xml:space="preserve"> </w:t>
+      </w:r>
+      <w:r>
+        <w:rPr>
+          <w:rFonts w:ascii="Consolas" w:hAnsi="Consolas" w:cs="Consolas"/>
+          <w:color w:val="0000FF"/>
+          <w:sz w:val="19"/>
+          <w:szCs w:val="19"/>
+        </w:rPr>
+        <w:t>void</w:t>
+      </w:r>
+      <w:r>
+        <w:rPr>
+          <w:rFonts w:ascii="Consolas" w:hAnsi="Consolas" w:cs="Consolas"/>
+          <w:color w:val="000000"/>
+          <w:sz w:val="19"/>
+          <w:szCs w:val="19"/>
+        </w:rPr>
+        <w:t xml:space="preserve"> </w:t>
+      </w:r>
+      <w:proofErr w:type="spellStart"/>
+      <w:proofErr w:type="gramStart"/>
+      <w:r>
+        <w:rPr>
+          <w:rFonts w:ascii="Consolas" w:hAnsi="Consolas" w:cs="Consolas"/>
+          <w:color w:val="000000"/>
+          <w:sz w:val="19"/>
+          <w:szCs w:val="19"/>
+        </w:rPr>
+        <w:t>RelationshipLoop</w:t>
+      </w:r>
+      <w:proofErr w:type="spellEnd"/>
+      <w:r>
+        <w:rPr>
+          <w:rFonts w:ascii="Consolas" w:hAnsi="Consolas" w:cs="Consolas"/>
+          <w:color w:val="000000"/>
+          <w:sz w:val="19"/>
+          <w:szCs w:val="19"/>
+        </w:rPr>
+        <w:t>(</w:t>
+      </w:r>
+      <w:proofErr w:type="gramEnd"/>
+      <w:r>
+        <w:rPr>
+          <w:rFonts w:ascii="Consolas" w:hAnsi="Consolas" w:cs="Consolas"/>
+          <w:color w:val="000000"/>
+          <w:sz w:val="19"/>
+          <w:szCs w:val="19"/>
+        </w:rPr>
+        <w:t>Relationship other)</w:t>
+      </w:r>
+    </w:p>
+    <w:p>
+      <w:pPr>
+        <w:autoSpaceDE w:val="0"/>
+        <w:autoSpaceDN w:val="0"/>
+        <w:adjustRightInd w:val="0"/>
+        <w:spacing w:after="0" w:line="240" w:lineRule="auto"/>
+        <w:rPr>
+          <w:rFonts w:ascii="Consolas" w:hAnsi="Consolas" w:cs="Consolas"/>
+          <w:color w:val="000000"/>
+          <w:sz w:val="19"/>
+          <w:szCs w:val="19"/>
+        </w:rPr>
+      </w:pPr>
+      <w:r>
+        <w:rPr>
+          <w:rFonts w:ascii="Consolas" w:hAnsi="Consolas" w:cs="Consolas"/>
+          <w:color w:val="000000"/>
+          <w:sz w:val="19"/>
+          <w:szCs w:val="19"/>
+        </w:rPr>
+        <w:t>{</w:t>
+      </w:r>
+    </w:p>
+    <w:p>
+      <w:pPr>
+        <w:autoSpaceDE w:val="0"/>
+        <w:autoSpaceDN w:val="0"/>
+        <w:adjustRightInd w:val="0"/>
+        <w:spacing w:after="0" w:line="240" w:lineRule="auto"/>
+        <w:ind w:firstLine="720"/>
+        <w:rPr>
+          <w:rFonts w:ascii="Consolas" w:hAnsi="Consolas" w:cs="Consolas"/>
+          <w:color w:val="000000"/>
+          <w:sz w:val="19"/>
+          <w:szCs w:val="19"/>
+        </w:rPr>
+      </w:pPr>
+      <w:r>
+        <w:rPr>
+          <w:rFonts w:ascii="Consolas" w:hAnsi="Consolas" w:cs="Consolas"/>
+          <w:color w:val="0000FF"/>
+          <w:sz w:val="19"/>
+          <w:szCs w:val="19"/>
+        </w:rPr>
+        <w:t>while</w:t>
+      </w:r>
+      <w:r>
+        <w:rPr>
+          <w:rFonts w:ascii="Consolas" w:hAnsi="Consolas" w:cs="Consolas"/>
+          <w:color w:val="000000"/>
+          <w:sz w:val="19"/>
+          <w:szCs w:val="19"/>
+        </w:rPr>
+        <w:t xml:space="preserve"> (</w:t>
+      </w:r>
+      <w:proofErr w:type="spellStart"/>
+      <w:proofErr w:type="gramStart"/>
+      <w:r>
+        <w:rPr>
+          <w:rFonts w:ascii="Consolas" w:hAnsi="Consolas" w:cs="Consolas"/>
+          <w:color w:val="000000"/>
+          <w:sz w:val="19"/>
+          <w:szCs w:val="19"/>
+        </w:rPr>
+        <w:t>IsInConversation</w:t>
+      </w:r>
+      <w:proofErr w:type="spellEnd"/>
+      <w:r>
+        <w:rPr>
+          <w:rFonts w:ascii="Consolas" w:hAnsi="Consolas" w:cs="Consolas"/>
+          <w:color w:val="000000"/>
+          <w:sz w:val="19"/>
+          <w:szCs w:val="19"/>
+        </w:rPr>
+        <w:t>(</w:t>
+      </w:r>
+      <w:proofErr w:type="gramEnd"/>
+      <w:r>
+        <w:rPr>
+          <w:rFonts w:ascii="Consolas" w:hAnsi="Consolas" w:cs="Consolas"/>
+          <w:color w:val="000000"/>
+          <w:sz w:val="19"/>
+          <w:szCs w:val="19"/>
+        </w:rPr>
+        <w:t>))</w:t>
+      </w:r>
+    </w:p>
+    <w:p>
+      <w:pPr>
+        <w:autoSpaceDE w:val="0"/>
+        <w:autoSpaceDN w:val="0"/>
+        <w:adjustRightInd w:val="0"/>
+        <w:spacing w:after="0" w:line="240" w:lineRule="auto"/>
+        <w:rPr>
+          <w:rFonts w:ascii="Consolas" w:hAnsi="Consolas" w:cs="Consolas"/>
+          <w:color w:val="000000"/>
+          <w:sz w:val="19"/>
+          <w:szCs w:val="19"/>
+        </w:rPr>
+      </w:pPr>
+      <w:r>
+        <w:rPr>
+          <w:rFonts w:ascii="Consolas" w:hAnsi="Consolas" w:cs="Consolas"/>
+          <w:color w:val="000000"/>
+          <w:sz w:val="19"/>
+          <w:szCs w:val="19"/>
+        </w:rPr>
+        <w:tab/>
+        <w:t>{</w:t>
+      </w:r>
+    </w:p>
+    <w:p>
+      <w:pPr>
+        <w:autoSpaceDE w:val="0"/>
+        <w:autoSpaceDN w:val="0"/>
+        <w:adjustRightInd w:val="0"/>
+        <w:spacing w:after="0" w:line="240" w:lineRule="auto"/>
+        <w:rPr>
+          <w:rFonts w:ascii="Consolas" w:hAnsi="Consolas" w:cs="Consolas"/>
+          <w:color w:val="000000"/>
+          <w:sz w:val="19"/>
+          <w:szCs w:val="19"/>
+        </w:rPr>
+      </w:pPr>
+      <w:r>
+        <w:rPr>
+          <w:rFonts w:ascii="Consolas" w:hAnsi="Consolas" w:cs="Consolas"/>
+          <w:color w:val="000000"/>
+          <w:sz w:val="19"/>
+          <w:szCs w:val="19"/>
+        </w:rPr>
+        <w:tab/>
+      </w:r>
+      <w:r>
+        <w:rPr>
+          <w:rFonts w:ascii="Consolas" w:hAnsi="Consolas" w:cs="Consolas"/>
+          <w:color w:val="000000"/>
+          <w:sz w:val="19"/>
+          <w:szCs w:val="19"/>
+        </w:rPr>
+        <w:t xml:space="preserve">   </w:t>
+      </w:r>
+      <w:r>
+        <w:rPr>
+          <w:rFonts w:ascii="Consolas" w:hAnsi="Consolas" w:cs="Consolas"/>
+          <w:color w:val="008000"/>
+          <w:sz w:val="19"/>
+          <w:szCs w:val="19"/>
+        </w:rPr>
+        <w:t>// some other stuff here.</w:t>
+      </w:r>
+    </w:p>
+    <w:p>
+      <w:pPr>
+        <w:autoSpaceDE w:val="0"/>
+        <w:autoSpaceDN w:val="0"/>
+        <w:adjustRightInd w:val="0"/>
+        <w:spacing w:after="0" w:line="240" w:lineRule="auto"/>
+        <w:rPr>
+          <w:rFonts w:ascii="Consolas" w:hAnsi="Consolas" w:cs="Consolas"/>
+          <w:color w:val="000000"/>
+          <w:sz w:val="19"/>
+          <w:szCs w:val="19"/>
+        </w:rPr>
+      </w:pPr>
+    </w:p>
+    <w:p>
+      <w:pPr>
+        <w:autoSpaceDE w:val="0"/>
+        <w:autoSpaceDN w:val="0"/>
+        <w:adjustRightInd w:val="0"/>
+        <w:spacing w:after="0" w:line="240" w:lineRule="auto"/>
+        <w:rPr>
+          <w:rFonts w:ascii="Consolas" w:hAnsi="Consolas" w:cs="Consolas"/>
+          <w:color w:val="000000"/>
+          <w:sz w:val="19"/>
+          <w:szCs w:val="19"/>
+        </w:rPr>
+      </w:pPr>
+      <w:r>
+        <w:rPr>
+          <w:rFonts w:ascii="Consolas" w:hAnsi="Consolas" w:cs="Consolas"/>
+          <w:color w:val="000000"/>
+          <w:sz w:val="19"/>
+          <w:szCs w:val="19"/>
+        </w:rPr>
+        <w:tab/>
+      </w:r>
+      <w:r>
+        <w:rPr>
+          <w:rFonts w:ascii="Consolas" w:hAnsi="Consolas" w:cs="Consolas"/>
+          <w:color w:val="000000"/>
+          <w:sz w:val="19"/>
+          <w:szCs w:val="19"/>
+        </w:rPr>
+        <w:t xml:space="preserve">   </w:t>
+      </w:r>
+      <w:r>
+        <w:rPr>
+          <w:rFonts w:ascii="Consolas" w:hAnsi="Consolas" w:cs="Consolas"/>
+          <w:color w:val="0000FF"/>
+          <w:sz w:val="19"/>
+          <w:szCs w:val="19"/>
+        </w:rPr>
+        <w:t>if</w:t>
+      </w:r>
+      <w:r>
+        <w:rPr>
+          <w:rFonts w:ascii="Consolas" w:hAnsi="Consolas" w:cs="Consolas"/>
+          <w:color w:val="000000"/>
+          <w:sz w:val="19"/>
+          <w:szCs w:val="19"/>
+        </w:rPr>
+        <w:t xml:space="preserve"> (</w:t>
+      </w:r>
+      <w:proofErr w:type="spellStart"/>
+      <w:proofErr w:type="gramStart"/>
+      <w:r>
+        <w:rPr>
+          <w:rFonts w:ascii="Consolas" w:hAnsi="Consolas" w:cs="Consolas"/>
+          <w:color w:val="000000"/>
+          <w:sz w:val="19"/>
+          <w:szCs w:val="19"/>
+        </w:rPr>
+        <w:t>other.Type</w:t>
+      </w:r>
+      <w:proofErr w:type="spellEnd"/>
+      <w:proofErr w:type="gramEnd"/>
+      <w:r>
+        <w:rPr>
+          <w:rFonts w:ascii="Consolas" w:hAnsi="Consolas" w:cs="Consolas"/>
+          <w:color w:val="000000"/>
+          <w:sz w:val="19"/>
+          <w:szCs w:val="19"/>
+        </w:rPr>
+        <w:t xml:space="preserve"> != </w:t>
+      </w:r>
+      <w:proofErr w:type="spellStart"/>
+      <w:r>
+        <w:rPr>
+          <w:rFonts w:ascii="Consolas" w:hAnsi="Consolas" w:cs="Consolas"/>
+          <w:color w:val="000000"/>
+          <w:sz w:val="19"/>
+          <w:szCs w:val="19"/>
+        </w:rPr>
+        <w:t>RelationshipType.Friends</w:t>
+      </w:r>
+      <w:proofErr w:type="spellEnd"/>
+      <w:r>
+        <w:rPr>
+          <w:rFonts w:ascii="Consolas" w:hAnsi="Consolas" w:cs="Consolas"/>
+          <w:color w:val="000000"/>
+          <w:sz w:val="19"/>
+          <w:szCs w:val="19"/>
+        </w:rPr>
+        <w:t xml:space="preserve">) </w:t>
+      </w:r>
+      <w:r>
+        <w:rPr>
+          <w:rFonts w:ascii="Consolas" w:hAnsi="Consolas" w:cs="Consolas"/>
+          <w:color w:val="0000FF"/>
+          <w:sz w:val="19"/>
+          <w:szCs w:val="19"/>
+        </w:rPr>
+        <w:t>continue</w:t>
+      </w:r>
+      <w:r>
+        <w:rPr>
+          <w:rFonts w:ascii="Consolas" w:hAnsi="Consolas" w:cs="Consolas"/>
+          <w:color w:val="000000"/>
+          <w:sz w:val="19"/>
+          <w:szCs w:val="19"/>
+        </w:rPr>
+        <w:t>;</w:t>
+      </w:r>
+    </w:p>
+    <w:p>
+      <w:pPr>
+        <w:autoSpaceDE w:val="0"/>
+        <w:autoSpaceDN w:val="0"/>
+        <w:adjustRightInd w:val="0"/>
+        <w:spacing w:after="0" w:line="240" w:lineRule="auto"/>
+        <w:rPr>
+          <w:rFonts w:ascii="Consolas" w:hAnsi="Consolas" w:cs="Consolas"/>
+          <w:color w:val="000000"/>
+          <w:sz w:val="19"/>
+          <w:szCs w:val="19"/>
+        </w:rPr>
+      </w:pPr>
+    </w:p>
+    <w:p>
+      <w:pPr>
+        <w:autoSpaceDE w:val="0"/>
+        <w:autoSpaceDN w:val="0"/>
+        <w:adjustRightInd w:val="0"/>
+        <w:spacing w:after="0" w:line="240" w:lineRule="auto"/>
+        <w:rPr>
+          <w:rFonts w:ascii="Consolas" w:hAnsi="Consolas" w:cs="Consolas"/>
+          <w:color w:val="000000"/>
+          <w:sz w:val="19"/>
+          <w:szCs w:val="19"/>
+        </w:rPr>
+      </w:pPr>
+      <w:r>
+        <w:rPr>
+          <w:rFonts w:ascii="Consolas" w:hAnsi="Consolas" w:cs="Consolas"/>
+          <w:color w:val="000000"/>
+          <w:sz w:val="19"/>
+          <w:szCs w:val="19"/>
+        </w:rPr>
+        <w:tab/>
+      </w:r>
+      <w:r>
+        <w:rPr>
+          <w:rFonts w:ascii="Consolas" w:hAnsi="Consolas" w:cs="Consolas"/>
+          <w:color w:val="000000"/>
+          <w:sz w:val="19"/>
+          <w:szCs w:val="19"/>
+        </w:rPr>
+        <w:t xml:space="preserve">   </w:t>
+      </w:r>
+      <w:r>
+        <w:rPr>
+          <w:rFonts w:ascii="Consolas" w:hAnsi="Consolas" w:cs="Consolas"/>
+          <w:color w:val="0000FF"/>
+          <w:sz w:val="19"/>
+          <w:szCs w:val="19"/>
+        </w:rPr>
+        <w:t>if</w:t>
+      </w:r>
+      <w:r>
+        <w:rPr>
+          <w:rFonts w:ascii="Consolas" w:hAnsi="Consolas" w:cs="Consolas"/>
+          <w:color w:val="000000"/>
+          <w:sz w:val="19"/>
+          <w:szCs w:val="19"/>
+        </w:rPr>
+        <w:t xml:space="preserve"> (</w:t>
+      </w:r>
+      <w:proofErr w:type="spellStart"/>
+      <w:proofErr w:type="gramStart"/>
+      <w:r>
+        <w:rPr>
+          <w:rFonts w:ascii="Consolas" w:hAnsi="Consolas" w:cs="Consolas"/>
+          <w:color w:val="000000"/>
+          <w:sz w:val="19"/>
+          <w:szCs w:val="19"/>
+        </w:rPr>
+        <w:t>TryExpressInterest</w:t>
+      </w:r>
+      <w:proofErr w:type="spellEnd"/>
+      <w:r>
+        <w:rPr>
+          <w:rFonts w:ascii="Consolas" w:hAnsi="Consolas" w:cs="Consolas"/>
+          <w:color w:val="000000"/>
+          <w:sz w:val="19"/>
+          <w:szCs w:val="19"/>
+        </w:rPr>
+        <w:t>(</w:t>
+      </w:r>
+      <w:proofErr w:type="gramEnd"/>
+      <w:r>
+        <w:rPr>
+          <w:rFonts w:ascii="Consolas" w:hAnsi="Consolas" w:cs="Consolas"/>
+          <w:color w:val="000000"/>
+          <w:sz w:val="19"/>
+          <w:szCs w:val="19"/>
+        </w:rPr>
+        <w:t>))</w:t>
+      </w:r>
+    </w:p>
+    <w:p>
+      <w:pPr>
+        <w:autoSpaceDE w:val="0"/>
+        <w:autoSpaceDN w:val="0"/>
+        <w:adjustRightInd w:val="0"/>
+        <w:spacing w:after="0" w:line="240" w:lineRule="auto"/>
+        <w:rPr>
+          <w:rFonts w:ascii="Consolas" w:hAnsi="Consolas" w:cs="Consolas"/>
+          <w:color w:val="000000"/>
+          <w:sz w:val="19"/>
+          <w:szCs w:val="19"/>
+        </w:rPr>
+      </w:pPr>
+      <w:r>
+        <w:rPr>
+          <w:rFonts w:ascii="Consolas" w:hAnsi="Consolas" w:cs="Consolas"/>
+          <w:color w:val="000000"/>
+          <w:sz w:val="19"/>
+          <w:szCs w:val="19"/>
+        </w:rPr>
+        <w:tab/>
+      </w:r>
+      <w:r>
+        <w:rPr>
+          <w:rFonts w:ascii="Consolas" w:hAnsi="Consolas" w:cs="Consolas"/>
+          <w:color w:val="000000"/>
+          <w:sz w:val="19"/>
+          <w:szCs w:val="19"/>
+        </w:rPr>
+        <w:t xml:space="preserve">   </w:t>
+      </w:r>
+      <w:r>
+        <w:rPr>
+          <w:rFonts w:ascii="Consolas" w:hAnsi="Consolas" w:cs="Consolas"/>
+          <w:color w:val="000000"/>
+          <w:sz w:val="19"/>
+          <w:szCs w:val="19"/>
+        </w:rPr>
+        <w:t>{</w:t>
+      </w:r>
+    </w:p>
+    <w:p>
+      <w:pPr>
+        <w:autoSpaceDE w:val="0"/>
+        <w:autoSpaceDN w:val="0"/>
+        <w:adjustRightInd w:val="0"/>
+        <w:spacing w:after="0" w:line="240" w:lineRule="auto"/>
+        <w:rPr>
+          <w:rFonts w:ascii="Consolas" w:hAnsi="Consolas" w:cs="Consolas"/>
+          <w:color w:val="000000"/>
+          <w:sz w:val="19"/>
+          <w:szCs w:val="19"/>
+        </w:rPr>
+      </w:pPr>
+      <w:r>
+        <w:rPr>
+          <w:rFonts w:ascii="Consolas" w:hAnsi="Consolas" w:cs="Consolas"/>
+          <w:color w:val="000000"/>
+          <w:sz w:val="19"/>
+          <w:szCs w:val="19"/>
+        </w:rPr>
+        <w:tab/>
+      </w:r>
+      <w:r>
+        <w:rPr>
+          <w:rFonts w:ascii="Consolas" w:hAnsi="Consolas" w:cs="Consolas"/>
+          <w:color w:val="000000"/>
+          <w:sz w:val="19"/>
+          <w:szCs w:val="19"/>
+        </w:rPr>
+        <w:tab/>
+      </w:r>
+      <w:proofErr w:type="spellStart"/>
+      <w:proofErr w:type="gramStart"/>
+      <w:r>
+        <w:rPr>
+          <w:rFonts w:ascii="Consolas" w:hAnsi="Consolas" w:cs="Consolas"/>
+          <w:color w:val="000000"/>
+          <w:sz w:val="19"/>
+          <w:szCs w:val="19"/>
+        </w:rPr>
+        <w:t>other.Type</w:t>
+      </w:r>
+      <w:proofErr w:type="spellEnd"/>
+      <w:proofErr w:type="gramEnd"/>
+      <w:r>
+        <w:rPr>
+          <w:rFonts w:ascii="Consolas" w:hAnsi="Consolas" w:cs="Consolas"/>
+          <w:color w:val="000000"/>
+          <w:sz w:val="19"/>
+          <w:szCs w:val="19"/>
+        </w:rPr>
+        <w:t xml:space="preserve"> = </w:t>
+      </w:r>
+      <w:proofErr w:type="spellStart"/>
+      <w:r>
+        <w:rPr>
+          <w:rFonts w:ascii="Consolas" w:hAnsi="Consolas" w:cs="Consolas"/>
+          <w:color w:val="000000"/>
+          <w:sz w:val="19"/>
+          <w:szCs w:val="19"/>
+        </w:rPr>
+        <w:t>RelationshipType.Romantic</w:t>
+      </w:r>
+      <w:proofErr w:type="spellEnd"/>
+      <w:r>
+        <w:rPr>
+          <w:rFonts w:ascii="Consolas" w:hAnsi="Consolas" w:cs="Consolas"/>
+          <w:color w:val="000000"/>
+          <w:sz w:val="19"/>
+          <w:szCs w:val="19"/>
+        </w:rPr>
+        <w:t>;</w:t>
+      </w:r>
+    </w:p>
+    <w:p>
+      <w:pPr>
+        <w:autoSpaceDE w:val="0"/>
+        <w:autoSpaceDN w:val="0"/>
+        <w:adjustRightInd w:val="0"/>
+        <w:spacing w:after="0" w:line="240" w:lineRule="auto"/>
+        <w:rPr>
+          <w:rFonts w:ascii="Consolas" w:hAnsi="Consolas" w:cs="Consolas"/>
+          <w:color w:val="000000"/>
+          <w:sz w:val="19"/>
+          <w:szCs w:val="19"/>
+        </w:rPr>
+      </w:pPr>
+      <w:r>
+        <w:rPr>
+          <w:rFonts w:ascii="Consolas" w:hAnsi="Consolas" w:cs="Consolas"/>
+          <w:color w:val="000000"/>
+          <w:sz w:val="19"/>
+          <w:szCs w:val="19"/>
+        </w:rPr>
+        <w:tab/>
+      </w:r>
+      <w:r>
+        <w:rPr>
+          <w:rFonts w:ascii="Consolas" w:hAnsi="Consolas" w:cs="Consolas"/>
+          <w:color w:val="000000"/>
+          <w:sz w:val="19"/>
+          <w:szCs w:val="19"/>
+        </w:rPr>
+        <w:t xml:space="preserve">   </w:t>
+      </w:r>
+      <w:r>
+        <w:rPr>
+          <w:rFonts w:ascii="Consolas" w:hAnsi="Consolas" w:cs="Consolas"/>
+          <w:color w:val="000000"/>
+          <w:sz w:val="19"/>
+          <w:szCs w:val="19"/>
+        </w:rPr>
+        <w:t>}</w:t>
+      </w:r>
+    </w:p>
+    <w:p>
+      <w:pPr>
+        <w:autoSpaceDE w:val="0"/>
+        <w:autoSpaceDN w:val="0"/>
+        <w:adjustRightInd w:val="0"/>
+        <w:spacing w:after="0" w:line="240" w:lineRule="auto"/>
+        <w:rPr>
+          <w:rFonts w:ascii="Consolas" w:hAnsi="Consolas" w:cs="Consolas"/>
+          <w:color w:val="000000"/>
+          <w:sz w:val="19"/>
+          <w:szCs w:val="19"/>
+        </w:rPr>
+      </w:pPr>
+      <w:r>
+        <w:rPr>
+          <w:rFonts w:ascii="Consolas" w:hAnsi="Consolas" w:cs="Consolas"/>
+          <w:color w:val="000000"/>
+          <w:sz w:val="19"/>
+          <w:szCs w:val="19"/>
+        </w:rPr>
+        <w:t xml:space="preserve">       </w:t>
+      </w:r>
+      <w:r>
+        <w:rPr>
+          <w:rFonts w:ascii="Consolas" w:hAnsi="Consolas" w:cs="Consolas"/>
+          <w:color w:val="000000"/>
+          <w:sz w:val="19"/>
+          <w:szCs w:val="19"/>
+        </w:rPr>
+        <w:t>}</w:t>
+      </w:r>
+    </w:p>
+    <w:p>
+      <w:pPr>
+        <w:tabs>
+          <w:tab w:val="left" w:pos="240"/>
+        </w:tabs>
+        <w:jc w:val="both"/>
+        <w:rPr>
+          <w:rFonts w:ascii="Consolas" w:hAnsi="Consolas" w:cs="Consolas"/>
+          <w:color w:val="000000"/>
+          <w:sz w:val="19"/>
+          <w:szCs w:val="19"/>
+        </w:rPr>
+      </w:pPr>
+      <w:r>
+        <w:rPr>
+          <w:rFonts w:ascii="Consolas" w:hAnsi="Consolas" w:cs="Consolas"/>
+          <w:color w:val="000000"/>
+          <w:sz w:val="19"/>
+          <w:szCs w:val="19"/>
+        </w:rPr>
+        <w:t>}</w:t>
+      </w:r>
+    </w:p>
+    <w:p>
+      <w:pPr>
+        <w:tabs>
+          <w:tab w:val="left" w:pos="240"/>
+        </w:tabs>
+        <w:jc w:val="both"/>
+        <w:rPr>
+          <w:rFonts w:ascii="Verdana" w:hAnsi="Verdana"/>
+          <w:sz w:val="20"/>
+          <w:szCs w:val="20"/>
+        </w:rPr>
+      </w:pPr>
+    </w:p>
+    <w:p>
+      <w:pPr>
+        <w:tabs>
+          <w:tab w:val="left" w:pos="240"/>
+        </w:tabs>
+        <w:jc w:val="both"/>
+        <w:rPr>
+          <w:rFonts w:ascii="Verdana" w:hAnsi="Verdana"/>
+          <w:sz w:val="20"/>
+          <w:szCs w:val="20"/>
+        </w:rPr>
+      </w:pPr>
+      <w:r>
+        <w:rPr>
+          <w:rFonts w:ascii="Verdana" w:hAnsi="Verdana"/>
+          <w:sz w:val="20"/>
+          <w:szCs w:val="20"/>
+        </w:rPr>
+        <w:t xml:space="preserve">Now I don’t strictly know what I can change to make it run at O (1) time. for O (1) memory this is strictly easy since I’ll be setting variables to new values. But nevertheless, here’s how I’d look at it: </w:t>
+      </w:r>
+    </w:p>
+    <w:p>
+      <w:pPr>
+        <w:tabs>
+          <w:tab w:val="left" w:pos="240"/>
+        </w:tabs>
+        <w:jc w:val="both"/>
+        <w:rPr>
+          <w:rFonts w:ascii="Verdana" w:hAnsi="Verdana"/>
+          <w:sz w:val="20"/>
+          <w:szCs w:val="20"/>
+        </w:rPr>
+      </w:pPr>
+      <w:r>
+        <w:rPr>
+          <w:rFonts w:ascii="Verdana" w:hAnsi="Verdana"/>
+          <w:sz w:val="20"/>
+          <w:szCs w:val="20"/>
+        </w:rPr>
+        <w:t xml:space="preserve">Somehow, I need to be able to easily find the relationships of type romantic from the </w:t>
+      </w:r>
+      <w:proofErr w:type="spellStart"/>
+      <w:proofErr w:type="gramStart"/>
+      <w:r>
+        <w:rPr>
+          <w:rFonts w:ascii="Verdana" w:hAnsi="Verdana"/>
+          <w:sz w:val="20"/>
+          <w:szCs w:val="20"/>
+        </w:rPr>
+        <w:t>std</w:t>
+      </w:r>
+      <w:proofErr w:type="spellEnd"/>
+      <w:r>
+        <w:rPr>
+          <w:rFonts w:ascii="Verdana" w:hAnsi="Verdana"/>
+          <w:sz w:val="20"/>
+          <w:szCs w:val="20"/>
+        </w:rPr>
+        <w:t>::</w:t>
+      </w:r>
+      <w:proofErr w:type="gramEnd"/>
+      <w:r>
+        <w:rPr>
+          <w:rFonts w:ascii="Verdana" w:hAnsi="Verdana"/>
+          <w:sz w:val="20"/>
+          <w:szCs w:val="20"/>
+        </w:rPr>
+        <w:t xml:space="preserve">vector or which ever data structure makes the relationship types O (1) look up and set </w:t>
+      </w:r>
+      <w:r>
+        <w:rPr>
+          <w:rFonts w:ascii="Verdana" w:hAnsi="Verdana"/>
+          <w:sz w:val="20"/>
+          <w:szCs w:val="20"/>
+        </w:rPr>
+        <w:lastRenderedPageBreak/>
+        <w:t xml:space="preserve">each to type friends. Now I know I still didn’t answer the question but for the sake of the mentorship I think this will help you more find out where exactly I need improvement. </w:t>
+      </w:r>
+    </w:p>
+    <w:p>
+      <w:pPr>
+        <w:tabs>
+          <w:tab w:val="left" w:pos="240"/>
+        </w:tabs>
+        <w:jc w:val="both"/>
+        <w:rPr>
+          <w:rFonts w:ascii="Verdana" w:hAnsi="Verdana"/>
+          <w:sz w:val="20"/>
+          <w:szCs w:val="20"/>
+        </w:rPr>
+      </w:pPr>
+    </w:p>
+    <w:p>
+      <w:pPr>
+        <w:pStyle w:val="ListParagraph"/>
+        <w:numPr>
+          <w:ilvl w:val="0"/>
+          <w:numId w:val="4"/>
+        </w:numPr>
+        <w:tabs>
+          <w:tab w:val="left" w:pos="240"/>
+        </w:tabs>
+        <w:jc w:val="both"/>
+        <w:rPr>
+          <w:rFonts w:ascii="Verdana" w:hAnsi="Verdana"/>
+          <w:sz w:val="20"/>
+          <w:szCs w:val="20"/>
+        </w:rPr>
+      </w:pPr>
+      <w:r>
+        <w:rPr>
+          <w:rFonts w:ascii="Verdana" w:hAnsi="Verdana"/>
+          <w:sz w:val="20"/>
+          <w:szCs w:val="20"/>
+        </w:rPr>
+        <w:t>D</w:t>
+      </w:r>
+    </w:p>
+    <w:p>
+      <w:pPr>
+        <w:pStyle w:val="ListParagraph"/>
+        <w:tabs>
+          <w:tab w:val="left" w:pos="240"/>
+        </w:tabs>
+        <w:ind w:left="360"/>
+        <w:jc w:val="both"/>
+        <w:rPr>
+          <w:rFonts w:ascii="Verdana" w:hAnsi="Verdana"/>
+          <w:sz w:val="20"/>
+          <w:szCs w:val="20"/>
+        </w:rPr>
+      </w:pPr>
+    </w:p>
+    <w:p>
+      <w:pPr>
+        <w:pStyle w:val="ListParagraph"/>
+        <w:numPr>
+          <w:ilvl w:val="0"/>
+          <w:numId w:val="4"/>
+        </w:numPr>
+        <w:tabs>
+          <w:tab w:val="left" w:pos="240"/>
+        </w:tabs>
+        <w:jc w:val="both"/>
+        <w:rPr>
+          <w:rFonts w:ascii="Verdana" w:hAnsi="Verdana"/>
+          <w:sz w:val="20"/>
+          <w:szCs w:val="20"/>
+        </w:rPr>
+      </w:pPr>
+      <w:r>
+        <w:rPr>
+          <w:rFonts w:ascii="Verdana" w:hAnsi="Verdana"/>
+          <w:sz w:val="20"/>
+          <w:szCs w:val="20"/>
+        </w:rPr>
+        <w:t>D</w:t>
+      </w:r>
+    </w:p>
+    <w:p>
+      <w:pPr>
+        <w:tabs>
+          <w:tab w:val="left" w:pos="240"/>
+        </w:tabs>
+        <w:jc w:val="both"/>
+        <w:rPr>
+          <w:rFonts w:ascii="Verdana" w:hAnsi="Verdana"/>
+          <w:sz w:val="20"/>
+          <w:szCs w:val="20"/>
+        </w:rPr>
+      </w:pPr>
+    </w:p>
+    <w:p>
+      <w:pPr>
+        <w:tabs>
+          <w:tab w:val="left" w:pos="240"/>
+        </w:tabs>
+        <w:jc w:val="both"/>
+        <w:rPr>
+          <w:rFonts w:ascii="Verdana" w:hAnsi="Verdana"/>
+          <w:sz w:val="20"/>
+          <w:szCs w:val="20"/>
+        </w:rPr>
+      </w:pPr>
+      <w:r>
+        <w:rPr>
+          <w:rFonts w:ascii="Verdana" w:hAnsi="Verdana"/>
+          <w:sz w:val="20"/>
+          <w:szCs w:val="20"/>
+        </w:rPr>
+        <w:t xml:space="preserve"> </w:t>
+      </w:r>
     </w:p>
     <w:sectPr>
-      <w:headerReference w:type="default" r:id="rId11"/>
-      <w:footerReference w:type="default" r:id="rId12"/>
+      <w:headerReference w:type="even" r:id="rId11"/>
+      <w:headerReference w:type="default" r:id="rId12"/>
+      <w:footerReference w:type="even" r:id="rId13"/>
+      <w:footerReference w:type="default" r:id="rId14"/>
+      <w:headerReference w:type="first" r:id="rId15"/>
+      <w:footerReference w:type="first" r:id="rId16"/>
       <w:pgSz w:w="12240" w:h="15840"/>
       <w:pgMar w:top="1440" w:right="1440" w:bottom="1440" w:left="1440" w:header="720" w:footer="720" w:gutter="0"/>
       <w:pgNumType w:start="0"/>
@@ -9632,6 +11394,16 @@
 </file>
 
 <file path=word/footer1.xml><?xml version="1.0" encoding="utf-8"?>
+<w:ftr xmlns:wpc="http://schemas.microsoft.com/office/word/2010/wordprocessingCanvas" xmlns:cx="http://schemas.microsoft.com/office/drawing/2014/chartex" xmlns:cx1="http://schemas.microsoft.com/office/drawing/2015/9/8/chartex" xmlns:cx2="http://schemas.microsoft.com/office/drawing/2015/10/21/chartex" xmlns:cx3="http://schemas.microsoft.com/office/drawing/2016/5/9/chartex" xmlns:cx4="http://schemas.microsoft.com/office/drawing/2016/5/10/chartex" xmlns:cx5="http://schemas.microsoft.com/office/drawing/2016/5/11/chartex" xmlns:cx6="http://schemas.microsoft.com/office/drawing/2016/5/12/chartex" xmlns:cx7="http://schemas.microsoft.com/office/drawing/2016/5/13/chartex" xmlns:cx8="http://schemas.microsoft.com/office/drawing/2016/5/14/chartex" xmlns:mc="http://schemas.openxmlformats.org/markup-compatibility/2006" xmlns:aink="http://schemas.microsoft.com/office/drawing/2016/ink" xmlns:am3d="http://schemas.microsoft.com/office/drawing/2017/model3d" xmlns:o="urn:schemas-microsoft-com:office:office" xmlns:r="http://schemas.openxmlformats.org/officeDocument/2006/relationships" xmlns:m="http://schemas.openxmlformats.org/officeDocument/2006/math" xmlns:v="urn:schemas-microsoft-com:vml" xmlns:wp14="http://schemas.microsoft.com/office/word/2010/wordprocessingDrawing" xmlns:wp="http://schemas.openxmlformats.org/drawingml/2006/wordprocessingDrawing" xmlns:w10="urn:schemas-microsoft-com:office:word" xmlns:w="http://schemas.openxmlformats.org/wordprocessingml/2006/main" xmlns:w14="http://schemas.microsoft.com/office/word/2010/wordml" xmlns:w15="http://schemas.microsoft.com/office/word/2012/wordml" xmlns:w16cid="http://schemas.microsoft.com/office/word/2016/wordml/cid" xmlns:w16se="http://schemas.microsoft.com/office/word/2015/wordml/symex" xmlns:wpg="http://schemas.microsoft.com/office/word/2010/wordprocessingGroup" xmlns:wpi="http://schemas.microsoft.com/office/word/2010/wordprocessingInk" xmlns:wne="http://schemas.microsoft.com/office/word/2006/wordml" xmlns:wps="http://schemas.microsoft.com/office/word/2010/wordprocessingShape" mc:Ignorable="w14 w15 w16se w16cid wp14">
+  <w:p>
+    <w:pPr>
+      <w:pStyle w:val="Footer"/>
+    </w:pPr>
+  </w:p>
+</w:ftr>
+</file>
+
+<file path=word/footer2.xml><?xml version="1.0" encoding="utf-8"?>
 <w:ftr xmlns:wpc="http://schemas.microsoft.com/office/word/2010/wordprocessingCanvas" xmlns:cx="http://schemas.microsoft.com/office/drawing/2014/chartex" xmlns:cx1="http://schemas.microsoft.com/office/drawing/2015/9/8/chartex" xmlns:cx2="http://schemas.microsoft.com/office/drawing/2015/10/21/chartex" xmlns:cx3="http://schemas.microsoft.com/office/drawing/2016/5/9/chartex" xmlns:cx4="http://schemas.microsoft.com/office/drawing/2016/5/10/chartex" xmlns:cx5="http://schemas.microsoft.com/office/drawing/2016/5/11/chartex" xmlns:cx6="http://schemas.microsoft.com/office/drawing/2016/5/12/chartex" xmlns:cx7="http://schemas.microsoft.com/office/drawing/2016/5/13/chartex" xmlns:cx8="http://schemas.microsoft.com/office/drawing/2016/5/14/chartex" xmlns:mc="http://schemas.openxmlformats.org/markup-compatibility/2006" xmlns:aink="http://schemas.microsoft.com/office/drawing/2016/ink" xmlns:am3d="http://schemas.microsoft.com/office/drawing/2017/model3d" xmlns:o="urn:schemas-microsoft-com:office:office" xmlns:r="http://schemas.openxmlformats.org/officeDocument/2006/relationships" xmlns:m="http://schemas.openxmlformats.org/officeDocument/2006/math" xmlns:v="urn:schemas-microsoft-com:vml" xmlns:wp14="http://schemas.microsoft.com/office/word/2010/wordprocessingDrawing" xmlns:wp="http://schemas.openxmlformats.org/drawingml/2006/wordprocessingDrawing" xmlns:w10="urn:schemas-microsoft-com:office:word" xmlns:w="http://schemas.openxmlformats.org/wordprocessingml/2006/main" xmlns:w14="http://schemas.microsoft.com/office/word/2010/wordml" xmlns:w15="http://schemas.microsoft.com/office/word/2012/wordml" xmlns:w16cid="http://schemas.microsoft.com/office/word/2016/wordml/cid" xmlns:w16se="http://schemas.microsoft.com/office/word/2015/wordml/symex" xmlns:wpg="http://schemas.microsoft.com/office/word/2010/wordprocessingGroup" xmlns:wpi="http://schemas.microsoft.com/office/word/2010/wordprocessingInk" xmlns:wne="http://schemas.microsoft.com/office/word/2006/wordml" xmlns:wps="http://schemas.microsoft.com/office/word/2010/wordprocessingShape" mc:Ignorable="w14 w15 w16se w16cid wp14">
   <w:sdt>
     <w:sdtPr>
@@ -9665,7 +11437,7 @@
           <w:rPr>
             <w:noProof/>
           </w:rPr>
-          <w:t>9</w:t>
+          <w:t>11</w:t>
         </w:r>
         <w:r>
           <w:rPr>
@@ -9684,6 +11456,16 @@
 </w:ftr>
 </file>
 
+<file path=word/footer3.xml><?xml version="1.0" encoding="utf-8"?>
+<w:ftr xmlns:wpc="http://schemas.microsoft.com/office/word/2010/wordprocessingCanvas" xmlns:cx="http://schemas.microsoft.com/office/drawing/2014/chartex" xmlns:cx1="http://schemas.microsoft.com/office/drawing/2015/9/8/chartex" xmlns:cx2="http://schemas.microsoft.com/office/drawing/2015/10/21/chartex" xmlns:cx3="http://schemas.microsoft.com/office/drawing/2016/5/9/chartex" xmlns:cx4="http://schemas.microsoft.com/office/drawing/2016/5/10/chartex" xmlns:cx5="http://schemas.microsoft.com/office/drawing/2016/5/11/chartex" xmlns:cx6="http://schemas.microsoft.com/office/drawing/2016/5/12/chartex" xmlns:cx7="http://schemas.microsoft.com/office/drawing/2016/5/13/chartex" xmlns:cx8="http://schemas.microsoft.com/office/drawing/2016/5/14/chartex" xmlns:mc="http://schemas.openxmlformats.org/markup-compatibility/2006" xmlns:aink="http://schemas.microsoft.com/office/drawing/2016/ink" xmlns:am3d="http://schemas.microsoft.com/office/drawing/2017/model3d" xmlns:o="urn:schemas-microsoft-com:office:office" xmlns:r="http://schemas.openxmlformats.org/officeDocument/2006/relationships" xmlns:m="http://schemas.openxmlformats.org/officeDocument/2006/math" xmlns:v="urn:schemas-microsoft-com:vml" xmlns:wp14="http://schemas.microsoft.com/office/word/2010/wordprocessingDrawing" xmlns:wp="http://schemas.openxmlformats.org/drawingml/2006/wordprocessingDrawing" xmlns:w10="urn:schemas-microsoft-com:office:word" xmlns:w="http://schemas.openxmlformats.org/wordprocessingml/2006/main" xmlns:w14="http://schemas.microsoft.com/office/word/2010/wordml" xmlns:w15="http://schemas.microsoft.com/office/word/2012/wordml" xmlns:w16cid="http://schemas.microsoft.com/office/word/2016/wordml/cid" xmlns:w16se="http://schemas.microsoft.com/office/word/2015/wordml/symex" xmlns:wpg="http://schemas.microsoft.com/office/word/2010/wordprocessingGroup" xmlns:wpi="http://schemas.microsoft.com/office/word/2010/wordprocessingInk" xmlns:wne="http://schemas.microsoft.com/office/word/2006/wordml" xmlns:wps="http://schemas.microsoft.com/office/word/2010/wordprocessingShape" mc:Ignorable="w14 w15 w16se w16cid wp14">
+  <w:p>
+    <w:pPr>
+      <w:pStyle w:val="Footer"/>
+    </w:pPr>
+  </w:p>
+</w:ftr>
+</file>
+
 <file path=word/footnotes.xml><?xml version="1.0" encoding="utf-8"?>
 <w:footnotes xmlns:wpc="http://schemas.microsoft.com/office/word/2010/wordprocessingCanvas" xmlns:cx="http://schemas.microsoft.com/office/drawing/2014/chartex" xmlns:cx1="http://schemas.microsoft.com/office/drawing/2015/9/8/chartex" xmlns:cx2="http://schemas.microsoft.com/office/drawing/2015/10/21/chartex" xmlns:cx3="http://schemas.microsoft.com/office/drawing/2016/5/9/chartex" xmlns:cx4="http://schemas.microsoft.com/office/drawing/2016/5/10/chartex" xmlns:cx5="http://schemas.microsoft.com/office/drawing/2016/5/11/chartex" xmlns:cx6="http://schemas.microsoft.com/office/drawing/2016/5/12/chartex" xmlns:cx7="http://schemas.microsoft.com/office/drawing/2016/5/13/chartex" xmlns:cx8="http://schemas.microsoft.com/office/drawing/2016/5/14/chartex" xmlns:mc="http://schemas.openxmlformats.org/markup-compatibility/2006" xmlns:aink="http://schemas.microsoft.com/office/drawing/2016/ink" xmlns:am3d="http://schemas.microsoft.com/office/drawing/2017/model3d" xmlns:o="urn:schemas-microsoft-com:office:office" xmlns:r="http://schemas.openxmlformats.org/officeDocument/2006/relationships" xmlns:m="http://schemas.openxmlformats.org/officeDocument/2006/math" xmlns:v="urn:schemas-microsoft-com:vml" xmlns:wp14="http://schemas.microsoft.com/office/word/2010/wordprocessingDrawing" xmlns:wp="http://schemas.openxmlformats.org/drawingml/2006/wordprocessingDrawing" xmlns:w10="urn:schemas-microsoft-com:office:word" xmlns:w="http://schemas.openxmlformats.org/wordprocessingml/2006/main" xmlns:w14="http://schemas.microsoft.com/office/word/2010/wordml" xmlns:w15="http://schemas.microsoft.com/office/word/2012/wordml" xmlns:w16cid="http://schemas.microsoft.com/office/word/2016/wordml/cid" xmlns:w16se="http://schemas.microsoft.com/office/word/2015/wordml/symex" xmlns:wpg="http://schemas.microsoft.com/office/word/2010/wordprocessingGroup" xmlns:wpi="http://schemas.microsoft.com/office/word/2010/wordprocessingInk" xmlns:wne="http://schemas.microsoft.com/office/word/2006/wordml" xmlns:wps="http://schemas.microsoft.com/office/word/2010/wordprocessingShape" mc:Ignorable="w14 w15 w16se w16cid wp14">
   <w:footnote w:type="separator" w:id="-1">
@@ -9714,11 +11496,78 @@
   <w:p>
     <w:pPr>
       <w:pStyle w:val="Header"/>
+    </w:pPr>
+  </w:p>
+</w:hdr>
+</file>
+
+<file path=word/header2.xml><?xml version="1.0" encoding="utf-8"?>
+<w:hdr xmlns:wpc="http://schemas.microsoft.com/office/word/2010/wordprocessingCanvas" xmlns:cx="http://schemas.microsoft.com/office/drawing/2014/chartex" xmlns:cx1="http://schemas.microsoft.com/office/drawing/2015/9/8/chartex" xmlns:cx2="http://schemas.microsoft.com/office/drawing/2015/10/21/chartex" xmlns:cx3="http://schemas.microsoft.com/office/drawing/2016/5/9/chartex" xmlns:cx4="http://schemas.microsoft.com/office/drawing/2016/5/10/chartex" xmlns:cx5="http://schemas.microsoft.com/office/drawing/2016/5/11/chartex" xmlns:cx6="http://schemas.microsoft.com/office/drawing/2016/5/12/chartex" xmlns:cx7="http://schemas.microsoft.com/office/drawing/2016/5/13/chartex" xmlns:cx8="http://schemas.microsoft.com/office/drawing/2016/5/14/chartex" xmlns:mc="http://schemas.openxmlformats.org/markup-compatibility/2006" xmlns:aink="http://schemas.microsoft.com/office/drawing/2016/ink" xmlns:am3d="http://schemas.microsoft.com/office/drawing/2017/model3d" xmlns:o="urn:schemas-microsoft-com:office:office" xmlns:r="http://schemas.openxmlformats.org/officeDocument/2006/relationships" xmlns:m="http://schemas.openxmlformats.org/officeDocument/2006/math" xmlns:v="urn:schemas-microsoft-com:vml" xmlns:wp14="http://schemas.microsoft.com/office/word/2010/wordprocessingDrawing" xmlns:wp="http://schemas.openxmlformats.org/drawingml/2006/wordprocessingDrawing" xmlns:w10="urn:schemas-microsoft-com:office:word" xmlns:w="http://schemas.openxmlformats.org/wordprocessingml/2006/main" xmlns:w14="http://schemas.microsoft.com/office/word/2010/wordml" xmlns:w15="http://schemas.microsoft.com/office/word/2012/wordml" xmlns:w16cid="http://schemas.microsoft.com/office/word/2016/wordml/cid" xmlns:w16se="http://schemas.microsoft.com/office/word/2015/wordml/symex" xmlns:wpg="http://schemas.microsoft.com/office/word/2010/wordprocessingGroup" xmlns:wpi="http://schemas.microsoft.com/office/word/2010/wordprocessingInk" xmlns:wne="http://schemas.microsoft.com/office/word/2006/wordml" xmlns:wps="http://schemas.microsoft.com/office/word/2010/wordprocessingShape" mc:Ignorable="w14 w15 w16se w16cid wp14">
+  <w:p>
+    <w:pPr>
+      <w:pStyle w:val="Header"/>
       <w:jc w:val="center"/>
     </w:pPr>
+    <w:sdt>
+      <w:sdtPr>
+        <w:id w:val="-1776708723"/>
+        <w:docPartObj>
+          <w:docPartGallery w:val="Watermarks"/>
+          <w:docPartUnique/>
+        </w:docPartObj>
+      </w:sdtPr>
+      <w:sdtContent>
+        <w:r>
+          <w:rPr>
+            <w:noProof/>
+          </w:rPr>
+          <w:pict>
+            <v:shapetype id="_x0000_t136" coordsize="21600,21600" o:spt="136" adj="10800" path="m@7,l@8,m@5,21600l@6,21600e">
+              <v:formulas>
+                <v:f eqn="sum #0 0 10800"/>
+                <v:f eqn="prod #0 2 1"/>
+                <v:f eqn="sum 21600 0 @1"/>
+                <v:f eqn="sum 0 0 @2"/>
+                <v:f eqn="sum 21600 0 @3"/>
+                <v:f eqn="if @0 @3 0"/>
+                <v:f eqn="if @0 21600 @1"/>
+                <v:f eqn="if @0 0 @2"/>
+                <v:f eqn="if @0 @4 21600"/>
+                <v:f eqn="mid @5 @6"/>
+                <v:f eqn="mid @8 @5"/>
+                <v:f eqn="mid @7 @8"/>
+                <v:f eqn="mid @6 @7"/>
+                <v:f eqn="sum @6 0 @5"/>
+              </v:formulas>
+              <v:path textpathok="t" o:connecttype="custom" o:connectlocs="@9,0;@10,10800;@11,21600;@12,10800" o:connectangles="270,180,90,0"/>
+              <v:textpath on="t" fitshape="t"/>
+              <v:handles>
+                <v:h position="#0,bottomRight" xrange="6629,14971"/>
+              </v:handles>
+              <o:lock v:ext="edit" text="t" shapetype="t"/>
+            </v:shapetype>
+            <v:shape id="PowerPlusWaterMarkObject357476642" o:spid="_x0000_s2049" type="#_x0000_t136" style="position:absolute;left:0;text-align:left;margin-left:0;margin-top:0;width:527.85pt;height:131.95pt;rotation:315;z-index:-251657216;mso-position-horizontal:center;mso-position-horizontal-relative:margin;mso-position-vertical:center;mso-position-vertical-relative:margin" o:allowincell="f" fillcolor="silver" stroked="f">
+              <v:fill opacity=".5"/>
+              <v:textpath style="font-family:&quot;Calibri&quot;;font-size:1pt" string="CONFIDENTIAL"/>
+              <w10:wrap anchorx="margin" anchory="margin"/>
+            </v:shape>
+          </w:pict>
+        </w:r>
+      </w:sdtContent>
+    </w:sdt>
     <w:r>
       <w:t>Mohamed Serry – DSA Theory Answer Sheet</w:t>
     </w:r>
+  </w:p>
+</w:hdr>
+</file>
+
+<file path=word/header3.xml><?xml version="1.0" encoding="utf-8"?>
+<w:hdr xmlns:wpc="http://schemas.microsoft.com/office/word/2010/wordprocessingCanvas" xmlns:cx="http://schemas.microsoft.com/office/drawing/2014/chartex" xmlns:cx1="http://schemas.microsoft.com/office/drawing/2015/9/8/chartex" xmlns:cx2="http://schemas.microsoft.com/office/drawing/2015/10/21/chartex" xmlns:cx3="http://schemas.microsoft.com/office/drawing/2016/5/9/chartex" xmlns:cx4="http://schemas.microsoft.com/office/drawing/2016/5/10/chartex" xmlns:cx5="http://schemas.microsoft.com/office/drawing/2016/5/11/chartex" xmlns:cx6="http://schemas.microsoft.com/office/drawing/2016/5/12/chartex" xmlns:cx7="http://schemas.microsoft.com/office/drawing/2016/5/13/chartex" xmlns:cx8="http://schemas.microsoft.com/office/drawing/2016/5/14/chartex" xmlns:mc="http://schemas.openxmlformats.org/markup-compatibility/2006" xmlns:aink="http://schemas.microsoft.com/office/drawing/2016/ink" xmlns:am3d="http://schemas.microsoft.com/office/drawing/2017/model3d" xmlns:o="urn:schemas-microsoft-com:office:office" xmlns:r="http://schemas.openxmlformats.org/officeDocument/2006/relationships" xmlns:m="http://schemas.openxmlformats.org/officeDocument/2006/math" xmlns:v="urn:schemas-microsoft-com:vml" xmlns:wp14="http://schemas.microsoft.com/office/word/2010/wordprocessingDrawing" xmlns:wp="http://schemas.openxmlformats.org/drawingml/2006/wordprocessingDrawing" xmlns:w10="urn:schemas-microsoft-com:office:word" xmlns:w="http://schemas.openxmlformats.org/wordprocessingml/2006/main" xmlns:w14="http://schemas.microsoft.com/office/word/2010/wordml" xmlns:w15="http://schemas.microsoft.com/office/word/2012/wordml" xmlns:w16cid="http://schemas.microsoft.com/office/word/2016/wordml/cid" xmlns:w16se="http://schemas.microsoft.com/office/word/2015/wordml/symex" xmlns:wpg="http://schemas.microsoft.com/office/word/2010/wordprocessingGroup" xmlns:wpi="http://schemas.microsoft.com/office/word/2010/wordprocessingInk" xmlns:wne="http://schemas.microsoft.com/office/word/2006/wordml" xmlns:wps="http://schemas.microsoft.com/office/word/2010/wordprocessingShape" mc:Ignorable="w14 w15 w16se w16cid wp14">
+  <w:p>
+    <w:pPr>
+      <w:pStyle w:val="Header"/>
+    </w:pPr>
   </w:p>
 </w:hdr>
 </file>
@@ -9999,6 +11848,95 @@
     </w:lvl>
   </w:abstractNum>
   <w:abstractNum w:abstractNumId="3" w15:restartNumberingAfterBreak="0">
+    <w:nsid w:val="48B64118"/>
+    <w:multiLevelType w:val="hybridMultilevel"/>
+    <w:tmpl w:val="C518D632"/>
+    <w:lvl w:ilvl="0" w:tplc="04090011">
+      <w:start w:val="1"/>
+      <w:numFmt w:val="decimal"/>
+      <w:lvlText w:val="%1)"/>
+      <w:lvlJc w:val="left"/>
+      <w:pPr>
+        <w:ind w:left="720" w:hanging="360"/>
+      </w:pPr>
+      <w:rPr>
+        <w:rFonts w:hint="default"/>
+      </w:rPr>
+    </w:lvl>
+    <w:lvl w:ilvl="1" w:tplc="04090019" w:tentative="1">
+      <w:start w:val="1"/>
+      <w:numFmt w:val="lowerLetter"/>
+      <w:lvlText w:val="%2."/>
+      <w:lvlJc w:val="left"/>
+      <w:pPr>
+        <w:ind w:left="1440" w:hanging="360"/>
+      </w:pPr>
+    </w:lvl>
+    <w:lvl w:ilvl="2" w:tplc="0409001B" w:tentative="1">
+      <w:start w:val="1"/>
+      <w:numFmt w:val="lowerRoman"/>
+      <w:lvlText w:val="%3."/>
+      <w:lvlJc w:val="right"/>
+      <w:pPr>
+        <w:ind w:left="2160" w:hanging="180"/>
+      </w:pPr>
+    </w:lvl>
+    <w:lvl w:ilvl="3" w:tplc="0409000F" w:tentative="1">
+      <w:start w:val="1"/>
+      <w:numFmt w:val="decimal"/>
+      <w:lvlText w:val="%4."/>
+      <w:lvlJc w:val="left"/>
+      <w:pPr>
+        <w:ind w:left="2880" w:hanging="360"/>
+      </w:pPr>
+    </w:lvl>
+    <w:lvl w:ilvl="4" w:tplc="04090019" w:tentative="1">
+      <w:start w:val="1"/>
+      <w:numFmt w:val="lowerLetter"/>
+      <w:lvlText w:val="%5."/>
+      <w:lvlJc w:val="left"/>
+      <w:pPr>
+        <w:ind w:left="3600" w:hanging="360"/>
+      </w:pPr>
+    </w:lvl>
+    <w:lvl w:ilvl="5" w:tplc="0409001B" w:tentative="1">
+      <w:start w:val="1"/>
+      <w:numFmt w:val="lowerRoman"/>
+      <w:lvlText w:val="%6."/>
+      <w:lvlJc w:val="right"/>
+      <w:pPr>
+        <w:ind w:left="4320" w:hanging="180"/>
+      </w:pPr>
+    </w:lvl>
+    <w:lvl w:ilvl="6" w:tplc="0409000F" w:tentative="1">
+      <w:start w:val="1"/>
+      <w:numFmt w:val="decimal"/>
+      <w:lvlText w:val="%7."/>
+      <w:lvlJc w:val="left"/>
+      <w:pPr>
+        <w:ind w:left="5040" w:hanging="360"/>
+      </w:pPr>
+    </w:lvl>
+    <w:lvl w:ilvl="7" w:tplc="04090019" w:tentative="1">
+      <w:start w:val="1"/>
+      <w:numFmt w:val="lowerLetter"/>
+      <w:lvlText w:val="%8."/>
+      <w:lvlJc w:val="left"/>
+      <w:pPr>
+        <w:ind w:left="5760" w:hanging="360"/>
+      </w:pPr>
+    </w:lvl>
+    <w:lvl w:ilvl="8" w:tplc="0409001B" w:tentative="1">
+      <w:start w:val="1"/>
+      <w:numFmt w:val="lowerRoman"/>
+      <w:lvlText w:val="%9."/>
+      <w:lvlJc w:val="right"/>
+      <w:pPr>
+        <w:ind w:left="6480" w:hanging="180"/>
+      </w:pPr>
+    </w:lvl>
+  </w:abstractNum>
+  <w:abstractNum w:abstractNumId="4" w15:restartNumberingAfterBreak="0">
     <w:nsid w:val="4FB1733A"/>
     <w:multiLevelType w:val="multilevel"/>
     <w:tmpl w:val="AA40C8FA"/>
@@ -10111,7 +12049,7 @@
       </w:rPr>
     </w:lvl>
   </w:abstractNum>
-  <w:abstractNum w:abstractNumId="4" w15:restartNumberingAfterBreak="0">
+  <w:abstractNum w:abstractNumId="5" w15:restartNumberingAfterBreak="0">
     <w:nsid w:val="504536F8"/>
     <w:multiLevelType w:val="multilevel"/>
     <w:tmpl w:val="379244A2"/>
@@ -10203,7 +12141,7 @@
       </w:pPr>
     </w:lvl>
   </w:abstractNum>
-  <w:abstractNum w:abstractNumId="5" w15:restartNumberingAfterBreak="0">
+  <w:abstractNum w:abstractNumId="6" w15:restartNumberingAfterBreak="0">
     <w:nsid w:val="5B2E48D6"/>
     <w:multiLevelType w:val="hybridMultilevel"/>
     <w:tmpl w:val="15F80A58"/>
@@ -10292,7 +12230,7 @@
       </w:pPr>
     </w:lvl>
   </w:abstractNum>
-  <w:abstractNum w:abstractNumId="6" w15:restartNumberingAfterBreak="0">
+  <w:abstractNum w:abstractNumId="7" w15:restartNumberingAfterBreak="0">
     <w:nsid w:val="65F543A4"/>
     <w:multiLevelType w:val="hybridMultilevel"/>
     <w:tmpl w:val="781C603A"/>
@@ -10381,7 +12319,7 @@
       </w:pPr>
     </w:lvl>
   </w:abstractNum>
-  <w:abstractNum w:abstractNumId="7" w15:restartNumberingAfterBreak="0">
+  <w:abstractNum w:abstractNumId="8" w15:restartNumberingAfterBreak="0">
     <w:nsid w:val="68F2506E"/>
     <w:multiLevelType w:val="multilevel"/>
     <w:tmpl w:val="93B2BB50"/>
@@ -10494,7 +12432,7 @@
       </w:rPr>
     </w:lvl>
   </w:abstractNum>
-  <w:abstractNum w:abstractNumId="8" w15:restartNumberingAfterBreak="0">
+  <w:abstractNum w:abstractNumId="9" w15:restartNumberingAfterBreak="0">
     <w:nsid w:val="6D0941F7"/>
     <w:multiLevelType w:val="hybridMultilevel"/>
     <w:tmpl w:val="E3A4B8DE"/>
@@ -10607,7 +12545,7 @@
       </w:rPr>
     </w:lvl>
   </w:abstractNum>
-  <w:abstractNum w:abstractNumId="9" w15:restartNumberingAfterBreak="0">
+  <w:abstractNum w:abstractNumId="10" w15:restartNumberingAfterBreak="0">
     <w:nsid w:val="78AA771E"/>
     <w:multiLevelType w:val="hybridMultilevel"/>
     <w:tmpl w:val="2AD44EB2"/>
@@ -10727,28 +12665,31 @@
     <w:abstractNumId w:val="0"/>
   </w:num>
   <w:num w:numId="3">
-    <w:abstractNumId w:val="6"/>
+    <w:abstractNumId w:val="7"/>
   </w:num>
   <w:num w:numId="4">
     <w:abstractNumId w:val="2"/>
   </w:num>
   <w:num w:numId="5">
+    <w:abstractNumId w:val="9"/>
+  </w:num>
+  <w:num w:numId="6">
+    <w:abstractNumId w:val="6"/>
+  </w:num>
+  <w:num w:numId="7">
+    <w:abstractNumId w:val="5"/>
+  </w:num>
+  <w:num w:numId="8">
+    <w:abstractNumId w:val="4"/>
+  </w:num>
+  <w:num w:numId="9">
     <w:abstractNumId w:val="8"/>
   </w:num>
-  <w:num w:numId="6">
-    <w:abstractNumId w:val="5"/>
+  <w:num w:numId="10">
+    <w:abstractNumId w:val="10"/>
   </w:num>
-  <w:num w:numId="7">
-    <w:abstractNumId w:val="4"/>
-  </w:num>
-  <w:num w:numId="8">
+  <w:num w:numId="11">
     <w:abstractNumId w:val="3"/>
-  </w:num>
-  <w:num w:numId="9">
-    <w:abstractNumId w:val="7"/>
-  </w:num>
-  <w:num w:numId="10">
-    <w:abstractNumId w:val="9"/>
   </w:num>
 </w:numbering>
 </file>
@@ -11573,7 +13514,7 @@
 </file>
 
 <file path=customXml/itemProps2.xml><?xml version="1.0" encoding="utf-8"?>
-<ds:datastoreItem xmlns:ds="http://schemas.openxmlformats.org/officeDocument/2006/customXml" ds:itemID="{60DE1ADB-AF50-4247-9365-B7F78947FA8D}">
+<ds:datastoreItem xmlns:ds="http://schemas.openxmlformats.org/officeDocument/2006/customXml" ds:itemID="{9914B234-9643-4565-A254-1AEE5793ACBB}">
   <ds:schemaRefs>
     <ds:schemaRef ds:uri="http://schemas.openxmlformats.org/officeDocument/2006/bibliography"/>
   </ds:schemaRefs>

</xml_diff>